<commit_message>
updating the proposal and CBA
</commit_message>
<xml_diff>
--- a/proposal.docx
+++ b/proposal.docx
@@ -19,6 +19,14 @@
         </w:rPr>
         <w:t>CAMPUS RESOURCE MANAGEMENT</w:t>
       </w:r>
+      <w:r>
+        <w:rPr>
+          <w:rStyle w:val="Strong"/>
+          <w:sz w:val="32"/>
+          <w:szCs w:val="32"/>
+        </w:rPr>
+        <w:t xml:space="preserve"> SYSTEM</w:t>
+      </w:r>
     </w:p>
     <w:p/>
     <w:p/>
@@ -175,7 +183,7 @@
           <w:sz w:val="36"/>
           <w:szCs w:val="36"/>
         </w:rPr>
-        <w:t>Eyad</w:t>
+        <w:t>EYAD AIMEN ELSHEIKH KHALIL A23CS3024</w:t>
       </w:r>
     </w:p>
     <w:p>
@@ -211,32 +219,14 @@
           <w:sz w:val="36"/>
           <w:szCs w:val="36"/>
         </w:rPr>
-        <w:t xml:space="preserve">Ali </w:t>
-      </w:r>
-      <w:proofErr w:type="spellStart"/>
+        <w:t>Ali Isameldin Ali A23CS30</w:t>
+      </w:r>
       <w:r>
         <w:rPr>
           <w:rFonts w:asciiTheme="majorBidi" w:hAnsiTheme="majorBidi" w:cstheme="majorBidi"/>
           <w:sz w:val="36"/>
           <w:szCs w:val="36"/>
         </w:rPr>
-        <w:t>Isameldin</w:t>
-      </w:r>
-      <w:proofErr w:type="spellEnd"/>
-      <w:r>
-        <w:rPr>
-          <w:rFonts w:asciiTheme="majorBidi" w:hAnsiTheme="majorBidi" w:cstheme="majorBidi"/>
-          <w:sz w:val="36"/>
-          <w:szCs w:val="36"/>
-        </w:rPr>
-        <w:t xml:space="preserve"> Ali A23CS30</w:t>
-      </w:r>
-      <w:r>
-        <w:rPr>
-          <w:rFonts w:asciiTheme="majorBidi" w:hAnsiTheme="majorBidi" w:cstheme="majorBidi"/>
-          <w:sz w:val="36"/>
-          <w:szCs w:val="36"/>
-        </w:rPr>
         <w:t>01</w:t>
       </w:r>
     </w:p>
@@ -308,97 +298,6 @@
     <w:p>
       <w:pPr>
         <w:rPr>
-          <w:rStyle w:val="Strong"/>
-          <w:b w:val="0"/>
-          <w:bCs w:val="0"/>
-          <w:sz w:val="12"/>
-          <w:szCs w:val="12"/>
-        </w:rPr>
-      </w:pPr>
-      <w:r>
-        <w:rPr>
-          <w:rStyle w:val="Strong"/>
-          <w:sz w:val="32"/>
-          <w:szCs w:val="32"/>
-        </w:rPr>
-        <w:lastRenderedPageBreak/>
-        <w:t xml:space="preserve">KLG campus is a </w:t>
-      </w:r>
-      <w:r>
-        <w:rPr>
-          <w:rStyle w:val="Strong"/>
-          <w:b w:val="0"/>
-          <w:bCs w:val="0"/>
-          <w:sz w:val="32"/>
-          <w:szCs w:val="32"/>
-        </w:rPr>
-        <w:t xml:space="preserve">part of a non-profitable real-estate organization, that </w:t>
-      </w:r>
-      <w:r>
-        <w:rPr>
-          <w:rStyle w:val="Strong"/>
-          <w:b w:val="0"/>
-          <w:bCs w:val="0"/>
-          <w:sz w:val="32"/>
-          <w:szCs w:val="32"/>
-        </w:rPr>
-        <w:t>provides</w:t>
-      </w:r>
-      <w:r>
-        <w:rPr>
-          <w:rStyle w:val="Strong"/>
-          <w:b w:val="0"/>
-          <w:bCs w:val="0"/>
-          <w:sz w:val="32"/>
-          <w:szCs w:val="32"/>
-        </w:rPr>
-        <w:t xml:space="preserve"> housing for a majority of international students and some local students, which they all study in UTM.</w:t>
-      </w:r>
-    </w:p>
-    <w:p>
-      <w:pPr>
-        <w:rPr>
-          <w:rStyle w:val="Strong"/>
-          <w:b w:val="0"/>
-          <w:bCs w:val="0"/>
-          <w:sz w:val="32"/>
-          <w:szCs w:val="32"/>
-        </w:rPr>
-      </w:pPr>
-      <w:r>
-        <w:rPr>
-          <w:rStyle w:val="Strong"/>
-          <w:b w:val="0"/>
-          <w:bCs w:val="0"/>
-          <w:sz w:val="32"/>
-          <w:szCs w:val="32"/>
-        </w:rPr>
-        <w:t xml:space="preserve">It consists of four blocks named after the alphabet, Block A, Block B, Block C, and Block D, each block contains multiple housing floors and each floor level contain 23 apartments which holds students of different educational level, like bachelor, </w:t>
-      </w:r>
-      <w:r>
-        <w:rPr>
-          <w:rStyle w:val="Strong"/>
-          <w:b w:val="0"/>
-          <w:bCs w:val="0"/>
-          <w:sz w:val="32"/>
-          <w:szCs w:val="32"/>
-        </w:rPr>
-        <w:t>master,</w:t>
-      </w:r>
-      <w:r>
-        <w:rPr>
-          <w:rStyle w:val="Strong"/>
-          <w:b w:val="0"/>
-          <w:bCs w:val="0"/>
-          <w:sz w:val="32"/>
-          <w:szCs w:val="32"/>
-        </w:rPr>
-        <w:t xml:space="preserve"> and PhD.</w:t>
-      </w:r>
-    </w:p>
-    <w:p>
-      <w:pPr>
-        <w:rPr>
           <w:b/>
           <w:bCs/>
           <w:sz w:val="32"/>
@@ -407,51 +306,14 @@
       </w:pPr>
       <w:r>
         <w:rPr>
-          <w:rStyle w:val="Strong"/>
-          <w:b w:val="0"/>
-          <w:bCs w:val="0"/>
-          <w:sz w:val="32"/>
-          <w:szCs w:val="32"/>
-        </w:rPr>
-        <w:t xml:space="preserve">The campus has several systems related to </w:t>
-      </w:r>
-      <w:r>
-        <w:rPr>
-          <w:rStyle w:val="Strong"/>
-          <w:b w:val="0"/>
-          <w:bCs w:val="0"/>
-          <w:sz w:val="32"/>
-          <w:szCs w:val="32"/>
-        </w:rPr>
-        <w:t>students’</w:t>
-      </w:r>
-      <w:r>
-        <w:rPr>
-          <w:rStyle w:val="Strong"/>
-          <w:b w:val="0"/>
-          <w:bCs w:val="0"/>
-          <w:sz w:val="32"/>
-          <w:szCs w:val="32"/>
-        </w:rPr>
-        <w:t xml:space="preserve"> management including the booking and reservation management, events management, </w:t>
-      </w:r>
-      <w:r>
-        <w:rPr>
-          <w:sz w:val="32"/>
-          <w:szCs w:val="32"/>
-        </w:rPr>
-        <w:t>Student Management, Faculty and Staff Management, Communication and Notification systems.</w:t>
-      </w:r>
-    </w:p>
-    <w:p>
-      <w:pPr>
-        <w:rPr>
           <w:b/>
           <w:bCs/>
           <w:sz w:val="32"/>
           <w:szCs w:val="32"/>
         </w:rPr>
-      </w:pPr>
+        <w:lastRenderedPageBreak/>
+        <w:t>Introduction</w:t>
+      </w:r>
       <w:r>
         <w:rPr>
           <w:b/>
@@ -459,8 +321,16 @@
           <w:sz w:val="32"/>
           <w:szCs w:val="32"/>
         </w:rPr>
-        <w:t>Problem</w:t>
-      </w:r>
+        <w:t>:</w:t>
+      </w:r>
+    </w:p>
+    <w:p>
+      <w:pPr>
+        <w:rPr>
+          <w:sz w:val="32"/>
+          <w:szCs w:val="32"/>
+        </w:rPr>
+      </w:pPr>
       <w:r>
         <w:rPr>
           <w:b/>
@@ -468,15 +338,101 @@
           <w:sz w:val="32"/>
           <w:szCs w:val="32"/>
         </w:rPr>
-        <w:t xml:space="preserve"> statement</w:t>
-      </w:r>
-      <w:r>
+        <w:tab/>
+      </w:r>
+      <w:r>
+        <w:rPr>
+          <w:sz w:val="32"/>
+          <w:szCs w:val="32"/>
+        </w:rPr>
+        <w:t xml:space="preserve">The management of the university recognized some issues in the current system related to students, teachers and staff members. So, the management decided to do some changes to solve the current problem. </w:t>
+      </w:r>
+    </w:p>
+    <w:p>
+      <w:pPr>
+        <w:rPr>
+          <w:sz w:val="32"/>
+          <w:szCs w:val="32"/>
+        </w:rPr>
+      </w:pPr>
+      <w:r>
+        <w:rPr>
+          <w:sz w:val="32"/>
+          <w:szCs w:val="32"/>
+        </w:rPr>
+        <w:tab/>
+        <w:t>This project is designed to solve this university systems issues</w:t>
+      </w:r>
+      <w:r>
+        <w:rPr>
+          <w:sz w:val="32"/>
+          <w:szCs w:val="32"/>
+        </w:rPr>
+        <w:t xml:space="preserve">. The main focus of the project is to deliver IS that </w:t>
+      </w:r>
+      <w:r>
+        <w:rPr>
+          <w:sz w:val="32"/>
+          <w:szCs w:val="32"/>
+        </w:rPr>
+        <w:t>handle</w:t>
+      </w:r>
+      <w:r>
+        <w:rPr>
+          <w:sz w:val="32"/>
+          <w:szCs w:val="32"/>
+        </w:rPr>
+        <w:t>s</w:t>
+      </w:r>
+      <w:r>
+        <w:rPr>
+          <w:sz w:val="32"/>
+          <w:szCs w:val="32"/>
+        </w:rPr>
+        <w:t xml:space="preserve"> the large amount of data</w:t>
+      </w:r>
+      <w:r>
+        <w:rPr>
+          <w:sz w:val="32"/>
+          <w:szCs w:val="32"/>
+        </w:rPr>
+        <w:t xml:space="preserve"> and automates most of the processes to reduce errors.</w:t>
+      </w:r>
+    </w:p>
+    <w:p>
+      <w:pPr>
         <w:rPr>
           <w:b/>
           <w:bCs/>
           <w:sz w:val="32"/>
           <w:szCs w:val="32"/>
         </w:rPr>
+      </w:pPr>
+      <w:r>
+        <w:rPr>
+          <w:b/>
+          <w:bCs/>
+          <w:sz w:val="32"/>
+          <w:szCs w:val="32"/>
+        </w:rPr>
+        <w:t>Problem</w:t>
+      </w:r>
+      <w:r>
+        <w:rPr>
+          <w:b/>
+          <w:bCs/>
+          <w:sz w:val="32"/>
+          <w:szCs w:val="32"/>
+        </w:rPr>
+        <w:t xml:space="preserve"> statement</w:t>
+      </w:r>
+      <w:r>
+        <w:rPr>
+          <w:b/>
+          <w:bCs/>
+          <w:sz w:val="32"/>
+          <w:szCs w:val="32"/>
+        </w:rPr>
         <w:t>:</w:t>
       </w:r>
     </w:p>
@@ -500,7 +456,21 @@
           <w:sz w:val="32"/>
           <w:szCs w:val="32"/>
         </w:rPr>
-        <w:t xml:space="preserve">he system suffers from frequent </w:t>
+        <w:t xml:space="preserve">he </w:t>
+      </w:r>
+      <w:r>
+        <w:rPr>
+          <w:sz w:val="32"/>
+          <w:szCs w:val="32"/>
+        </w:rPr>
+        <w:t xml:space="preserve">current </w:t>
+      </w:r>
+      <w:r>
+        <w:rPr>
+          <w:sz w:val="32"/>
+          <w:szCs w:val="32"/>
+        </w:rPr>
+        <w:t xml:space="preserve">system suffers from frequent </w:t>
       </w:r>
       <w:r>
         <w:rPr>
@@ -719,6 +689,14 @@
     <w:p>
       <w:pPr>
         <w:rPr>
+          <w:sz w:val="32"/>
+          <w:szCs w:val="32"/>
+        </w:rPr>
+      </w:pPr>
+    </w:p>
+    <w:p>
+      <w:pPr>
+        <w:rPr>
           <w:b/>
           <w:bCs/>
           <w:sz w:val="32"/>
@@ -733,6 +711,254 @@
           <w:szCs w:val="32"/>
         </w:rPr>
         <w:lastRenderedPageBreak/>
+        <w:t>Scope</w:t>
+      </w:r>
+      <w:r>
+        <w:rPr>
+          <w:b/>
+          <w:bCs/>
+          <w:sz w:val="32"/>
+          <w:szCs w:val="32"/>
+        </w:rPr>
+        <w:t>:</w:t>
+      </w:r>
+    </w:p>
+    <w:p>
+      <w:pPr>
+        <w:ind w:firstLine="720"/>
+        <w:rPr>
+          <w:sz w:val="32"/>
+          <w:szCs w:val="32"/>
+        </w:rPr>
+      </w:pPr>
+      <w:r>
+        <w:rPr>
+          <w:sz w:val="32"/>
+          <w:szCs w:val="32"/>
+        </w:rPr>
+        <w:t>The project main focus is to solve problems in these areas</w:t>
+      </w:r>
+      <w:r>
+        <w:rPr>
+          <w:sz w:val="32"/>
+          <w:szCs w:val="32"/>
+        </w:rPr>
+        <w:t xml:space="preserve"> (by creating computerized subsystem for each area)</w:t>
+      </w:r>
+      <w:r>
+        <w:rPr>
+          <w:sz w:val="32"/>
+          <w:szCs w:val="32"/>
+        </w:rPr>
+        <w:t>:</w:t>
+      </w:r>
+    </w:p>
+    <w:p>
+      <w:pPr>
+        <w:pStyle w:val="ListParagraph"/>
+        <w:numPr>
+          <w:ilvl w:val="0"/>
+          <w:numId w:val="6"/>
+        </w:numPr>
+        <w:rPr>
+          <w:sz w:val="32"/>
+          <w:szCs w:val="32"/>
+        </w:rPr>
+      </w:pPr>
+      <w:r>
+        <w:rPr>
+          <w:sz w:val="32"/>
+          <w:szCs w:val="32"/>
+        </w:rPr>
+        <w:t>Facility and booking management.</w:t>
+      </w:r>
+    </w:p>
+    <w:p>
+      <w:pPr>
+        <w:pStyle w:val="ListParagraph"/>
+        <w:numPr>
+          <w:ilvl w:val="0"/>
+          <w:numId w:val="11"/>
+        </w:numPr>
+        <w:rPr>
+          <w:sz w:val="32"/>
+          <w:szCs w:val="32"/>
+        </w:rPr>
+      </w:pPr>
+      <w:r>
+        <w:rPr>
+          <w:sz w:val="32"/>
+          <w:szCs w:val="32"/>
+        </w:rPr>
+        <w:t>Developing the reservation and booking management by installing a new software hardware system.</w:t>
+      </w:r>
+    </w:p>
+    <w:p>
+      <w:pPr>
+        <w:pStyle w:val="ListParagraph"/>
+        <w:numPr>
+          <w:ilvl w:val="0"/>
+          <w:numId w:val="6"/>
+        </w:numPr>
+        <w:rPr>
+          <w:sz w:val="32"/>
+          <w:szCs w:val="32"/>
+        </w:rPr>
+      </w:pPr>
+      <w:r>
+        <w:rPr>
+          <w:sz w:val="32"/>
+          <w:szCs w:val="32"/>
+        </w:rPr>
+        <w:t>Event management.</w:t>
+      </w:r>
+    </w:p>
+    <w:p>
+      <w:pPr>
+        <w:pStyle w:val="ListParagraph"/>
+        <w:numPr>
+          <w:ilvl w:val="0"/>
+          <w:numId w:val="11"/>
+        </w:numPr>
+        <w:rPr>
+          <w:sz w:val="32"/>
+          <w:szCs w:val="32"/>
+        </w:rPr>
+      </w:pPr>
+      <w:r>
+        <w:rPr>
+          <w:sz w:val="32"/>
+          <w:szCs w:val="32"/>
+        </w:rPr>
+        <w:t xml:space="preserve">Enhancing the event management by </w:t>
+      </w:r>
+      <w:r>
+        <w:rPr>
+          <w:sz w:val="32"/>
+          <w:szCs w:val="32"/>
+        </w:rPr>
+        <w:t>modifying and automating some processes and develop a new user interface.</w:t>
+      </w:r>
+    </w:p>
+    <w:p>
+      <w:pPr>
+        <w:pStyle w:val="ListParagraph"/>
+        <w:numPr>
+          <w:ilvl w:val="0"/>
+          <w:numId w:val="6"/>
+        </w:numPr>
+        <w:rPr>
+          <w:sz w:val="32"/>
+          <w:szCs w:val="32"/>
+        </w:rPr>
+      </w:pPr>
+      <w:r>
+        <w:rPr>
+          <w:sz w:val="32"/>
+          <w:szCs w:val="32"/>
+        </w:rPr>
+        <w:t>Student management</w:t>
+      </w:r>
+      <w:r>
+        <w:rPr>
+          <w:sz w:val="32"/>
+          <w:szCs w:val="32"/>
+        </w:rPr>
+        <w:t>.</w:t>
+      </w:r>
+    </w:p>
+    <w:p>
+      <w:pPr>
+        <w:pStyle w:val="ListParagraph"/>
+        <w:numPr>
+          <w:ilvl w:val="0"/>
+          <w:numId w:val="11"/>
+        </w:numPr>
+        <w:rPr>
+          <w:sz w:val="32"/>
+          <w:szCs w:val="32"/>
+        </w:rPr>
+      </w:pPr>
+      <w:r>
+        <w:rPr>
+          <w:sz w:val="32"/>
+          <w:szCs w:val="32"/>
+        </w:rPr>
+        <w:t>Develop a new website for students to register for the university and use the same website to manage the requests by staff.</w:t>
+      </w:r>
+    </w:p>
+    <w:p>
+      <w:pPr>
+        <w:pStyle w:val="ListParagraph"/>
+        <w:numPr>
+          <w:ilvl w:val="0"/>
+          <w:numId w:val="6"/>
+        </w:numPr>
+        <w:rPr>
+          <w:sz w:val="32"/>
+          <w:szCs w:val="32"/>
+        </w:rPr>
+      </w:pPr>
+      <w:r>
+        <w:rPr>
+          <w:sz w:val="32"/>
+          <w:szCs w:val="32"/>
+        </w:rPr>
+        <w:t>Communication and notification.</w:t>
+      </w:r>
+    </w:p>
+    <w:p>
+      <w:pPr>
+        <w:pStyle w:val="ListParagraph"/>
+        <w:numPr>
+          <w:ilvl w:val="0"/>
+          <w:numId w:val="11"/>
+        </w:numPr>
+        <w:rPr>
+          <w:sz w:val="32"/>
+          <w:szCs w:val="32"/>
+        </w:rPr>
+      </w:pPr>
+      <w:r>
+        <w:rPr>
+          <w:sz w:val="32"/>
+          <w:szCs w:val="32"/>
+        </w:rPr>
+        <w:t>Add new ways to communicate with different stakeholders including teachers, students, and etc…</w:t>
+      </w:r>
+    </w:p>
+    <w:p>
+      <w:pPr>
+        <w:ind w:left="720"/>
+        <w:rPr>
+          <w:sz w:val="32"/>
+          <w:szCs w:val="32"/>
+        </w:rPr>
+      </w:pPr>
+      <w:r>
+        <w:rPr>
+          <w:sz w:val="32"/>
+          <w:szCs w:val="32"/>
+        </w:rPr>
+        <w:t>(refer to the modules in the github repository for more details).</w:t>
+      </w:r>
+    </w:p>
+    <w:p>
+      <w:pPr>
+        <w:rPr>
+          <w:b/>
+          <w:bCs/>
+          <w:sz w:val="32"/>
+          <w:szCs w:val="32"/>
+        </w:rPr>
+      </w:pPr>
+      <w:r>
+        <w:rPr>
+          <w:b/>
+          <w:bCs/>
+          <w:sz w:val="32"/>
+          <w:szCs w:val="32"/>
+        </w:rPr>
         <w:t>Objective:</w:t>
       </w:r>
     </w:p>
@@ -876,263 +1102,8 @@
           <w:sz w:val="32"/>
           <w:szCs w:val="32"/>
         </w:rPr>
+        <w:lastRenderedPageBreak/>
         <w:t>To develop more advanced subsystems that can function together to maximize the output of the program, reduce the input errors, speed up the processes and can ease the management processes.</w:t>
-      </w:r>
-    </w:p>
-    <w:p>
-      <w:pPr>
-        <w:rPr>
-          <w:sz w:val="32"/>
-          <w:szCs w:val="32"/>
-        </w:rPr>
-      </w:pPr>
-    </w:p>
-    <w:p>
-      <w:pPr>
-        <w:rPr>
-          <w:b/>
-          <w:bCs/>
-          <w:sz w:val="32"/>
-          <w:szCs w:val="32"/>
-        </w:rPr>
-      </w:pPr>
-      <w:r>
-        <w:rPr>
-          <w:b/>
-          <w:bCs/>
-          <w:sz w:val="32"/>
-          <w:szCs w:val="32"/>
-        </w:rPr>
-        <w:t>What will be included:</w:t>
-      </w:r>
-    </w:p>
-    <w:p>
-      <w:pPr>
-        <w:rPr>
-          <w:sz w:val="32"/>
-          <w:szCs w:val="32"/>
-        </w:rPr>
-      </w:pPr>
-      <w:r>
-        <w:rPr>
-          <w:sz w:val="32"/>
-          <w:szCs w:val="32"/>
-        </w:rPr>
-        <w:t xml:space="preserve">Developing </w:t>
-      </w:r>
-      <w:r>
-        <w:rPr>
-          <w:sz w:val="32"/>
-          <w:szCs w:val="32"/>
-        </w:rPr>
-        <w:t xml:space="preserve">the reservation and booking management by </w:t>
-      </w:r>
-      <w:r>
-        <w:rPr>
-          <w:sz w:val="32"/>
-          <w:szCs w:val="32"/>
-        </w:rPr>
-        <w:t>installing a new software hardware system.</w:t>
-      </w:r>
-    </w:p>
-    <w:p>
-      <w:pPr>
-        <w:rPr>
-          <w:sz w:val="32"/>
-          <w:szCs w:val="32"/>
-        </w:rPr>
-      </w:pPr>
-      <w:r>
-        <w:rPr>
-          <w:sz w:val="32"/>
-          <w:szCs w:val="32"/>
-        </w:rPr>
-        <w:t>Enhancing the event management by increasing user interference.</w:t>
-      </w:r>
-    </w:p>
-    <w:p>
-      <w:pPr>
-        <w:rPr>
-          <w:sz w:val="32"/>
-          <w:szCs w:val="32"/>
-        </w:rPr>
-      </w:pPr>
-      <w:r>
-        <w:rPr>
-          <w:sz w:val="32"/>
-          <w:szCs w:val="32"/>
-        </w:rPr>
-        <w:t>Modify the student management department, to speed up and automate the processes.</w:t>
-      </w:r>
-    </w:p>
-    <w:p>
-      <w:pPr>
-        <w:rPr>
-          <w:b/>
-          <w:bCs/>
-          <w:sz w:val="32"/>
-          <w:szCs w:val="32"/>
-        </w:rPr>
-      </w:pPr>
-      <w:r>
-        <w:rPr>
-          <w:sz w:val="32"/>
-          <w:szCs w:val="32"/>
-        </w:rPr>
-        <w:t xml:space="preserve">Construct a communications system between the management, the </w:t>
-      </w:r>
-      <w:r>
-        <w:rPr>
-          <w:sz w:val="32"/>
-          <w:szCs w:val="32"/>
-        </w:rPr>
-        <w:t>stakeholders,</w:t>
-      </w:r>
-      <w:r>
-        <w:rPr>
-          <w:sz w:val="32"/>
-          <w:szCs w:val="32"/>
-        </w:rPr>
-        <w:t xml:space="preserve"> and the students.</w:t>
-      </w:r>
-    </w:p>
-    <w:p>
-      <w:pPr>
-        <w:rPr>
-          <w:b/>
-          <w:bCs/>
-          <w:sz w:val="32"/>
-          <w:szCs w:val="32"/>
-        </w:rPr>
-      </w:pPr>
-      <w:r>
-        <w:rPr>
-          <w:b/>
-          <w:bCs/>
-          <w:sz w:val="32"/>
-          <w:szCs w:val="32"/>
-        </w:rPr>
-        <w:t>What will not be included:</w:t>
-      </w:r>
-    </w:p>
-    <w:p>
-      <w:pPr>
-        <w:rPr>
-          <w:sz w:val="32"/>
-          <w:szCs w:val="32"/>
-        </w:rPr>
-      </w:pPr>
-      <w:r>
-        <w:rPr>
-          <w:sz w:val="32"/>
-          <w:szCs w:val="32"/>
-        </w:rPr>
-        <w:t xml:space="preserve">A new staff management to reduce the </w:t>
-      </w:r>
-      <w:r>
-        <w:rPr>
-          <w:sz w:val="32"/>
-          <w:szCs w:val="32"/>
-        </w:rPr>
-        <w:t>costs</w:t>
-      </w:r>
-      <w:r>
-        <w:rPr>
-          <w:sz w:val="32"/>
-          <w:szCs w:val="32"/>
-        </w:rPr>
-        <w:t>.</w:t>
-      </w:r>
-    </w:p>
-    <w:p>
-      <w:pPr>
-        <w:rPr>
-          <w:sz w:val="32"/>
-          <w:szCs w:val="32"/>
-        </w:rPr>
-      </w:pPr>
-      <w:r>
-        <w:rPr>
-          <w:sz w:val="32"/>
-          <w:szCs w:val="32"/>
-        </w:rPr>
-        <w:t>The benefits of the new system will include:</w:t>
-      </w:r>
-    </w:p>
-    <w:p>
-      <w:pPr>
-        <w:rPr>
-          <w:sz w:val="32"/>
-          <w:szCs w:val="32"/>
-        </w:rPr>
-      </w:pPr>
-      <w:r>
-        <w:rPr>
-          <w:sz w:val="32"/>
-          <w:szCs w:val="32"/>
-        </w:rPr>
-        <w:lastRenderedPageBreak/>
-        <w:t>Automating the routine processes by using computerized systems.</w:t>
-      </w:r>
-    </w:p>
-    <w:p>
-      <w:pPr>
-        <w:rPr>
-          <w:sz w:val="32"/>
-          <w:szCs w:val="32"/>
-        </w:rPr>
-      </w:pPr>
-      <w:r>
-        <w:rPr>
-          <w:sz w:val="32"/>
-          <w:szCs w:val="32"/>
-        </w:rPr>
-        <w:t>enhancing the user experience, by taking user’s feedback and recommendations into consideration.</w:t>
-      </w:r>
-    </w:p>
-    <w:p>
-      <w:pPr>
-        <w:rPr>
-          <w:sz w:val="32"/>
-          <w:szCs w:val="32"/>
-        </w:rPr>
-      </w:pPr>
-      <w:r>
-        <w:rPr>
-          <w:sz w:val="32"/>
-          <w:szCs w:val="32"/>
-        </w:rPr>
-        <w:t>Reducing the overall cost of operating and maintaining the system.</w:t>
-      </w:r>
-    </w:p>
-    <w:p>
-      <w:pPr>
-        <w:rPr>
-          <w:sz w:val="32"/>
-          <w:szCs w:val="32"/>
-        </w:rPr>
-      </w:pPr>
-      <w:r>
-        <w:rPr>
-          <w:sz w:val="32"/>
-          <w:szCs w:val="32"/>
-        </w:rPr>
-        <w:t>The output of the system will be less redundant, with less input errors.</w:t>
-      </w:r>
-    </w:p>
-    <w:p>
-      <w:pPr>
-        <w:rPr>
-          <w:sz w:val="32"/>
-          <w:szCs w:val="32"/>
-        </w:rPr>
-      </w:pPr>
-      <w:r>
-        <w:rPr>
-          <w:sz w:val="32"/>
-          <w:szCs w:val="32"/>
-        </w:rPr>
-        <w:t>Ease the interface of the system for the new users.</w:t>
       </w:r>
     </w:p>
     <w:p>
@@ -1432,7 +1403,23 @@
                 <w:sz w:val="32"/>
                 <w:szCs w:val="32"/>
               </w:rPr>
-              <w:t xml:space="preserve"> 10000$</w:t>
+              <w:t xml:space="preserve"> </w:t>
+            </w:r>
+            <w:r>
+              <w:rPr>
+                <w:rStyle w:val="Strong"/>
+                <w:sz w:val="32"/>
+                <w:szCs w:val="32"/>
+              </w:rPr>
+              <w:t>2</w:t>
+            </w:r>
+            <w:r>
+              <w:rPr>
+                <w:rStyle w:val="Strong"/>
+                <w:sz w:val="32"/>
+                <w:szCs w:val="32"/>
+              </w:rPr>
+              <w:t>0000$</w:t>
             </w:r>
           </w:p>
           <w:p>
@@ -1465,23 +1452,181 @@
                 <w:sz w:val="32"/>
                 <w:szCs w:val="32"/>
               </w:rPr>
-              <w:t xml:space="preserve"> 0 (Students chose to volunteer as some sort of </w:t>
-            </w:r>
-            <w:r>
-              <w:rPr>
-                <w:rStyle w:val="Strong"/>
-                <w:sz w:val="32"/>
-                <w:szCs w:val="32"/>
-              </w:rPr>
-              <w:t>gratitude</w:t>
-            </w:r>
-            <w:r>
-              <w:rPr>
-                <w:rStyle w:val="Strong"/>
-                <w:sz w:val="32"/>
-                <w:szCs w:val="32"/>
-              </w:rPr>
-              <w:t xml:space="preserve"> towards the university)</w:t>
+              <w:t xml:space="preserve"> </w:t>
+            </w:r>
+            <w:r>
+              <w:rPr>
+                <w:rStyle w:val="Strong"/>
+                <w:sz w:val="32"/>
+                <w:szCs w:val="32"/>
+              </w:rPr>
+              <w:t>10000$</w:t>
+            </w:r>
+          </w:p>
+          <w:p>
+            <w:pPr>
+              <w:rPr>
+                <w:rStyle w:val="Strong"/>
+                <w:sz w:val="32"/>
+                <w:szCs w:val="32"/>
+              </w:rPr>
+            </w:pPr>
+            <w:r>
+              <w:rPr>
+                <w:rStyle w:val="Strong"/>
+                <w:sz w:val="32"/>
+                <w:szCs w:val="32"/>
+              </w:rPr>
+              <w:t xml:space="preserve">Installation cost = </w:t>
+            </w:r>
+            <w:r>
+              <w:rPr>
+                <w:rStyle w:val="Strong"/>
+                <w:sz w:val="32"/>
+                <w:szCs w:val="32"/>
+              </w:rPr>
+              <w:t>5</w:t>
+            </w:r>
+            <w:r>
+              <w:rPr>
+                <w:rStyle w:val="Strong"/>
+                <w:sz w:val="32"/>
+                <w:szCs w:val="32"/>
+              </w:rPr>
+              <w:t>000$.</w:t>
+            </w:r>
+          </w:p>
+          <w:p>
+            <w:pPr>
+              <w:rPr>
+                <w:rStyle w:val="Strong"/>
+                <w:sz w:val="32"/>
+                <w:szCs w:val="32"/>
+              </w:rPr>
+            </w:pPr>
+            <w:r>
+              <w:rPr>
+                <w:rStyle w:val="Strong"/>
+                <w:sz w:val="32"/>
+                <w:szCs w:val="32"/>
+              </w:rPr>
+              <w:t xml:space="preserve">Training cost = </w:t>
+            </w:r>
+            <w:r>
+              <w:rPr>
+                <w:rStyle w:val="Strong"/>
+                <w:sz w:val="32"/>
+                <w:szCs w:val="32"/>
+              </w:rPr>
+              <w:t>5</w:t>
+            </w:r>
+            <w:r>
+              <w:rPr>
+                <w:rStyle w:val="Strong"/>
+                <w:sz w:val="32"/>
+                <w:szCs w:val="32"/>
+              </w:rPr>
+              <w:t>000$.</w:t>
+            </w:r>
+          </w:p>
+          <w:p>
+            <w:pPr>
+              <w:rPr>
+                <w:rStyle w:val="Strong"/>
+                <w:sz w:val="32"/>
+                <w:szCs w:val="32"/>
+              </w:rPr>
+            </w:pPr>
+            <w:r>
+              <w:rPr>
+                <w:rStyle w:val="Strong"/>
+                <w:sz w:val="32"/>
+                <w:szCs w:val="32"/>
+              </w:rPr>
+              <w:t xml:space="preserve">Data conversion cost = </w:t>
+            </w:r>
+            <w:r>
+              <w:rPr>
+                <w:rStyle w:val="Strong"/>
+                <w:sz w:val="32"/>
+                <w:szCs w:val="32"/>
+              </w:rPr>
+              <w:t>75</w:t>
+            </w:r>
+            <w:r>
+              <w:rPr>
+                <w:rStyle w:val="Strong"/>
+                <w:sz w:val="32"/>
+                <w:szCs w:val="32"/>
+              </w:rPr>
+              <w:t>00$.</w:t>
+            </w:r>
+          </w:p>
+          <w:p>
+            <w:pPr>
+              <w:rPr>
+                <w:rStyle w:val="Strong"/>
+                <w:sz w:val="32"/>
+                <w:szCs w:val="32"/>
+              </w:rPr>
+            </w:pPr>
+          </w:p>
+          <w:p>
+            <w:pPr>
+              <w:rPr>
+                <w:rStyle w:val="Strong"/>
+                <w:sz w:val="32"/>
+                <w:szCs w:val="32"/>
+              </w:rPr>
+            </w:pPr>
+            <w:r>
+              <w:rPr>
+                <w:rStyle w:val="Strong"/>
+                <w:sz w:val="32"/>
+                <w:szCs w:val="32"/>
+              </w:rPr>
+              <w:t>Estimated production costs:</w:t>
+            </w:r>
+          </w:p>
+          <w:p>
+            <w:pPr>
+              <w:rPr>
+                <w:rStyle w:val="Strong"/>
+                <w:sz w:val="32"/>
+                <w:szCs w:val="32"/>
+              </w:rPr>
+            </w:pPr>
+            <w:r>
+              <w:rPr>
+                <w:rStyle w:val="Strong"/>
+                <w:sz w:val="32"/>
+                <w:szCs w:val="32"/>
+              </w:rPr>
+              <w:t xml:space="preserve">Cost of upgrades </w:t>
+            </w:r>
+            <w:r>
+              <w:rPr>
+                <w:rStyle w:val="Strong"/>
+                <w:sz w:val="32"/>
+                <w:szCs w:val="32"/>
+              </w:rPr>
+              <w:t xml:space="preserve">= </w:t>
+            </w:r>
+            <w:r>
+              <w:rPr>
+                <w:rStyle w:val="Strong"/>
+                <w:sz w:val="32"/>
+                <w:szCs w:val="32"/>
+              </w:rPr>
+              <w:t xml:space="preserve">500$ </w:t>
+            </w:r>
+            <w:r>
+              <w:rPr>
+                <w:rStyle w:val="Strong"/>
+                <w:sz w:val="32"/>
+                <w:szCs w:val="32"/>
+              </w:rPr>
+              <w:t>PER/YEAR</w:t>
             </w:r>
             <w:r>
               <w:rPr>
@@ -1507,164 +1652,6 @@
                 <w:szCs w:val="32"/>
               </w:rPr>
               <w:lastRenderedPageBreak/>
-              <w:t>Installation cost = 10000$.</w:t>
-            </w:r>
-          </w:p>
-          <w:p>
-            <w:pPr>
-              <w:rPr>
-                <w:rStyle w:val="Strong"/>
-                <w:sz w:val="32"/>
-                <w:szCs w:val="32"/>
-              </w:rPr>
-            </w:pPr>
-            <w:r>
-              <w:rPr>
-                <w:rStyle w:val="Strong"/>
-                <w:sz w:val="32"/>
-                <w:szCs w:val="32"/>
-              </w:rPr>
-              <w:t>Training cost = 1</w:t>
-            </w:r>
-            <w:r>
-              <w:rPr>
-                <w:rStyle w:val="Strong"/>
-                <w:sz w:val="32"/>
-                <w:szCs w:val="32"/>
-              </w:rPr>
-              <w:t>0</w:t>
-            </w:r>
-            <w:r>
-              <w:rPr>
-                <w:rStyle w:val="Strong"/>
-                <w:sz w:val="32"/>
-                <w:szCs w:val="32"/>
-              </w:rPr>
-              <w:t>000$.</w:t>
-            </w:r>
-          </w:p>
-          <w:p>
-            <w:pPr>
-              <w:rPr>
-                <w:rStyle w:val="Strong"/>
-                <w:sz w:val="32"/>
-                <w:szCs w:val="32"/>
-              </w:rPr>
-            </w:pPr>
-            <w:r>
-              <w:rPr>
-                <w:rStyle w:val="Strong"/>
-                <w:sz w:val="32"/>
-                <w:szCs w:val="32"/>
-              </w:rPr>
-              <w:t xml:space="preserve">Data conversion cost = </w:t>
-            </w:r>
-            <w:r>
-              <w:rPr>
-                <w:rStyle w:val="Strong"/>
-                <w:sz w:val="32"/>
-                <w:szCs w:val="32"/>
-              </w:rPr>
-              <w:t>20</w:t>
-            </w:r>
-            <w:r>
-              <w:rPr>
-                <w:rStyle w:val="Strong"/>
-                <w:sz w:val="32"/>
-                <w:szCs w:val="32"/>
-              </w:rPr>
-              <w:t>000$.</w:t>
-            </w:r>
-          </w:p>
-          <w:p>
-            <w:pPr>
-              <w:rPr>
-                <w:rStyle w:val="Strong"/>
-                <w:sz w:val="32"/>
-                <w:szCs w:val="32"/>
-              </w:rPr>
-            </w:pPr>
-          </w:p>
-          <w:p>
-            <w:pPr>
-              <w:rPr>
-                <w:rStyle w:val="Strong"/>
-                <w:sz w:val="32"/>
-                <w:szCs w:val="32"/>
-              </w:rPr>
-            </w:pPr>
-            <w:r>
-              <w:rPr>
-                <w:rStyle w:val="Strong"/>
-                <w:sz w:val="32"/>
-                <w:szCs w:val="32"/>
-              </w:rPr>
-              <w:t>Estimated production costs:</w:t>
-            </w:r>
-          </w:p>
-          <w:p>
-            <w:pPr>
-              <w:rPr>
-                <w:rStyle w:val="Strong"/>
-                <w:sz w:val="32"/>
-                <w:szCs w:val="32"/>
-              </w:rPr>
-            </w:pPr>
-            <w:r>
-              <w:rPr>
-                <w:rStyle w:val="Strong"/>
-                <w:sz w:val="32"/>
-                <w:szCs w:val="32"/>
-              </w:rPr>
-              <w:t xml:space="preserve">Cost of upgrades </w:t>
-            </w:r>
-            <w:r>
-              <w:rPr>
-                <w:rStyle w:val="Strong"/>
-                <w:sz w:val="32"/>
-                <w:szCs w:val="32"/>
-              </w:rPr>
-              <w:t xml:space="preserve">= </w:t>
-            </w:r>
-            <w:r>
-              <w:rPr>
-                <w:rStyle w:val="Strong"/>
-                <w:sz w:val="32"/>
-                <w:szCs w:val="32"/>
-              </w:rPr>
-              <w:t xml:space="preserve">500$ </w:t>
-            </w:r>
-            <w:r>
-              <w:rPr>
-                <w:rStyle w:val="Strong"/>
-                <w:sz w:val="32"/>
-                <w:szCs w:val="32"/>
-              </w:rPr>
-              <w:t>PER/YEAR</w:t>
-            </w:r>
-            <w:r>
-              <w:rPr>
-                <w:rStyle w:val="Strong"/>
-                <w:sz w:val="32"/>
-                <w:szCs w:val="32"/>
-              </w:rPr>
-              <w:t>.</w:t>
-            </w:r>
-          </w:p>
-          <w:p>
-            <w:pPr>
-              <w:rPr>
-                <w:rStyle w:val="Strong"/>
-                <w:sz w:val="32"/>
-                <w:szCs w:val="32"/>
-              </w:rPr>
-            </w:pPr>
-            <w:r>
-              <w:rPr>
-                <w:rStyle w:val="Strong"/>
-                <w:sz w:val="32"/>
-                <w:szCs w:val="32"/>
-              </w:rPr>
               <w:t>Cost of system maintenance</w:t>
             </w:r>
             <w:r>
@@ -1912,15 +1899,14 @@
           <w:szCs w:val="32"/>
         </w:rPr>
       </w:pPr>
-    </w:p>
-    <w:p>
-      <w:pPr>
+      <w:r>
         <w:rPr>
           <w:rStyle w:val="Strong"/>
           <w:sz w:val="32"/>
           <w:szCs w:val="32"/>
         </w:rPr>
-      </w:pPr>
+        <w:br w:type="page"/>
+      </w:r>
     </w:p>
     <w:p>
       <w:pPr>
@@ -1930,29 +1916,128 @@
           <w:szCs w:val="32"/>
         </w:rPr>
       </w:pPr>
-    </w:p>
-    <w:p>
-      <w:pPr>
+      <w:r>
         <w:rPr>
           <w:rStyle w:val="Strong"/>
           <w:sz w:val="32"/>
           <w:szCs w:val="32"/>
         </w:rPr>
-      </w:pPr>
-    </w:p>
-    <w:p>
-      <w:pPr>
+        <w:lastRenderedPageBreak/>
+        <w:t>Project planning:</w:t>
+      </w:r>
+    </w:p>
+    <w:p>
+      <w:pPr>
+        <w:pStyle w:val="ListParagraph"/>
+        <w:numPr>
+          <w:ilvl w:val="0"/>
+          <w:numId w:val="12"/>
+        </w:numPr>
         <w:rPr>
           <w:rStyle w:val="Strong"/>
           <w:sz w:val="32"/>
           <w:szCs w:val="32"/>
         </w:rPr>
       </w:pPr>
-    </w:p>
-    <w:p>
-      <w:pPr>
+      <w:r>
         <w:rPr>
           <w:rStyle w:val="Strong"/>
+          <w:sz w:val="32"/>
+          <w:szCs w:val="32"/>
+        </w:rPr>
+        <w:t>Human re</w:t>
+      </w:r>
+      <w:r>
+        <w:rPr>
+          <w:rStyle w:val="Strong"/>
+          <w:sz w:val="32"/>
+          <w:szCs w:val="32"/>
+        </w:rPr>
+        <w:t>s</w:t>
+      </w:r>
+      <w:r>
+        <w:rPr>
+          <w:rStyle w:val="Strong"/>
+          <w:sz w:val="32"/>
+          <w:szCs w:val="32"/>
+        </w:rPr>
+        <w:t>our</w:t>
+      </w:r>
+      <w:r>
+        <w:rPr>
+          <w:rStyle w:val="Strong"/>
+          <w:sz w:val="32"/>
+          <w:szCs w:val="32"/>
+        </w:rPr>
+        <w:t>c</w:t>
+      </w:r>
+      <w:r>
+        <w:rPr>
+          <w:rStyle w:val="Strong"/>
+          <w:sz w:val="32"/>
+          <w:szCs w:val="32"/>
+        </w:rPr>
+        <w:t>es:</w:t>
+      </w:r>
+    </w:p>
+    <w:p>
+      <w:pPr>
+        <w:ind w:left="720" w:firstLine="360"/>
+        <w:rPr>
+          <w:rStyle w:val="Strong"/>
+          <w:b w:val="0"/>
+          <w:bCs w:val="0"/>
+          <w:sz w:val="32"/>
+          <w:szCs w:val="32"/>
+        </w:rPr>
+      </w:pPr>
+      <w:r>
+        <w:rPr>
+          <w:rStyle w:val="Strong"/>
+          <w:b w:val="0"/>
+          <w:bCs w:val="0"/>
+          <w:sz w:val="32"/>
+          <w:szCs w:val="32"/>
+        </w:rPr>
+        <w:t>The project will have 5 teams, the first 4 teams will work on each subsystem and the last team will mainly ensure clear communication between the other teams that may I interact during the project duration. Each team will have a leader that will manage them and ensure they are on track.</w:t>
+      </w:r>
+    </w:p>
+    <w:p>
+      <w:pPr>
+        <w:pStyle w:val="ListParagraph"/>
+        <w:numPr>
+          <w:ilvl w:val="0"/>
+          <w:numId w:val="12"/>
+        </w:numPr>
+        <w:rPr>
+          <w:rStyle w:val="Strong"/>
+          <w:sz w:val="32"/>
+          <w:szCs w:val="32"/>
+        </w:rPr>
+      </w:pPr>
+      <w:r>
+        <w:rPr>
+          <w:rStyle w:val="Strong"/>
+          <w:sz w:val="32"/>
+          <w:szCs w:val="32"/>
+        </w:rPr>
+        <w:t>Work Break down Structure (WBS)</w:t>
+      </w:r>
+      <w:r>
+        <w:rPr>
+          <w:rStyle w:val="Strong"/>
+          <w:sz w:val="32"/>
+          <w:szCs w:val="32"/>
+        </w:rPr>
+        <w:t>:</w:t>
+      </w:r>
+    </w:p>
+    <w:p>
+      <w:pPr>
+        <w:rPr>
+          <w:rStyle w:val="Strong"/>
+          <w:b w:val="0"/>
+          <w:bCs w:val="0"/>
           <w:sz w:val="32"/>
           <w:szCs w:val="32"/>
         </w:rPr>
@@ -2052,7 +2137,7 @@
                 <w:sz w:val="32"/>
                 <w:szCs w:val="32"/>
               </w:rPr>
-              <w:t>processes</w:t>
+              <w:t xml:space="preserve">Predecessors </w:t>
             </w:r>
           </w:p>
         </w:tc>
@@ -2077,7 +2162,7 @@
                 <w:sz w:val="32"/>
                 <w:szCs w:val="32"/>
               </w:rPr>
-              <w:t xml:space="preserve">      1.1 gathering information.</w:t>
+              <w:t xml:space="preserve">      1.1 gather information.</w:t>
             </w:r>
           </w:p>
         </w:tc>
@@ -2142,7 +2227,21 @@
                 <w:sz w:val="32"/>
                 <w:szCs w:val="32"/>
               </w:rPr>
-              <w:t xml:space="preserve">      1.2 analyze the information</w:t>
+              <w:t xml:space="preserve">      1.2 </w:t>
+            </w:r>
+            <w:r>
+              <w:rPr>
+                <w:sz w:val="32"/>
+                <w:szCs w:val="32"/>
+              </w:rPr>
+              <w:t>A</w:t>
+            </w:r>
+            <w:r>
+              <w:rPr>
+                <w:sz w:val="32"/>
+                <w:szCs w:val="32"/>
+              </w:rPr>
+              <w:t>nalyze the information</w:t>
             </w:r>
           </w:p>
         </w:tc>
@@ -2214,7 +2313,21 @@
                 <w:sz w:val="32"/>
                 <w:szCs w:val="32"/>
               </w:rPr>
-              <w:t xml:space="preserve">      1.3 determine the problems and objectives</w:t>
+              <w:t xml:space="preserve">      1.3 </w:t>
+            </w:r>
+            <w:r>
+              <w:rPr>
+                <w:sz w:val="32"/>
+                <w:szCs w:val="32"/>
+              </w:rPr>
+              <w:t>D</w:t>
+            </w:r>
+            <w:r>
+              <w:rPr>
+                <w:sz w:val="32"/>
+                <w:szCs w:val="32"/>
+              </w:rPr>
+              <w:t>etermine the problems and objectives</w:t>
             </w:r>
           </w:p>
         </w:tc>
@@ -2452,7 +2565,21 @@
                 <w:sz w:val="32"/>
                 <w:szCs w:val="32"/>
               </w:rPr>
-              <w:t xml:space="preserve">      2.2 gather and assess human resources.</w:t>
+              <w:t xml:space="preserve">      2.2 </w:t>
+            </w:r>
+            <w:r>
+              <w:rPr>
+                <w:sz w:val="32"/>
+                <w:szCs w:val="32"/>
+              </w:rPr>
+              <w:t>A</w:t>
+            </w:r>
+            <w:r>
+              <w:rPr>
+                <w:sz w:val="32"/>
+                <w:szCs w:val="32"/>
+              </w:rPr>
+              <w:t>ssess human resources.</w:t>
             </w:r>
           </w:p>
         </w:tc>
@@ -2585,7 +2712,21 @@
                 <w:sz w:val="32"/>
                 <w:szCs w:val="32"/>
               </w:rPr>
-              <w:t xml:space="preserve">      3.1 identify the required hardware.</w:t>
+              <w:t xml:space="preserve">      3.1 </w:t>
+            </w:r>
+            <w:r>
+              <w:rPr>
+                <w:sz w:val="32"/>
+                <w:szCs w:val="32"/>
+              </w:rPr>
+              <w:t>I</w:t>
+            </w:r>
+            <w:r>
+              <w:rPr>
+                <w:sz w:val="32"/>
+                <w:szCs w:val="32"/>
+              </w:rPr>
+              <w:t>dentify the required hardware.</w:t>
             </w:r>
           </w:p>
         </w:tc>
@@ -2657,7 +2798,21 @@
                 <w:sz w:val="32"/>
                 <w:szCs w:val="32"/>
               </w:rPr>
-              <w:t xml:space="preserve">      3.2 purchase the required hardware</w:t>
+              <w:t xml:space="preserve">      3.2 </w:t>
+            </w:r>
+            <w:r>
+              <w:rPr>
+                <w:sz w:val="32"/>
+                <w:szCs w:val="32"/>
+              </w:rPr>
+              <w:t>P</w:t>
+            </w:r>
+            <w:r>
+              <w:rPr>
+                <w:sz w:val="32"/>
+                <w:szCs w:val="32"/>
+              </w:rPr>
+              <w:t>urchase the required hardware</w:t>
             </w:r>
           </w:p>
         </w:tc>
@@ -2790,7 +2945,21 @@
                 <w:sz w:val="32"/>
                 <w:szCs w:val="32"/>
               </w:rPr>
-              <w:t xml:space="preserve">      4.1 analyze the required software</w:t>
+              <w:t xml:space="preserve">      4.1 </w:t>
+            </w:r>
+            <w:r>
+              <w:rPr>
+                <w:sz w:val="32"/>
+                <w:szCs w:val="32"/>
+              </w:rPr>
+              <w:t>A</w:t>
+            </w:r>
+            <w:r>
+              <w:rPr>
+                <w:sz w:val="32"/>
+                <w:szCs w:val="32"/>
+              </w:rPr>
+              <w:t>nalyze the required software</w:t>
             </w:r>
           </w:p>
         </w:tc>
@@ -2855,7 +3024,21 @@
                 <w:sz w:val="32"/>
                 <w:szCs w:val="32"/>
               </w:rPr>
-              <w:t xml:space="preserve">      4.2 develop the required software</w:t>
+              <w:t xml:space="preserve">      4.2 </w:t>
+            </w:r>
+            <w:r>
+              <w:rPr>
+                <w:sz w:val="32"/>
+                <w:szCs w:val="32"/>
+              </w:rPr>
+              <w:t>D</w:t>
+            </w:r>
+            <w:r>
+              <w:rPr>
+                <w:sz w:val="32"/>
+                <w:szCs w:val="32"/>
+              </w:rPr>
+              <w:t>evelop the required software</w:t>
             </w:r>
           </w:p>
         </w:tc>
@@ -2988,7 +3171,21 @@
                 <w:sz w:val="32"/>
                 <w:szCs w:val="32"/>
               </w:rPr>
-              <w:t xml:space="preserve">      5.1 Install the new software</w:t>
+              <w:t xml:space="preserve">      5.1 </w:t>
+            </w:r>
+            <w:r>
+              <w:rPr>
+                <w:sz w:val="32"/>
+                <w:szCs w:val="32"/>
+              </w:rPr>
+              <w:t>T</w:t>
+            </w:r>
+            <w:r>
+              <w:rPr>
+                <w:sz w:val="32"/>
+                <w:szCs w:val="32"/>
+              </w:rPr>
+              <w:t>est the new software</w:t>
             </w:r>
           </w:p>
         </w:tc>
@@ -3035,7 +3232,7 @@
                 <w:sz w:val="32"/>
                 <w:szCs w:val="32"/>
               </w:rPr>
-              <w:t>4.2 and 3.2</w:t>
+              <w:t xml:space="preserve">4.2 </w:t>
             </w:r>
           </w:p>
         </w:tc>
@@ -3060,7 +3257,14 @@
                 <w:sz w:val="32"/>
                 <w:szCs w:val="32"/>
               </w:rPr>
-              <w:t xml:space="preserve">      5.2 test the new software</w:t>
+              <w:t xml:space="preserve">      5.2 </w:t>
+            </w:r>
+            <w:r>
+              <w:rPr>
+                <w:sz w:val="32"/>
+                <w:szCs w:val="32"/>
+              </w:rPr>
+              <w:t>Test the system on users</w:t>
             </w:r>
           </w:p>
         </w:tc>
@@ -3186,7 +3390,21 @@
                 <w:sz w:val="32"/>
                 <w:szCs w:val="32"/>
               </w:rPr>
-              <w:t xml:space="preserve">      6.1 install the new system</w:t>
+              <w:t xml:space="preserve">      6.1 </w:t>
+            </w:r>
+            <w:r>
+              <w:rPr>
+                <w:sz w:val="32"/>
+                <w:szCs w:val="32"/>
+              </w:rPr>
+              <w:t>I</w:t>
+            </w:r>
+            <w:r>
+              <w:rPr>
+                <w:sz w:val="32"/>
+                <w:szCs w:val="32"/>
+              </w:rPr>
+              <w:t>nstall the new system</w:t>
             </w:r>
           </w:p>
         </w:tc>
@@ -3251,7 +3469,21 @@
                 <w:sz w:val="32"/>
                 <w:szCs w:val="32"/>
               </w:rPr>
-              <w:t xml:space="preserve">      6.2 evaluate the new system</w:t>
+              <w:t xml:space="preserve">      6.2 </w:t>
+            </w:r>
+            <w:r>
+              <w:rPr>
+                <w:sz w:val="32"/>
+                <w:szCs w:val="32"/>
+              </w:rPr>
+              <w:t>E</w:t>
+            </w:r>
+            <w:r>
+              <w:rPr>
+                <w:sz w:val="32"/>
+                <w:szCs w:val="32"/>
+              </w:rPr>
+              <w:t>valuate the new system</w:t>
             </w:r>
           </w:p>
         </w:tc>
@@ -3271,7 +3503,14 @@
                 <w:sz w:val="32"/>
                 <w:szCs w:val="32"/>
               </w:rPr>
-              <w:t xml:space="preserve">      4</w:t>
+              <w:t xml:space="preserve">      </w:t>
+            </w:r>
+            <w:r>
+              <w:rPr>
+                <w:sz w:val="32"/>
+                <w:szCs w:val="32"/>
+              </w:rPr>
+              <w:t>2</w:t>
             </w:r>
           </w:p>
         </w:tc>
@@ -3316,7 +3555,28 @@
                 <w:sz w:val="32"/>
                 <w:szCs w:val="32"/>
               </w:rPr>
-              <w:t xml:space="preserve">      6.3 get the user evaluation</w:t>
+              <w:t xml:space="preserve">      6.3 </w:t>
+            </w:r>
+            <w:r>
+              <w:rPr>
+                <w:sz w:val="32"/>
+                <w:szCs w:val="32"/>
+              </w:rPr>
+              <w:t>G</w:t>
+            </w:r>
+            <w:r>
+              <w:rPr>
+                <w:sz w:val="32"/>
+                <w:szCs w:val="32"/>
+              </w:rPr>
+              <w:t xml:space="preserve">et the user </w:t>
+            </w:r>
+            <w:r>
+              <w:rPr>
+                <w:sz w:val="32"/>
+                <w:szCs w:val="32"/>
+              </w:rPr>
+              <w:t>feedback</w:t>
             </w:r>
           </w:p>
           <w:p>
@@ -3380,37 +3640,58 @@
                 <w:sz w:val="32"/>
                 <w:szCs w:val="32"/>
               </w:rPr>
-              <w:t xml:space="preserve">      4</w:t>
-            </w:r>
-          </w:p>
-          <w:p>
-            <w:pPr>
-              <w:rPr>
-                <w:sz w:val="32"/>
-                <w:szCs w:val="32"/>
-              </w:rPr>
-            </w:pPr>
-            <w:r>
-              <w:rPr>
-                <w:sz w:val="32"/>
-                <w:szCs w:val="32"/>
-              </w:rPr>
-              <w:t xml:space="preserve">      0</w:t>
-            </w:r>
-          </w:p>
-          <w:p>
-            <w:pPr>
-              <w:rPr>
-                <w:sz w:val="32"/>
-                <w:szCs w:val="32"/>
-              </w:rPr>
-            </w:pPr>
-            <w:r>
-              <w:rPr>
-                <w:sz w:val="32"/>
-                <w:szCs w:val="32"/>
-              </w:rPr>
-              <w:t xml:space="preserve">      0</w:t>
+              <w:t xml:space="preserve">      </w:t>
+            </w:r>
+            <w:r>
+              <w:rPr>
+                <w:sz w:val="32"/>
+                <w:szCs w:val="32"/>
+              </w:rPr>
+              <w:t>1</w:t>
+            </w:r>
+          </w:p>
+          <w:p>
+            <w:pPr>
+              <w:rPr>
+                <w:sz w:val="32"/>
+                <w:szCs w:val="32"/>
+              </w:rPr>
+            </w:pPr>
+            <w:r>
+              <w:rPr>
+                <w:sz w:val="32"/>
+                <w:szCs w:val="32"/>
+              </w:rPr>
+              <w:t xml:space="preserve">      </w:t>
+            </w:r>
+            <w:r>
+              <w:rPr>
+                <w:sz w:val="32"/>
+                <w:szCs w:val="32"/>
+              </w:rPr>
+              <w:t>2</w:t>
+            </w:r>
+          </w:p>
+          <w:p>
+            <w:pPr>
+              <w:rPr>
+                <w:sz w:val="32"/>
+                <w:szCs w:val="32"/>
+              </w:rPr>
+            </w:pPr>
+            <w:r>
+              <w:rPr>
+                <w:sz w:val="32"/>
+                <w:szCs w:val="32"/>
+              </w:rPr>
+              <w:t xml:space="preserve">      </w:t>
+            </w:r>
+            <w:r>
+              <w:rPr>
+                <w:sz w:val="32"/>
+                <w:szCs w:val="32"/>
+              </w:rPr>
+              <w:t>2</w:t>
             </w:r>
           </w:p>
         </w:tc>
@@ -3445,7 +3726,7 @@
                 <w:sz w:val="32"/>
                 <w:szCs w:val="32"/>
               </w:rPr>
-              <w:t>None</w:t>
+              <w:t>6.2</w:t>
             </w:r>
           </w:p>
           <w:p>
@@ -3461,6 +3742,13 @@
                 <w:szCs w:val="32"/>
               </w:rPr>
               <w:t>6</w:t>
+            </w:r>
+            <w:r>
+              <w:rPr>
+                <w:sz w:val="32"/>
+                <w:szCs w:val="32"/>
+              </w:rPr>
+              <w:t>.4</w:t>
             </w:r>
           </w:p>
         </w:tc>
@@ -3583,6 +3871,428 @@
 <file path=word/numbering.xml><?xml version="1.0" encoding="utf-8"?>
 <w:numbering xmlns:wpc="http://schemas.microsoft.com/office/word/2010/wordprocessingCanvas" xmlns:cx="http://schemas.microsoft.com/office/drawing/2014/chartex" xmlns:cx1="http://schemas.microsoft.com/office/drawing/2015/9/8/chartex" xmlns:cx2="http://schemas.microsoft.com/office/drawing/2015/10/21/chartex" xmlns:cx3="http://schemas.microsoft.com/office/drawing/2016/5/9/chartex" xmlns:cx4="http://schemas.microsoft.com/office/drawing/2016/5/10/chartex" xmlns:cx5="http://schemas.microsoft.com/office/drawing/2016/5/11/chartex" xmlns:cx6="http://schemas.microsoft.com/office/drawing/2016/5/12/chartex" xmlns:cx7="http://schemas.microsoft.com/office/drawing/2016/5/13/chartex" xmlns:cx8="http://schemas.microsoft.com/office/drawing/2016/5/14/chartex" xmlns:mc="http://schemas.openxmlformats.org/markup-compatibility/2006" xmlns:aink="http://schemas.microsoft.com/office/drawing/2016/ink" xmlns:am3d="http://schemas.microsoft.com/office/drawing/2017/model3d" xmlns:o="urn:schemas-microsoft-com:office:office" xmlns:oel="http://schemas.microsoft.com/office/2019/extlst" xmlns:r="http://schemas.openxmlformats.org/officeDocument/2006/relationships" xmlns:m="http://schemas.openxmlformats.org/officeDocument/2006/math" xmlns:v="urn:schemas-microsoft-com:vml" xmlns:wp14="http://schemas.microsoft.com/office/word/2010/wordprocessingDrawing" xmlns:wp="http://schemas.openxmlformats.org/drawingml/2006/wordprocessingDrawing" xmlns:w10="urn:schemas-microsoft-com:office:word" xmlns:w="http://schemas.openxmlformats.org/wordprocessingml/2006/main" xmlns:w14="http://schemas.microsoft.com/office/word/2010/wordml" xmlns:w15="http://schemas.microsoft.com/office/word/2012/wordml" xmlns:w16cex="http://schemas.microsoft.com/office/word/2018/wordml/cex" xmlns:w16cid="http://schemas.microsoft.com/office/word/2016/wordml/cid" xmlns:w16="http://schemas.microsoft.com/office/word/2018/wordml" xmlns:w16du="http://schemas.microsoft.com/office/word/2023/wordml/word16du" xmlns:w16sdtdh="http://schemas.microsoft.com/office/word/2020/wordml/sdtdatahash" xmlns:w16se="http://schemas.microsoft.com/office/word/2015/wordml/symex" xmlns:wpg="http://schemas.microsoft.com/office/word/2010/wordprocessingGroup" xmlns:wpi="http://schemas.microsoft.com/office/word/2010/wordprocessingInk" xmlns:wne="http://schemas.microsoft.com/office/word/2006/wordml" xmlns:wps="http://schemas.microsoft.com/office/word/2010/wordprocessingShape" mc:Ignorable="w14 w15 w16se w16cid w16 w16cex w16sdtdh w16du wp14">
   <w:abstractNum w:abstractNumId="0" w15:restartNumberingAfterBreak="0">
+    <w:nsid w:val="058B63B1"/>
+    <w:multiLevelType w:val="hybridMultilevel"/>
+    <w:tmpl w:val="ADAAF35E"/>
+    <w:lvl w:ilvl="0" w:tplc="AAC257FA">
+      <w:numFmt w:val="bullet"/>
+      <w:lvlText w:val="-"/>
+      <w:lvlJc w:val="left"/>
+      <w:pPr>
+        <w:ind w:left="1800" w:hanging="360"/>
+      </w:pPr>
+      <w:rPr>
+        <w:rFonts w:ascii="Aptos" w:eastAsiaTheme="minorHAnsi" w:hAnsi="Aptos" w:cstheme="minorBidi" w:hint="default"/>
+      </w:rPr>
+    </w:lvl>
+    <w:lvl w:ilvl="1" w:tplc="04090003" w:tentative="1">
+      <w:start w:val="1"/>
+      <w:numFmt w:val="bullet"/>
+      <w:lvlText w:val="o"/>
+      <w:lvlJc w:val="left"/>
+      <w:pPr>
+        <w:ind w:left="2520" w:hanging="360"/>
+      </w:pPr>
+      <w:rPr>
+        <w:rFonts w:ascii="Courier New" w:hAnsi="Courier New" w:cs="Courier New" w:hint="default"/>
+      </w:rPr>
+    </w:lvl>
+    <w:lvl w:ilvl="2" w:tplc="04090005" w:tentative="1">
+      <w:start w:val="1"/>
+      <w:numFmt w:val="bullet"/>
+      <w:lvlText w:val=""/>
+      <w:lvlJc w:val="left"/>
+      <w:pPr>
+        <w:ind w:left="3240" w:hanging="360"/>
+      </w:pPr>
+      <w:rPr>
+        <w:rFonts w:ascii="Wingdings" w:hAnsi="Wingdings" w:hint="default"/>
+      </w:rPr>
+    </w:lvl>
+    <w:lvl w:ilvl="3" w:tplc="04090001" w:tentative="1">
+      <w:start w:val="1"/>
+      <w:numFmt w:val="bullet"/>
+      <w:lvlText w:val=""/>
+      <w:lvlJc w:val="left"/>
+      <w:pPr>
+        <w:ind w:left="3960" w:hanging="360"/>
+      </w:pPr>
+      <w:rPr>
+        <w:rFonts w:ascii="Symbol" w:hAnsi="Symbol" w:hint="default"/>
+      </w:rPr>
+    </w:lvl>
+    <w:lvl w:ilvl="4" w:tplc="04090003" w:tentative="1">
+      <w:start w:val="1"/>
+      <w:numFmt w:val="bullet"/>
+      <w:lvlText w:val="o"/>
+      <w:lvlJc w:val="left"/>
+      <w:pPr>
+        <w:ind w:left="4680" w:hanging="360"/>
+      </w:pPr>
+      <w:rPr>
+        <w:rFonts w:ascii="Courier New" w:hAnsi="Courier New" w:cs="Courier New" w:hint="default"/>
+      </w:rPr>
+    </w:lvl>
+    <w:lvl w:ilvl="5" w:tplc="04090005" w:tentative="1">
+      <w:start w:val="1"/>
+      <w:numFmt w:val="bullet"/>
+      <w:lvlText w:val=""/>
+      <w:lvlJc w:val="left"/>
+      <w:pPr>
+        <w:ind w:left="5400" w:hanging="360"/>
+      </w:pPr>
+      <w:rPr>
+        <w:rFonts w:ascii="Wingdings" w:hAnsi="Wingdings" w:hint="default"/>
+      </w:rPr>
+    </w:lvl>
+    <w:lvl w:ilvl="6" w:tplc="04090001" w:tentative="1">
+      <w:start w:val="1"/>
+      <w:numFmt w:val="bullet"/>
+      <w:lvlText w:val=""/>
+      <w:lvlJc w:val="left"/>
+      <w:pPr>
+        <w:ind w:left="6120" w:hanging="360"/>
+      </w:pPr>
+      <w:rPr>
+        <w:rFonts w:ascii="Symbol" w:hAnsi="Symbol" w:hint="default"/>
+      </w:rPr>
+    </w:lvl>
+    <w:lvl w:ilvl="7" w:tplc="04090003" w:tentative="1">
+      <w:start w:val="1"/>
+      <w:numFmt w:val="bullet"/>
+      <w:lvlText w:val="o"/>
+      <w:lvlJc w:val="left"/>
+      <w:pPr>
+        <w:ind w:left="6840" w:hanging="360"/>
+      </w:pPr>
+      <w:rPr>
+        <w:rFonts w:ascii="Courier New" w:hAnsi="Courier New" w:cs="Courier New" w:hint="default"/>
+      </w:rPr>
+    </w:lvl>
+    <w:lvl w:ilvl="8" w:tplc="04090005" w:tentative="1">
+      <w:start w:val="1"/>
+      <w:numFmt w:val="bullet"/>
+      <w:lvlText w:val=""/>
+      <w:lvlJc w:val="left"/>
+      <w:pPr>
+        <w:ind w:left="7560" w:hanging="360"/>
+      </w:pPr>
+      <w:rPr>
+        <w:rFonts w:ascii="Wingdings" w:hAnsi="Wingdings" w:hint="default"/>
+      </w:rPr>
+    </w:lvl>
+  </w:abstractNum>
+  <w:abstractNum w:abstractNumId="1" w15:restartNumberingAfterBreak="0">
+    <w:nsid w:val="213B0F42"/>
+    <w:multiLevelType w:val="hybridMultilevel"/>
+    <w:tmpl w:val="327AF36C"/>
+    <w:lvl w:ilvl="0" w:tplc="0409000F">
+      <w:start w:val="1"/>
+      <w:numFmt w:val="decimal"/>
+      <w:lvlText w:val="%1."/>
+      <w:lvlJc w:val="left"/>
+      <w:pPr>
+        <w:ind w:left="720" w:hanging="360"/>
+      </w:pPr>
+    </w:lvl>
+    <w:lvl w:ilvl="1" w:tplc="04090019">
+      <w:start w:val="1"/>
+      <w:numFmt w:val="lowerLetter"/>
+      <w:lvlText w:val="%2."/>
+      <w:lvlJc w:val="left"/>
+      <w:pPr>
+        <w:ind w:left="1440" w:hanging="360"/>
+      </w:pPr>
+    </w:lvl>
+    <w:lvl w:ilvl="2" w:tplc="0409001B" w:tentative="1">
+      <w:start w:val="1"/>
+      <w:numFmt w:val="lowerRoman"/>
+      <w:lvlText w:val="%3."/>
+      <w:lvlJc w:val="right"/>
+      <w:pPr>
+        <w:ind w:left="2160" w:hanging="180"/>
+      </w:pPr>
+    </w:lvl>
+    <w:lvl w:ilvl="3" w:tplc="0409000F" w:tentative="1">
+      <w:start w:val="1"/>
+      <w:numFmt w:val="decimal"/>
+      <w:lvlText w:val="%4."/>
+      <w:lvlJc w:val="left"/>
+      <w:pPr>
+        <w:ind w:left="2880" w:hanging="360"/>
+      </w:pPr>
+    </w:lvl>
+    <w:lvl w:ilvl="4" w:tplc="04090019" w:tentative="1">
+      <w:start w:val="1"/>
+      <w:numFmt w:val="lowerLetter"/>
+      <w:lvlText w:val="%5."/>
+      <w:lvlJc w:val="left"/>
+      <w:pPr>
+        <w:ind w:left="3600" w:hanging="360"/>
+      </w:pPr>
+    </w:lvl>
+    <w:lvl w:ilvl="5" w:tplc="0409001B" w:tentative="1">
+      <w:start w:val="1"/>
+      <w:numFmt w:val="lowerRoman"/>
+      <w:lvlText w:val="%6."/>
+      <w:lvlJc w:val="right"/>
+      <w:pPr>
+        <w:ind w:left="4320" w:hanging="180"/>
+      </w:pPr>
+    </w:lvl>
+    <w:lvl w:ilvl="6" w:tplc="0409000F" w:tentative="1">
+      <w:start w:val="1"/>
+      <w:numFmt w:val="decimal"/>
+      <w:lvlText w:val="%7."/>
+      <w:lvlJc w:val="left"/>
+      <w:pPr>
+        <w:ind w:left="5040" w:hanging="360"/>
+      </w:pPr>
+    </w:lvl>
+    <w:lvl w:ilvl="7" w:tplc="04090019" w:tentative="1">
+      <w:start w:val="1"/>
+      <w:numFmt w:val="lowerLetter"/>
+      <w:lvlText w:val="%8."/>
+      <w:lvlJc w:val="left"/>
+      <w:pPr>
+        <w:ind w:left="5760" w:hanging="360"/>
+      </w:pPr>
+    </w:lvl>
+    <w:lvl w:ilvl="8" w:tplc="0409001B" w:tentative="1">
+      <w:start w:val="1"/>
+      <w:numFmt w:val="lowerRoman"/>
+      <w:lvlText w:val="%9."/>
+      <w:lvlJc w:val="right"/>
+      <w:pPr>
+        <w:ind w:left="6480" w:hanging="180"/>
+      </w:pPr>
+    </w:lvl>
+  </w:abstractNum>
+  <w:abstractNum w:abstractNumId="2" w15:restartNumberingAfterBreak="0">
+    <w:nsid w:val="24C140BD"/>
+    <w:multiLevelType w:val="hybridMultilevel"/>
+    <w:tmpl w:val="76F4E70A"/>
+    <w:lvl w:ilvl="0" w:tplc="A266D204">
+      <w:numFmt w:val="bullet"/>
+      <w:lvlText w:val="-"/>
+      <w:lvlJc w:val="left"/>
+      <w:pPr>
+        <w:ind w:left="2160" w:hanging="360"/>
+      </w:pPr>
+      <w:rPr>
+        <w:rFonts w:ascii="Aptos" w:eastAsiaTheme="minorHAnsi" w:hAnsi="Aptos" w:cstheme="minorBidi" w:hint="default"/>
+      </w:rPr>
+    </w:lvl>
+    <w:lvl w:ilvl="1" w:tplc="04090003" w:tentative="1">
+      <w:start w:val="1"/>
+      <w:numFmt w:val="bullet"/>
+      <w:lvlText w:val="o"/>
+      <w:lvlJc w:val="left"/>
+      <w:pPr>
+        <w:ind w:left="2880" w:hanging="360"/>
+      </w:pPr>
+      <w:rPr>
+        <w:rFonts w:ascii="Courier New" w:hAnsi="Courier New" w:cs="Courier New" w:hint="default"/>
+      </w:rPr>
+    </w:lvl>
+    <w:lvl w:ilvl="2" w:tplc="04090005" w:tentative="1">
+      <w:start w:val="1"/>
+      <w:numFmt w:val="bullet"/>
+      <w:lvlText w:val=""/>
+      <w:lvlJc w:val="left"/>
+      <w:pPr>
+        <w:ind w:left="3600" w:hanging="360"/>
+      </w:pPr>
+      <w:rPr>
+        <w:rFonts w:ascii="Wingdings" w:hAnsi="Wingdings" w:hint="default"/>
+      </w:rPr>
+    </w:lvl>
+    <w:lvl w:ilvl="3" w:tplc="04090001" w:tentative="1">
+      <w:start w:val="1"/>
+      <w:numFmt w:val="bullet"/>
+      <w:lvlText w:val=""/>
+      <w:lvlJc w:val="left"/>
+      <w:pPr>
+        <w:ind w:left="4320" w:hanging="360"/>
+      </w:pPr>
+      <w:rPr>
+        <w:rFonts w:ascii="Symbol" w:hAnsi="Symbol" w:hint="default"/>
+      </w:rPr>
+    </w:lvl>
+    <w:lvl w:ilvl="4" w:tplc="04090003" w:tentative="1">
+      <w:start w:val="1"/>
+      <w:numFmt w:val="bullet"/>
+      <w:lvlText w:val="o"/>
+      <w:lvlJc w:val="left"/>
+      <w:pPr>
+        <w:ind w:left="5040" w:hanging="360"/>
+      </w:pPr>
+      <w:rPr>
+        <w:rFonts w:ascii="Courier New" w:hAnsi="Courier New" w:cs="Courier New" w:hint="default"/>
+      </w:rPr>
+    </w:lvl>
+    <w:lvl w:ilvl="5" w:tplc="04090005" w:tentative="1">
+      <w:start w:val="1"/>
+      <w:numFmt w:val="bullet"/>
+      <w:lvlText w:val=""/>
+      <w:lvlJc w:val="left"/>
+      <w:pPr>
+        <w:ind w:left="5760" w:hanging="360"/>
+      </w:pPr>
+      <w:rPr>
+        <w:rFonts w:ascii="Wingdings" w:hAnsi="Wingdings" w:hint="default"/>
+      </w:rPr>
+    </w:lvl>
+    <w:lvl w:ilvl="6" w:tplc="04090001" w:tentative="1">
+      <w:start w:val="1"/>
+      <w:numFmt w:val="bullet"/>
+      <w:lvlText w:val=""/>
+      <w:lvlJc w:val="left"/>
+      <w:pPr>
+        <w:ind w:left="6480" w:hanging="360"/>
+      </w:pPr>
+      <w:rPr>
+        <w:rFonts w:ascii="Symbol" w:hAnsi="Symbol" w:hint="default"/>
+      </w:rPr>
+    </w:lvl>
+    <w:lvl w:ilvl="7" w:tplc="04090003" w:tentative="1">
+      <w:start w:val="1"/>
+      <w:numFmt w:val="bullet"/>
+      <w:lvlText w:val="o"/>
+      <w:lvlJc w:val="left"/>
+      <w:pPr>
+        <w:ind w:left="7200" w:hanging="360"/>
+      </w:pPr>
+      <w:rPr>
+        <w:rFonts w:ascii="Courier New" w:hAnsi="Courier New" w:cs="Courier New" w:hint="default"/>
+      </w:rPr>
+    </w:lvl>
+    <w:lvl w:ilvl="8" w:tplc="04090005" w:tentative="1">
+      <w:start w:val="1"/>
+      <w:numFmt w:val="bullet"/>
+      <w:lvlText w:val=""/>
+      <w:lvlJc w:val="left"/>
+      <w:pPr>
+        <w:ind w:left="7920" w:hanging="360"/>
+      </w:pPr>
+      <w:rPr>
+        <w:rFonts w:ascii="Wingdings" w:hAnsi="Wingdings" w:hint="default"/>
+      </w:rPr>
+    </w:lvl>
+  </w:abstractNum>
+  <w:abstractNum w:abstractNumId="3" w15:restartNumberingAfterBreak="0">
+    <w:nsid w:val="28155C82"/>
+    <w:multiLevelType w:val="hybridMultilevel"/>
+    <w:tmpl w:val="EFFC5C40"/>
+    <w:lvl w:ilvl="0" w:tplc="5EB24BB6">
+      <w:numFmt w:val="bullet"/>
+      <w:lvlText w:val="-"/>
+      <w:lvlJc w:val="left"/>
+      <w:pPr>
+        <w:ind w:left="1800" w:hanging="360"/>
+      </w:pPr>
+      <w:rPr>
+        <w:rFonts w:ascii="Aptos" w:eastAsiaTheme="minorHAnsi" w:hAnsi="Aptos" w:cstheme="minorBidi" w:hint="default"/>
+      </w:rPr>
+    </w:lvl>
+    <w:lvl w:ilvl="1" w:tplc="04090003" w:tentative="1">
+      <w:start w:val="1"/>
+      <w:numFmt w:val="bullet"/>
+      <w:lvlText w:val="o"/>
+      <w:lvlJc w:val="left"/>
+      <w:pPr>
+        <w:ind w:left="2520" w:hanging="360"/>
+      </w:pPr>
+      <w:rPr>
+        <w:rFonts w:ascii="Courier New" w:hAnsi="Courier New" w:cs="Courier New" w:hint="default"/>
+      </w:rPr>
+    </w:lvl>
+    <w:lvl w:ilvl="2" w:tplc="04090005" w:tentative="1">
+      <w:start w:val="1"/>
+      <w:numFmt w:val="bullet"/>
+      <w:lvlText w:val=""/>
+      <w:lvlJc w:val="left"/>
+      <w:pPr>
+        <w:ind w:left="3240" w:hanging="360"/>
+      </w:pPr>
+      <w:rPr>
+        <w:rFonts w:ascii="Wingdings" w:hAnsi="Wingdings" w:hint="default"/>
+      </w:rPr>
+    </w:lvl>
+    <w:lvl w:ilvl="3" w:tplc="04090001" w:tentative="1">
+      <w:start w:val="1"/>
+      <w:numFmt w:val="bullet"/>
+      <w:lvlText w:val=""/>
+      <w:lvlJc w:val="left"/>
+      <w:pPr>
+        <w:ind w:left="3960" w:hanging="360"/>
+      </w:pPr>
+      <w:rPr>
+        <w:rFonts w:ascii="Symbol" w:hAnsi="Symbol" w:hint="default"/>
+      </w:rPr>
+    </w:lvl>
+    <w:lvl w:ilvl="4" w:tplc="04090003" w:tentative="1">
+      <w:start w:val="1"/>
+      <w:numFmt w:val="bullet"/>
+      <w:lvlText w:val="o"/>
+      <w:lvlJc w:val="left"/>
+      <w:pPr>
+        <w:ind w:left="4680" w:hanging="360"/>
+      </w:pPr>
+      <w:rPr>
+        <w:rFonts w:ascii="Courier New" w:hAnsi="Courier New" w:cs="Courier New" w:hint="default"/>
+      </w:rPr>
+    </w:lvl>
+    <w:lvl w:ilvl="5" w:tplc="04090005" w:tentative="1">
+      <w:start w:val="1"/>
+      <w:numFmt w:val="bullet"/>
+      <w:lvlText w:val=""/>
+      <w:lvlJc w:val="left"/>
+      <w:pPr>
+        <w:ind w:left="5400" w:hanging="360"/>
+      </w:pPr>
+      <w:rPr>
+        <w:rFonts w:ascii="Wingdings" w:hAnsi="Wingdings" w:hint="default"/>
+      </w:rPr>
+    </w:lvl>
+    <w:lvl w:ilvl="6" w:tplc="04090001" w:tentative="1">
+      <w:start w:val="1"/>
+      <w:numFmt w:val="bullet"/>
+      <w:lvlText w:val=""/>
+      <w:lvlJc w:val="left"/>
+      <w:pPr>
+        <w:ind w:left="6120" w:hanging="360"/>
+      </w:pPr>
+      <w:rPr>
+        <w:rFonts w:ascii="Symbol" w:hAnsi="Symbol" w:hint="default"/>
+      </w:rPr>
+    </w:lvl>
+    <w:lvl w:ilvl="7" w:tplc="04090003" w:tentative="1">
+      <w:start w:val="1"/>
+      <w:numFmt w:val="bullet"/>
+      <w:lvlText w:val="o"/>
+      <w:lvlJc w:val="left"/>
+      <w:pPr>
+        <w:ind w:left="6840" w:hanging="360"/>
+      </w:pPr>
+      <w:rPr>
+        <w:rFonts w:ascii="Courier New" w:hAnsi="Courier New" w:cs="Courier New" w:hint="default"/>
+      </w:rPr>
+    </w:lvl>
+    <w:lvl w:ilvl="8" w:tplc="04090005" w:tentative="1">
+      <w:start w:val="1"/>
+      <w:numFmt w:val="bullet"/>
+      <w:lvlText w:val=""/>
+      <w:lvlJc w:val="left"/>
+      <w:pPr>
+        <w:ind w:left="7560" w:hanging="360"/>
+      </w:pPr>
+      <w:rPr>
+        <w:rFonts w:ascii="Wingdings" w:hAnsi="Wingdings" w:hint="default"/>
+      </w:rPr>
+    </w:lvl>
+  </w:abstractNum>
+  <w:abstractNum w:abstractNumId="4" w15:restartNumberingAfterBreak="0">
     <w:nsid w:val="2C6C53B1"/>
     <w:multiLevelType w:val="hybridMultilevel"/>
     <w:tmpl w:val="DC7E5D66"/>
@@ -3668,7 +4378,231 @@
       </w:pPr>
     </w:lvl>
   </w:abstractNum>
-  <w:abstractNum w:abstractNumId="1" w15:restartNumberingAfterBreak="0">
+  <w:abstractNum w:abstractNumId="5" w15:restartNumberingAfterBreak="0">
+    <w:nsid w:val="304222D7"/>
+    <w:multiLevelType w:val="hybridMultilevel"/>
+    <w:tmpl w:val="80022C38"/>
+    <w:lvl w:ilvl="0" w:tplc="1ACA3610">
+      <w:numFmt w:val="bullet"/>
+      <w:lvlText w:val="-"/>
+      <w:lvlJc w:val="left"/>
+      <w:pPr>
+        <w:ind w:left="1800" w:hanging="360"/>
+      </w:pPr>
+      <w:rPr>
+        <w:rFonts w:ascii="Aptos" w:eastAsiaTheme="minorHAnsi" w:hAnsi="Aptos" w:cstheme="minorBidi" w:hint="default"/>
+      </w:rPr>
+    </w:lvl>
+    <w:lvl w:ilvl="1" w:tplc="04090003" w:tentative="1">
+      <w:start w:val="1"/>
+      <w:numFmt w:val="bullet"/>
+      <w:lvlText w:val="o"/>
+      <w:lvlJc w:val="left"/>
+      <w:pPr>
+        <w:ind w:left="2520" w:hanging="360"/>
+      </w:pPr>
+      <w:rPr>
+        <w:rFonts w:ascii="Courier New" w:hAnsi="Courier New" w:cs="Courier New" w:hint="default"/>
+      </w:rPr>
+    </w:lvl>
+    <w:lvl w:ilvl="2" w:tplc="04090005" w:tentative="1">
+      <w:start w:val="1"/>
+      <w:numFmt w:val="bullet"/>
+      <w:lvlText w:val=""/>
+      <w:lvlJc w:val="left"/>
+      <w:pPr>
+        <w:ind w:left="3240" w:hanging="360"/>
+      </w:pPr>
+      <w:rPr>
+        <w:rFonts w:ascii="Wingdings" w:hAnsi="Wingdings" w:hint="default"/>
+      </w:rPr>
+    </w:lvl>
+    <w:lvl w:ilvl="3" w:tplc="04090001" w:tentative="1">
+      <w:start w:val="1"/>
+      <w:numFmt w:val="bullet"/>
+      <w:lvlText w:val=""/>
+      <w:lvlJc w:val="left"/>
+      <w:pPr>
+        <w:ind w:left="3960" w:hanging="360"/>
+      </w:pPr>
+      <w:rPr>
+        <w:rFonts w:ascii="Symbol" w:hAnsi="Symbol" w:hint="default"/>
+      </w:rPr>
+    </w:lvl>
+    <w:lvl w:ilvl="4" w:tplc="04090003" w:tentative="1">
+      <w:start w:val="1"/>
+      <w:numFmt w:val="bullet"/>
+      <w:lvlText w:val="o"/>
+      <w:lvlJc w:val="left"/>
+      <w:pPr>
+        <w:ind w:left="4680" w:hanging="360"/>
+      </w:pPr>
+      <w:rPr>
+        <w:rFonts w:ascii="Courier New" w:hAnsi="Courier New" w:cs="Courier New" w:hint="default"/>
+      </w:rPr>
+    </w:lvl>
+    <w:lvl w:ilvl="5" w:tplc="04090005" w:tentative="1">
+      <w:start w:val="1"/>
+      <w:numFmt w:val="bullet"/>
+      <w:lvlText w:val=""/>
+      <w:lvlJc w:val="left"/>
+      <w:pPr>
+        <w:ind w:left="5400" w:hanging="360"/>
+      </w:pPr>
+      <w:rPr>
+        <w:rFonts w:ascii="Wingdings" w:hAnsi="Wingdings" w:hint="default"/>
+      </w:rPr>
+    </w:lvl>
+    <w:lvl w:ilvl="6" w:tplc="04090001" w:tentative="1">
+      <w:start w:val="1"/>
+      <w:numFmt w:val="bullet"/>
+      <w:lvlText w:val=""/>
+      <w:lvlJc w:val="left"/>
+      <w:pPr>
+        <w:ind w:left="6120" w:hanging="360"/>
+      </w:pPr>
+      <w:rPr>
+        <w:rFonts w:ascii="Symbol" w:hAnsi="Symbol" w:hint="default"/>
+      </w:rPr>
+    </w:lvl>
+    <w:lvl w:ilvl="7" w:tplc="04090003" w:tentative="1">
+      <w:start w:val="1"/>
+      <w:numFmt w:val="bullet"/>
+      <w:lvlText w:val="o"/>
+      <w:lvlJc w:val="left"/>
+      <w:pPr>
+        <w:ind w:left="6840" w:hanging="360"/>
+      </w:pPr>
+      <w:rPr>
+        <w:rFonts w:ascii="Courier New" w:hAnsi="Courier New" w:cs="Courier New" w:hint="default"/>
+      </w:rPr>
+    </w:lvl>
+    <w:lvl w:ilvl="8" w:tplc="04090005" w:tentative="1">
+      <w:start w:val="1"/>
+      <w:numFmt w:val="bullet"/>
+      <w:lvlText w:val=""/>
+      <w:lvlJc w:val="left"/>
+      <w:pPr>
+        <w:ind w:left="7560" w:hanging="360"/>
+      </w:pPr>
+      <w:rPr>
+        <w:rFonts w:ascii="Wingdings" w:hAnsi="Wingdings" w:hint="default"/>
+      </w:rPr>
+    </w:lvl>
+  </w:abstractNum>
+  <w:abstractNum w:abstractNumId="6" w15:restartNumberingAfterBreak="0">
+    <w:nsid w:val="30F604DD"/>
+    <w:multiLevelType w:val="hybridMultilevel"/>
+    <w:tmpl w:val="5D12F0EE"/>
+    <w:lvl w:ilvl="0" w:tplc="7AEC2630">
+      <w:numFmt w:val="bullet"/>
+      <w:lvlText w:val="-"/>
+      <w:lvlJc w:val="left"/>
+      <w:pPr>
+        <w:ind w:left="2520" w:hanging="360"/>
+      </w:pPr>
+      <w:rPr>
+        <w:rFonts w:ascii="Aptos" w:eastAsiaTheme="minorHAnsi" w:hAnsi="Aptos" w:cstheme="minorBidi" w:hint="default"/>
+      </w:rPr>
+    </w:lvl>
+    <w:lvl w:ilvl="1" w:tplc="04090003" w:tentative="1">
+      <w:start w:val="1"/>
+      <w:numFmt w:val="bullet"/>
+      <w:lvlText w:val="o"/>
+      <w:lvlJc w:val="left"/>
+      <w:pPr>
+        <w:ind w:left="3240" w:hanging="360"/>
+      </w:pPr>
+      <w:rPr>
+        <w:rFonts w:ascii="Courier New" w:hAnsi="Courier New" w:cs="Courier New" w:hint="default"/>
+      </w:rPr>
+    </w:lvl>
+    <w:lvl w:ilvl="2" w:tplc="04090005" w:tentative="1">
+      <w:start w:val="1"/>
+      <w:numFmt w:val="bullet"/>
+      <w:lvlText w:val=""/>
+      <w:lvlJc w:val="left"/>
+      <w:pPr>
+        <w:ind w:left="3960" w:hanging="360"/>
+      </w:pPr>
+      <w:rPr>
+        <w:rFonts w:ascii="Wingdings" w:hAnsi="Wingdings" w:hint="default"/>
+      </w:rPr>
+    </w:lvl>
+    <w:lvl w:ilvl="3" w:tplc="04090001" w:tentative="1">
+      <w:start w:val="1"/>
+      <w:numFmt w:val="bullet"/>
+      <w:lvlText w:val=""/>
+      <w:lvlJc w:val="left"/>
+      <w:pPr>
+        <w:ind w:left="4680" w:hanging="360"/>
+      </w:pPr>
+      <w:rPr>
+        <w:rFonts w:ascii="Symbol" w:hAnsi="Symbol" w:hint="default"/>
+      </w:rPr>
+    </w:lvl>
+    <w:lvl w:ilvl="4" w:tplc="04090003" w:tentative="1">
+      <w:start w:val="1"/>
+      <w:numFmt w:val="bullet"/>
+      <w:lvlText w:val="o"/>
+      <w:lvlJc w:val="left"/>
+      <w:pPr>
+        <w:ind w:left="5400" w:hanging="360"/>
+      </w:pPr>
+      <w:rPr>
+        <w:rFonts w:ascii="Courier New" w:hAnsi="Courier New" w:cs="Courier New" w:hint="default"/>
+      </w:rPr>
+    </w:lvl>
+    <w:lvl w:ilvl="5" w:tplc="04090005" w:tentative="1">
+      <w:start w:val="1"/>
+      <w:numFmt w:val="bullet"/>
+      <w:lvlText w:val=""/>
+      <w:lvlJc w:val="left"/>
+      <w:pPr>
+        <w:ind w:left="6120" w:hanging="360"/>
+      </w:pPr>
+      <w:rPr>
+        <w:rFonts w:ascii="Wingdings" w:hAnsi="Wingdings" w:hint="default"/>
+      </w:rPr>
+    </w:lvl>
+    <w:lvl w:ilvl="6" w:tplc="04090001" w:tentative="1">
+      <w:start w:val="1"/>
+      <w:numFmt w:val="bullet"/>
+      <w:lvlText w:val=""/>
+      <w:lvlJc w:val="left"/>
+      <w:pPr>
+        <w:ind w:left="6840" w:hanging="360"/>
+      </w:pPr>
+      <w:rPr>
+        <w:rFonts w:ascii="Symbol" w:hAnsi="Symbol" w:hint="default"/>
+      </w:rPr>
+    </w:lvl>
+    <w:lvl w:ilvl="7" w:tplc="04090003" w:tentative="1">
+      <w:start w:val="1"/>
+      <w:numFmt w:val="bullet"/>
+      <w:lvlText w:val="o"/>
+      <w:lvlJc w:val="left"/>
+      <w:pPr>
+        <w:ind w:left="7560" w:hanging="360"/>
+      </w:pPr>
+      <w:rPr>
+        <w:rFonts w:ascii="Courier New" w:hAnsi="Courier New" w:cs="Courier New" w:hint="default"/>
+      </w:rPr>
+    </w:lvl>
+    <w:lvl w:ilvl="8" w:tplc="04090005" w:tentative="1">
+      <w:start w:val="1"/>
+      <w:numFmt w:val="bullet"/>
+      <w:lvlText w:val=""/>
+      <w:lvlJc w:val="left"/>
+      <w:pPr>
+        <w:ind w:left="8280" w:hanging="360"/>
+      </w:pPr>
+      <w:rPr>
+        <w:rFonts w:ascii="Wingdings" w:hAnsi="Wingdings" w:hint="default"/>
+      </w:rPr>
+    </w:lvl>
+  </w:abstractNum>
+  <w:abstractNum w:abstractNumId="7" w15:restartNumberingAfterBreak="0">
     <w:nsid w:val="3B0C6C49"/>
     <w:multiLevelType w:val="hybridMultilevel"/>
     <w:tmpl w:val="D382A520"/>
@@ -3781,7 +4715,7 @@
       </w:rPr>
     </w:lvl>
   </w:abstractNum>
-  <w:abstractNum w:abstractNumId="2" w15:restartNumberingAfterBreak="0">
+  <w:abstractNum w:abstractNumId="8" w15:restartNumberingAfterBreak="0">
     <w:nsid w:val="41884550"/>
     <w:multiLevelType w:val="hybridMultilevel"/>
     <w:tmpl w:val="C6822564"/>
@@ -3867,7 +4801,7 @@
       </w:pPr>
     </w:lvl>
   </w:abstractNum>
-  <w:abstractNum w:abstractNumId="3" w15:restartNumberingAfterBreak="0">
+  <w:abstractNum w:abstractNumId="9" w15:restartNumberingAfterBreak="0">
     <w:nsid w:val="5A497B42"/>
     <w:multiLevelType w:val="hybridMultilevel"/>
     <w:tmpl w:val="D82A5B64"/>
@@ -3980,7 +4914,7 @@
       </w:rPr>
     </w:lvl>
   </w:abstractNum>
-  <w:abstractNum w:abstractNumId="4" w15:restartNumberingAfterBreak="0">
+  <w:abstractNum w:abstractNumId="10" w15:restartNumberingAfterBreak="0">
     <w:nsid w:val="68252602"/>
     <w:multiLevelType w:val="hybridMultilevel"/>
     <w:tmpl w:val="C88E6314"/>
@@ -4066,19 +5000,126 @@
       </w:pPr>
     </w:lvl>
   </w:abstractNum>
+  <w:abstractNum w:abstractNumId="11" w15:restartNumberingAfterBreak="0">
+    <w:nsid w:val="6A557B75"/>
+    <w:multiLevelType w:val="hybridMultilevel"/>
+    <w:tmpl w:val="07884D28"/>
+    <w:lvl w:ilvl="0" w:tplc="0409000F">
+      <w:start w:val="1"/>
+      <w:numFmt w:val="decimal"/>
+      <w:lvlText w:val="%1."/>
+      <w:lvlJc w:val="left"/>
+      <w:pPr>
+        <w:ind w:left="1440" w:hanging="360"/>
+      </w:pPr>
+    </w:lvl>
+    <w:lvl w:ilvl="1" w:tplc="04090019">
+      <w:start w:val="1"/>
+      <w:numFmt w:val="lowerLetter"/>
+      <w:lvlText w:val="%2."/>
+      <w:lvlJc w:val="left"/>
+      <w:pPr>
+        <w:ind w:left="2160" w:hanging="360"/>
+      </w:pPr>
+    </w:lvl>
+    <w:lvl w:ilvl="2" w:tplc="0409001B">
+      <w:start w:val="1"/>
+      <w:numFmt w:val="lowerRoman"/>
+      <w:lvlText w:val="%3."/>
+      <w:lvlJc w:val="right"/>
+      <w:pPr>
+        <w:ind w:left="2880" w:hanging="180"/>
+      </w:pPr>
+    </w:lvl>
+    <w:lvl w:ilvl="3" w:tplc="0409000F" w:tentative="1">
+      <w:start w:val="1"/>
+      <w:numFmt w:val="decimal"/>
+      <w:lvlText w:val="%4."/>
+      <w:lvlJc w:val="left"/>
+      <w:pPr>
+        <w:ind w:left="3600" w:hanging="360"/>
+      </w:pPr>
+    </w:lvl>
+    <w:lvl w:ilvl="4" w:tplc="04090019" w:tentative="1">
+      <w:start w:val="1"/>
+      <w:numFmt w:val="lowerLetter"/>
+      <w:lvlText w:val="%5."/>
+      <w:lvlJc w:val="left"/>
+      <w:pPr>
+        <w:ind w:left="4320" w:hanging="360"/>
+      </w:pPr>
+    </w:lvl>
+    <w:lvl w:ilvl="5" w:tplc="0409001B" w:tentative="1">
+      <w:start w:val="1"/>
+      <w:numFmt w:val="lowerRoman"/>
+      <w:lvlText w:val="%6."/>
+      <w:lvlJc w:val="right"/>
+      <w:pPr>
+        <w:ind w:left="5040" w:hanging="180"/>
+      </w:pPr>
+    </w:lvl>
+    <w:lvl w:ilvl="6" w:tplc="0409000F" w:tentative="1">
+      <w:start w:val="1"/>
+      <w:numFmt w:val="decimal"/>
+      <w:lvlText w:val="%7."/>
+      <w:lvlJc w:val="left"/>
+      <w:pPr>
+        <w:ind w:left="5760" w:hanging="360"/>
+      </w:pPr>
+    </w:lvl>
+    <w:lvl w:ilvl="7" w:tplc="04090019" w:tentative="1">
+      <w:start w:val="1"/>
+      <w:numFmt w:val="lowerLetter"/>
+      <w:lvlText w:val="%8."/>
+      <w:lvlJc w:val="left"/>
+      <w:pPr>
+        <w:ind w:left="6480" w:hanging="360"/>
+      </w:pPr>
+    </w:lvl>
+    <w:lvl w:ilvl="8" w:tplc="0409001B" w:tentative="1">
+      <w:start w:val="1"/>
+      <w:numFmt w:val="lowerRoman"/>
+      <w:lvlText w:val="%9."/>
+      <w:lvlJc w:val="right"/>
+      <w:pPr>
+        <w:ind w:left="7200" w:hanging="180"/>
+      </w:pPr>
+    </w:lvl>
+  </w:abstractNum>
   <w:num w:numId="1" w16cid:durableId="778912035">
+    <w:abstractNumId w:val="4"/>
+  </w:num>
+  <w:num w:numId="2" w16cid:durableId="1332563058">
+    <w:abstractNumId w:val="10"/>
+  </w:num>
+  <w:num w:numId="3" w16cid:durableId="1027682498">
+    <w:abstractNumId w:val="8"/>
+  </w:num>
+  <w:num w:numId="4" w16cid:durableId="229584824">
+    <w:abstractNumId w:val="9"/>
+  </w:num>
+  <w:num w:numId="5" w16cid:durableId="1860463384">
+    <w:abstractNumId w:val="7"/>
+  </w:num>
+  <w:num w:numId="6" w16cid:durableId="220404272">
+    <w:abstractNumId w:val="11"/>
+  </w:num>
+  <w:num w:numId="7" w16cid:durableId="1959867513">
+    <w:abstractNumId w:val="6"/>
+  </w:num>
+  <w:num w:numId="8" w16cid:durableId="275329654">
+    <w:abstractNumId w:val="5"/>
+  </w:num>
+  <w:num w:numId="9" w16cid:durableId="1216508353">
+    <w:abstractNumId w:val="2"/>
+  </w:num>
+  <w:num w:numId="10" w16cid:durableId="1151874689">
+    <w:abstractNumId w:val="3"/>
+  </w:num>
+  <w:num w:numId="11" w16cid:durableId="1685865381">
     <w:abstractNumId w:val="0"/>
   </w:num>
-  <w:num w:numId="2" w16cid:durableId="1332563058">
-    <w:abstractNumId w:val="4"/>
-  </w:num>
-  <w:num w:numId="3" w16cid:durableId="1027682498">
-    <w:abstractNumId w:val="2"/>
-  </w:num>
-  <w:num w:numId="4" w16cid:durableId="229584824">
-    <w:abstractNumId w:val="3"/>
-  </w:num>
-  <w:num w:numId="5" w16cid:durableId="1860463384">
+  <w:num w:numId="12" w16cid:durableId="1593589871">
     <w:abstractNumId w:val="1"/>
   </w:num>
 </w:numbering>

</xml_diff>

<commit_message>
Adding CBA to the proposal
</commit_message>
<xml_diff>
--- a/proposal.docx
+++ b/proposal.docx
@@ -1905,7 +1905,84 @@
           <w:sz w:val="32"/>
           <w:szCs w:val="32"/>
         </w:rPr>
-        <w:br w:type="page"/>
+        <w:t>Cost Benefit Analysis (CBA):</w:t>
+      </w:r>
+    </w:p>
+    <w:p>
+      <w:pPr>
+        <w:rPr>
+          <w:rStyle w:val="Strong"/>
+          <w:sz w:val="32"/>
+          <w:szCs w:val="32"/>
+        </w:rPr>
+      </w:pPr>
+    </w:p>
+    <w:p>
+      <w:pPr>
+        <w:rPr>
+          <w:rStyle w:val="Strong"/>
+          <w:sz w:val="32"/>
+          <w:szCs w:val="32"/>
+        </w:rPr>
+      </w:pPr>
+    </w:p>
+    <w:p>
+      <w:pPr>
+        <w:rPr>
+          <w:rStyle w:val="Strong"/>
+          <w:sz w:val="32"/>
+          <w:szCs w:val="32"/>
+        </w:rPr>
+      </w:pPr>
+      <w:r>
+        <w:rPr>
+          <w:b/>
+          <w:bCs/>
+          <w:noProof/>
+          <w:sz w:val="32"/>
+          <w:szCs w:val="32"/>
+        </w:rPr>
+        <w:drawing>
+          <wp:inline distT="0" distB="0" distL="0" distR="0" wp14:anchorId="32C7A1F1" wp14:editId="57635EDD">
+            <wp:extent cx="2954215" cy="4421263"/>
+            <wp:effectExtent l="0" t="0" r="0" b="0"/>
+            <wp:docPr id="549931753" name="Picture 1"/>
+            <wp:cNvGraphicFramePr>
+              <a:graphicFrameLocks xmlns:a="http://schemas.openxmlformats.org/drawingml/2006/main" noChangeAspect="1"/>
+            </wp:cNvGraphicFramePr>
+            <a:graphic xmlns:a="http://schemas.openxmlformats.org/drawingml/2006/main">
+              <a:graphicData uri="http://schemas.openxmlformats.org/drawingml/2006/picture">
+                <pic:pic xmlns:pic="http://schemas.openxmlformats.org/drawingml/2006/picture">
+                  <pic:nvPicPr>
+                    <pic:cNvPr id="549931753" name="Picture 549931753"/>
+                    <pic:cNvPicPr/>
+                  </pic:nvPicPr>
+                  <pic:blipFill>
+                    <a:blip r:embed="rId5">
+                      <a:extLst>
+                        <a:ext uri="{28A0092B-C50C-407E-A947-70E740481C1C}">
+                          <a14:useLocalDpi xmlns:a14="http://schemas.microsoft.com/office/drawing/2010/main" val="0"/>
+                        </a:ext>
+                      </a:extLst>
+                    </a:blip>
+                    <a:stretch>
+                      <a:fillRect/>
+                    </a:stretch>
+                  </pic:blipFill>
+                  <pic:spPr>
+                    <a:xfrm>
+                      <a:off x="0" y="0"/>
+                      <a:ext cx="2992640" cy="4478769"/>
+                    </a:xfrm>
+                    <a:prstGeom prst="rect">
+                      <a:avLst/>
+                    </a:prstGeom>
+                  </pic:spPr>
+                </pic:pic>
+              </a:graphicData>
+            </a:graphic>
+          </wp:inline>
+        </w:drawing>
       </w:r>
     </w:p>
     <w:p>
@@ -3831,7 +3908,7 @@
                     <pic:cNvPicPr/>
                   </pic:nvPicPr>
                   <pic:blipFill>
-                    <a:blip r:embed="rId5">
+                    <a:blip r:embed="rId6">
                       <a:extLst>
                         <a:ext uri="{28A0092B-C50C-407E-A947-70E740481C1C}">
                           <a14:useLocalDpi xmlns:a14="http://schemas.microsoft.com/office/drawing/2010/main" val="0"/>

</xml_diff>

<commit_message>
fixing gant chart in proposal
</commit_message>
<xml_diff>
--- a/proposal.docx
+++ b/proposal.docx
@@ -11433,10 +11433,10 @@
         </w:rPr>
         <w:lastRenderedPageBreak/>
         <w:drawing>
-          <wp:inline distT="0" distB="0" distL="0" distR="0" wp14:anchorId="0766303F" wp14:editId="4D832B50">
-            <wp:extent cx="5486400" cy="3200400"/>
-            <wp:effectExtent l="0" t="0" r="0" b="0"/>
-            <wp:docPr id="102897324" name="Chart 3"/>
+          <wp:inline distT="0" distB="0" distL="0" distR="0" wp14:anchorId="0D24F754" wp14:editId="0F2AC20A">
+            <wp:extent cx="6178062" cy="3950677"/>
+            <wp:effectExtent l="0" t="0" r="13335" b="12065"/>
+            <wp:docPr id="855634551" name="Chart 4"/>
             <wp:cNvGraphicFramePr/>
             <a:graphic xmlns:a="http://schemas.openxmlformats.org/drawingml/2006/main">
               <a:graphicData uri="http://schemas.openxmlformats.org/drawingml/2006/chart">
@@ -14097,7 +14097,7 @@
           </c:val>
           <c:extLst>
             <c:ext xmlns:c16="http://schemas.microsoft.com/office/drawing/2014/chart" uri="{C3380CC4-5D6E-409C-BE32-E72D297353CC}">
-              <c16:uniqueId val="{00000000-30A2-45CD-ADEF-84AA399EFC9F}"/>
+              <c16:uniqueId val="{00000000-A4F0-42DB-BD7D-FC63EBA42B91}"/>
             </c:ext>
           </c:extLst>
         </c:ser>
@@ -14110,7 +14110,7 @@
               <c:strCache>
                 <c:ptCount val="1"/>
                 <c:pt idx="0">
-                  <c:v>duration in weeks</c:v>
+                  <c:v>duration</c:v>
                 </c:pt>
               </c:strCache>
             </c:strRef>
@@ -14240,7 +14240,7 @@
           </c:val>
           <c:extLst>
             <c:ext xmlns:c16="http://schemas.microsoft.com/office/drawing/2014/chart" uri="{C3380CC4-5D6E-409C-BE32-E72D297353CC}">
-              <c16:uniqueId val="{00000002-30A2-45CD-ADEF-84AA399EFC9F}"/>
+              <c16:uniqueId val="{00000002-A4F0-42DB-BD7D-FC63EBA42B91}"/>
             </c:ext>
           </c:extLst>
         </c:ser>
@@ -14254,8 +14254,8 @@
         </c:dLbls>
         <c:gapWidth val="150"/>
         <c:overlap val="100"/>
-        <c:axId val="954839456"/>
-        <c:axId val="954841376"/>
+        <c:axId val="950315616"/>
+        <c:axId val="950313216"/>
         <c:extLst>
           <c:ext xmlns:c15="http://schemas.microsoft.com/office/drawing/2012/chart" uri="{02D57815-91ED-43cb-92C2-25804820EDAC}">
             <c15:filteredBarSeries>
@@ -14416,7 +14416,7 @@
                 </c:val>
                 <c:extLst>
                   <c:ext xmlns:c16="http://schemas.microsoft.com/office/drawing/2014/chart" uri="{C3380CC4-5D6E-409C-BE32-E72D297353CC}">
-                    <c16:uniqueId val="{00000001-30A2-45CD-ADEF-84AA399EFC9F}"/>
+                    <c16:uniqueId val="{00000001-A4F0-42DB-BD7D-FC63EBA42B91}"/>
                   </c:ext>
                 </c:extLst>
               </c15:ser>
@@ -14425,7 +14425,7 @@
         </c:extLst>
       </c:barChart>
       <c:catAx>
-        <c:axId val="954839456"/>
+        <c:axId val="950315616"/>
         <c:scaling>
           <c:orientation val="maxMin"/>
         </c:scaling>
@@ -14468,7 +14468,7 @@
             <a:endParaRPr lang="en-US"/>
           </a:p>
         </c:txPr>
-        <c:crossAx val="954841376"/>
+        <c:crossAx val="950313216"/>
         <c:crosses val="autoZero"/>
         <c:auto val="1"/>
         <c:lblAlgn val="ctr"/>
@@ -14476,7 +14476,7 @@
         <c:noMultiLvlLbl val="0"/>
       </c:catAx>
       <c:valAx>
-        <c:axId val="954841376"/>
+        <c:axId val="950313216"/>
         <c:scaling>
           <c:orientation val="minMax"/>
         </c:scaling>
@@ -14527,7 +14527,7 @@
             <a:endParaRPr lang="en-US"/>
           </a:p>
         </c:txPr>
-        <c:crossAx val="954839456"/>
+        <c:crossAx val="950315616"/>
         <c:crosses val="autoZero"/>
         <c:crossBetween val="between"/>
       </c:valAx>

</xml_diff>

<commit_message>
Adding the proposed system summary
</commit_message>
<xml_diff>
--- a/proposal.docx
+++ b/proposal.docx
@@ -1,6 +1,6 @@
 
 <file path=word/document.xml><?xml version="1.0" encoding="utf-8"?>
-<w:document xmlns:wpc="http://schemas.microsoft.com/office/word/2010/wordprocessingCanvas" xmlns:cx="http://schemas.microsoft.com/office/drawing/2014/chartex" xmlns:cx1="http://schemas.microsoft.com/office/drawing/2015/9/8/chartex" xmlns:cx2="http://schemas.microsoft.com/office/drawing/2015/10/21/chartex" xmlns:cx3="http://schemas.microsoft.com/office/drawing/2016/5/9/chartex" xmlns:cx4="http://schemas.microsoft.com/office/drawing/2016/5/10/chartex" xmlns:cx5="http://schemas.microsoft.com/office/drawing/2016/5/11/chartex" xmlns:cx6="http://schemas.microsoft.com/office/drawing/2016/5/12/chartex" xmlns:cx7="http://schemas.microsoft.com/office/drawing/2016/5/13/chartex" xmlns:cx8="http://schemas.microsoft.com/office/drawing/2016/5/14/chartex" xmlns:mc="http://schemas.openxmlformats.org/markup-compatibility/2006" xmlns:aink="http://schemas.microsoft.com/office/drawing/2016/ink" xmlns:am3d="http://schemas.microsoft.com/office/drawing/2017/model3d" xmlns:o="urn:schemas-microsoft-com:office:office" xmlns:oel="http://schemas.microsoft.com/office/2019/extlst" xmlns:r="http://schemas.openxmlformats.org/officeDocument/2006/relationships" xmlns:m="http://schemas.openxmlformats.org/officeDocument/2006/math" xmlns:v="urn:schemas-microsoft-com:vml" xmlns:wp14="http://schemas.microsoft.com/office/word/2010/wordprocessingDrawing" xmlns:wp="http://schemas.openxmlformats.org/drawingml/2006/wordprocessingDrawing" xmlns:w10="urn:schemas-microsoft-com:office:word" xmlns:w="http://schemas.openxmlformats.org/wordprocessingml/2006/main" xmlns:w14="http://schemas.microsoft.com/office/word/2010/wordml" xmlns:w15="http://schemas.microsoft.com/office/word/2012/wordml" xmlns:w16cex="http://schemas.microsoft.com/office/word/2018/wordml/cex" xmlns:w16cid="http://schemas.microsoft.com/office/word/2016/wordml/cid" xmlns:w16="http://schemas.microsoft.com/office/word/2018/wordml" xmlns:w16sdtdh="http://schemas.microsoft.com/office/word/2020/wordml/sdtdatahash" xmlns:w16se="http://schemas.microsoft.com/office/word/2015/wordml/symex" xmlns:wpg="http://schemas.microsoft.com/office/word/2010/wordprocessingGroup" xmlns:wpi="http://schemas.microsoft.com/office/word/2010/wordprocessingInk" xmlns:wne="http://schemas.microsoft.com/office/word/2006/wordml" xmlns:wps="http://schemas.microsoft.com/office/word/2010/wordprocessingShape" mc:Ignorable="w14 w15 w16se w16cid w16 w16cex w16sdtdh wp14">
+<w:document xmlns:wpc="http://schemas.microsoft.com/office/word/2010/wordprocessingCanvas" xmlns:cx="http://schemas.microsoft.com/office/drawing/2014/chartex" xmlns:cx1="http://schemas.microsoft.com/office/drawing/2015/9/8/chartex" xmlns:cx2="http://schemas.microsoft.com/office/drawing/2015/10/21/chartex" xmlns:cx3="http://schemas.microsoft.com/office/drawing/2016/5/9/chartex" xmlns:cx4="http://schemas.microsoft.com/office/drawing/2016/5/10/chartex" xmlns:cx5="http://schemas.microsoft.com/office/drawing/2016/5/11/chartex" xmlns:cx6="http://schemas.microsoft.com/office/drawing/2016/5/12/chartex" xmlns:cx7="http://schemas.microsoft.com/office/drawing/2016/5/13/chartex" xmlns:cx8="http://schemas.microsoft.com/office/drawing/2016/5/14/chartex" xmlns:mc="http://schemas.openxmlformats.org/markup-compatibility/2006" xmlns:aink="http://schemas.microsoft.com/office/drawing/2016/ink" xmlns:am3d="http://schemas.microsoft.com/office/drawing/2017/model3d" xmlns:o="urn:schemas-microsoft-com:office:office" xmlns:oel="http://schemas.microsoft.com/office/2019/extlst" xmlns:r="http://schemas.openxmlformats.org/officeDocument/2006/relationships" xmlns:m="http://schemas.openxmlformats.org/officeDocument/2006/math" xmlns:v="urn:schemas-microsoft-com:vml" xmlns:wp14="http://schemas.microsoft.com/office/word/2010/wordprocessingDrawing" xmlns:wp="http://schemas.openxmlformats.org/drawingml/2006/wordprocessingDrawing" xmlns:w10="urn:schemas-microsoft-com:office:word" xmlns:w="http://schemas.openxmlformats.org/wordprocessingml/2006/main" xmlns:w14="http://schemas.microsoft.com/office/word/2010/wordml" xmlns:w15="http://schemas.microsoft.com/office/word/2012/wordml" xmlns:w16cex="http://schemas.microsoft.com/office/word/2018/wordml/cex" xmlns:w16cid="http://schemas.microsoft.com/office/word/2016/wordml/cid" xmlns:w16="http://schemas.microsoft.com/office/word/2018/wordml" xmlns:w16du="http://schemas.microsoft.com/office/word/2023/wordml/word16du" xmlns:w16sdtdh="http://schemas.microsoft.com/office/word/2020/wordml/sdtdatahash" xmlns:w16se="http://schemas.microsoft.com/office/word/2015/wordml/symex" xmlns:wpg="http://schemas.microsoft.com/office/word/2010/wordprocessingGroup" xmlns:wpi="http://schemas.microsoft.com/office/word/2010/wordprocessingInk" xmlns:wne="http://schemas.microsoft.com/office/word/2006/wordml" xmlns:wps="http://schemas.microsoft.com/office/word/2010/wordprocessingShape" mc:Ignorable="w14 w15 w16se w16cid w16 w16cex w16sdtdh w16du wp14">
   <w:body>
     <w:p>
       <w:pPr>
@@ -208,119 +208,147 @@
       <w:pPr>
         <w:jc w:val="center"/>
         <w:rPr>
-          <w:rStyle w:val="Strong"/>
-          <w:sz w:val="36"/>
-          <w:szCs w:val="36"/>
-        </w:rPr>
-      </w:pPr>
-      <w:r>
-        <w:rPr>
           <w:rFonts w:asciiTheme="majorBidi" w:hAnsiTheme="majorBidi" w:cstheme="majorBidi"/>
           <w:sz w:val="36"/>
           <w:szCs w:val="36"/>
         </w:rPr>
-        <w:t xml:space="preserve">Ali </w:t>
-      </w:r>
-      <w:proofErr w:type="spellStart"/>
+      </w:pPr>
       <w:r>
         <w:rPr>
           <w:rFonts w:asciiTheme="majorBidi" w:hAnsiTheme="majorBidi" w:cstheme="majorBidi"/>
           <w:sz w:val="36"/>
           <w:szCs w:val="36"/>
         </w:rPr>
-        <w:t>Isameldin</w:t>
-      </w:r>
-      <w:proofErr w:type="spellEnd"/>
+        <w:t>Ali Isameldin Ali A23CS30</w:t>
+      </w:r>
       <w:r>
         <w:rPr>
           <w:rFonts w:asciiTheme="majorBidi" w:hAnsiTheme="majorBidi" w:cstheme="majorBidi"/>
           <w:sz w:val="36"/>
           <w:szCs w:val="36"/>
         </w:rPr>
-        <w:t xml:space="preserve"> Ali A23CS30</w:t>
-      </w:r>
-      <w:r>
+        <w:t>01</w:t>
+      </w:r>
+    </w:p>
+    <w:p>
+      <w:pPr>
         <w:rPr>
           <w:rFonts w:asciiTheme="majorBidi" w:hAnsiTheme="majorBidi" w:cstheme="majorBidi"/>
           <w:sz w:val="36"/>
           <w:szCs w:val="36"/>
         </w:rPr>
-        <w:t>01</w:t>
-      </w:r>
+      </w:pPr>
     </w:p>
     <w:p>
       <w:pPr>
-        <w:pStyle w:val="Quote"/>
-        <w:jc w:val="left"/>
-        <w:rPr>
-          <w:rStyle w:val="Strong"/>
-          <w:sz w:val="32"/>
-          <w:szCs w:val="32"/>
-        </w:rPr>
-      </w:pPr>
-    </w:p>
-    <w:p/>
-    <w:p>
-      <w:pPr>
-        <w:pStyle w:val="Quote"/>
-        <w:jc w:val="left"/>
-        <w:rPr>
-          <w:rStyle w:val="Strong"/>
-          <w:sz w:val="32"/>
-          <w:szCs w:val="32"/>
-        </w:rPr>
-      </w:pPr>
+        <w:rPr>
+          <w:rFonts w:asciiTheme="majorBidi" w:hAnsiTheme="majorBidi" w:cstheme="majorBidi"/>
+          <w:sz w:val="36"/>
+          <w:szCs w:val="36"/>
+        </w:rPr>
+      </w:pPr>
+      <w:r>
+        <w:rPr>
+          <w:rFonts w:asciiTheme="majorBidi" w:hAnsiTheme="majorBidi" w:cstheme="majorBidi"/>
+          <w:sz w:val="36"/>
+          <w:szCs w:val="36"/>
+        </w:rPr>
+        <w:br w:type="page"/>
+      </w:r>
     </w:p>
     <w:p>
       <w:pPr>
-        <w:pStyle w:val="Quote"/>
-        <w:jc w:val="left"/>
-        <w:rPr>
-          <w:rStyle w:val="Strong"/>
-          <w:sz w:val="12"/>
-          <w:szCs w:val="12"/>
-        </w:rPr>
-      </w:pPr>
-    </w:p>
-    <w:p/>
-    <w:p>
-      <w:pPr>
-        <w:rPr>
-          <w:sz w:val="12"/>
-          <w:szCs w:val="12"/>
-        </w:rPr>
-      </w:pPr>
-      <w:r>
-        <w:rPr>
-          <w:sz w:val="12"/>
-          <w:szCs w:val="12"/>
-        </w:rPr>
-        <w:t>23</w:t>
-      </w:r>
-      <w:r>
-        <w:rPr>
-          <w:sz w:val="12"/>
-          <w:szCs w:val="12"/>
-          <w:vertAlign w:val="superscript"/>
-        </w:rPr>
-        <w:t>rd</w:t>
-      </w:r>
-      <w:r>
-        <w:rPr>
-          <w:sz w:val="12"/>
-          <w:szCs w:val="12"/>
-        </w:rPr>
-        <w:t xml:space="preserve"> of APRIL</w:t>
+        <w:rPr>
+          <w:b/>
+          <w:bCs/>
+          <w:sz w:val="32"/>
+          <w:szCs w:val="32"/>
+        </w:rPr>
+      </w:pPr>
+      <w:r>
+        <w:rPr>
+          <w:b/>
+          <w:bCs/>
+          <w:sz w:val="32"/>
+          <w:szCs w:val="32"/>
+        </w:rPr>
+        <w:lastRenderedPageBreak/>
+        <w:t>Github repository URL:</w:t>
       </w:r>
     </w:p>
     <w:p>
       <w:pPr>
         <w:rPr>
+          <w:rFonts w:asciiTheme="majorBidi" w:hAnsiTheme="majorBidi" w:cstheme="majorBidi"/>
+          <w:color w:val="215E99" w:themeColor="text2" w:themeTint="BF"/>
+          <w:sz w:val="28"/>
+          <w:szCs w:val="28"/>
+          <w:u w:val="single"/>
+        </w:rPr>
+      </w:pPr>
+      <w:r>
+        <w:rPr>
+          <w:color w:val="215E99" w:themeColor="text2" w:themeTint="BF"/>
+          <w:sz w:val="28"/>
+          <w:szCs w:val="28"/>
+          <w:u w:val="single"/>
+        </w:rPr>
+        <w:t xml:space="preserve">( </w:t>
+      </w:r>
+      <w:hyperlink r:id="rId6" w:history="1">
+        <w:r>
+          <w:rPr>
+            <w:rStyle w:val="Hyperlink"/>
+            <w:color w:val="0070C0"/>
+            <w:sz w:val="28"/>
+            <w:szCs w:val="28"/>
+          </w:rPr>
+          <w:t>https://github.com/EyadAimen/AEOA_Project1_SAD_20232024</w:t>
+        </w:r>
+      </w:hyperlink>
+      <w:r>
+        <w:rPr>
+          <w:color w:val="215E99" w:themeColor="text2" w:themeTint="BF"/>
+          <w:sz w:val="28"/>
+          <w:szCs w:val="28"/>
+          <w:u w:val="single"/>
+        </w:rPr>
+        <w:t xml:space="preserve"> )</w:t>
+      </w:r>
+    </w:p>
+    <w:p>
+      <w:pPr>
+        <w:rPr>
+          <w:rFonts w:asciiTheme="majorBidi" w:hAnsiTheme="majorBidi" w:cstheme="majorBidi"/>
+          <w:sz w:val="36"/>
+          <w:szCs w:val="36"/>
+        </w:rPr>
+      </w:pPr>
+      <w:r>
+        <w:rPr>
+          <w:rFonts w:asciiTheme="majorBidi" w:hAnsiTheme="majorBidi" w:cstheme="majorBidi"/>
+          <w:sz w:val="36"/>
+          <w:szCs w:val="36"/>
+        </w:rPr>
+        <w:br w:type="page"/>
+      </w:r>
+      <w:r>
+        <w:rPr>
           <w:b/>
           <w:bCs/>
           <w:sz w:val="32"/>
           <w:szCs w:val="32"/>
         </w:rPr>
+        <w:lastRenderedPageBreak/>
+        <w:t>Introduction:</w:t>
+      </w:r>
+    </w:p>
+    <w:p>
+      <w:pPr>
+        <w:rPr>
+          <w:sz w:val="32"/>
+          <w:szCs w:val="32"/>
+        </w:rPr>
       </w:pPr>
       <w:r>
         <w:rPr>
@@ -329,8 +357,14 @@
           <w:sz w:val="32"/>
           <w:szCs w:val="32"/>
         </w:rPr>
-        <w:lastRenderedPageBreak/>
-        <w:t>Introduction:</w:t>
+        <w:tab/>
+      </w:r>
+      <w:r>
+        <w:rPr>
+          <w:sz w:val="32"/>
+          <w:szCs w:val="32"/>
+        </w:rPr>
+        <w:t xml:space="preserve">The management of the university recognized some issues in the current system related to students, teachers and staff members. So, the management decided to do some changes to solve the current problem. </w:t>
       </w:r>
     </w:p>
     <w:p>
@@ -342,46 +376,6 @@
       </w:pPr>
       <w:r>
         <w:rPr>
-          <w:b/>
-          <w:bCs/>
-          <w:sz w:val="32"/>
-          <w:szCs w:val="32"/>
-        </w:rPr>
-        <w:tab/>
-      </w:r>
-      <w:r>
-        <w:rPr>
-          <w:sz w:val="32"/>
-          <w:szCs w:val="32"/>
-        </w:rPr>
-        <w:t xml:space="preserve">The management of the university recognized some issues in the current system related to students, </w:t>
-      </w:r>
-      <w:proofErr w:type="gramStart"/>
-      <w:r>
-        <w:rPr>
-          <w:sz w:val="32"/>
-          <w:szCs w:val="32"/>
-        </w:rPr>
-        <w:t>teachers</w:t>
-      </w:r>
-      <w:proofErr w:type="gramEnd"/>
-      <w:r>
-        <w:rPr>
-          <w:sz w:val="32"/>
-          <w:szCs w:val="32"/>
-        </w:rPr>
-        <w:t xml:space="preserve"> and staff members. So, the management decided to do some changes to solve the current problem. </w:t>
-      </w:r>
-    </w:p>
-    <w:p>
-      <w:pPr>
-        <w:rPr>
-          <w:sz w:val="32"/>
-          <w:szCs w:val="32"/>
-        </w:rPr>
-      </w:pPr>
-      <w:r>
-        <w:rPr>
           <w:sz w:val="32"/>
           <w:szCs w:val="32"/>
         </w:rPr>
@@ -393,23 +387,7 @@
           <w:sz w:val="32"/>
           <w:szCs w:val="32"/>
         </w:rPr>
-        <w:t xml:space="preserve">. The </w:t>
-      </w:r>
-      <w:proofErr w:type="gramStart"/>
-      <w:r>
-        <w:rPr>
-          <w:sz w:val="32"/>
-          <w:szCs w:val="32"/>
-        </w:rPr>
-        <w:t>main focus</w:t>
-      </w:r>
-      <w:proofErr w:type="gramEnd"/>
-      <w:r>
-        <w:rPr>
-          <w:sz w:val="32"/>
-          <w:szCs w:val="32"/>
-        </w:rPr>
-        <w:t xml:space="preserve"> of the project is to deliver IS that handles the large amount of data and automates most of the processes to reduce errors.</w:t>
+        <w:t>. The main focus of the project is to deliver IS that handles the large amount of data and automates most of the processes to reduce errors.</w:t>
       </w:r>
     </w:p>
     <w:p>
@@ -740,23 +718,7 @@
           <w:sz w:val="32"/>
           <w:szCs w:val="32"/>
         </w:rPr>
-        <w:t xml:space="preserve">The project </w:t>
-      </w:r>
-      <w:proofErr w:type="gramStart"/>
-      <w:r>
-        <w:rPr>
-          <w:sz w:val="32"/>
-          <w:szCs w:val="32"/>
-        </w:rPr>
-        <w:t>main focus</w:t>
-      </w:r>
-      <w:proofErr w:type="gramEnd"/>
-      <w:r>
-        <w:rPr>
-          <w:sz w:val="32"/>
-          <w:szCs w:val="32"/>
-        </w:rPr>
-        <w:t xml:space="preserve"> is to solve problems in these areas</w:t>
+        <w:t>The project main focus is to solve problems in these areas</w:t>
       </w:r>
       <w:r>
         <w:rPr>
@@ -944,23 +906,7 @@
           <w:sz w:val="32"/>
           <w:szCs w:val="32"/>
         </w:rPr>
-        <w:t xml:space="preserve">Add new ways to communicate with different stakeholders including teachers, students, and </w:t>
-      </w:r>
-      <w:proofErr w:type="spellStart"/>
-      <w:r>
-        <w:rPr>
-          <w:sz w:val="32"/>
-          <w:szCs w:val="32"/>
-        </w:rPr>
-        <w:t>etc</w:t>
-      </w:r>
-      <w:proofErr w:type="spellEnd"/>
-      <w:r>
-        <w:rPr>
-          <w:sz w:val="32"/>
-          <w:szCs w:val="32"/>
-        </w:rPr>
-        <w:t>…</w:t>
+        <w:t>Add new ways to communicate with different stakeholders including teachers, students, and etc…</w:t>
       </w:r>
     </w:p>
     <w:p>
@@ -1213,7 +1159,6 @@
                 <w:szCs w:val="32"/>
               </w:rPr>
             </w:pPr>
-            <w:proofErr w:type="gramStart"/>
             <w:r>
               <w:rPr>
                 <w:rStyle w:val="Strong"/>
@@ -1222,18 +1167,7 @@
                 <w:sz w:val="32"/>
                 <w:szCs w:val="32"/>
               </w:rPr>
-              <w:t>the</w:t>
-            </w:r>
-            <w:proofErr w:type="gramEnd"/>
-            <w:r>
-              <w:rPr>
-                <w:rStyle w:val="Strong"/>
-                <w:b w:val="0"/>
-                <w:bCs w:val="0"/>
-                <w:sz w:val="32"/>
-                <w:szCs w:val="32"/>
-              </w:rPr>
-              <w:t xml:space="preserve"> technical hardware and software resources in the old system are not sufficient, new hardware equipment should be purchased.</w:t>
+              <w:t>the technical hardware and software resources in the old system are not sufficient, new hardware equipment should be purchased.</w:t>
             </w:r>
             <w:r>
               <w:rPr>
@@ -1267,9 +1201,8 @@
                 <w:sz w:val="32"/>
                 <w:szCs w:val="32"/>
               </w:rPr>
-              <w:t xml:space="preserve">This time the university will rely on their last year students and </w:t>
-            </w:r>
-            <w:proofErr w:type="gramStart"/>
+              <w:t>This time the university will rely on their last year students and post graduate</w:t>
+            </w:r>
             <w:r>
               <w:rPr>
                 <w:rStyle w:val="Strong"/>
@@ -1278,19 +1211,8 @@
                 <w:sz w:val="32"/>
                 <w:szCs w:val="32"/>
               </w:rPr>
-              <w:t>post graduate</w:t>
-            </w:r>
-            <w:r>
-              <w:rPr>
-                <w:rStyle w:val="Strong"/>
-                <w:b w:val="0"/>
-                <w:bCs w:val="0"/>
-                <w:sz w:val="32"/>
-                <w:szCs w:val="32"/>
-              </w:rPr>
               <w:t>s</w:t>
             </w:r>
-            <w:proofErr w:type="gramEnd"/>
             <w:r>
               <w:rPr>
                 <w:rStyle w:val="Strong"/>
@@ -2080,7 +2002,7 @@
                     <pic:cNvPicPr/>
                   </pic:nvPicPr>
                   <pic:blipFill>
-                    <a:blip r:embed="rId5">
+                    <a:blip r:embed="rId7">
                       <a:extLst>
                         <a:ext uri="{28A0092B-C50C-407E-A947-70E740481C1C}">
                           <a14:useLocalDpi xmlns:a14="http://schemas.microsoft.com/office/drawing/2010/main" val="0"/>
@@ -2198,29 +2120,7 @@
           <w:sz w:val="32"/>
           <w:szCs w:val="32"/>
         </w:rPr>
-        <w:t xml:space="preserve">The project will have 5 teams, the first 4 teams will work on each subsystem and the last team will mainly ensure clear communication between the other teams that may I </w:t>
-      </w:r>
-      <w:proofErr w:type="gramStart"/>
-      <w:r>
-        <w:rPr>
-          <w:rStyle w:val="Strong"/>
-          <w:b w:val="0"/>
-          <w:bCs w:val="0"/>
-          <w:sz w:val="32"/>
-          <w:szCs w:val="32"/>
-        </w:rPr>
-        <w:t>interact</w:t>
-      </w:r>
-      <w:proofErr w:type="gramEnd"/>
-      <w:r>
-        <w:rPr>
-          <w:rStyle w:val="Strong"/>
-          <w:b w:val="0"/>
-          <w:bCs w:val="0"/>
-          <w:sz w:val="32"/>
-          <w:szCs w:val="32"/>
-        </w:rPr>
-        <w:t xml:space="preserve"> during the project duration. Each team will have a leader that will manage them and ensure they are on track.</w:t>
+        <w:t>The project will have 5 teams, the first 4 teams will work on each subsystem and the last team will mainly ensure clear communication between the other teams that may I interact during the project duration. Each team will have a leader that will manage them and ensure they are on track.</w:t>
       </w:r>
     </w:p>
     <w:p>
@@ -3813,7 +3713,6 @@
               </w:rPr>
               <w:t xml:space="preserve">et the user </w:t>
             </w:r>
-            <w:proofErr w:type="gramStart"/>
             <w:r>
               <w:rPr>
                 <w:sz w:val="32"/>
@@ -3821,7 +3720,6 @@
               </w:rPr>
               <w:t>feedback</w:t>
             </w:r>
-            <w:proofErr w:type="gramEnd"/>
           </w:p>
           <w:p>
             <w:pPr>
@@ -4041,96 +3939,10 @@
       </w:pPr>
       <w:r>
         <w:rPr>
-          <w:b/>
-          <w:bCs/>
-          <w:noProof/>
-          <w:sz w:val="32"/>
-          <w:szCs w:val="32"/>
-        </w:rPr>
-        <w:drawing>
-          <wp:inline distT="0" distB="0" distL="0" distR="0" wp14:anchorId="129674B6" wp14:editId="460455C9">
-            <wp:extent cx="6187440" cy="6705600"/>
-            <wp:effectExtent l="0" t="0" r="3810" b="0"/>
-            <wp:docPr id="1682576299" name="Picture 1" descr="A diagram of a system"/>
-            <wp:cNvGraphicFramePr>
-              <a:graphicFrameLocks xmlns:a="http://schemas.openxmlformats.org/drawingml/2006/main" noChangeAspect="1"/>
-            </wp:cNvGraphicFramePr>
-            <a:graphic xmlns:a="http://schemas.openxmlformats.org/drawingml/2006/main">
-              <a:graphicData uri="http://schemas.openxmlformats.org/drawingml/2006/picture">
-                <pic:pic xmlns:pic="http://schemas.openxmlformats.org/drawingml/2006/picture">
-                  <pic:nvPicPr>
-                    <pic:cNvPr id="1682576299" name="Picture 1" descr="A diagram of a system"/>
-                    <pic:cNvPicPr/>
-                  </pic:nvPicPr>
-                  <pic:blipFill>
-                    <a:blip r:embed="rId6">
-                      <a:extLst>
-                        <a:ext uri="{28A0092B-C50C-407E-A947-70E740481C1C}">
-                          <a14:useLocalDpi xmlns:a14="http://schemas.microsoft.com/office/drawing/2010/main" val="0"/>
-                        </a:ext>
-                      </a:extLst>
-                    </a:blip>
-                    <a:stretch>
-                      <a:fillRect/>
-                    </a:stretch>
-                  </pic:blipFill>
-                  <pic:spPr>
-                    <a:xfrm>
-                      <a:off x="0" y="0"/>
-                      <a:ext cx="6187983" cy="6706188"/>
-                    </a:xfrm>
-                    <a:prstGeom prst="rect">
-                      <a:avLst/>
-                    </a:prstGeom>
-                  </pic:spPr>
-                </pic:pic>
-              </a:graphicData>
-            </a:graphic>
-          </wp:inline>
-        </w:drawing>
-      </w:r>
-    </w:p>
-    <w:p>
-      <w:pPr>
-        <w:rPr>
           <w:rStyle w:val="Strong"/>
           <w:sz w:val="32"/>
           <w:szCs w:val="32"/>
         </w:rPr>
-      </w:pPr>
-    </w:p>
-    <w:p>
-      <w:pPr>
-        <w:rPr>
-          <w:rStyle w:val="Strong"/>
-          <w:sz w:val="32"/>
-          <w:szCs w:val="32"/>
-        </w:rPr>
-      </w:pPr>
-      <w:r>
-        <w:rPr>
-          <w:rStyle w:val="Strong"/>
-          <w:sz w:val="32"/>
-          <w:szCs w:val="32"/>
-        </w:rPr>
-        <w:br w:type="page"/>
-      </w:r>
-    </w:p>
-    <w:p>
-      <w:pPr>
-        <w:rPr>
-          <w:rStyle w:val="Strong"/>
-          <w:sz w:val="32"/>
-          <w:szCs w:val="32"/>
-        </w:rPr>
-      </w:pPr>
-      <w:r>
-        <w:rPr>
-          <w:rStyle w:val="Strong"/>
-          <w:sz w:val="32"/>
-          <w:szCs w:val="32"/>
-        </w:rPr>
-        <w:lastRenderedPageBreak/>
         <w:t xml:space="preserve">PERT diagram: </w:t>
       </w:r>
     </w:p>
@@ -4225,7 +4037,7 @@
               </wp:anchor>
             </w:drawing>
           </mc:Choice>
-          <mc:Fallback xmlns:w16du="http://schemas.microsoft.com/office/word/2023/wordml/word16du">
+          <mc:Fallback>
             <w:pict>
               <v:shapetype w14:anchorId="16A65EDB" id="_x0000_t202" coordsize="21600,21600" o:spt="202" path="m,l,21600r21600,l21600,xe">
                 <v:stroke joinstyle="miter"/>
@@ -4327,7 +4139,7 @@
               </wp:anchor>
             </w:drawing>
           </mc:Choice>
-          <mc:Fallback xmlns:w16du="http://schemas.microsoft.com/office/word/2023/wordml/word16du">
+          <mc:Fallback>
             <w:pict>
               <v:shapetype w14:anchorId="3DCD6A4C" id="_x0000_t120" coordsize="21600,21600" o:spt="120" path="m10800,qx,10800,10800,21600,21600,10800,10800,xe">
                 <v:path gradientshapeok="t" o:connecttype="custom" o:connectlocs="10800,0;3163,3163;0,10800;3163,18437;10800,21600;18437,18437;21600,10800;18437,3163" textboxrect="3163,3163,18437,18437"/>
@@ -4401,13 +4213,8 @@
                       <wps:txbx>
                         <w:txbxContent>
                           <w:p>
-                            <w:proofErr w:type="gramStart"/>
                             <w:r>
-                              <w:t>2.1 ,</w:t>
-                            </w:r>
-                            <w:proofErr w:type="gramEnd"/>
-                            <w:r>
-                              <w:t xml:space="preserve"> 4</w:t>
+                              <w:t>2.1 , 4</w:t>
                             </w:r>
                           </w:p>
                         </w:txbxContent>
@@ -4427,7 +4234,7 @@
               </wp:anchor>
             </w:drawing>
           </mc:Choice>
-          <mc:Fallback xmlns:w16du="http://schemas.microsoft.com/office/word/2023/wordml/word16du">
+          <mc:Fallback>
             <w:pict>
               <v:shape w14:anchorId="0A918E33" id="_x0000_s1027" type="#_x0000_t202" style="position:absolute;margin-left:266.85pt;margin-top:5.1pt;width:50.05pt;height:23.2pt;rotation:-3735832fd;z-index:-251618304;visibility:visible;mso-wrap-style:square;mso-width-percent:0;mso-height-percent:0;mso-wrap-distance-left:9pt;mso-wrap-distance-top:3.6pt;mso-wrap-distance-right:9pt;mso-wrap-distance-bottom:3.6pt;mso-position-horizontal:absolute;mso-position-horizontal-relative:left-margin-area;mso-position-vertical:absolute;mso-position-vertical-relative:text;mso-width-percent:0;mso-height-percent:0;mso-width-relative:margin;mso-height-relative:margin;v-text-anchor:top" o:gfxdata="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" filled="f" stroked="f">
                 <v:textbox>
@@ -4496,13 +4303,8 @@
                       <wps:txbx>
                         <w:txbxContent>
                           <w:p>
-                            <w:proofErr w:type="gramStart"/>
                             <w:r>
-                              <w:t>1.3 ,</w:t>
-                            </w:r>
-                            <w:proofErr w:type="gramEnd"/>
-                            <w:r>
-                              <w:t xml:space="preserve"> 1</w:t>
+                              <w:t>1.3 , 1</w:t>
                             </w:r>
                           </w:p>
                         </w:txbxContent>
@@ -4522,7 +4324,7 @@
               </wp:anchor>
             </w:drawing>
           </mc:Choice>
-          <mc:Fallback xmlns:w16du="http://schemas.microsoft.com/office/word/2023/wordml/word16du">
+          <mc:Fallback>
             <w:pict>
               <v:shape w14:anchorId="29DBF6D5" id="_x0000_s1028" type="#_x0000_t202" style="position:absolute;margin-left:205.95pt;margin-top:25.1pt;width:47.8pt;height:23.2pt;z-index:-251621376;visibility:visible;mso-wrap-style:square;mso-width-percent:0;mso-height-percent:0;mso-wrap-distance-left:9pt;mso-wrap-distance-top:3.6pt;mso-wrap-distance-right:9pt;mso-wrap-distance-bottom:3.6pt;mso-position-horizontal:absolute;mso-position-horizontal-relative:left-margin-area;mso-position-vertical:absolute;mso-position-vertical-relative:text;mso-width-percent:0;mso-height-percent:0;mso-width-relative:margin;mso-height-relative:margin;v-text-anchor:top" o:gfxdata="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" filled="f" stroked="f">
                 <v:textbox>
@@ -4591,13 +4393,8 @@
                       <wps:txbx>
                         <w:txbxContent>
                           <w:p>
-                            <w:proofErr w:type="gramStart"/>
                             <w:r>
-                              <w:t>1.2 ,</w:t>
-                            </w:r>
-                            <w:proofErr w:type="gramEnd"/>
-                            <w:r>
-                              <w:t xml:space="preserve"> 3</w:t>
+                              <w:t>1.2 , 3</w:t>
                             </w:r>
                           </w:p>
                         </w:txbxContent>
@@ -4617,7 +4414,7 @@
               </wp:anchor>
             </w:drawing>
           </mc:Choice>
-          <mc:Fallback xmlns:w16du="http://schemas.microsoft.com/office/word/2023/wordml/word16du">
+          <mc:Fallback>
             <w:pict>
               <v:shape w14:anchorId="60BBC5EF" id="_x0000_s1029" type="#_x0000_t202" style="position:absolute;margin-left:134.8pt;margin-top:30.2pt;width:49.65pt;height:23.2pt;z-index:251694080;visibility:visible;mso-wrap-style:square;mso-width-percent:0;mso-height-percent:0;mso-wrap-distance-left:9pt;mso-wrap-distance-top:3.6pt;mso-wrap-distance-right:9pt;mso-wrap-distance-bottom:3.6pt;mso-position-horizontal:absolute;mso-position-horizontal-relative:left-margin-area;mso-position-vertical:absolute;mso-position-vertical-relative:text;mso-width-percent:0;mso-height-percent:0;mso-width-relative:margin;mso-height-relative:margin;v-text-anchor:top" o:gfxdata="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" filled="f" stroked="f">
                 <v:textbox>
@@ -4686,13 +4483,8 @@
                       <wps:txbx>
                         <w:txbxContent>
                           <w:p>
-                            <w:proofErr w:type="gramStart"/>
                             <w:r>
-                              <w:t>1.1 ,</w:t>
-                            </w:r>
-                            <w:proofErr w:type="gramEnd"/>
-                            <w:r>
-                              <w:t xml:space="preserve"> 2</w:t>
+                              <w:t>1.1 , 2</w:t>
                             </w:r>
                           </w:p>
                         </w:txbxContent>
@@ -4712,7 +4504,7 @@
               </wp:anchor>
             </w:drawing>
           </mc:Choice>
-          <mc:Fallback xmlns:w16du="http://schemas.microsoft.com/office/word/2023/wordml/word16du">
+          <mc:Fallback>
             <w:pict>
               <v:shape w14:anchorId="0B08985D" id="_x0000_s1030" type="#_x0000_t202" style="position:absolute;margin-left:64.25pt;margin-top:28pt;width:49.2pt;height:20.45pt;z-index:-251620352;visibility:visible;mso-wrap-style:square;mso-width-percent:0;mso-height-percent:0;mso-wrap-distance-left:9pt;mso-wrap-distance-top:3.6pt;mso-wrap-distance-right:9pt;mso-wrap-distance-bottom:3.6pt;mso-position-horizontal:absolute;mso-position-horizontal-relative:left-margin-area;mso-position-vertical:absolute;mso-position-vertical-relative:text;mso-width-percent:0;mso-height-percent:0;mso-width-relative:margin;mso-height-relative:margin;v-text-anchor:top" o:gfxdata="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" filled="f" stroked="f">
                 <v:textbox>
@@ -4803,7 +4595,7 @@
               </wp:anchor>
             </w:drawing>
           </mc:Choice>
-          <mc:Fallback xmlns:w16du="http://schemas.microsoft.com/office/word/2023/wordml/word16du">
+          <mc:Fallback>
             <w:pict>
               <v:line w14:anchorId="3B1C8B62" id="Straight Connector 2" o:spid="_x0000_s1026" style="position:absolute;flip:x;z-index:251681792;visibility:visible;mso-wrap-style:square;mso-width-percent:0;mso-height-percent:0;mso-wrap-distance-left:9pt;mso-wrap-distance-top:0;mso-wrap-distance-right:9pt;mso-wrap-distance-bottom:0;mso-position-horizontal:absolute;mso-position-horizontal-relative:text;mso-position-vertical:absolute;mso-position-vertical-relative:text;mso-width-percent:0;mso-height-percent:0;mso-width-relative:margin;mso-height-relative:margin" from="242.9pt,11pt" to="245.65pt,80.7pt" o:gfxdata="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" strokecolor="black [3200]">
                 <v:stroke dashstyle="dash"/>
@@ -4884,7 +4676,7 @@
               </wp:anchor>
             </w:drawing>
           </mc:Choice>
-          <mc:Fallback xmlns:w16du="http://schemas.microsoft.com/office/word/2023/wordml/word16du">
+          <mc:Fallback>
             <w:pict>
               <v:line w14:anchorId="7E48F1F5" id="Straight Connector 2" o:spid="_x0000_s1026" style="position:absolute;flip:y;z-index:251673600;visibility:visible;mso-wrap-style:square;mso-width-percent:0;mso-height-percent:0;mso-wrap-distance-left:9pt;mso-wrap-distance-top:0;mso-wrap-distance-right:9pt;mso-wrap-distance-bottom:0;mso-position-horizontal:absolute;mso-position-horizontal-relative:margin;mso-position-vertical:absolute;mso-position-vertical-relative:text;mso-width-percent:0;mso-height-percent:0;mso-width-relative:margin;mso-height-relative:margin" from="211.45pt,8.7pt" to="231.95pt,41.05pt" o:gfxdata="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" strokecolor="#0d0d0d [3069]" strokeweight="1pt">
                 <v:stroke joinstyle="miter"/>
@@ -4974,7 +4766,7 @@
               </wp:anchor>
             </w:drawing>
           </mc:Choice>
-          <mc:Fallback xmlns:w16du="http://schemas.microsoft.com/office/word/2023/wordml/word16du">
+          <mc:Fallback>
             <w:pict>
               <v:shape w14:anchorId="407A0A05" id="Flowchart: Connector 1" o:spid="_x0000_s1026" type="#_x0000_t120" style="position:absolute;margin-left:181pt;margin-top:26.55pt;width:31.4pt;height:31.85pt;z-index:251662336;visibility:visible;mso-wrap-style:square;mso-width-percent:0;mso-height-percent:0;mso-wrap-distance-left:9pt;mso-wrap-distance-top:0;mso-wrap-distance-right:9pt;mso-wrap-distance-bottom:0;mso-position-horizontal:absolute;mso-position-horizontal-relative:margin;mso-position-vertical:absolute;mso-position-vertical-relative:text;mso-width-percent:0;mso-height-percent:0;mso-width-relative:margin;mso-height-relative:margin;v-text-anchor:middle" o:gfxdata="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" filled="f" strokecolor="#0d0d0d [3069]" strokeweight="1pt">
                 <v:stroke joinstyle="miter"/>
@@ -5090,13 +4882,8 @@
                       <wps:txbx>
                         <w:txbxContent>
                           <w:p>
-                            <w:proofErr w:type="gramStart"/>
                             <w:r>
-                              <w:t>2.2 ,</w:t>
-                            </w:r>
-                            <w:proofErr w:type="gramEnd"/>
-                            <w:r>
-                              <w:t xml:space="preserve"> 4</w:t>
+                              <w:t>2.2 , 4</w:t>
                             </w:r>
                           </w:p>
                         </w:txbxContent>
@@ -5116,7 +4903,7 @@
               </wp:anchor>
             </w:drawing>
           </mc:Choice>
-          <mc:Fallback xmlns:w16du="http://schemas.microsoft.com/office/word/2023/wordml/word16du">
+          <mc:Fallback>
             <w:pict>
               <v:shape w14:anchorId="6679D375" id="_x0000_s1031" type="#_x0000_t202" style="position:absolute;margin-left:277.55pt;margin-top:23.1pt;width:47.6pt;height:23.2pt;rotation:3779687fd;z-index:251701248;visibility:visible;mso-wrap-style:square;mso-width-percent:0;mso-height-percent:0;mso-wrap-distance-left:9pt;mso-wrap-distance-top:3.6pt;mso-wrap-distance-right:9pt;mso-wrap-distance-bottom:3.6pt;mso-position-horizontal:absolute;mso-position-horizontal-relative:left-margin-area;mso-position-vertical:absolute;mso-position-vertical-relative:text;mso-width-percent:0;mso-height-percent:0;mso-width-relative:margin;mso-height-relative:margin;v-text-anchor:top" o:gfxdata="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" filled="f" stroked="f">
                 <v:textbox>
@@ -5206,7 +4993,7 @@
               </wp:anchor>
             </w:drawing>
           </mc:Choice>
-          <mc:Fallback xmlns:w16du="http://schemas.microsoft.com/office/word/2023/wordml/word16du">
+          <mc:Fallback>
             <w:pict>
               <v:line w14:anchorId="3C8C0D85" id="Straight Connector 2" o:spid="_x0000_s1026" style="position:absolute;z-index:251676672;visibility:visible;mso-wrap-style:square;mso-width-percent:0;mso-height-percent:0;mso-wrap-distance-left:9pt;mso-wrap-distance-top:0;mso-wrap-distance-right:9pt;mso-wrap-distance-bottom:0;mso-position-horizontal:absolute;mso-position-horizontal-relative:text;mso-position-vertical:absolute;mso-position-vertical-relative:text;mso-width-percent:0;mso-height-percent:0;mso-width-relative:margin;mso-height-relative:margin" from="211pt,21.55pt" to="228.75pt,50.3pt" o:gfxdata="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" strokecolor="#0d0d0d [3069]" strokeweight="1pt">
                 <v:stroke joinstyle="miter"/>
@@ -5287,7 +5074,7 @@
               </wp:anchor>
             </w:drawing>
           </mc:Choice>
-          <mc:Fallback xmlns:w16du="http://schemas.microsoft.com/office/word/2023/wordml/word16du">
+          <mc:Fallback>
             <w:pict>
               <v:shape w14:anchorId="4BCBC924" id="_x0000_s1032" type="#_x0000_t202" style="position:absolute;margin-left:253.8pt;margin-top:2pt;width:28.7pt;height:23.2pt;z-index:251687936;visibility:visible;mso-wrap-style:square;mso-width-percent:0;mso-height-percent:0;mso-wrap-distance-left:9pt;mso-wrap-distance-top:3.6pt;mso-wrap-distance-right:9pt;mso-wrap-distance-bottom:3.6pt;mso-position-horizontal:absolute;mso-position-horizontal-relative:left-margin-area;mso-position-vertical:absolute;mso-position-vertical-relative:text;mso-width-percent:0;mso-height-percent:0;mso-width-relative:margin;mso-height-relative:margin;v-text-anchor:top" o:gfxdata="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" filled="f" stroked="f">
                 <v:textbox>
@@ -5377,7 +5164,7 @@
               </wp:anchor>
             </w:drawing>
           </mc:Choice>
-          <mc:Fallback xmlns:w16du="http://schemas.microsoft.com/office/word/2023/wordml/word16du">
+          <mc:Fallback>
             <w:pict>
               <v:line w14:anchorId="59218F86" id="Straight Connector 2" o:spid="_x0000_s1026" style="position:absolute;flip:y;z-index:251672576;visibility:visible;mso-wrap-style:square;mso-width-percent:0;mso-height-percent:0;mso-wrap-distance-left:9pt;mso-wrap-distance-top:0;mso-wrap-distance-right:9pt;mso-wrap-distance-bottom:0;mso-position-horizontal:absolute;mso-position-horizontal-relative:text;mso-position-vertical:absolute;mso-position-vertical-relative:text;mso-width-percent:0;mso-height-percent:0;mso-width-relative:margin;mso-height-relative:margin" from="134.45pt,13.4pt" to="181.85pt,15.15pt" o:gfxdata="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" strokecolor="#0d0d0d [3069]" strokeweight="1pt">
                 <v:stroke joinstyle="miter"/>
@@ -5458,7 +5245,7 @@
               </wp:anchor>
             </w:drawing>
           </mc:Choice>
-          <mc:Fallback xmlns:w16du="http://schemas.microsoft.com/office/word/2023/wordml/word16du">
+          <mc:Fallback>
             <w:pict>
               <v:shape w14:anchorId="47E28CE8" id="_x0000_s1033" type="#_x0000_t202" style="position:absolute;margin-left:41pt;margin-top:5.5pt;width:28.7pt;height:23.2pt;z-index:251682816;visibility:visible;mso-wrap-style:square;mso-width-percent:0;mso-height-percent:0;mso-wrap-distance-left:9pt;mso-wrap-distance-top:3.6pt;mso-wrap-distance-right:9pt;mso-wrap-distance-bottom:3.6pt;mso-position-horizontal:absolute;mso-position-horizontal-relative:left-margin-area;mso-position-vertical:absolute;mso-position-vertical-relative:text;mso-width-percent:0;mso-height-percent:0;mso-width-relative:margin;mso-height-relative:margin;v-text-anchor:top" o:gfxdata="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" filled="f" stroked="f">
                 <v:textbox>
@@ -5556,7 +5343,7 @@
               </wp:anchor>
             </w:drawing>
           </mc:Choice>
-          <mc:Fallback xmlns:w16du="http://schemas.microsoft.com/office/word/2023/wordml/word16du">
+          <mc:Fallback>
             <w:pict>
               <v:shape w14:anchorId="4C8C9937" id="Flowchart: Connector 1" o:spid="_x0000_s1026" type="#_x0000_t120" style="position:absolute;margin-left:-19.75pt;margin-top:.65pt;width:31.45pt;height:31.9pt;z-index:251659264;visibility:visible;mso-wrap-style:square;mso-width-percent:0;mso-height-percent:0;mso-wrap-distance-left:9pt;mso-wrap-distance-top:0;mso-wrap-distance-right:9pt;mso-wrap-distance-bottom:0;mso-position-horizontal:right;mso-position-horizontal-relative:left-margin-area;mso-position-vertical:absolute;mso-position-vertical-relative:text;mso-width-percent:0;mso-height-percent:0;mso-width-relative:margin;mso-height-relative:margin;v-text-anchor:middle" o:gfxdata="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" filled="f" strokecolor="#0d0d0d [3069]" strokeweight="1pt">
                 <v:stroke joinstyle="miter"/>
@@ -5638,7 +5425,7 @@
               </wp:anchor>
             </w:drawing>
           </mc:Choice>
-          <mc:Fallback xmlns:w16du="http://schemas.microsoft.com/office/word/2023/wordml/word16du">
+          <mc:Fallback>
             <w:pict>
               <v:shape w14:anchorId="584D0874" id="_x0000_s1034" type="#_x0000_t202" style="position:absolute;margin-left:108.85pt;margin-top:5.6pt;width:28.7pt;height:23.2pt;z-index:251683840;visibility:visible;mso-wrap-style:square;mso-width-percent:0;mso-height-percent:0;mso-wrap-distance-left:9pt;mso-wrap-distance-top:3.6pt;mso-wrap-distance-right:9pt;mso-wrap-distance-bottom:3.6pt;mso-position-horizontal:absolute;mso-position-horizontal-relative:left-margin-area;mso-position-vertical:absolute;mso-position-vertical-relative:text;mso-width-percent:0;mso-height-percent:0;mso-width-relative:margin;mso-height-relative:margin;v-text-anchor:top" o:gfxdata="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" filled="f" stroked="f">
                 <v:textbox>
@@ -5728,7 +5515,7 @@
               </wp:anchor>
             </w:drawing>
           </mc:Choice>
-          <mc:Fallback xmlns:w16du="http://schemas.microsoft.com/office/word/2023/wordml/word16du">
+          <mc:Fallback>
             <w:pict>
               <v:shape w14:anchorId="1F7B0D07" id="_x0000_s1035" type="#_x0000_t202" style="position:absolute;margin-left:177.4pt;margin-top:6.3pt;width:28.7pt;height:23.2pt;z-index:251684864;visibility:visible;mso-wrap-style:square;mso-width-percent:0;mso-height-percent:0;mso-wrap-distance-left:9pt;mso-wrap-distance-top:3.6pt;mso-wrap-distance-right:9pt;mso-wrap-distance-bottom:3.6pt;mso-position-horizontal:absolute;mso-position-horizontal-relative:left-margin-area;mso-position-vertical:absolute;mso-position-vertical-relative:text;mso-width-percent:0;mso-height-percent:0;mso-width-relative:margin;mso-height-relative:margin;v-text-anchor:top" o:gfxdata="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" filled="f" stroked="f">
                 <v:textbox>
@@ -5818,7 +5605,7 @@
               </wp:anchor>
             </w:drawing>
           </mc:Choice>
-          <mc:Fallback xmlns:w16du="http://schemas.microsoft.com/office/word/2023/wordml/word16du">
+          <mc:Fallback>
             <w:pict>
               <v:line w14:anchorId="3B532B66" id="Straight Connector 2" o:spid="_x0000_s1026" style="position:absolute;flip:y;z-index:251671552;visibility:visible;mso-wrap-style:square;mso-width-percent:0;mso-height-percent:0;mso-wrap-distance-left:9pt;mso-wrap-distance-top:0;mso-wrap-distance-right:9pt;mso-wrap-distance-bottom:0;mso-position-horizontal:absolute;mso-position-horizontal-relative:text;mso-position-vertical:absolute;mso-position-vertical-relative:text;mso-width-percent:0;mso-height-percent:0;mso-width-relative:margin;mso-height-relative:margin" from="66.5pt,18.05pt" to="103.4pt,18.95pt" o:gfxdata="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" strokecolor="#0d0d0d [3069]" strokeweight="1pt">
                 <v:stroke joinstyle="miter"/>
@@ -5899,7 +5686,7 @@
               </wp:anchor>
             </w:drawing>
           </mc:Choice>
-          <mc:Fallback xmlns:w16du="http://schemas.microsoft.com/office/word/2023/wordml/word16du">
+          <mc:Fallback>
             <w:pict>
               <v:line w14:anchorId="1B6C17AF" id="Straight Connector 2" o:spid="_x0000_s1026" style="position:absolute;flip:y;z-index:251670528;visibility:visible;mso-wrap-style:square;mso-width-percent:0;mso-height-percent:0;mso-wrap-distance-left:9pt;mso-wrap-distance-top:0;mso-wrap-distance-right:9pt;mso-wrap-distance-bottom:0;mso-position-horizontal:absolute;mso-position-horizontal-relative:text;mso-position-vertical:absolute;mso-position-vertical-relative:text;mso-width-percent:0;mso-height-percent:0;mso-width-relative:margin;mso-height-relative:margin" from="-1.35pt,16.2pt" to="35.55pt,17.1pt" o:gfxdata="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" strokecolor="#0d0d0d [3069]" strokeweight="1pt">
                 <v:stroke joinstyle="miter"/>
@@ -5988,7 +5775,7 @@
               </wp:anchor>
             </w:drawing>
           </mc:Choice>
-          <mc:Fallback xmlns:w16du="http://schemas.microsoft.com/office/word/2023/wordml/word16du">
+          <mc:Fallback>
             <w:pict>
               <v:shape w14:anchorId="0574C760" id="Flowchart: Connector 1" o:spid="_x0000_s1026" type="#_x0000_t120" style="position:absolute;margin-left:103.8pt;margin-top:.55pt;width:31.45pt;height:31.9pt;z-index:251661312;visibility:visible;mso-wrap-style:square;mso-width-percent:0;mso-height-percent:0;mso-wrap-distance-left:9pt;mso-wrap-distance-top:0;mso-wrap-distance-right:9pt;mso-wrap-distance-bottom:0;mso-position-horizontal:absolute;mso-position-horizontal-relative:text;mso-position-vertical:absolute;mso-position-vertical-relative:text;mso-width-percent:0;mso-height-percent:0;mso-width-relative:margin;mso-height-relative:margin;v-text-anchor:middle" o:gfxdata="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" filled="f" strokecolor="#0d0d0d [3069]" strokeweight="1pt">
                 <v:stroke joinstyle="miter"/>
@@ -6077,7 +5864,7 @@
               </wp:anchor>
             </w:drawing>
           </mc:Choice>
-          <mc:Fallback xmlns:w16du="http://schemas.microsoft.com/office/word/2023/wordml/word16du">
+          <mc:Fallback>
             <w:pict>
               <v:shape w14:anchorId="7701C3E3" id="Flowchart: Connector 1" o:spid="_x0000_s1026" type="#_x0000_t120" style="position:absolute;margin-left:35.15pt;margin-top:.65pt;width:31.45pt;height:31.9pt;z-index:251660288;visibility:visible;mso-wrap-style:square;mso-width-percent:0;mso-height-percent:0;mso-wrap-distance-left:9pt;mso-wrap-distance-top:0;mso-wrap-distance-right:9pt;mso-wrap-distance-bottom:0;mso-position-horizontal:absolute;mso-position-horizontal-relative:text;mso-position-vertical:absolute;mso-position-vertical-relative:text;mso-width-percent:0;mso-height-percent:0;mso-width-relative:margin;mso-height-relative:margin;v-text-anchor:middle" o:gfxdata="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" filled="f" strokecolor="#0d0d0d [3069]" strokeweight="1pt">
                 <v:stroke joinstyle="miter"/>
@@ -6147,13 +5934,8 @@
                       <wps:txbx>
                         <w:txbxContent>
                           <w:p>
-                            <w:proofErr w:type="gramStart"/>
                             <w:r>
-                              <w:t>3.2 ,</w:t>
-                            </w:r>
-                            <w:proofErr w:type="gramEnd"/>
-                            <w:r>
-                              <w:t xml:space="preserve"> 2</w:t>
+                              <w:t>3.2 , 2</w:t>
                             </w:r>
                           </w:p>
                         </w:txbxContent>
@@ -6173,7 +5955,7 @@
               </wp:anchor>
             </w:drawing>
           </mc:Choice>
-          <mc:Fallback xmlns:w16du="http://schemas.microsoft.com/office/word/2023/wordml/word16du">
+          <mc:Fallback>
             <w:pict>
               <v:shape w14:anchorId="6B50F48B" id="_x0000_s1036" type="#_x0000_t202" style="position:absolute;margin-left:388.3pt;margin-top:21.2pt;width:46.45pt;height:23.2pt;z-index:251700224;visibility:visible;mso-wrap-style:square;mso-width-percent:0;mso-height-percent:0;mso-wrap-distance-left:9pt;mso-wrap-distance-top:3.6pt;mso-wrap-distance-right:9pt;mso-wrap-distance-bottom:3.6pt;mso-position-horizontal:absolute;mso-position-horizontal-relative:left-margin-area;mso-position-vertical:absolute;mso-position-vertical-relative:text;mso-width-percent:0;mso-height-percent:0;mso-width-relative:margin;mso-height-relative:margin;v-text-anchor:top" o:gfxdata="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" filled="f" stroked="f">
                 <v:textbox>
@@ -6263,7 +6045,7 @@
               </wp:anchor>
             </w:drawing>
           </mc:Choice>
-          <mc:Fallback xmlns:w16du="http://schemas.microsoft.com/office/word/2023/wordml/word16du">
+          <mc:Fallback>
             <w:pict>
               <v:shape w14:anchorId="09B7F52A" id="_x0000_s1037" type="#_x0000_t202" style="position:absolute;margin-left:429.8pt;margin-top:27.75pt;width:28.7pt;height:23.2pt;z-index:251691008;visibility:visible;mso-wrap-style:square;mso-width-percent:0;mso-height-percent:0;mso-wrap-distance-left:9pt;mso-wrap-distance-top:3.6pt;mso-wrap-distance-right:9pt;mso-wrap-distance-bottom:3.6pt;mso-position-horizontal:absolute;mso-position-horizontal-relative:left-margin-area;mso-position-vertical:absolute;mso-position-vertical-relative:text;mso-width-percent:0;mso-height-percent:0;mso-width-relative:margin;mso-height-relative:margin;v-text-anchor:top" o:gfxdata="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" filled="f" stroked="f">
                 <v:textbox>
@@ -6361,7 +6143,7 @@
               </wp:anchor>
             </w:drawing>
           </mc:Choice>
-          <mc:Fallback xmlns:w16du="http://schemas.microsoft.com/office/word/2023/wordml/word16du">
+          <mc:Fallback>
             <w:pict>
               <v:shape w14:anchorId="5441A79A" id="Flowchart: Connector 1" o:spid="_x0000_s1026" type="#_x0000_t120" style="position:absolute;margin-left:357.7pt;margin-top:23.05pt;width:31.4pt;height:31.85pt;z-index:251666432;visibility:visible;mso-wrap-style:square;mso-width-percent:0;mso-height-percent:0;mso-wrap-distance-left:9pt;mso-wrap-distance-top:0;mso-wrap-distance-right:9pt;mso-wrap-distance-bottom:0;mso-position-horizontal:absolute;mso-position-horizontal-relative:text;mso-position-vertical:absolute;mso-position-vertical-relative:text;mso-width-percent:0;mso-height-percent:0;mso-width-relative:margin;mso-height-relative:margin;v-text-anchor:middle" o:gfxdata="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" filled="f" strokecolor="#0d0d0d [3069]" strokeweight="1pt">
                 <v:stroke joinstyle="miter"/>
@@ -6450,7 +6232,7 @@
               </wp:anchor>
             </w:drawing>
           </mc:Choice>
-          <mc:Fallback xmlns:w16du="http://schemas.microsoft.com/office/word/2023/wordml/word16du">
+          <mc:Fallback>
             <w:pict>
               <v:shape w14:anchorId="4B74129D" id="Flowchart: Connector 1" o:spid="_x0000_s1026" type="#_x0000_t120" style="position:absolute;margin-left:287pt;margin-top:23.65pt;width:31.45pt;height:31.9pt;z-index:251663360;visibility:visible;mso-wrap-style:square;mso-width-percent:0;mso-height-percent:0;mso-wrap-distance-left:9pt;mso-wrap-distance-top:0;mso-wrap-distance-right:9pt;mso-wrap-distance-bottom:0;mso-position-horizontal:absolute;mso-position-horizontal-relative:text;mso-position-vertical:absolute;mso-position-vertical-relative:text;mso-width-percent:0;mso-height-percent:0;mso-width-relative:margin;mso-height-relative:margin;v-text-anchor:middle" o:gfxdata="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" filled="f" strokecolor="#0d0d0d [3069]" strokeweight="1pt">
                 <v:stroke joinstyle="miter"/>
@@ -6510,13 +6292,8 @@
                       <wps:txbx>
                         <w:txbxContent>
                           <w:p>
-                            <w:proofErr w:type="gramStart"/>
                             <w:r>
-                              <w:t>3.1 ,</w:t>
-                            </w:r>
-                            <w:proofErr w:type="gramEnd"/>
-                            <w:r>
-                              <w:t xml:space="preserve"> 2</w:t>
+                              <w:t>3.1 , 2</w:t>
                             </w:r>
                           </w:p>
                         </w:txbxContent>
@@ -6536,7 +6313,7 @@
               </wp:anchor>
             </w:drawing>
           </mc:Choice>
-          <mc:Fallback xmlns:w16du="http://schemas.microsoft.com/office/word/2023/wordml/word16du">
+          <mc:Fallback>
             <w:pict>
               <v:shape w14:anchorId="3E9B28BC" id="_x0000_s1038" type="#_x0000_t202" style="position:absolute;margin-left:244.2pt;margin-top:20.25pt;width:48.75pt;height:23.2pt;z-index:251697152;visibility:visible;mso-wrap-style:square;mso-width-percent:0;mso-height-percent:0;mso-wrap-distance-left:9pt;mso-wrap-distance-top:3.6pt;mso-wrap-distance-right:9pt;mso-wrap-distance-bottom:3.6pt;mso-position-horizontal:absolute;mso-position-horizontal-relative:margin;mso-position-vertical:absolute;mso-position-vertical-relative:text;mso-width-percent:0;mso-height-percent:0;mso-width-relative:margin;mso-height-relative:margin;v-text-anchor:top" o:gfxdata="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" filled="f" stroked="f">
                 <v:textbox>
@@ -6626,7 +6403,7 @@
               </wp:anchor>
             </w:drawing>
           </mc:Choice>
-          <mc:Fallback xmlns:w16du="http://schemas.microsoft.com/office/word/2023/wordml/word16du">
+          <mc:Fallback>
             <w:pict>
               <v:shape w14:anchorId="1D069D14" id="_x0000_s1039" type="#_x0000_t202" style="position:absolute;margin-left:0;margin-top:23.6pt;width:28.7pt;height:23.2pt;z-index:251686912;visibility:visible;mso-wrap-style:square;mso-width-percent:0;mso-height-percent:0;mso-wrap-distance-left:9pt;mso-wrap-distance-top:3.6pt;mso-wrap-distance-right:9pt;mso-wrap-distance-bottom:3.6pt;mso-position-horizontal:center;mso-position-horizontal-relative:margin;mso-position-vertical:absolute;mso-position-vertical-relative:text;mso-width-percent:0;mso-height-percent:0;mso-width-relative:margin;mso-height-relative:margin;v-text-anchor:top" o:gfxdata="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" filled="f" stroked="f">
                 <v:textbox>
@@ -6724,7 +6501,7 @@
               </wp:anchor>
             </w:drawing>
           </mc:Choice>
-          <mc:Fallback xmlns:w16du="http://schemas.microsoft.com/office/word/2023/wordml/word16du">
+          <mc:Fallback>
             <w:pict>
               <v:shape w14:anchorId="7155F6EC" id="Flowchart: Connector 1" o:spid="_x0000_s1026" type="#_x0000_t120" style="position:absolute;margin-left:0;margin-top:20.4pt;width:31.45pt;height:31.9pt;z-index:251664384;visibility:visible;mso-wrap-style:square;mso-width-percent:0;mso-height-percent:0;mso-wrap-distance-left:9pt;mso-wrap-distance-top:0;mso-wrap-distance-right:9pt;mso-wrap-distance-bottom:0;mso-position-horizontal:center;mso-position-horizontal-relative:margin;mso-position-vertical:absolute;mso-position-vertical-relative:text;mso-width-percent:0;mso-height-percent:0;mso-width-relative:margin;mso-height-relative:margin;v-text-anchor:middle" o:gfxdata="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" filled="f" strokecolor="#0d0d0d [3069]" strokeweight="1pt">
                 <v:stroke joinstyle="miter"/>
@@ -6817,7 +6594,7 @@
               </wp:anchor>
             </w:drawing>
           </mc:Choice>
-          <mc:Fallback xmlns:w16du="http://schemas.microsoft.com/office/word/2023/wordml/word16du">
+          <mc:Fallback>
             <w:pict>
               <v:line w14:anchorId="519D9FB5" id="Straight Connector 2" o:spid="_x0000_s1026" style="position:absolute;flip:x;z-index:251704320;visibility:visible;mso-wrap-style:square;mso-width-percent:0;mso-height-percent:0;mso-wrap-distance-left:9pt;mso-wrap-distance-top:0;mso-wrap-distance-right:9pt;mso-wrap-distance-bottom:0;mso-position-horizontal:absolute;mso-position-horizontal-relative:text;mso-position-vertical:absolute;mso-position-vertical-relative:text;mso-width-percent:0;mso-height-percent:0;mso-width-relative:margin;mso-height-relative:margin" from="351.35pt,24.95pt" to="366.75pt,105.15pt" o:gfxdata="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" strokecolor="black [3200]">
                 <v:stroke dashstyle="dash"/>
@@ -6898,7 +6675,7 @@
               </wp:anchor>
             </w:drawing>
           </mc:Choice>
-          <mc:Fallback xmlns:w16du="http://schemas.microsoft.com/office/word/2023/wordml/word16du">
+          <mc:Fallback>
             <w:pict>
               <v:line w14:anchorId="63B58C7A" id="Straight Connector 2" o:spid="_x0000_s1026" style="position:absolute;flip:y;z-index:251679744;visibility:visible;mso-wrap-style:square;mso-width-percent:0;mso-height-percent:0;mso-wrap-distance-left:9pt;mso-wrap-distance-top:0;mso-wrap-distance-right:9pt;mso-wrap-distance-bottom:0;mso-position-horizontal:absolute;mso-position-horizontal-relative:margin;mso-position-vertical:absolute;mso-position-vertical-relative:text;mso-width-percent:0;mso-height-percent:0;mso-width-relative:margin;mso-height-relative:margin" from="168.15pt,21.75pt" to="234.65pt,103.75pt" o:gfxdata="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" strokecolor="#0d0d0d [3069]" strokeweight="1pt">
                 <v:stroke joinstyle="miter"/>
@@ -6980,7 +6757,7 @@
               </wp:anchor>
             </w:drawing>
           </mc:Choice>
-          <mc:Fallback xmlns:w16du="http://schemas.microsoft.com/office/word/2023/wordml/word16du">
+          <mc:Fallback>
             <w:pict>
               <v:line w14:anchorId="79714B65" id="Straight Connector 2" o:spid="_x0000_s1026" style="position:absolute;flip:y;z-index:251677696;visibility:visible;mso-wrap-style:square;mso-width-percent:0;mso-height-percent:0;mso-wrap-distance-left:9pt;mso-wrap-distance-top:0;mso-wrap-distance-right:9pt;mso-wrap-distance-bottom:0;mso-position-horizontal:absolute;mso-position-horizontal-relative:text;mso-position-vertical:absolute;mso-position-vertical-relative:text;mso-width-percent:0;mso-height-percent:0;mso-width-relative:margin;mso-height-relative:margin" from="318.95pt,9.9pt" to="354.05pt,9.9pt" o:gfxdata="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" strokecolor="#0d0d0d [3069]" strokeweight="1pt">
                 <v:stroke joinstyle="miter"/>
@@ -7061,7 +6838,7 @@
               </wp:anchor>
             </w:drawing>
           </mc:Choice>
-          <mc:Fallback xmlns:w16du="http://schemas.microsoft.com/office/word/2023/wordml/word16du">
+          <mc:Fallback>
             <w:pict>
               <v:shape w14:anchorId="5DEEA640" id="_x0000_s1040" type="#_x0000_t202" style="position:absolute;margin-left:360.95pt;margin-top:.5pt;width:28.7pt;height:23.2pt;z-index:251685888;visibility:visible;mso-wrap-style:square;mso-width-percent:0;mso-height-percent:0;mso-wrap-distance-left:9pt;mso-wrap-distance-top:3.6pt;mso-wrap-distance-right:9pt;mso-wrap-distance-bottom:3.6pt;mso-position-horizontal:absolute;mso-position-horizontal-relative:left-margin-area;mso-position-vertical:absolute;mso-position-vertical-relative:text;mso-width-percent:0;mso-height-percent:0;mso-width-relative:margin;mso-height-relative:margin;v-text-anchor:top" o:gfxdata="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" filled="f" stroked="f">
                 <v:textbox>
@@ -7151,7 +6928,7 @@
               </wp:anchor>
             </w:drawing>
           </mc:Choice>
-          <mc:Fallback xmlns:w16du="http://schemas.microsoft.com/office/word/2023/wordml/word16du">
+          <mc:Fallback>
             <w:pict>
               <v:line w14:anchorId="32E5B6BD" id="Straight Connector 2" o:spid="_x0000_s1026" style="position:absolute;flip:y;z-index:251674624;visibility:visible;mso-wrap-style:square;mso-width-percent:0;mso-height-percent:0;mso-wrap-distance-left:9pt;mso-wrap-distance-top:0;mso-wrap-distance-right:9pt;mso-wrap-distance-bottom:0;mso-position-horizontal:absolute;mso-position-horizontal-relative:text;mso-position-vertical:absolute;mso-position-vertical-relative:text;mso-width-percent:0;mso-height-percent:0;mso-width-relative:margin;mso-height-relative:margin" from="248.4pt,10.1pt" to="285.3pt,11pt" o:gfxdata="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" strokecolor="#0d0d0d [3069]" strokeweight="1pt">
                 <v:stroke joinstyle="miter"/>
@@ -7213,13 +6990,8 @@
                       <wps:txbx>
                         <w:txbxContent>
                           <w:p>
-                            <w:proofErr w:type="gramStart"/>
                             <w:r>
-                              <w:t>4.1 ,</w:t>
-                            </w:r>
-                            <w:proofErr w:type="gramEnd"/>
-                            <w:r>
-                              <w:t xml:space="preserve"> 3</w:t>
+                              <w:t>4.1 , 3</w:t>
                             </w:r>
                           </w:p>
                         </w:txbxContent>
@@ -7239,7 +7011,7 @@
               </wp:anchor>
             </w:drawing>
           </mc:Choice>
-          <mc:Fallback xmlns:w16du="http://schemas.microsoft.com/office/word/2023/wordml/word16du">
+          <mc:Fallback>
             <w:pict>
               <v:shape w14:anchorId="614AA0DF" id="_x0000_s1041" type="#_x0000_t202" style="position:absolute;margin-left:243.9pt;margin-top:13.85pt;width:48.15pt;height:20.6pt;rotation:-3293795fd;z-index:251703296;visibility:visible;mso-wrap-style:square;mso-width-percent:0;mso-height-percent:0;mso-wrap-distance-left:9pt;mso-wrap-distance-top:3.6pt;mso-wrap-distance-right:9pt;mso-wrap-distance-bottom:3.6pt;mso-position-horizontal:absolute;mso-position-horizontal-relative:left-margin-area;mso-position-vertical:absolute;mso-position-vertical-relative:text;mso-width-percent:0;mso-height-percent:0;mso-width-relative:margin;mso-height-relative:margin;v-text-anchor:top" o:gfxdata="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" filled="f" stroked="f">
                 <v:textbox>
@@ -7311,13 +7083,8 @@
                       <wps:txbx>
                         <w:txbxContent>
                           <w:p>
-                            <w:proofErr w:type="gramStart"/>
                             <w:r>
-                              <w:t>5.2 ,</w:t>
-                            </w:r>
-                            <w:proofErr w:type="gramEnd"/>
-                            <w:r>
-                              <w:t xml:space="preserve"> 1</w:t>
+                              <w:t>5.2 , 1</w:t>
                             </w:r>
                           </w:p>
                         </w:txbxContent>
@@ -7337,23 +7104,14 @@
               </wp:anchor>
             </w:drawing>
           </mc:Choice>
-          <mc:Fallback xmlns:w16du="http://schemas.microsoft.com/office/word/2023/wordml/word16du">
+          <mc:Fallback>
             <w:pict>
               <v:shape w14:anchorId="5CE28041" id="_x0000_s1042" type="#_x0000_t202" style="position:absolute;margin-left:297.95pt;margin-top:18.35pt;width:47.35pt;height:23.2pt;z-index:251741184;visibility:visible;mso-wrap-style:square;mso-width-percent:0;mso-height-percent:0;mso-wrap-distance-left:9pt;mso-wrap-distance-top:3.6pt;mso-wrap-distance-right:9pt;mso-wrap-distance-bottom:3.6pt;mso-position-horizontal:absolute;mso-position-horizontal-relative:margin;mso-position-vertical:absolute;mso-position-vertical-relative:text;mso-width-percent:0;mso-height-percent:0;mso-width-relative:margin;mso-height-relative:margin;v-text-anchor:top" o:gfxdata="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" filled="f" stroked="f">
                 <v:textbox>
                   <w:txbxContent>
                     <w:p>
                       <w:r>
-                        <w:t>5.</w:t>
-                      </w:r>
-                      <w:r>
-                        <w:t>2</w:t>
-                      </w:r>
-                      <w:r>
-                        <w:t xml:space="preserve"> , </w:t>
-                      </w:r>
-                      <w:r>
-                        <w:t>1</w:t>
+                        <w:t>5.2 , 1</w:t>
                       </w:r>
                     </w:p>
                   </w:txbxContent>
@@ -7415,13 +7173,8 @@
                       <wps:txbx>
                         <w:txbxContent>
                           <w:p>
-                            <w:proofErr w:type="gramStart"/>
                             <w:r>
-                              <w:t>4.2 ,</w:t>
-                            </w:r>
-                            <w:proofErr w:type="gramEnd"/>
-                            <w:r>
-                              <w:t xml:space="preserve"> 7</w:t>
+                              <w:t>4.2 , 7</w:t>
                             </w:r>
                           </w:p>
                         </w:txbxContent>
@@ -7441,7 +7194,7 @@
               </wp:anchor>
             </w:drawing>
           </mc:Choice>
-          <mc:Fallback xmlns:w16du="http://schemas.microsoft.com/office/word/2023/wordml/word16du">
+          <mc:Fallback>
             <w:pict>
               <v:shape w14:anchorId="32E54EB6" id="_x0000_s1043" type="#_x0000_t202" style="position:absolute;margin-left:178.35pt;margin-top:21.1pt;width:48.75pt;height:23.2pt;z-index:251699200;visibility:visible;mso-wrap-style:square;mso-width-percent:0;mso-height-percent:0;mso-wrap-distance-left:9pt;mso-wrap-distance-top:3.6pt;mso-wrap-distance-right:9pt;mso-wrap-distance-bottom:3.6pt;mso-position-horizontal:absolute;mso-position-horizontal-relative:margin;mso-position-vertical:absolute;mso-position-vertical-relative:text;mso-width-percent:0;mso-height-percent:0;mso-width-relative:margin;mso-height-relative:margin;v-text-anchor:top" o:gfxdata="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" filled="f" stroked="f">
                 <v:textbox>
@@ -7510,13 +7263,8 @@
                       <wps:txbx>
                         <w:txbxContent>
                           <w:p>
-                            <w:proofErr w:type="gramStart"/>
                             <w:r>
-                              <w:t>5.1 ,</w:t>
-                            </w:r>
-                            <w:proofErr w:type="gramEnd"/>
-                            <w:r>
-                              <w:t xml:space="preserve"> 2</w:t>
+                              <w:t>5.1 , 2</w:t>
                             </w:r>
                           </w:p>
                         </w:txbxContent>
@@ -7536,7 +7284,7 @@
               </wp:anchor>
             </w:drawing>
           </mc:Choice>
-          <mc:Fallback xmlns:w16du="http://schemas.microsoft.com/office/word/2023/wordml/word16du">
+          <mc:Fallback>
             <w:pict>
               <v:shape w14:anchorId="05E673FE" id="_x0000_s1044" type="#_x0000_t202" style="position:absolute;margin-left:237.9pt;margin-top:20.05pt;width:47.35pt;height:23.2pt;z-index:251702272;visibility:visible;mso-wrap-style:square;mso-width-percent:0;mso-height-percent:0;mso-wrap-distance-left:9pt;mso-wrap-distance-top:3.6pt;mso-wrap-distance-right:9pt;mso-wrap-distance-bottom:3.6pt;mso-position-horizontal:absolute;mso-position-horizontal-relative:margin;mso-position-vertical:absolute;mso-position-vertical-relative:text;mso-width-percent:0;mso-height-percent:0;mso-width-relative:margin;mso-height-relative:margin;v-text-anchor:top" o:gfxdata="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" filled="f" stroked="f">
                 <v:textbox>
@@ -7605,13 +7353,8 @@
                       <wps:txbx>
                         <w:txbxContent>
                           <w:p>
-                            <w:proofErr w:type="gramStart"/>
                             <w:r>
-                              <w:t>6.1 ,</w:t>
-                            </w:r>
-                            <w:proofErr w:type="gramEnd"/>
-                            <w:r>
-                              <w:t xml:space="preserve"> 4</w:t>
+                              <w:t>6.1 , 4</w:t>
                             </w:r>
                           </w:p>
                         </w:txbxContent>
@@ -7631,7 +7374,7 @@
               </wp:anchor>
             </w:drawing>
           </mc:Choice>
-          <mc:Fallback xmlns:w16du="http://schemas.microsoft.com/office/word/2023/wordml/word16du">
+          <mc:Fallback>
             <w:pict>
               <v:shape w14:anchorId="2F7786FA" id="_x0000_s1045" type="#_x0000_t202" style="position:absolute;margin-left:358.35pt;margin-top:19.95pt;width:48.75pt;height:23.2pt;z-index:251710464;visibility:visible;mso-wrap-style:square;mso-width-percent:0;mso-height-percent:0;mso-wrap-distance-left:9pt;mso-wrap-distance-top:3.6pt;mso-wrap-distance-right:9pt;mso-wrap-distance-bottom:3.6pt;mso-position-horizontal:absolute;mso-position-horizontal-relative:margin;mso-position-vertical:absolute;mso-position-vertical-relative:text;mso-width-percent:0;mso-height-percent:0;mso-width-relative:margin;mso-height-relative:margin;v-text-anchor:top" o:gfxdata="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" filled="f" stroked="f">
                 <v:textbox>
@@ -7729,7 +7472,7 @@
               </wp:anchor>
             </w:drawing>
           </mc:Choice>
-          <mc:Fallback xmlns:w16du="http://schemas.microsoft.com/office/word/2023/wordml/word16du">
+          <mc:Fallback>
             <w:pict>
               <v:shape w14:anchorId="2D9BC670" id="Flowchart: Connector 1" o:spid="_x0000_s1026" type="#_x0000_t120" style="position:absolute;margin-left:334.6pt;margin-top:25.05pt;width:31.4pt;height:31.85pt;z-index:251726848;visibility:visible;mso-wrap-style:square;mso-width-percent:0;mso-height-percent:0;mso-wrap-distance-left:9pt;mso-wrap-distance-top:0;mso-wrap-distance-right:9pt;mso-wrap-distance-bottom:0;mso-position-horizontal:absolute;mso-position-horizontal-relative:margin;mso-position-vertical:absolute;mso-position-vertical-relative:text;mso-width-percent:0;mso-height-percent:0;mso-width-relative:margin;mso-height-relative:margin;v-text-anchor:middle" o:gfxdata="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" filled="f" strokecolor="#0d0d0d [3069]" strokeweight="1pt">
                 <v:stroke joinstyle="miter"/>
@@ -7819,7 +7562,7 @@
               </wp:anchor>
             </w:drawing>
           </mc:Choice>
-          <mc:Fallback xmlns:w16du="http://schemas.microsoft.com/office/word/2023/wordml/word16du">
+          <mc:Fallback>
             <w:pict>
               <v:shape w14:anchorId="799A43EB" id="Flowchart: Connector 1" o:spid="_x0000_s1026" type="#_x0000_t120" style="position:absolute;margin-left:150.4pt;margin-top:23.7pt;width:31.45pt;height:31.9pt;z-index:251667456;visibility:visible;mso-wrap-style:square;mso-width-percent:0;mso-height-percent:0;mso-wrap-distance-left:9pt;mso-wrap-distance-top:0;mso-wrap-distance-right:9pt;mso-wrap-distance-bottom:0;mso-position-horizontal:absolute;mso-position-horizontal-relative:text;mso-position-vertical:absolute;mso-position-vertical-relative:text;mso-width-percent:0;mso-height-percent:0;mso-width-relative:margin;mso-height-relative:margin;v-text-anchor:middle" o:gfxdata="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" filled="f" strokecolor="#0d0d0d [3069]" strokeweight="1pt">
                 <v:stroke joinstyle="miter"/>
@@ -7902,7 +7645,7 @@
               </wp:anchor>
             </w:drawing>
           </mc:Choice>
-          <mc:Fallback xmlns:w16du="http://schemas.microsoft.com/office/word/2023/wordml/word16du">
+          <mc:Fallback>
             <w:pict>
               <v:line w14:anchorId="7FF1EB16" id="Straight Connector 2" o:spid="_x0000_s1026" style="position:absolute;z-index:251714560;visibility:visible;mso-wrap-style:square;mso-width-percent:0;mso-height-percent:0;mso-wrap-distance-left:9pt;mso-wrap-distance-top:0;mso-wrap-distance-right:9pt;mso-wrap-distance-bottom:0;mso-position-horizontal:absolute;mso-position-horizontal-relative:text;mso-position-vertical:absolute;mso-position-vertical-relative:text;mso-width-percent:0;mso-height-percent:0;mso-width-relative:margin;mso-height-relative:margin" from="494.9pt,28.85pt" to="512.65pt,77.15pt" o:gfxdata="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" strokecolor="#0d0d0d [3069]" strokeweight="1pt">
                 <v:stroke joinstyle="miter"/>
@@ -7962,13 +7705,8 @@
                       <wps:txbx>
                         <w:txbxContent>
                           <w:p>
-                            <w:proofErr w:type="gramStart"/>
                             <w:r>
-                              <w:t>6.2 ,</w:t>
-                            </w:r>
-                            <w:proofErr w:type="gramEnd"/>
-                            <w:r>
-                              <w:t xml:space="preserve"> 2</w:t>
+                              <w:t>6.2 , 2</w:t>
                             </w:r>
                           </w:p>
                         </w:txbxContent>
@@ -7988,7 +7726,7 @@
               </wp:anchor>
             </w:drawing>
           </mc:Choice>
-          <mc:Fallback xmlns:w16du="http://schemas.microsoft.com/office/word/2023/wordml/word16du">
+          <mc:Fallback>
             <w:pict>
               <v:shape w14:anchorId="4CD28171" id="_x0000_s1046" type="#_x0000_t202" style="position:absolute;margin-left:-39.65pt;margin-top:.45pt;width:46.45pt;height:23.2pt;z-index:251711488;visibility:visible;mso-wrap-style:square;mso-width-percent:0;mso-height-percent:0;mso-wrap-distance-left:9pt;mso-wrap-distance-top:3.6pt;mso-wrap-distance-right:9pt;mso-wrap-distance-bottom:3.6pt;mso-position-horizontal:absolute;mso-position-horizontal-relative:right-margin-area;mso-position-vertical:absolute;mso-position-vertical-relative:text;mso-width-percent:0;mso-height-percent:0;mso-width-relative:margin;mso-height-relative:margin;v-text-anchor:top" o:gfxdata="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" filled="f" stroked="f">
                 <v:textbox>
@@ -8078,7 +7816,7 @@
               </wp:anchor>
             </w:drawing>
           </mc:Choice>
-          <mc:Fallback xmlns:w16du="http://schemas.microsoft.com/office/word/2023/wordml/word16du">
+          <mc:Fallback>
             <w:pict>
               <v:line w14:anchorId="154F1804" id="Straight Connector 2" o:spid="_x0000_s1026" style="position:absolute;z-index:251729920;visibility:visible;mso-wrap-style:square;mso-width-percent:0;mso-height-percent:0;mso-wrap-distance-left:9pt;mso-wrap-distance-top:0;mso-wrap-distance-right:9pt;mso-wrap-distance-bottom:0;mso-position-horizontal:absolute;mso-position-horizontal-relative:text;mso-position-vertical:absolute;mso-position-vertical-relative:text;mso-width-percent:0;mso-height-percent:0;mso-width-relative:margin;mso-height-relative:margin" from="364.55pt,15.05pt" to="397.35pt,15.15pt" o:gfxdata="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" strokecolor="#0d0d0d [3069]" strokeweight="1pt">
                 <v:stroke joinstyle="miter"/>
@@ -8165,7 +7903,7 @@
               </wp:anchor>
             </w:drawing>
           </mc:Choice>
-          <mc:Fallback xmlns:w16du="http://schemas.microsoft.com/office/word/2023/wordml/word16du">
+          <mc:Fallback>
             <w:pict>
               <v:shape w14:anchorId="1F03FB24" id="_x0000_s1047" type="#_x0000_t202" style="position:absolute;margin-left:469.1pt;margin-top:4.9pt;width:36.45pt;height:23.2pt;z-index:251709440;visibility:visible;mso-wrap-style:square;mso-width-percent:0;mso-height-percent:0;mso-wrap-distance-left:9pt;mso-wrap-distance-top:3.6pt;mso-wrap-distance-right:9pt;mso-wrap-distance-bottom:3.6pt;mso-position-horizontal:absolute;mso-position-horizontal-relative:left-margin-area;mso-position-vertical:absolute;mso-position-vertical-relative:text;mso-width-percent:0;mso-height-percent:0;mso-width-relative:margin;mso-height-relative:margin;v-text-anchor:top" o:gfxdata="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" filled="f" stroked="f">
                 <v:textbox>
@@ -8267,7 +8005,7 @@
               </wp:anchor>
             </w:drawing>
           </mc:Choice>
-          <mc:Fallback xmlns:w16du="http://schemas.microsoft.com/office/word/2023/wordml/word16du">
+          <mc:Fallback>
             <w:pict>
               <v:shape w14:anchorId="358C6834" id="_x0000_s1048" type="#_x0000_t202" style="position:absolute;margin-left:463.85pt;margin-top:5.65pt;width:35.5pt;height:23.2pt;z-index:251708416;visibility:visible;mso-wrap-style:square;mso-width-percent:0;mso-height-percent:0;mso-wrap-distance-left:9pt;mso-wrap-distance-top:3.6pt;mso-wrap-distance-right:9pt;mso-wrap-distance-bottom:3.6pt;mso-position-horizontal:absolute;mso-position-horizontal-relative:margin;mso-position-vertical:absolute;mso-position-vertical-relative:text;mso-width-percent:0;mso-height-percent:0;mso-width-relative:margin;mso-height-relative:margin;v-text-anchor:top" o:gfxdata="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" filled="f" stroked="f">
                 <v:textbox>
@@ -8371,7 +8109,7 @@
               </wp:anchor>
             </w:drawing>
           </mc:Choice>
-          <mc:Fallback xmlns:w16du="http://schemas.microsoft.com/office/word/2023/wordml/word16du">
+          <mc:Fallback>
             <w:pict>
               <v:shape w14:anchorId="4521B24D" id="Flowchart: Connector 1" o:spid="_x0000_s1026" type="#_x0000_t120" style="position:absolute;margin-left:398.2pt;margin-top:.6pt;width:31.45pt;height:31.9pt;z-index:251706368;visibility:visible;mso-wrap-style:square;mso-width-percent:0;mso-height-percent:0;mso-wrap-distance-left:9pt;mso-wrap-distance-top:0;mso-wrap-distance-right:9pt;mso-wrap-distance-bottom:0;mso-position-horizontal:absolute;mso-position-horizontal-relative:margin;mso-position-vertical:absolute;mso-position-vertical-relative:text;mso-width-percent:0;mso-height-percent:0;mso-width-relative:margin;mso-height-relative:margin;v-text-anchor:middle" o:gfxdata="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" filled="f" strokecolor="#0d0d0d [3069]" strokeweight="1pt">
                 <v:stroke joinstyle="miter"/>
@@ -8453,7 +8191,7 @@
               </wp:anchor>
             </w:drawing>
           </mc:Choice>
-          <mc:Fallback xmlns:w16du="http://schemas.microsoft.com/office/word/2023/wordml/word16du">
+          <mc:Fallback>
             <w:pict>
               <v:line w14:anchorId="5B480F2E" id="Straight Connector 2" o:spid="_x0000_s1026" style="position:absolute;z-index:251713536;visibility:visible;mso-wrap-style:square;mso-width-percent:0;mso-height-percent:0;mso-wrap-distance-left:9pt;mso-wrap-distance-top:0;mso-wrap-distance-right:9pt;mso-wrap-distance-bottom:0;mso-position-horizontal:right;mso-position-horizontal-relative:margin;mso-position-vertical:absolute;mso-position-vertical-relative:text;mso-width-percent:0;mso-height-percent:0;mso-width-relative:margin;mso-height-relative:margin" from="-17.5pt,17.85pt" to="16.2pt,18.35pt" o:gfxdata="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" strokecolor="#0d0d0d [3069]" strokeweight="1pt">
                 <v:stroke joinstyle="miter"/>
@@ -8543,7 +8281,7 @@
               </wp:anchor>
             </w:drawing>
           </mc:Choice>
-          <mc:Fallback xmlns:w16du="http://schemas.microsoft.com/office/word/2023/wordml/word16du">
+          <mc:Fallback>
             <w:pict>
               <v:shape w14:anchorId="3DB0EC60" id="Flowchart: Connector 1" o:spid="_x0000_s1026" type="#_x0000_t120" style="position:absolute;margin-left:0;margin-top:.65pt;width:31.45pt;height:31.9pt;z-index:251705344;visibility:visible;mso-wrap-style:square;mso-width-percent:0;mso-height-percent:0;mso-wrap-distance-left:9pt;mso-wrap-distance-top:0;mso-wrap-distance-right:9pt;mso-wrap-distance-bottom:0;mso-position-horizontal:left;mso-position-horizontal-relative:right-margin-area;mso-position-vertical:absolute;mso-position-vertical-relative:text;mso-width-percent:0;mso-height-percent:0;mso-width-relative:margin;mso-height-relative:margin;v-text-anchor:middle" o:gfxdata="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" filled="f" strokecolor="#0d0d0d [3069]" strokeweight="1pt">
                 <v:stroke joinstyle="miter"/>
@@ -8631,7 +8369,7 @@
               </wp:anchor>
             </w:drawing>
           </mc:Choice>
-          <mc:Fallback xmlns:w16du="http://schemas.microsoft.com/office/word/2023/wordml/word16du">
+          <mc:Fallback>
             <w:pict>
               <v:shape w14:anchorId="02617C3F" id="_x0000_s1049" type="#_x0000_t202" style="position:absolute;margin-left:403.4pt;margin-top:.6pt;width:41.45pt;height:23.2pt;z-index:251732992;visibility:visible;mso-wrap-style:square;mso-width-percent:0;mso-height-percent:0;mso-wrap-distance-left:9pt;mso-wrap-distance-top:3.6pt;mso-wrap-distance-right:9pt;mso-wrap-distance-bottom:3.6pt;mso-position-horizontal:absolute;mso-position-horizontal-relative:left-margin-area;mso-position-vertical:absolute;mso-position-vertical-relative:text;mso-width-percent:0;mso-height-percent:0;mso-width-relative:margin;mso-height-relative:margin;v-text-anchor:top" o:gfxdata="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" filled="f" stroked="f">
                 <v:textbox>
@@ -8727,7 +8465,7 @@
               </wp:anchor>
             </w:drawing>
           </mc:Choice>
-          <mc:Fallback xmlns:w16du="http://schemas.microsoft.com/office/word/2023/wordml/word16du">
+          <mc:Fallback>
             <w:pict>
               <v:line w14:anchorId="66325F77" id="Straight Connector 2" o:spid="_x0000_s1026" style="position:absolute;z-index:251712512;visibility:visible;mso-wrap-style:square;mso-width-percent:0;mso-height-percent:0;mso-wrap-distance-left:9pt;mso-wrap-distance-top:0;mso-wrap-distance-right:9pt;mso-wrap-distance-bottom:0;mso-position-horizontal:absolute;mso-position-horizontal-relative:text;mso-position-vertical:absolute;mso-position-vertical-relative:text;mso-width-percent:0;mso-height-percent:0;mso-width-relative:margin;mso-height-relative:margin" from="308.5pt,15.15pt" to="335.4pt,16.05pt" o:gfxdata="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" strokecolor="#0d0d0d [3069]" strokeweight="1pt">
                 <v:stroke joinstyle="miter"/>
@@ -8808,7 +8546,7 @@
               </wp:anchor>
             </w:drawing>
           </mc:Choice>
-          <mc:Fallback xmlns:w16du="http://schemas.microsoft.com/office/word/2023/wordml/word16du">
+          <mc:Fallback>
             <w:pict>
               <v:shape w14:anchorId="19D09D7D" id="_x0000_s1050" type="#_x0000_t202" style="position:absolute;margin-left:348.45pt;margin-top:3.7pt;width:37.35pt;height:23.2pt;z-index:251692032;visibility:visible;mso-wrap-style:square;mso-width-percent:0;mso-height-percent:0;mso-wrap-distance-left:9pt;mso-wrap-distance-top:3.6pt;mso-wrap-distance-right:9pt;mso-wrap-distance-bottom:3.6pt;mso-position-horizontal:absolute;mso-position-horizontal-relative:left-margin-area;mso-position-vertical:absolute;mso-position-vertical-relative:text;mso-width-percent:0;mso-height-percent:0;mso-width-relative:margin;mso-height-relative:margin;v-text-anchor:top" o:gfxdata="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" filled="f" stroked="f">
                 <v:textbox>
@@ -8906,7 +8644,7 @@
               </wp:anchor>
             </w:drawing>
           </mc:Choice>
-          <mc:Fallback xmlns:w16du="http://schemas.microsoft.com/office/word/2023/wordml/word16du">
+          <mc:Fallback>
             <w:pict>
               <v:shape w14:anchorId="79576981" id="Flowchart: Connector 1" o:spid="_x0000_s1026" type="#_x0000_t120" style="position:absolute;margin-left:276.5pt;margin-top:.55pt;width:31.45pt;height:31.9pt;z-index:251669504;visibility:visible;mso-wrap-style:square;mso-width-percent:0;mso-height-percent:0;mso-wrap-distance-left:9pt;mso-wrap-distance-top:0;mso-wrap-distance-right:9pt;mso-wrap-distance-bottom:0;mso-position-horizontal:absolute;mso-position-horizontal-relative:text;mso-position-vertical:absolute;mso-position-vertical-relative:text;mso-width-percent:0;mso-height-percent:0;mso-width-relative:margin;mso-height-relative:margin;v-text-anchor:middle" o:gfxdata="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" filled="f" strokecolor="#0d0d0d [3069]" strokeweight="1pt">
                 <v:stroke joinstyle="miter"/>
@@ -8987,7 +8725,7 @@
               </wp:anchor>
             </w:drawing>
           </mc:Choice>
-          <mc:Fallback xmlns:w16du="http://schemas.microsoft.com/office/word/2023/wordml/word16du">
+          <mc:Fallback>
             <w:pict>
               <v:line w14:anchorId="550C8814" id="Straight Connector 2" o:spid="_x0000_s1026" style="position:absolute;flip:y;z-index:251680768;visibility:visible;mso-wrap-style:square;mso-width-percent:0;mso-height-percent:0;mso-wrap-distance-left:9pt;mso-wrap-distance-top:0;mso-wrap-distance-right:9pt;mso-wrap-distance-bottom:0;mso-position-horizontal:absolute;mso-position-horizontal-relative:text;mso-position-vertical:absolute;mso-position-vertical-relative:text;mso-width-percent:0;mso-height-percent:0;mso-width-relative:margin;mso-height-relative:margin" from="248.3pt,17.55pt" to="275.2pt,17.95pt" o:gfxdata="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" strokecolor="#0d0d0d [3069]" strokeweight="1pt">
                 <v:stroke joinstyle="miter"/>
@@ -9068,7 +8806,7 @@
               </wp:anchor>
             </w:drawing>
           </mc:Choice>
-          <mc:Fallback xmlns:w16du="http://schemas.microsoft.com/office/word/2023/wordml/word16du">
+          <mc:Fallback>
             <w:pict>
               <v:shape w14:anchorId="6E17DCC3" id="_x0000_s1051" type="#_x0000_t202" style="position:absolute;margin-left:286.35pt;margin-top:4.6pt;width:41.45pt;height:23.2pt;z-index:251693056;visibility:visible;mso-wrap-style:square;mso-width-percent:0;mso-height-percent:0;mso-wrap-distance-left:9pt;mso-wrap-distance-top:3.6pt;mso-wrap-distance-right:9pt;mso-wrap-distance-bottom:3.6pt;mso-position-horizontal:absolute;mso-position-horizontal-relative:left-margin-area;mso-position-vertical:absolute;mso-position-vertical-relative:text;mso-width-percent:0;mso-height-percent:0;mso-width-relative:margin;mso-height-relative:margin;v-text-anchor:top" o:gfxdata="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" filled="f" stroked="f">
                 <v:textbox>
@@ -9166,7 +8904,7 @@
               </wp:anchor>
             </w:drawing>
           </mc:Choice>
-          <mc:Fallback xmlns:w16du="http://schemas.microsoft.com/office/word/2023/wordml/word16du">
+          <mc:Fallback>
             <w:pict>
               <v:shape w14:anchorId="5D0310C7" id="Flowchart: Connector 1" o:spid="_x0000_s1026" type="#_x0000_t120" style="position:absolute;margin-left:0;margin-top:.4pt;width:31.45pt;height:31.9pt;z-index:251668480;visibility:visible;mso-wrap-style:square;mso-width-percent:0;mso-height-percent:0;mso-wrap-distance-left:9pt;mso-wrap-distance-top:0;mso-wrap-distance-right:9pt;mso-wrap-distance-bottom:0;mso-position-horizontal:center;mso-position-horizontal-relative:margin;mso-position-vertical:absolute;mso-position-vertical-relative:text;mso-width-percent:0;mso-height-percent:0;mso-width-relative:margin;mso-height-relative:margin;v-text-anchor:middle" o:gfxdata="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" filled="f" strokecolor="#0d0d0d [3069]" strokeweight="1pt">
                 <v:stroke joinstyle="miter"/>
@@ -9248,7 +8986,7 @@
               </wp:anchor>
             </w:drawing>
           </mc:Choice>
-          <mc:Fallback xmlns:w16du="http://schemas.microsoft.com/office/word/2023/wordml/word16du">
+          <mc:Fallback>
             <w:pict>
               <v:line w14:anchorId="5B9D0911" id="Straight Connector 2" o:spid="_x0000_s1026" style="position:absolute;z-index:251678720;visibility:visible;mso-wrap-style:square;mso-width-percent:0;mso-height-percent:0;mso-wrap-distance-left:9pt;mso-wrap-distance-top:0;mso-wrap-distance-right:9pt;mso-wrap-distance-bottom:0;mso-position-horizontal:absolute;mso-position-horizontal-relative:text;mso-position-vertical:absolute;mso-position-vertical-relative:text;mso-width-percent:0;mso-height-percent:0;mso-width-relative:margin;mso-height-relative:margin" from="181.75pt,15.7pt" to="215.45pt,16.2pt" o:gfxdata="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" strokecolor="#0d0d0d [3069]" strokeweight="1pt">
                 <v:stroke joinstyle="miter"/>
@@ -9329,7 +9067,7 @@
               </wp:anchor>
             </w:drawing>
           </mc:Choice>
-          <mc:Fallback xmlns:w16du="http://schemas.microsoft.com/office/word/2023/wordml/word16du">
+          <mc:Fallback>
             <w:pict>
               <v:shape w14:anchorId="50294862" id="_x0000_s1052" type="#_x0000_t202" style="position:absolute;margin-left:224.95pt;margin-top:.5pt;width:28.7pt;height:23.2pt;z-index:251689984;visibility:visible;mso-wrap-style:square;mso-width-percent:0;mso-height-percent:0;mso-wrap-distance-left:9pt;mso-wrap-distance-top:3.6pt;mso-wrap-distance-right:9pt;mso-wrap-distance-bottom:3.6pt;mso-position-horizontal:absolute;mso-position-horizontal-relative:left-margin-area;mso-position-vertical:absolute;mso-position-vertical-relative:text;mso-width-percent:0;mso-height-percent:0;mso-width-relative:margin;mso-height-relative:margin;v-text-anchor:top" o:gfxdata="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" filled="f" stroked="f">
                 <v:textbox>
@@ -9400,13 +9138,8 @@
                       <wps:txbx>
                         <w:txbxContent>
                           <w:p>
-                            <w:proofErr w:type="gramStart"/>
                             <w:r>
-                              <w:t>6.4 ,</w:t>
-                            </w:r>
-                            <w:proofErr w:type="gramEnd"/>
-                            <w:r>
-                              <w:t xml:space="preserve"> 2</w:t>
+                              <w:t>6.4 , 2</w:t>
                             </w:r>
                           </w:p>
                         </w:txbxContent>
@@ -9426,7 +9159,7 @@
               </wp:anchor>
             </w:drawing>
           </mc:Choice>
-          <mc:Fallback xmlns:w16du="http://schemas.microsoft.com/office/word/2023/wordml/word16du">
+          <mc:Fallback>
             <w:pict>
               <v:shape w14:anchorId="685C760D" id="_x0000_s1053" type="#_x0000_t202" style="position:absolute;margin-left:-2.45pt;margin-top:14.3pt;width:48.75pt;height:23.2pt;rotation:-3959560fd;z-index:251722752;visibility:visible;mso-wrap-style:square;mso-width-percent:0;mso-height-percent:0;mso-wrap-distance-left:9pt;mso-wrap-distance-top:3.6pt;mso-wrap-distance-right:9pt;mso-wrap-distance-bottom:3.6pt;mso-position-horizontal:right;mso-position-horizontal-relative:margin;mso-position-vertical:absolute;mso-position-vertical-relative:text;mso-width-percent:0;mso-height-percent:0;mso-width-relative:margin;mso-height-relative:margin;v-text-anchor:top" o:gfxdata="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" filled="f" stroked="f">
                 <v:textbox>
@@ -9495,13 +9228,8 @@
                       <wps:txbx>
                         <w:txbxContent>
                           <w:p>
-                            <w:proofErr w:type="gramStart"/>
                             <w:r>
-                              <w:t>6.3 ,</w:t>
-                            </w:r>
-                            <w:proofErr w:type="gramEnd"/>
-                            <w:r>
-                              <w:t xml:space="preserve"> 1</w:t>
+                              <w:t>6.3 , 1</w:t>
                             </w:r>
                           </w:p>
                         </w:txbxContent>
@@ -9521,7 +9249,7 @@
               </wp:anchor>
             </w:drawing>
           </mc:Choice>
-          <mc:Fallback xmlns:w16du="http://schemas.microsoft.com/office/word/2023/wordml/word16du">
+          <mc:Fallback>
             <w:pict>
               <v:shape w14:anchorId="627DC595" id="_x0000_s1054" type="#_x0000_t202" style="position:absolute;margin-left:23.25pt;margin-top:12.45pt;width:46.45pt;height:23.2pt;rotation:4416776fd;z-index:251723776;visibility:visible;mso-wrap-style:square;mso-width-percent:0;mso-height-percent:0;mso-wrap-distance-left:9pt;mso-wrap-distance-top:3.6pt;mso-wrap-distance-right:9pt;mso-wrap-distance-bottom:3.6pt;mso-position-horizontal:absolute;mso-position-horizontal-relative:right-margin-area;mso-position-vertical:absolute;mso-position-vertical-relative:text;mso-width-percent:0;mso-height-percent:0;mso-width-relative:margin;mso-height-relative:margin;v-text-anchor:top" o:gfxdata="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" filled="f" stroked="f">
                 <v:textbox>
@@ -9611,7 +9339,7 @@
               </wp:anchor>
             </w:drawing>
           </mc:Choice>
-          <mc:Fallback xmlns:w16du="http://schemas.microsoft.com/office/word/2023/wordml/word16du">
+          <mc:Fallback>
             <w:pict>
               <v:line w14:anchorId="274427AC" id="Straight Connector 2" o:spid="_x0000_s1026" style="position:absolute;flip:x;z-index:251715584;visibility:visible;mso-wrap-style:square;mso-width-percent:0;mso-height-percent:0;mso-wrap-distance-left:9pt;mso-wrap-distance-top:0;mso-wrap-distance-right:9pt;mso-wrap-distance-bottom:0;mso-position-horizontal:absolute;mso-position-horizontal-relative:text;mso-position-vertical:absolute;mso-position-vertical-relative:text;mso-width-percent:0;mso-height-percent:0;mso-width-relative:margin;mso-height-relative:margin" from="448.85pt,3.85pt" to="473.85pt,52.15pt" o:gfxdata="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" strokecolor="#0d0d0d [3069]" strokeweight="1pt">
                 <v:stroke joinstyle="miter"/>
@@ -9710,7 +9438,7 @@
               </wp:anchor>
             </w:drawing>
           </mc:Choice>
-          <mc:Fallback xmlns:w16du="http://schemas.microsoft.com/office/word/2023/wordml/word16du">
+          <mc:Fallback>
             <w:pict>
               <v:shape w14:anchorId="344C8D39" id="Flowchart: Connector 1" o:spid="_x0000_s1026" type="#_x0000_t120" style="position:absolute;margin-left:429.8pt;margin-top:28.75pt;width:31.45pt;height:31.9pt;z-index:251718656;visibility:visible;mso-wrap-style:square;mso-width-percent:0;mso-height-percent:0;mso-wrap-distance-left:9pt;mso-wrap-distance-top:0;mso-wrap-distance-right:9pt;mso-wrap-distance-bottom:0;mso-position-horizontal:absolute;mso-position-horizontal-relative:margin;mso-position-vertical:absolute;mso-position-vertical-relative:text;mso-width-percent:0;mso-height-percent:0;mso-width-relative:margin;mso-height-relative:margin;v-text-anchor:middle" o:gfxdata="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" filled="f" strokecolor="#0d0d0d [3069]" strokeweight="1pt">
                 <v:stroke joinstyle="miter"/>
@@ -9798,7 +9526,7 @@
               </wp:anchor>
             </w:drawing>
           </mc:Choice>
-          <mc:Fallback xmlns:w16du="http://schemas.microsoft.com/office/word/2023/wordml/word16du">
+          <mc:Fallback>
             <w:pict>
               <v:shape w14:anchorId="254748C4" id="_x0000_s1055" type="#_x0000_t202" style="position:absolute;margin-left:495.1pt;margin-top:31.2pt;width:36.45pt;height:23.2pt;z-index:251720704;visibility:visible;mso-wrap-style:square;mso-width-percent:0;mso-height-percent:0;mso-wrap-distance-left:9pt;mso-wrap-distance-top:3.6pt;mso-wrap-distance-right:9pt;mso-wrap-distance-bottom:3.6pt;mso-position-horizontal:absolute;mso-position-horizontal-relative:margin;mso-position-vertical:absolute;mso-position-vertical-relative:text;mso-width-percent:0;mso-height-percent:0;mso-width-relative:margin;mso-height-relative:margin;v-text-anchor:top" o:gfxdata="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" filled="f" stroked="f">
                 <v:textbox>
@@ -9902,7 +9630,7 @@
               </wp:anchor>
             </w:drawing>
           </mc:Choice>
-          <mc:Fallback xmlns:w16du="http://schemas.microsoft.com/office/word/2023/wordml/word16du">
+          <mc:Fallback>
             <w:pict>
               <v:shape w14:anchorId="6C98FE23" id="Flowchart: Connector 1" o:spid="_x0000_s1026" type="#_x0000_t120" style="position:absolute;margin-left:31.4pt;margin-top:27.15pt;width:31.45pt;height:31.9pt;z-index:251719680;visibility:visible;mso-wrap-style:square;mso-width-percent:0;mso-height-percent:0;mso-wrap-distance-left:9pt;mso-wrap-distance-top:0;mso-wrap-distance-right:9pt;mso-wrap-distance-bottom:0;mso-position-horizontal:absolute;mso-position-horizontal-relative:right-margin-area;mso-position-vertical:absolute;mso-position-vertical-relative:text;mso-width-percent:0;mso-height-percent:0;mso-width-relative:margin;mso-height-relative:margin;v-text-anchor:middle" o:gfxdata="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" filled="f" strokecolor="#0d0d0d [3069]" strokeweight="1pt">
                 <v:stroke joinstyle="miter"/>
@@ -9995,7 +9723,7 @@
               </wp:anchor>
             </w:drawing>
           </mc:Choice>
-          <mc:Fallback xmlns:w16du="http://schemas.microsoft.com/office/word/2023/wordml/word16du">
+          <mc:Fallback>
             <w:pict>
               <v:shape w14:anchorId="3B52216E" id="_x0000_s1056" type="#_x0000_t202" style="position:absolute;margin-left:499.4pt;margin-top:1.5pt;width:36.45pt;height:23.2pt;z-index:-251594752;visibility:visible;mso-wrap-style:square;mso-width-percent:0;mso-height-percent:0;mso-wrap-distance-left:9pt;mso-wrap-distance-top:3.6pt;mso-wrap-distance-right:9pt;mso-wrap-distance-bottom:3.6pt;mso-position-horizontal:absolute;mso-position-horizontal-relative:left-margin-area;mso-position-vertical:absolute;mso-position-vertical-relative:text;mso-width-percent:0;mso-height-percent:0;mso-width-relative:margin;mso-height-relative:margin;v-text-anchor:top" o:gfxdata="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" filled="f" stroked="f">
                 <v:textbox>
@@ -10092,7 +9820,7 @@
               </wp:anchor>
             </w:drawing>
           </mc:Choice>
-          <mc:Fallback xmlns:w16du="http://schemas.microsoft.com/office/word/2023/wordml/word16du">
+          <mc:Fallback>
             <w:pict>
               <v:line w14:anchorId="30A1A39B" id="Straight Connector 2" o:spid="_x0000_s1026" style="position:absolute;flip:y;z-index:251675648;visibility:visible;mso-wrap-style:square;mso-width-percent:0;mso-height-percent:0;mso-wrap-distance-left:9pt;mso-wrap-distance-top:0;mso-wrap-distance-right:9pt;mso-wrap-distance-bottom:0;mso-position-horizontal:absolute;mso-position-horizontal-relative:text;mso-position-vertical:absolute;mso-position-vertical-relative:text;mso-width-percent:0;mso-height-percent:0;mso-width-relative:margin;mso-height-relative:margin" from="461.9pt,14.5pt" to="499.25pt,14.95pt" o:gfxdata="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" strokecolor="black [3200]">
                 <v:stroke dashstyle="dash"/>
@@ -10154,13 +9882,8 @@
                       <wps:txbx>
                         <w:txbxContent>
                           <w:p>
-                            <w:proofErr w:type="gramStart"/>
                             <w:r>
-                              <w:t>6.5 ,</w:t>
-                            </w:r>
-                            <w:proofErr w:type="gramEnd"/>
-                            <w:r>
-                              <w:t xml:space="preserve"> 2</w:t>
+                              <w:t>6.5 , 2</w:t>
                             </w:r>
                           </w:p>
                         </w:txbxContent>
@@ -10180,7 +9903,7 @@
               </wp:anchor>
             </w:drawing>
           </mc:Choice>
-          <mc:Fallback xmlns:w16du="http://schemas.microsoft.com/office/word/2023/wordml/word16du">
+          <mc:Fallback>
             <w:pict>
               <v:shape w14:anchorId="28C92E81" id="_x0000_s1057" type="#_x0000_t202" style="position:absolute;margin-left:428pt;margin-top:17.75pt;width:48.75pt;height:23.2pt;rotation:90;z-index:251717632;visibility:visible;mso-wrap-style:square;mso-width-percent:0;mso-height-percent:0;mso-wrap-distance-left:9pt;mso-wrap-distance-top:3.6pt;mso-wrap-distance-right:9pt;mso-wrap-distance-bottom:3.6pt;mso-position-horizontal:absolute;mso-position-horizontal-relative:margin;mso-position-vertical:absolute;mso-position-vertical-relative:text;mso-width-percent:0;mso-height-percent:0;mso-width-relative:margin;mso-height-relative:margin;v-text-anchor:top" o:gfxdata="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" filled="f" stroked="f">
                 <v:textbox>
@@ -10270,7 +9993,7 @@
               </wp:anchor>
             </w:drawing>
           </mc:Choice>
-          <mc:Fallback xmlns:w16du="http://schemas.microsoft.com/office/word/2023/wordml/word16du">
+          <mc:Fallback>
             <w:pict>
               <v:line w14:anchorId="1BB3C8AD" id="Straight Connector 2" o:spid="_x0000_s1026" style="position:absolute;flip:x;z-index:251716608;visibility:visible;mso-wrap-style:square;mso-width-percent:0;mso-height-percent:0;mso-wrap-distance-left:9pt;mso-wrap-distance-top:0;mso-wrap-distance-right:9pt;mso-wrap-distance-bottom:0;mso-position-horizontal:absolute;mso-position-horizontal-relative:text;mso-position-vertical:absolute;mso-position-vertical-relative:text;mso-width-percent:0;mso-height-percent:0;mso-width-relative:margin;mso-height-relative:margin" from="442.55pt,2.55pt" to="443.45pt,45.85pt" o:gfxdata="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" strokecolor="#0d0d0d [3069]" strokeweight="1pt">
                 <v:stroke joinstyle="miter"/>
@@ -10361,7 +10084,7 @@
               </wp:anchor>
             </w:drawing>
           </mc:Choice>
-          <mc:Fallback xmlns:w16du="http://schemas.microsoft.com/office/word/2023/wordml/word16du">
+          <mc:Fallback>
             <w:pict>
               <v:shape w14:anchorId="7595D04C" id="Flowchart: Connector 1" o:spid="_x0000_s1026" type="#_x0000_t120" style="position:absolute;margin-left:427.75pt;margin-top:22.45pt;width:31.4pt;height:31.85pt;z-index:251707392;visibility:visible;mso-wrap-style:square;mso-width-percent:0;mso-height-percent:0;mso-wrap-distance-left:9pt;mso-wrap-distance-top:0;mso-wrap-distance-right:9pt;mso-wrap-distance-bottom:0;mso-position-horizontal:absolute;mso-position-horizontal-relative:text;mso-position-vertical:absolute;mso-position-vertical-relative:text;mso-width-percent:0;mso-height-percent:0;mso-width-relative:margin;mso-height-relative:margin;v-text-anchor:middle" o:gfxdata="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" filled="f" strokecolor="#0d0d0d [3069]" strokeweight="1pt">
                 <v:stroke joinstyle="miter"/>
@@ -10455,7 +10178,7 @@
               </wp:anchor>
             </w:drawing>
           </mc:Choice>
-          <mc:Fallback xmlns:w16du="http://schemas.microsoft.com/office/word/2023/wordml/word16du">
+          <mc:Fallback>
             <w:pict>
               <v:shape w14:anchorId="5DB00984" id="_x0000_s1058" type="#_x0000_t202" style="position:absolute;margin-left:497.7pt;margin-top:1.25pt;width:36.45pt;height:23.2pt;z-index:-251591680;visibility:visible;mso-wrap-style:square;mso-width-percent:0;mso-height-percent:0;mso-wrap-distance-left:9pt;mso-wrap-distance-top:3.6pt;mso-wrap-distance-right:9pt;mso-wrap-distance-bottom:3.6pt;mso-position-horizontal:absolute;mso-position-horizontal-relative:left-margin-area;mso-position-vertical:absolute;mso-position-vertical-relative:text;mso-width-percent:0;mso-height-percent:0;mso-width-relative:margin;mso-height-relative:margin;v-text-anchor:top" o:gfxdata="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" filled="f" stroked="f">
                 <v:textbox>
@@ -10586,6 +10309,7 @@
           <w:sz w:val="32"/>
           <w:szCs w:val="32"/>
         </w:rPr>
+        <w:lastRenderedPageBreak/>
         <w:t>Path2: 1.1 – 1.2 – 1.3 – 2.1 – 3.1 – 3.2 – 6.1 – 6.2 – 6.4 – 6.5</w:t>
       </w:r>
     </w:p>
@@ -10602,7 +10326,6 @@
           <w:sz w:val="32"/>
           <w:szCs w:val="32"/>
         </w:rPr>
-        <w:lastRenderedPageBreak/>
         <w:t>Length</w:t>
       </w:r>
       <w:r>
@@ -11407,6 +11130,7 @@
           <w:sz w:val="32"/>
           <w:szCs w:val="32"/>
         </w:rPr>
+        <w:lastRenderedPageBreak/>
         <w:t>With lengths of 33 weeks</w:t>
       </w:r>
     </w:p>
@@ -11414,12 +11138,10 @@
       <w:pPr>
         <w:rPr>
           <w:rStyle w:val="Strong"/>
-          <w:rFonts w:hint="cs"/>
           <w:b w:val="0"/>
           <w:bCs w:val="0"/>
           <w:sz w:val="32"/>
           <w:szCs w:val="32"/>
-          <w:rtl/>
         </w:rPr>
       </w:pPr>
       <w:r>
@@ -11431,7 +11153,6 @@
           <w:rtl/>
           <w:lang w:val="ar-SA"/>
         </w:rPr>
-        <w:lastRenderedPageBreak/>
         <w:drawing>
           <wp:inline distT="0" distB="0" distL="0" distR="0" wp14:anchorId="0D24F754" wp14:editId="0F2AC20A">
             <wp:extent cx="6178062" cy="3950677"/>
@@ -11440,12 +11161,128 @@
             <wp:cNvGraphicFramePr/>
             <a:graphic xmlns:a="http://schemas.openxmlformats.org/drawingml/2006/main">
               <a:graphicData uri="http://schemas.openxmlformats.org/drawingml/2006/chart">
-                <c:chart xmlns:c="http://schemas.openxmlformats.org/drawingml/2006/chart" xmlns:r="http://schemas.openxmlformats.org/officeDocument/2006/relationships" r:id="rId7"/>
+                <c:chart xmlns:c="http://schemas.openxmlformats.org/drawingml/2006/chart" xmlns:r="http://schemas.openxmlformats.org/officeDocument/2006/relationships" r:id="rId8"/>
               </a:graphicData>
             </a:graphic>
           </wp:inline>
         </w:drawing>
       </w:r>
+    </w:p>
+    <w:p>
+      <w:pPr>
+        <w:rPr>
+          <w:rStyle w:val="Strong"/>
+          <w:b w:val="0"/>
+          <w:bCs w:val="0"/>
+          <w:sz w:val="32"/>
+          <w:szCs w:val="32"/>
+        </w:rPr>
+      </w:pPr>
+    </w:p>
+    <w:p>
+      <w:pPr>
+        <w:rPr>
+          <w:rStyle w:val="Strong"/>
+          <w:sz w:val="32"/>
+          <w:szCs w:val="32"/>
+        </w:rPr>
+      </w:pPr>
+    </w:p>
+    <w:p>
+      <w:pPr>
+        <w:rPr>
+          <w:rStyle w:val="Strong"/>
+          <w:sz w:val="32"/>
+          <w:szCs w:val="32"/>
+        </w:rPr>
+      </w:pPr>
+      <w:r>
+        <w:rPr>
+          <w:rStyle w:val="Strong"/>
+          <w:sz w:val="32"/>
+          <w:szCs w:val="32"/>
+        </w:rPr>
+        <w:br w:type="page"/>
+      </w:r>
+    </w:p>
+    <w:p>
+      <w:pPr>
+        <w:rPr>
+          <w:rStyle w:val="Strong"/>
+          <w:sz w:val="32"/>
+          <w:szCs w:val="32"/>
+        </w:rPr>
+      </w:pPr>
+    </w:p>
+    <w:p>
+      <w:pPr>
+        <w:rPr>
+          <w:rStyle w:val="Strong"/>
+          <w:b w:val="0"/>
+          <w:bCs w:val="0"/>
+          <w:sz w:val="32"/>
+          <w:szCs w:val="32"/>
+        </w:rPr>
+      </w:pPr>
+      <w:r>
+        <w:rPr>
+          <w:rStyle w:val="Strong"/>
+          <w:sz w:val="32"/>
+          <w:szCs w:val="32"/>
+        </w:rPr>
+        <w:t>Proposed systems summary</w:t>
+      </w:r>
+      <w:r>
+        <w:rPr>
+          <w:rStyle w:val="Strong"/>
+          <w:sz w:val="32"/>
+          <w:szCs w:val="32"/>
+        </w:rPr>
+        <w:t>:</w:t>
+      </w:r>
+    </w:p>
+    <w:p>
+      <w:pPr>
+        <w:rPr>
+          <w:rStyle w:val="Strong"/>
+          <w:b w:val="0"/>
+          <w:bCs w:val="0"/>
+          <w:sz w:val="32"/>
+          <w:szCs w:val="32"/>
+          <w:rtl/>
+        </w:rPr>
+      </w:pPr>
+      <w:r>
+        <w:rPr>
+          <w:rStyle w:val="Strong"/>
+          <w:b w:val="0"/>
+          <w:bCs w:val="0"/>
+          <w:sz w:val="32"/>
+          <w:szCs w:val="32"/>
+        </w:rPr>
+        <w:tab/>
+        <w:t>The proposed system will solve major problems in the current university system. It also will improve the performance (decreasing time for data retrieval, process, and transmission), improve reputation and decrease the costs of current system</w:t>
+      </w:r>
+      <w:r>
+        <w:rPr>
+          <w:rStyle w:val="Strong"/>
+          <w:b w:val="0"/>
+          <w:bCs w:val="0"/>
+          <w:sz w:val="32"/>
+          <w:szCs w:val="32"/>
+        </w:rPr>
+        <w:t>. Also, the Profitable Index (PI) of the proposed system is above 1 so it will be profitable for the university.</w:t>
+      </w:r>
+    </w:p>
+    <w:p>
+      <w:pPr>
+        <w:rPr>
+          <w:rStyle w:val="Strong"/>
+          <w:sz w:val="32"/>
+          <w:szCs w:val="32"/>
+          <w:rtl/>
+        </w:rPr>
+      </w:pPr>
     </w:p>
     <w:sectPr>
       <w:pgSz w:w="12240" w:h="15840"/>
@@ -11458,7 +11295,7 @@
 </file>
 
 <file path=word/numbering.xml><?xml version="1.0" encoding="utf-8"?>
-<w:numbering xmlns:wpc="http://schemas.microsoft.com/office/word/2010/wordprocessingCanvas" xmlns:cx="http://schemas.microsoft.com/office/drawing/2014/chartex" xmlns:cx1="http://schemas.microsoft.com/office/drawing/2015/9/8/chartex" xmlns:cx2="http://schemas.microsoft.com/office/drawing/2015/10/21/chartex" xmlns:cx3="http://schemas.microsoft.com/office/drawing/2016/5/9/chartex" xmlns:cx4="http://schemas.microsoft.com/office/drawing/2016/5/10/chartex" xmlns:cx5="http://schemas.microsoft.com/office/drawing/2016/5/11/chartex" xmlns:cx6="http://schemas.microsoft.com/office/drawing/2016/5/12/chartex" xmlns:cx7="http://schemas.microsoft.com/office/drawing/2016/5/13/chartex" xmlns:cx8="http://schemas.microsoft.com/office/drawing/2016/5/14/chartex" xmlns:mc="http://schemas.openxmlformats.org/markup-compatibility/2006" xmlns:aink="http://schemas.microsoft.com/office/drawing/2016/ink" xmlns:am3d="http://schemas.microsoft.com/office/drawing/2017/model3d" xmlns:o="urn:schemas-microsoft-com:office:office" xmlns:oel="http://schemas.microsoft.com/office/2019/extlst" xmlns:r="http://schemas.openxmlformats.org/officeDocument/2006/relationships" xmlns:m="http://schemas.openxmlformats.org/officeDocument/2006/math" xmlns:v="urn:schemas-microsoft-com:vml" xmlns:wp14="http://schemas.microsoft.com/office/word/2010/wordprocessingDrawing" xmlns:wp="http://schemas.openxmlformats.org/drawingml/2006/wordprocessingDrawing" xmlns:w10="urn:schemas-microsoft-com:office:word" xmlns:w="http://schemas.openxmlformats.org/wordprocessingml/2006/main" xmlns:w14="http://schemas.microsoft.com/office/word/2010/wordml" xmlns:w15="http://schemas.microsoft.com/office/word/2012/wordml" xmlns:w16cex="http://schemas.microsoft.com/office/word/2018/wordml/cex" xmlns:w16cid="http://schemas.microsoft.com/office/word/2016/wordml/cid" xmlns:w16="http://schemas.microsoft.com/office/word/2018/wordml" xmlns:w16sdtdh="http://schemas.microsoft.com/office/word/2020/wordml/sdtdatahash" xmlns:w16se="http://schemas.microsoft.com/office/word/2015/wordml/symex" xmlns:wpg="http://schemas.microsoft.com/office/word/2010/wordprocessingGroup" xmlns:wpi="http://schemas.microsoft.com/office/word/2010/wordprocessingInk" xmlns:wne="http://schemas.microsoft.com/office/word/2006/wordml" xmlns:wps="http://schemas.microsoft.com/office/word/2010/wordprocessingShape" mc:Ignorable="w14 w15 w16se w16cid w16 w16cex w16sdtdh wp14">
+<w:numbering xmlns:wpc="http://schemas.microsoft.com/office/word/2010/wordprocessingCanvas" xmlns:cx="http://schemas.microsoft.com/office/drawing/2014/chartex" xmlns:cx1="http://schemas.microsoft.com/office/drawing/2015/9/8/chartex" xmlns:cx2="http://schemas.microsoft.com/office/drawing/2015/10/21/chartex" xmlns:cx3="http://schemas.microsoft.com/office/drawing/2016/5/9/chartex" xmlns:cx4="http://schemas.microsoft.com/office/drawing/2016/5/10/chartex" xmlns:cx5="http://schemas.microsoft.com/office/drawing/2016/5/11/chartex" xmlns:cx6="http://schemas.microsoft.com/office/drawing/2016/5/12/chartex" xmlns:cx7="http://schemas.microsoft.com/office/drawing/2016/5/13/chartex" xmlns:cx8="http://schemas.microsoft.com/office/drawing/2016/5/14/chartex" xmlns:mc="http://schemas.openxmlformats.org/markup-compatibility/2006" xmlns:aink="http://schemas.microsoft.com/office/drawing/2016/ink" xmlns:am3d="http://schemas.microsoft.com/office/drawing/2017/model3d" xmlns:o="urn:schemas-microsoft-com:office:office" xmlns:oel="http://schemas.microsoft.com/office/2019/extlst" xmlns:r="http://schemas.openxmlformats.org/officeDocument/2006/relationships" xmlns:m="http://schemas.openxmlformats.org/officeDocument/2006/math" xmlns:v="urn:schemas-microsoft-com:vml" xmlns:wp14="http://schemas.microsoft.com/office/word/2010/wordprocessingDrawing" xmlns:wp="http://schemas.openxmlformats.org/drawingml/2006/wordprocessingDrawing" xmlns:w10="urn:schemas-microsoft-com:office:word" xmlns:w="http://schemas.openxmlformats.org/wordprocessingml/2006/main" xmlns:w14="http://schemas.microsoft.com/office/word/2010/wordml" xmlns:w15="http://schemas.microsoft.com/office/word/2012/wordml" xmlns:w16cex="http://schemas.microsoft.com/office/word/2018/wordml/cex" xmlns:w16cid="http://schemas.microsoft.com/office/word/2016/wordml/cid" xmlns:w16="http://schemas.microsoft.com/office/word/2018/wordml" xmlns:w16du="http://schemas.microsoft.com/office/word/2023/wordml/word16du" xmlns:w16sdtdh="http://schemas.microsoft.com/office/word/2020/wordml/sdtdatahash" xmlns:w16se="http://schemas.microsoft.com/office/word/2015/wordml/symex" xmlns:wpg="http://schemas.microsoft.com/office/word/2010/wordprocessingGroup" xmlns:wpi="http://schemas.microsoft.com/office/word/2010/wordprocessingInk" xmlns:wne="http://schemas.microsoft.com/office/word/2006/wordml" xmlns:wps="http://schemas.microsoft.com/office/word/2010/wordprocessingShape" mc:Ignorable="w14 w15 w16se w16cid w16 w16cex w16sdtdh w16du wp14">
   <w:abstractNum w:abstractNumId="0" w15:restartNumberingAfterBreak="0">
     <w:nsid w:val="036726FB"/>
     <w:multiLevelType w:val="hybridMultilevel"/>
@@ -12057,6 +11894,92 @@
     </w:lvl>
   </w:abstractNum>
   <w:abstractNum w:abstractNumId="6" w15:restartNumberingAfterBreak="0">
+    <w:nsid w:val="2E162EFD"/>
+    <w:multiLevelType w:val="hybridMultilevel"/>
+    <w:tmpl w:val="AB683650"/>
+    <w:lvl w:ilvl="0" w:tplc="FFFFFFFF">
+      <w:start w:val="1"/>
+      <w:numFmt w:val="decimal"/>
+      <w:lvlText w:val="%1."/>
+      <w:lvlJc w:val="left"/>
+      <w:pPr>
+        <w:ind w:left="720" w:hanging="360"/>
+      </w:pPr>
+    </w:lvl>
+    <w:lvl w:ilvl="1" w:tplc="FFFFFFFF">
+      <w:start w:val="1"/>
+      <w:numFmt w:val="lowerLetter"/>
+      <w:lvlText w:val="%2."/>
+      <w:lvlJc w:val="left"/>
+      <w:pPr>
+        <w:ind w:left="1440" w:hanging="360"/>
+      </w:pPr>
+    </w:lvl>
+    <w:lvl w:ilvl="2" w:tplc="FFFFFFFF" w:tentative="1">
+      <w:start w:val="1"/>
+      <w:numFmt w:val="lowerRoman"/>
+      <w:lvlText w:val="%3."/>
+      <w:lvlJc w:val="right"/>
+      <w:pPr>
+        <w:ind w:left="2160" w:hanging="180"/>
+      </w:pPr>
+    </w:lvl>
+    <w:lvl w:ilvl="3" w:tplc="FFFFFFFF" w:tentative="1">
+      <w:start w:val="1"/>
+      <w:numFmt w:val="decimal"/>
+      <w:lvlText w:val="%4."/>
+      <w:lvlJc w:val="left"/>
+      <w:pPr>
+        <w:ind w:left="2880" w:hanging="360"/>
+      </w:pPr>
+    </w:lvl>
+    <w:lvl w:ilvl="4" w:tplc="FFFFFFFF" w:tentative="1">
+      <w:start w:val="1"/>
+      <w:numFmt w:val="lowerLetter"/>
+      <w:lvlText w:val="%5."/>
+      <w:lvlJc w:val="left"/>
+      <w:pPr>
+        <w:ind w:left="3600" w:hanging="360"/>
+      </w:pPr>
+    </w:lvl>
+    <w:lvl w:ilvl="5" w:tplc="FFFFFFFF" w:tentative="1">
+      <w:start w:val="1"/>
+      <w:numFmt w:val="lowerRoman"/>
+      <w:lvlText w:val="%6."/>
+      <w:lvlJc w:val="right"/>
+      <w:pPr>
+        <w:ind w:left="4320" w:hanging="180"/>
+      </w:pPr>
+    </w:lvl>
+    <w:lvl w:ilvl="6" w:tplc="FFFFFFFF" w:tentative="1">
+      <w:start w:val="1"/>
+      <w:numFmt w:val="decimal"/>
+      <w:lvlText w:val="%7."/>
+      <w:lvlJc w:val="left"/>
+      <w:pPr>
+        <w:ind w:left="5040" w:hanging="360"/>
+      </w:pPr>
+    </w:lvl>
+    <w:lvl w:ilvl="7" w:tplc="FFFFFFFF" w:tentative="1">
+      <w:start w:val="1"/>
+      <w:numFmt w:val="lowerLetter"/>
+      <w:lvlText w:val="%8."/>
+      <w:lvlJc w:val="left"/>
+      <w:pPr>
+        <w:ind w:left="5760" w:hanging="360"/>
+      </w:pPr>
+    </w:lvl>
+    <w:lvl w:ilvl="8" w:tplc="FFFFFFFF" w:tentative="1">
+      <w:start w:val="1"/>
+      <w:numFmt w:val="lowerRoman"/>
+      <w:lvlText w:val="%9."/>
+      <w:lvlJc w:val="right"/>
+      <w:pPr>
+        <w:ind w:left="6480" w:hanging="180"/>
+      </w:pPr>
+    </w:lvl>
+  </w:abstractNum>
+  <w:abstractNum w:abstractNumId="7" w15:restartNumberingAfterBreak="0">
     <w:nsid w:val="304222D7"/>
     <w:multiLevelType w:val="hybridMultilevel"/>
     <w:tmpl w:val="80022C38"/>
@@ -12168,7 +12091,7 @@
       </w:rPr>
     </w:lvl>
   </w:abstractNum>
-  <w:abstractNum w:abstractNumId="7" w15:restartNumberingAfterBreak="0">
+  <w:abstractNum w:abstractNumId="8" w15:restartNumberingAfterBreak="0">
     <w:nsid w:val="30F604DD"/>
     <w:multiLevelType w:val="hybridMultilevel"/>
     <w:tmpl w:val="5D12F0EE"/>
@@ -12280,7 +12203,7 @@
       </w:rPr>
     </w:lvl>
   </w:abstractNum>
-  <w:abstractNum w:abstractNumId="8" w15:restartNumberingAfterBreak="0">
+  <w:abstractNum w:abstractNumId="9" w15:restartNumberingAfterBreak="0">
     <w:nsid w:val="3B0C6C49"/>
     <w:multiLevelType w:val="hybridMultilevel"/>
     <w:tmpl w:val="D382A520"/>
@@ -12393,7 +12316,7 @@
       </w:rPr>
     </w:lvl>
   </w:abstractNum>
-  <w:abstractNum w:abstractNumId="9" w15:restartNumberingAfterBreak="0">
+  <w:abstractNum w:abstractNumId="10" w15:restartNumberingAfterBreak="0">
     <w:nsid w:val="41884550"/>
     <w:multiLevelType w:val="hybridMultilevel"/>
     <w:tmpl w:val="C6822564"/>
@@ -12479,7 +12402,7 @@
       </w:pPr>
     </w:lvl>
   </w:abstractNum>
-  <w:abstractNum w:abstractNumId="10" w15:restartNumberingAfterBreak="0">
+  <w:abstractNum w:abstractNumId="11" w15:restartNumberingAfterBreak="0">
     <w:nsid w:val="4A1F3DF1"/>
     <w:multiLevelType w:val="hybridMultilevel"/>
     <w:tmpl w:val="8E98DC10"/>
@@ -12568,7 +12491,7 @@
       </w:pPr>
     </w:lvl>
   </w:abstractNum>
-  <w:abstractNum w:abstractNumId="11" w15:restartNumberingAfterBreak="0">
+  <w:abstractNum w:abstractNumId="12" w15:restartNumberingAfterBreak="0">
     <w:nsid w:val="5A497B42"/>
     <w:multiLevelType w:val="hybridMultilevel"/>
     <w:tmpl w:val="D82A5B64"/>
@@ -12681,7 +12604,7 @@
       </w:rPr>
     </w:lvl>
   </w:abstractNum>
-  <w:abstractNum w:abstractNumId="12" w15:restartNumberingAfterBreak="0">
+  <w:abstractNum w:abstractNumId="13" w15:restartNumberingAfterBreak="0">
     <w:nsid w:val="68252602"/>
     <w:multiLevelType w:val="hybridMultilevel"/>
     <w:tmpl w:val="C88E6314"/>
@@ -12767,7 +12690,7 @@
       </w:pPr>
     </w:lvl>
   </w:abstractNum>
-  <w:abstractNum w:abstractNumId="13" w15:restartNumberingAfterBreak="0">
+  <w:abstractNum w:abstractNumId="14" w15:restartNumberingAfterBreak="0">
     <w:nsid w:val="6A557B75"/>
     <w:multiLevelType w:val="hybridMultilevel"/>
     <w:tmpl w:val="07884D28"/>
@@ -12857,25 +12780,25 @@
     <w:abstractNumId w:val="5"/>
   </w:num>
   <w:num w:numId="2" w16cid:durableId="1332563058">
+    <w:abstractNumId w:val="13"/>
+  </w:num>
+  <w:num w:numId="3" w16cid:durableId="1027682498">
+    <w:abstractNumId w:val="10"/>
+  </w:num>
+  <w:num w:numId="4" w16cid:durableId="229584824">
     <w:abstractNumId w:val="12"/>
   </w:num>
-  <w:num w:numId="3" w16cid:durableId="1027682498">
+  <w:num w:numId="5" w16cid:durableId="1860463384">
     <w:abstractNumId w:val="9"/>
   </w:num>
-  <w:num w:numId="4" w16cid:durableId="229584824">
-    <w:abstractNumId w:val="11"/>
+  <w:num w:numId="6" w16cid:durableId="220404272">
+    <w:abstractNumId w:val="14"/>
   </w:num>
-  <w:num w:numId="5" w16cid:durableId="1860463384">
+  <w:num w:numId="7" w16cid:durableId="1959867513">
     <w:abstractNumId w:val="8"/>
   </w:num>
-  <w:num w:numId="6" w16cid:durableId="220404272">
-    <w:abstractNumId w:val="13"/>
-  </w:num>
-  <w:num w:numId="7" w16cid:durableId="1959867513">
+  <w:num w:numId="8" w16cid:durableId="275329654">
     <w:abstractNumId w:val="7"/>
-  </w:num>
-  <w:num w:numId="8" w16cid:durableId="275329654">
-    <w:abstractNumId w:val="6"/>
   </w:num>
   <w:num w:numId="9" w16cid:durableId="1216508353">
     <w:abstractNumId w:val="3"/>
@@ -12893,13 +12816,16 @@
     <w:abstractNumId w:val="0"/>
   </w:num>
   <w:num w:numId="14" w16cid:durableId="448548050">
-    <w:abstractNumId w:val="10"/>
+    <w:abstractNumId w:val="11"/>
+  </w:num>
+  <w:num w:numId="15" w16cid:durableId="1721831067">
+    <w:abstractNumId w:val="6"/>
   </w:num>
 </w:numbering>
 </file>
 
 <file path=word/styles.xml><?xml version="1.0" encoding="utf-8"?>
-<w:styles xmlns:mc="http://schemas.openxmlformats.org/markup-compatibility/2006" xmlns:r="http://schemas.openxmlformats.org/officeDocument/2006/relationships" xmlns:w="http://schemas.openxmlformats.org/wordprocessingml/2006/main" xmlns:w14="http://schemas.microsoft.com/office/word/2010/wordml" xmlns:w15="http://schemas.microsoft.com/office/word/2012/wordml" xmlns:w16cex="http://schemas.microsoft.com/office/word/2018/wordml/cex" xmlns:w16cid="http://schemas.microsoft.com/office/word/2016/wordml/cid" xmlns:w16="http://schemas.microsoft.com/office/word/2018/wordml" xmlns:w16sdtdh="http://schemas.microsoft.com/office/word/2020/wordml/sdtdatahash" xmlns:w16se="http://schemas.microsoft.com/office/word/2015/wordml/symex" mc:Ignorable="w14 w15 w16se w16cid w16 w16cex w16sdtdh">
+<w:styles xmlns:mc="http://schemas.openxmlformats.org/markup-compatibility/2006" xmlns:r="http://schemas.openxmlformats.org/officeDocument/2006/relationships" xmlns:w="http://schemas.openxmlformats.org/wordprocessingml/2006/main" xmlns:w14="http://schemas.microsoft.com/office/word/2010/wordml" xmlns:w15="http://schemas.microsoft.com/office/word/2012/wordml" xmlns:w16cex="http://schemas.microsoft.com/office/word/2018/wordml/cex" xmlns:w16cid="http://schemas.microsoft.com/office/word/2016/wordml/cid" xmlns:w16="http://schemas.microsoft.com/office/word/2018/wordml" xmlns:w16du="http://schemas.microsoft.com/office/word/2023/wordml/word16du" xmlns:w16sdtdh="http://schemas.microsoft.com/office/word/2020/wordml/sdtdatahash" xmlns:w16se="http://schemas.microsoft.com/office/word/2015/wordml/symex" mc:Ignorable="w14 w15 w16se w16cid w16 w16cex w16sdtdh w16du">
   <w:docDefaults>
     <w:rPrDefault>
       <w:rPr>
@@ -13904,6 +13830,29 @@
       <w:i/>
       <w:iCs/>
       <w:spacing w:val="5"/>
+    </w:rPr>
+  </w:style>
+  <w:style w:type="character" w:styleId="Hyperlink">
+    <w:name w:val="Hyperlink"/>
+    <w:basedOn w:val="DefaultParagraphFont"/>
+    <w:uiPriority w:val="99"/>
+    <w:unhideWhenUsed/>
+    <w:rsid w:val="00A4361B"/>
+    <w:rPr>
+      <w:color w:val="467886" w:themeColor="hyperlink"/>
+      <w:u w:val="single"/>
+    </w:rPr>
+  </w:style>
+  <w:style w:type="character" w:styleId="UnresolvedMention">
+    <w:name w:val="Unresolved Mention"/>
+    <w:basedOn w:val="DefaultParagraphFont"/>
+    <w:uiPriority w:val="99"/>
+    <w:semiHidden/>
+    <w:unhideWhenUsed/>
+    <w:rsid w:val="00A4361B"/>
+    <w:rPr>
+      <w:color w:val="605E5C"/>
+      <w:shd w:val="clear" w:color="auto" w:fill="E1DFDD"/>
     </w:rPr>
   </w:style>
 </w:styles>
@@ -15450,4 +15399,16 @@
     </a:ext>
   </a:extLst>
 </a:theme>
+</file>
+
+<file path=customXml/item1.xml><?xml version="1.0" encoding="utf-8"?>
+<b:Sources xmlns:b="http://schemas.openxmlformats.org/officeDocument/2006/bibliography" xmlns="http://schemas.openxmlformats.org/officeDocument/2006/bibliography" SelectedStyle="\APASixthEditionOfficeOnline.xsl" StyleName="APA" Version="6"/>
+</file>
+
+<file path=customXml/itemProps1.xml><?xml version="1.0" encoding="utf-8"?>
+<ds:datastoreItem xmlns:ds="http://schemas.openxmlformats.org/officeDocument/2006/customXml" ds:itemID="{2767D721-7DF1-4F50-B027-1104E1201550}">
+  <ds:schemaRefs>
+    <ds:schemaRef ds:uri="http://schemas.openxmlformats.org/officeDocument/2006/bibliography"/>
+  </ds:schemaRefs>
+</ds:datastoreItem>
 </file>
</xml_diff>

<commit_message>
Adding screenshot of the github repo
</commit_message>
<xml_diff>
--- a/proposal.docx
+++ b/proposal.docx
@@ -219,52 +219,71 @@
           <w:sz w:val="36"/>
           <w:szCs w:val="36"/>
         </w:rPr>
-        <w:t>Ali Isameldin Ali A23CS30</w:t>
-      </w:r>
+        <w:t xml:space="preserve">Ali </w:t>
+      </w:r>
+      <w:proofErr w:type="spellStart"/>
       <w:r>
         <w:rPr>
           <w:rFonts w:asciiTheme="majorBidi" w:hAnsiTheme="majorBidi" w:cstheme="majorBidi"/>
           <w:sz w:val="36"/>
           <w:szCs w:val="36"/>
         </w:rPr>
-        <w:t>01</w:t>
-      </w:r>
-    </w:p>
-    <w:p>
-      <w:pPr>
+        <w:t>Isameldin</w:t>
+      </w:r>
+      <w:proofErr w:type="spellEnd"/>
+      <w:r>
         <w:rPr>
           <w:rFonts w:asciiTheme="majorBidi" w:hAnsiTheme="majorBidi" w:cstheme="majorBidi"/>
           <w:sz w:val="36"/>
           <w:szCs w:val="36"/>
         </w:rPr>
-      </w:pPr>
-    </w:p>
-    <w:p>
-      <w:pPr>
+        <w:t xml:space="preserve"> Ali A23CS30</w:t>
+      </w:r>
+      <w:r>
         <w:rPr>
           <w:rFonts w:asciiTheme="majorBidi" w:hAnsiTheme="majorBidi" w:cstheme="majorBidi"/>
           <w:sz w:val="36"/>
           <w:szCs w:val="36"/>
         </w:rPr>
-      </w:pPr>
-      <w:r>
+        <w:t>01</w:t>
+      </w:r>
+    </w:p>
+    <w:p>
+      <w:pPr>
         <w:rPr>
           <w:rFonts w:asciiTheme="majorBidi" w:hAnsiTheme="majorBidi" w:cstheme="majorBidi"/>
           <w:sz w:val="36"/>
           <w:szCs w:val="36"/>
         </w:rPr>
-        <w:br w:type="page"/>
-      </w:r>
+      </w:pPr>
     </w:p>
     <w:p>
       <w:pPr>
         <w:rPr>
+          <w:rFonts w:asciiTheme="majorBidi" w:hAnsiTheme="majorBidi" w:cstheme="majorBidi"/>
+          <w:sz w:val="36"/>
+          <w:szCs w:val="36"/>
+        </w:rPr>
+      </w:pPr>
+      <w:r>
+        <w:rPr>
+          <w:rFonts w:asciiTheme="majorBidi" w:hAnsiTheme="majorBidi" w:cstheme="majorBidi"/>
+          <w:sz w:val="36"/>
+          <w:szCs w:val="36"/>
+        </w:rPr>
+        <w:br w:type="page"/>
+      </w:r>
+    </w:p>
+    <w:p>
+      <w:pPr>
+        <w:rPr>
           <w:b/>
           <w:bCs/>
           <w:sz w:val="32"/>
           <w:szCs w:val="32"/>
         </w:rPr>
       </w:pPr>
+      <w:proofErr w:type="spellStart"/>
       <w:r>
         <w:rPr>
           <w:b/>
@@ -273,13 +292,22 @@
           <w:szCs w:val="32"/>
         </w:rPr>
         <w:lastRenderedPageBreak/>
-        <w:t>Github repository URL:</w:t>
+        <w:t>Github</w:t>
+      </w:r>
+      <w:proofErr w:type="spellEnd"/>
+      <w:r>
+        <w:rPr>
+          <w:b/>
+          <w:bCs/>
+          <w:sz w:val="32"/>
+          <w:szCs w:val="32"/>
+        </w:rPr>
+        <w:t xml:space="preserve"> repository URL:</w:t>
       </w:r>
     </w:p>
     <w:p>
       <w:pPr>
         <w:rPr>
-          <w:rFonts w:asciiTheme="majorBidi" w:hAnsiTheme="majorBidi" w:cstheme="majorBidi"/>
           <w:color w:val="215E99" w:themeColor="text2" w:themeTint="BF"/>
           <w:sz w:val="28"/>
           <w:szCs w:val="28"/>
@@ -320,6 +348,68 @@
       <w:pPr>
         <w:rPr>
           <w:rFonts w:asciiTheme="majorBidi" w:hAnsiTheme="majorBidi" w:cstheme="majorBidi"/>
+          <w:color w:val="215E99" w:themeColor="text2" w:themeTint="BF"/>
+          <w:sz w:val="28"/>
+          <w:szCs w:val="28"/>
+          <w:u w:val="single"/>
+        </w:rPr>
+      </w:pPr>
+      <w:r>
+        <w:rPr>
+          <w:rFonts w:asciiTheme="majorBidi" w:hAnsiTheme="majorBidi" w:cstheme="majorBidi"/>
+          <w:noProof/>
+          <w:color w:val="215E99" w:themeColor="text2" w:themeTint="BF"/>
+          <w:sz w:val="28"/>
+          <w:szCs w:val="28"/>
+          <w:u w:val="single"/>
+        </w:rPr>
+        <w:drawing>
+          <wp:inline distT="0" distB="0" distL="0" distR="0" wp14:anchorId="78BBD628" wp14:editId="1791C1C3">
+            <wp:extent cx="6300855" cy="3379304"/>
+            <wp:effectExtent l="0" t="0" r="5080" b="0"/>
+            <wp:docPr id="765647894" name="Picture 1"/>
+            <wp:cNvGraphicFramePr>
+              <a:graphicFrameLocks xmlns:a="http://schemas.openxmlformats.org/drawingml/2006/main" noChangeAspect="1"/>
+            </wp:cNvGraphicFramePr>
+            <a:graphic xmlns:a="http://schemas.openxmlformats.org/drawingml/2006/main">
+              <a:graphicData uri="http://schemas.openxmlformats.org/drawingml/2006/picture">
+                <pic:pic xmlns:pic="http://schemas.openxmlformats.org/drawingml/2006/picture">
+                  <pic:nvPicPr>
+                    <pic:cNvPr id="765647894" name="Picture 765647894"/>
+                    <pic:cNvPicPr/>
+                  </pic:nvPicPr>
+                  <pic:blipFill>
+                    <a:blip r:embed="rId7" cstate="print">
+                      <a:extLst>
+                        <a:ext uri="{28A0092B-C50C-407E-A947-70E740481C1C}">
+                          <a14:useLocalDpi xmlns:a14="http://schemas.microsoft.com/office/drawing/2010/main" val="0"/>
+                        </a:ext>
+                      </a:extLst>
+                    </a:blip>
+                    <a:stretch>
+                      <a:fillRect/>
+                    </a:stretch>
+                  </pic:blipFill>
+                  <pic:spPr>
+                    <a:xfrm>
+                      <a:off x="0" y="0"/>
+                      <a:ext cx="6346580" cy="3403827"/>
+                    </a:xfrm>
+                    <a:prstGeom prst="rect">
+                      <a:avLst/>
+                    </a:prstGeom>
+                  </pic:spPr>
+                </pic:pic>
+              </a:graphicData>
+            </a:graphic>
+          </wp:inline>
+        </w:drawing>
+      </w:r>
+    </w:p>
+    <w:p>
+      <w:pPr>
+        <w:rPr>
+          <w:rFonts w:asciiTheme="majorBidi" w:hAnsiTheme="majorBidi" w:cstheme="majorBidi"/>
           <w:sz w:val="36"/>
           <w:szCs w:val="36"/>
         </w:rPr>
@@ -906,7 +996,23 @@
           <w:sz w:val="32"/>
           <w:szCs w:val="32"/>
         </w:rPr>
-        <w:t>Add new ways to communicate with different stakeholders including teachers, students, and etc…</w:t>
+        <w:t xml:space="preserve">Add new ways to communicate with different stakeholders including teachers, students, and </w:t>
+      </w:r>
+      <w:proofErr w:type="spellStart"/>
+      <w:r>
+        <w:rPr>
+          <w:sz w:val="32"/>
+          <w:szCs w:val="32"/>
+        </w:rPr>
+        <w:t>etc</w:t>
+      </w:r>
+      <w:proofErr w:type="spellEnd"/>
+      <w:r>
+        <w:rPr>
+          <w:sz w:val="32"/>
+          <w:szCs w:val="32"/>
+        </w:rPr>
+        <w:t>…</w:t>
       </w:r>
     </w:p>
     <w:p>
@@ -2002,7 +2108,7 @@
                     <pic:cNvPicPr/>
                   </pic:nvPicPr>
                   <pic:blipFill>
-                    <a:blip r:embed="rId7">
+                    <a:blip r:embed="rId8">
                       <a:extLst>
                         <a:ext uri="{28A0092B-C50C-407E-A947-70E740481C1C}">
                           <a14:useLocalDpi xmlns:a14="http://schemas.microsoft.com/office/drawing/2010/main" val="0"/>
@@ -11161,7 +11267,7 @@
             <wp:cNvGraphicFramePr/>
             <a:graphic xmlns:a="http://schemas.openxmlformats.org/drawingml/2006/main">
               <a:graphicData uri="http://schemas.openxmlformats.org/drawingml/2006/chart">
-                <c:chart xmlns:c="http://schemas.openxmlformats.org/drawingml/2006/chart" xmlns:r="http://schemas.openxmlformats.org/officeDocument/2006/relationships" r:id="rId8"/>
+                <c:chart xmlns:c="http://schemas.openxmlformats.org/drawingml/2006/chart" xmlns:r="http://schemas.openxmlformats.org/officeDocument/2006/relationships" r:id="rId9"/>
               </a:graphicData>
             </a:graphic>
           </wp:inline>

</xml_diff>

<commit_message>
adding some changes in gant chart
</commit_message>
<xml_diff>
--- a/proposal.docx
+++ b/proposal.docx
@@ -1,6 +1,6 @@
 
 <file path=word/document.xml><?xml version="1.0" encoding="utf-8"?>
-<w:document xmlns:wpc="http://schemas.microsoft.com/office/word/2010/wordprocessingCanvas" xmlns:cx="http://schemas.microsoft.com/office/drawing/2014/chartex" xmlns:cx1="http://schemas.microsoft.com/office/drawing/2015/9/8/chartex" xmlns:cx2="http://schemas.microsoft.com/office/drawing/2015/10/21/chartex" xmlns:cx3="http://schemas.microsoft.com/office/drawing/2016/5/9/chartex" xmlns:cx4="http://schemas.microsoft.com/office/drawing/2016/5/10/chartex" xmlns:cx5="http://schemas.microsoft.com/office/drawing/2016/5/11/chartex" xmlns:cx6="http://schemas.microsoft.com/office/drawing/2016/5/12/chartex" xmlns:cx7="http://schemas.microsoft.com/office/drawing/2016/5/13/chartex" xmlns:cx8="http://schemas.microsoft.com/office/drawing/2016/5/14/chartex" xmlns:mc="http://schemas.openxmlformats.org/markup-compatibility/2006" xmlns:aink="http://schemas.microsoft.com/office/drawing/2016/ink" xmlns:am3d="http://schemas.microsoft.com/office/drawing/2017/model3d" xmlns:o="urn:schemas-microsoft-com:office:office" xmlns:oel="http://schemas.microsoft.com/office/2019/extlst" xmlns:r="http://schemas.openxmlformats.org/officeDocument/2006/relationships" xmlns:m="http://schemas.openxmlformats.org/officeDocument/2006/math" xmlns:v="urn:schemas-microsoft-com:vml" xmlns:wp14="http://schemas.microsoft.com/office/word/2010/wordprocessingDrawing" xmlns:wp="http://schemas.openxmlformats.org/drawingml/2006/wordprocessingDrawing" xmlns:w10="urn:schemas-microsoft-com:office:word" xmlns:w="http://schemas.openxmlformats.org/wordprocessingml/2006/main" xmlns:w14="http://schemas.microsoft.com/office/word/2010/wordml" xmlns:w15="http://schemas.microsoft.com/office/word/2012/wordml" xmlns:w16cex="http://schemas.microsoft.com/office/word/2018/wordml/cex" xmlns:w16cid="http://schemas.microsoft.com/office/word/2016/wordml/cid" xmlns:w16="http://schemas.microsoft.com/office/word/2018/wordml" xmlns:w16du="http://schemas.microsoft.com/office/word/2023/wordml/word16du" xmlns:w16sdtdh="http://schemas.microsoft.com/office/word/2020/wordml/sdtdatahash" xmlns:w16se="http://schemas.microsoft.com/office/word/2015/wordml/symex" xmlns:wpg="http://schemas.microsoft.com/office/word/2010/wordprocessingGroup" xmlns:wpi="http://schemas.microsoft.com/office/word/2010/wordprocessingInk" xmlns:wne="http://schemas.microsoft.com/office/word/2006/wordml" xmlns:wps="http://schemas.microsoft.com/office/word/2010/wordprocessingShape" mc:Ignorable="w14 w15 w16se w16cid w16 w16cex w16sdtdh w16du wp14">
+<w:document xmlns:wpc="http://schemas.microsoft.com/office/word/2010/wordprocessingCanvas" xmlns:cx="http://schemas.microsoft.com/office/drawing/2014/chartex" xmlns:cx1="http://schemas.microsoft.com/office/drawing/2015/9/8/chartex" xmlns:cx2="http://schemas.microsoft.com/office/drawing/2015/10/21/chartex" xmlns:cx3="http://schemas.microsoft.com/office/drawing/2016/5/9/chartex" xmlns:cx4="http://schemas.microsoft.com/office/drawing/2016/5/10/chartex" xmlns:cx5="http://schemas.microsoft.com/office/drawing/2016/5/11/chartex" xmlns:cx6="http://schemas.microsoft.com/office/drawing/2016/5/12/chartex" xmlns:cx7="http://schemas.microsoft.com/office/drawing/2016/5/13/chartex" xmlns:cx8="http://schemas.microsoft.com/office/drawing/2016/5/14/chartex" xmlns:mc="http://schemas.openxmlformats.org/markup-compatibility/2006" xmlns:aink="http://schemas.microsoft.com/office/drawing/2016/ink" xmlns:am3d="http://schemas.microsoft.com/office/drawing/2017/model3d" xmlns:o="urn:schemas-microsoft-com:office:office" xmlns:oel="http://schemas.microsoft.com/office/2019/extlst" xmlns:r="http://schemas.openxmlformats.org/officeDocument/2006/relationships" xmlns:m="http://schemas.openxmlformats.org/officeDocument/2006/math" xmlns:v="urn:schemas-microsoft-com:vml" xmlns:wp14="http://schemas.microsoft.com/office/word/2010/wordprocessingDrawing" xmlns:wp="http://schemas.openxmlformats.org/drawingml/2006/wordprocessingDrawing" xmlns:w10="urn:schemas-microsoft-com:office:word" xmlns:w="http://schemas.openxmlformats.org/wordprocessingml/2006/main" xmlns:w14="http://schemas.microsoft.com/office/word/2010/wordml" xmlns:w15="http://schemas.microsoft.com/office/word/2012/wordml" xmlns:w16cex="http://schemas.microsoft.com/office/word/2018/wordml/cex" xmlns:w16cid="http://schemas.microsoft.com/office/word/2016/wordml/cid" xmlns:w16="http://schemas.microsoft.com/office/word/2018/wordml" xmlns:w16sdtdh="http://schemas.microsoft.com/office/word/2020/wordml/sdtdatahash" xmlns:w16se="http://schemas.microsoft.com/office/word/2015/wordml/symex" xmlns:wpg="http://schemas.microsoft.com/office/word/2010/wordprocessingGroup" xmlns:wpi="http://schemas.microsoft.com/office/word/2010/wordprocessingInk" xmlns:wne="http://schemas.microsoft.com/office/word/2006/wordml" xmlns:wps="http://schemas.microsoft.com/office/word/2010/wordprocessingShape" mc:Ignorable="w14 w15 w16se w16cid w16 w16cex w16sdtdh wp14">
   <w:body>
     <w:p>
       <w:pPr>
@@ -4245,7 +4245,7 @@
               </wp:anchor>
             </w:drawing>
           </mc:Choice>
-          <mc:Fallback>
+          <mc:Fallback xmlns:w16du="http://schemas.microsoft.com/office/word/2023/wordml/word16du">
             <w:pict>
               <v:shapetype w14:anchorId="3DCD6A4C" id="_x0000_t120" coordsize="21600,21600" o:spt="120" path="m10800,qx,10800,10800,21600,21600,10800,10800,xe">
                 <v:path gradientshapeok="t" o:connecttype="custom" o:connectlocs="10800,0;3163,3163;0,10800;3163,18437;10800,21600;18437,18437;21600,10800;18437,3163" textboxrect="3163,3163,18437,18437"/>
@@ -4701,7 +4701,7 @@
               </wp:anchor>
             </w:drawing>
           </mc:Choice>
-          <mc:Fallback>
+          <mc:Fallback xmlns:w16du="http://schemas.microsoft.com/office/word/2023/wordml/word16du">
             <w:pict>
               <v:line w14:anchorId="3B1C8B62" id="Straight Connector 2" o:spid="_x0000_s1026" style="position:absolute;flip:x;z-index:251681792;visibility:visible;mso-wrap-style:square;mso-width-percent:0;mso-height-percent:0;mso-wrap-distance-left:9pt;mso-wrap-distance-top:0;mso-wrap-distance-right:9pt;mso-wrap-distance-bottom:0;mso-position-horizontal:absolute;mso-position-horizontal-relative:text;mso-position-vertical:absolute;mso-position-vertical-relative:text;mso-width-percent:0;mso-height-percent:0;mso-width-relative:margin;mso-height-relative:margin" from="242.9pt,11pt" to="245.65pt,80.7pt" o:gfxdata="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" strokecolor="black [3200]">
                 <v:stroke dashstyle="dash"/>
@@ -4782,7 +4782,7 @@
               </wp:anchor>
             </w:drawing>
           </mc:Choice>
-          <mc:Fallback>
+          <mc:Fallback xmlns:w16du="http://schemas.microsoft.com/office/word/2023/wordml/word16du">
             <w:pict>
               <v:line w14:anchorId="7E48F1F5" id="Straight Connector 2" o:spid="_x0000_s1026" style="position:absolute;flip:y;z-index:251673600;visibility:visible;mso-wrap-style:square;mso-width-percent:0;mso-height-percent:0;mso-wrap-distance-left:9pt;mso-wrap-distance-top:0;mso-wrap-distance-right:9pt;mso-wrap-distance-bottom:0;mso-position-horizontal:absolute;mso-position-horizontal-relative:margin;mso-position-vertical:absolute;mso-position-vertical-relative:text;mso-width-percent:0;mso-height-percent:0;mso-width-relative:margin;mso-height-relative:margin" from="211.45pt,8.7pt" to="231.95pt,41.05pt" o:gfxdata="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" strokecolor="#0d0d0d [3069]" strokeweight="1pt">
                 <v:stroke joinstyle="miter"/>
@@ -4872,7 +4872,7 @@
               </wp:anchor>
             </w:drawing>
           </mc:Choice>
-          <mc:Fallback>
+          <mc:Fallback xmlns:w16du="http://schemas.microsoft.com/office/word/2023/wordml/word16du">
             <w:pict>
               <v:shape w14:anchorId="407A0A05" id="Flowchart: Connector 1" o:spid="_x0000_s1026" type="#_x0000_t120" style="position:absolute;margin-left:181pt;margin-top:26.55pt;width:31.4pt;height:31.85pt;z-index:251662336;visibility:visible;mso-wrap-style:square;mso-width-percent:0;mso-height-percent:0;mso-wrap-distance-left:9pt;mso-wrap-distance-top:0;mso-wrap-distance-right:9pt;mso-wrap-distance-bottom:0;mso-position-horizontal:absolute;mso-position-horizontal-relative:margin;mso-position-vertical:absolute;mso-position-vertical-relative:text;mso-width-percent:0;mso-height-percent:0;mso-width-relative:margin;mso-height-relative:margin;v-text-anchor:middle" o:gfxdata="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" filled="f" strokecolor="#0d0d0d [3069]" strokeweight="1pt">
                 <v:stroke joinstyle="miter"/>
@@ -5099,7 +5099,7 @@
               </wp:anchor>
             </w:drawing>
           </mc:Choice>
-          <mc:Fallback>
+          <mc:Fallback xmlns:w16du="http://schemas.microsoft.com/office/word/2023/wordml/word16du">
             <w:pict>
               <v:line w14:anchorId="3C8C0D85" id="Straight Connector 2" o:spid="_x0000_s1026" style="position:absolute;z-index:251676672;visibility:visible;mso-wrap-style:square;mso-width-percent:0;mso-height-percent:0;mso-wrap-distance-left:9pt;mso-wrap-distance-top:0;mso-wrap-distance-right:9pt;mso-wrap-distance-bottom:0;mso-position-horizontal:absolute;mso-position-horizontal-relative:text;mso-position-vertical:absolute;mso-position-vertical-relative:text;mso-width-percent:0;mso-height-percent:0;mso-width-relative:margin;mso-height-relative:margin" from="211pt,21.55pt" to="228.75pt,50.3pt" o:gfxdata="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" strokecolor="#0d0d0d [3069]" strokeweight="1pt">
                 <v:stroke joinstyle="miter"/>
@@ -5270,7 +5270,7 @@
               </wp:anchor>
             </w:drawing>
           </mc:Choice>
-          <mc:Fallback>
+          <mc:Fallback xmlns:w16du="http://schemas.microsoft.com/office/word/2023/wordml/word16du">
             <w:pict>
               <v:line w14:anchorId="59218F86" id="Straight Connector 2" o:spid="_x0000_s1026" style="position:absolute;flip:y;z-index:251672576;visibility:visible;mso-wrap-style:square;mso-width-percent:0;mso-height-percent:0;mso-wrap-distance-left:9pt;mso-wrap-distance-top:0;mso-wrap-distance-right:9pt;mso-wrap-distance-bottom:0;mso-position-horizontal:absolute;mso-position-horizontal-relative:text;mso-position-vertical:absolute;mso-position-vertical-relative:text;mso-width-percent:0;mso-height-percent:0;mso-width-relative:margin;mso-height-relative:margin" from="134.45pt,13.4pt" to="181.85pt,15.15pt" o:gfxdata="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" strokecolor="#0d0d0d [3069]" strokeweight="1pt">
                 <v:stroke joinstyle="miter"/>
@@ -5449,7 +5449,7 @@
               </wp:anchor>
             </w:drawing>
           </mc:Choice>
-          <mc:Fallback>
+          <mc:Fallback xmlns:w16du="http://schemas.microsoft.com/office/word/2023/wordml/word16du">
             <w:pict>
               <v:shape w14:anchorId="4C8C9937" id="Flowchart: Connector 1" o:spid="_x0000_s1026" type="#_x0000_t120" style="position:absolute;margin-left:-19.75pt;margin-top:.65pt;width:31.45pt;height:31.9pt;z-index:251659264;visibility:visible;mso-wrap-style:square;mso-width-percent:0;mso-height-percent:0;mso-wrap-distance-left:9pt;mso-wrap-distance-top:0;mso-wrap-distance-right:9pt;mso-wrap-distance-bottom:0;mso-position-horizontal:right;mso-position-horizontal-relative:left-margin-area;mso-position-vertical:absolute;mso-position-vertical-relative:text;mso-width-percent:0;mso-height-percent:0;mso-width-relative:margin;mso-height-relative:margin;v-text-anchor:middle" o:gfxdata="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" filled="f" strokecolor="#0d0d0d [3069]" strokeweight="1pt">
                 <v:stroke joinstyle="miter"/>
@@ -5711,7 +5711,7 @@
               </wp:anchor>
             </w:drawing>
           </mc:Choice>
-          <mc:Fallback>
+          <mc:Fallback xmlns:w16du="http://schemas.microsoft.com/office/word/2023/wordml/word16du">
             <w:pict>
               <v:line w14:anchorId="3B532B66" id="Straight Connector 2" o:spid="_x0000_s1026" style="position:absolute;flip:y;z-index:251671552;visibility:visible;mso-wrap-style:square;mso-width-percent:0;mso-height-percent:0;mso-wrap-distance-left:9pt;mso-wrap-distance-top:0;mso-wrap-distance-right:9pt;mso-wrap-distance-bottom:0;mso-position-horizontal:absolute;mso-position-horizontal-relative:text;mso-position-vertical:absolute;mso-position-vertical-relative:text;mso-width-percent:0;mso-height-percent:0;mso-width-relative:margin;mso-height-relative:margin" from="66.5pt,18.05pt" to="103.4pt,18.95pt" o:gfxdata="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" strokecolor="#0d0d0d [3069]" strokeweight="1pt">
                 <v:stroke joinstyle="miter"/>
@@ -5792,7 +5792,7 @@
               </wp:anchor>
             </w:drawing>
           </mc:Choice>
-          <mc:Fallback>
+          <mc:Fallback xmlns:w16du="http://schemas.microsoft.com/office/word/2023/wordml/word16du">
             <w:pict>
               <v:line w14:anchorId="1B6C17AF" id="Straight Connector 2" o:spid="_x0000_s1026" style="position:absolute;flip:y;z-index:251670528;visibility:visible;mso-wrap-style:square;mso-width-percent:0;mso-height-percent:0;mso-wrap-distance-left:9pt;mso-wrap-distance-top:0;mso-wrap-distance-right:9pt;mso-wrap-distance-bottom:0;mso-position-horizontal:absolute;mso-position-horizontal-relative:text;mso-position-vertical:absolute;mso-position-vertical-relative:text;mso-width-percent:0;mso-height-percent:0;mso-width-relative:margin;mso-height-relative:margin" from="-1.35pt,16.2pt" to="35.55pt,17.1pt" o:gfxdata="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" strokecolor="#0d0d0d [3069]" strokeweight="1pt">
                 <v:stroke joinstyle="miter"/>
@@ -5881,7 +5881,7 @@
               </wp:anchor>
             </w:drawing>
           </mc:Choice>
-          <mc:Fallback>
+          <mc:Fallback xmlns:w16du="http://schemas.microsoft.com/office/word/2023/wordml/word16du">
             <w:pict>
               <v:shape w14:anchorId="0574C760" id="Flowchart: Connector 1" o:spid="_x0000_s1026" type="#_x0000_t120" style="position:absolute;margin-left:103.8pt;margin-top:.55pt;width:31.45pt;height:31.9pt;z-index:251661312;visibility:visible;mso-wrap-style:square;mso-width-percent:0;mso-height-percent:0;mso-wrap-distance-left:9pt;mso-wrap-distance-top:0;mso-wrap-distance-right:9pt;mso-wrap-distance-bottom:0;mso-position-horizontal:absolute;mso-position-horizontal-relative:text;mso-position-vertical:absolute;mso-position-vertical-relative:text;mso-width-percent:0;mso-height-percent:0;mso-width-relative:margin;mso-height-relative:margin;v-text-anchor:middle" o:gfxdata="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" filled="f" strokecolor="#0d0d0d [3069]" strokeweight="1pt">
                 <v:stroke joinstyle="miter"/>
@@ -5970,7 +5970,7 @@
               </wp:anchor>
             </w:drawing>
           </mc:Choice>
-          <mc:Fallback>
+          <mc:Fallback xmlns:w16du="http://schemas.microsoft.com/office/word/2023/wordml/word16du">
             <w:pict>
               <v:shape w14:anchorId="7701C3E3" id="Flowchart: Connector 1" o:spid="_x0000_s1026" type="#_x0000_t120" style="position:absolute;margin-left:35.15pt;margin-top:.65pt;width:31.45pt;height:31.9pt;z-index:251660288;visibility:visible;mso-wrap-style:square;mso-width-percent:0;mso-height-percent:0;mso-wrap-distance-left:9pt;mso-wrap-distance-top:0;mso-wrap-distance-right:9pt;mso-wrap-distance-bottom:0;mso-position-horizontal:absolute;mso-position-horizontal-relative:text;mso-position-vertical:absolute;mso-position-vertical-relative:text;mso-width-percent:0;mso-height-percent:0;mso-width-relative:margin;mso-height-relative:margin;v-text-anchor:middle" o:gfxdata="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" filled="f" strokecolor="#0d0d0d [3069]" strokeweight="1pt">
                 <v:stroke joinstyle="miter"/>
@@ -6249,7 +6249,7 @@
               </wp:anchor>
             </w:drawing>
           </mc:Choice>
-          <mc:Fallback>
+          <mc:Fallback xmlns:w16du="http://schemas.microsoft.com/office/word/2023/wordml/word16du">
             <w:pict>
               <v:shape w14:anchorId="5441A79A" id="Flowchart: Connector 1" o:spid="_x0000_s1026" type="#_x0000_t120" style="position:absolute;margin-left:357.7pt;margin-top:23.05pt;width:31.4pt;height:31.85pt;z-index:251666432;visibility:visible;mso-wrap-style:square;mso-width-percent:0;mso-height-percent:0;mso-wrap-distance-left:9pt;mso-wrap-distance-top:0;mso-wrap-distance-right:9pt;mso-wrap-distance-bottom:0;mso-position-horizontal:absolute;mso-position-horizontal-relative:text;mso-position-vertical:absolute;mso-position-vertical-relative:text;mso-width-percent:0;mso-height-percent:0;mso-width-relative:margin;mso-height-relative:margin;v-text-anchor:middle" o:gfxdata="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" filled="f" strokecolor="#0d0d0d [3069]" strokeweight="1pt">
                 <v:stroke joinstyle="miter"/>
@@ -6338,7 +6338,7 @@
               </wp:anchor>
             </w:drawing>
           </mc:Choice>
-          <mc:Fallback>
+          <mc:Fallback xmlns:w16du="http://schemas.microsoft.com/office/word/2023/wordml/word16du">
             <w:pict>
               <v:shape w14:anchorId="4B74129D" id="Flowchart: Connector 1" o:spid="_x0000_s1026" type="#_x0000_t120" style="position:absolute;margin-left:287pt;margin-top:23.65pt;width:31.45pt;height:31.9pt;z-index:251663360;visibility:visible;mso-wrap-style:square;mso-width-percent:0;mso-height-percent:0;mso-wrap-distance-left:9pt;mso-wrap-distance-top:0;mso-wrap-distance-right:9pt;mso-wrap-distance-bottom:0;mso-position-horizontal:absolute;mso-position-horizontal-relative:text;mso-position-vertical:absolute;mso-position-vertical-relative:text;mso-width-percent:0;mso-height-percent:0;mso-width-relative:margin;mso-height-relative:margin;v-text-anchor:middle" o:gfxdata="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" filled="f" strokecolor="#0d0d0d [3069]" strokeweight="1pt">
                 <v:stroke joinstyle="miter"/>
@@ -6607,7 +6607,7 @@
               </wp:anchor>
             </w:drawing>
           </mc:Choice>
-          <mc:Fallback>
+          <mc:Fallback xmlns:w16du="http://schemas.microsoft.com/office/word/2023/wordml/word16du">
             <w:pict>
               <v:shape w14:anchorId="7155F6EC" id="Flowchart: Connector 1" o:spid="_x0000_s1026" type="#_x0000_t120" style="position:absolute;margin-left:0;margin-top:20.4pt;width:31.45pt;height:31.9pt;z-index:251664384;visibility:visible;mso-wrap-style:square;mso-width-percent:0;mso-height-percent:0;mso-wrap-distance-left:9pt;mso-wrap-distance-top:0;mso-wrap-distance-right:9pt;mso-wrap-distance-bottom:0;mso-position-horizontal:center;mso-position-horizontal-relative:margin;mso-position-vertical:absolute;mso-position-vertical-relative:text;mso-width-percent:0;mso-height-percent:0;mso-width-relative:margin;mso-height-relative:margin;v-text-anchor:middle" o:gfxdata="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" filled="f" strokecolor="#0d0d0d [3069]" strokeweight="1pt">
                 <v:stroke joinstyle="miter"/>
@@ -6700,7 +6700,7 @@
               </wp:anchor>
             </w:drawing>
           </mc:Choice>
-          <mc:Fallback>
+          <mc:Fallback xmlns:w16du="http://schemas.microsoft.com/office/word/2023/wordml/word16du">
             <w:pict>
               <v:line w14:anchorId="519D9FB5" id="Straight Connector 2" o:spid="_x0000_s1026" style="position:absolute;flip:x;z-index:251704320;visibility:visible;mso-wrap-style:square;mso-width-percent:0;mso-height-percent:0;mso-wrap-distance-left:9pt;mso-wrap-distance-top:0;mso-wrap-distance-right:9pt;mso-wrap-distance-bottom:0;mso-position-horizontal:absolute;mso-position-horizontal-relative:text;mso-position-vertical:absolute;mso-position-vertical-relative:text;mso-width-percent:0;mso-height-percent:0;mso-width-relative:margin;mso-height-relative:margin" from="351.35pt,24.95pt" to="366.75pt,105.15pt" o:gfxdata="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" strokecolor="black [3200]">
                 <v:stroke dashstyle="dash"/>
@@ -6781,7 +6781,7 @@
               </wp:anchor>
             </w:drawing>
           </mc:Choice>
-          <mc:Fallback>
+          <mc:Fallback xmlns:w16du="http://schemas.microsoft.com/office/word/2023/wordml/word16du">
             <w:pict>
               <v:line w14:anchorId="63B58C7A" id="Straight Connector 2" o:spid="_x0000_s1026" style="position:absolute;flip:y;z-index:251679744;visibility:visible;mso-wrap-style:square;mso-width-percent:0;mso-height-percent:0;mso-wrap-distance-left:9pt;mso-wrap-distance-top:0;mso-wrap-distance-right:9pt;mso-wrap-distance-bottom:0;mso-position-horizontal:absolute;mso-position-horizontal-relative:margin;mso-position-vertical:absolute;mso-position-vertical-relative:text;mso-width-percent:0;mso-height-percent:0;mso-width-relative:margin;mso-height-relative:margin" from="168.15pt,21.75pt" to="234.65pt,103.75pt" o:gfxdata="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" strokecolor="#0d0d0d [3069]" strokeweight="1pt">
                 <v:stroke joinstyle="miter"/>
@@ -6863,7 +6863,7 @@
               </wp:anchor>
             </w:drawing>
           </mc:Choice>
-          <mc:Fallback>
+          <mc:Fallback xmlns:w16du="http://schemas.microsoft.com/office/word/2023/wordml/word16du">
             <w:pict>
               <v:line w14:anchorId="79714B65" id="Straight Connector 2" o:spid="_x0000_s1026" style="position:absolute;flip:y;z-index:251677696;visibility:visible;mso-wrap-style:square;mso-width-percent:0;mso-height-percent:0;mso-wrap-distance-left:9pt;mso-wrap-distance-top:0;mso-wrap-distance-right:9pt;mso-wrap-distance-bottom:0;mso-position-horizontal:absolute;mso-position-horizontal-relative:text;mso-position-vertical:absolute;mso-position-vertical-relative:text;mso-width-percent:0;mso-height-percent:0;mso-width-relative:margin;mso-height-relative:margin" from="318.95pt,9.9pt" to="354.05pt,9.9pt" o:gfxdata="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" strokecolor="#0d0d0d [3069]" strokeweight="1pt">
                 <v:stroke joinstyle="miter"/>
@@ -7034,7 +7034,7 @@
               </wp:anchor>
             </w:drawing>
           </mc:Choice>
-          <mc:Fallback>
+          <mc:Fallback xmlns:w16du="http://schemas.microsoft.com/office/word/2023/wordml/word16du">
             <w:pict>
               <v:line w14:anchorId="32E5B6BD" id="Straight Connector 2" o:spid="_x0000_s1026" style="position:absolute;flip:y;z-index:251674624;visibility:visible;mso-wrap-style:square;mso-width-percent:0;mso-height-percent:0;mso-wrap-distance-left:9pt;mso-wrap-distance-top:0;mso-wrap-distance-right:9pt;mso-wrap-distance-bottom:0;mso-position-horizontal:absolute;mso-position-horizontal-relative:text;mso-position-vertical:absolute;mso-position-vertical-relative:text;mso-width-percent:0;mso-height-percent:0;mso-width-relative:margin;mso-height-relative:margin" from="248.4pt,10.1pt" to="285.3pt,11pt" o:gfxdata="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" strokecolor="#0d0d0d [3069]" strokeweight="1pt">
                 <v:stroke joinstyle="miter"/>
@@ -7578,7 +7578,7 @@
               </wp:anchor>
             </w:drawing>
           </mc:Choice>
-          <mc:Fallback>
+          <mc:Fallback xmlns:w16du="http://schemas.microsoft.com/office/word/2023/wordml/word16du">
             <w:pict>
               <v:shape w14:anchorId="2D9BC670" id="Flowchart: Connector 1" o:spid="_x0000_s1026" type="#_x0000_t120" style="position:absolute;margin-left:334.6pt;margin-top:25.05pt;width:31.4pt;height:31.85pt;z-index:251726848;visibility:visible;mso-wrap-style:square;mso-width-percent:0;mso-height-percent:0;mso-wrap-distance-left:9pt;mso-wrap-distance-top:0;mso-wrap-distance-right:9pt;mso-wrap-distance-bottom:0;mso-position-horizontal:absolute;mso-position-horizontal-relative:margin;mso-position-vertical:absolute;mso-position-vertical-relative:text;mso-width-percent:0;mso-height-percent:0;mso-width-relative:margin;mso-height-relative:margin;v-text-anchor:middle" o:gfxdata="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" filled="f" strokecolor="#0d0d0d [3069]" strokeweight="1pt">
                 <v:stroke joinstyle="miter"/>
@@ -7668,7 +7668,7 @@
               </wp:anchor>
             </w:drawing>
           </mc:Choice>
-          <mc:Fallback>
+          <mc:Fallback xmlns:w16du="http://schemas.microsoft.com/office/word/2023/wordml/word16du">
             <w:pict>
               <v:shape w14:anchorId="799A43EB" id="Flowchart: Connector 1" o:spid="_x0000_s1026" type="#_x0000_t120" style="position:absolute;margin-left:150.4pt;margin-top:23.7pt;width:31.45pt;height:31.9pt;z-index:251667456;visibility:visible;mso-wrap-style:square;mso-width-percent:0;mso-height-percent:0;mso-wrap-distance-left:9pt;mso-wrap-distance-top:0;mso-wrap-distance-right:9pt;mso-wrap-distance-bottom:0;mso-position-horizontal:absolute;mso-position-horizontal-relative:text;mso-position-vertical:absolute;mso-position-vertical-relative:text;mso-width-percent:0;mso-height-percent:0;mso-width-relative:margin;mso-height-relative:margin;v-text-anchor:middle" o:gfxdata="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" filled="f" strokecolor="#0d0d0d [3069]" strokeweight="1pt">
                 <v:stroke joinstyle="miter"/>
@@ -7751,7 +7751,7 @@
               </wp:anchor>
             </w:drawing>
           </mc:Choice>
-          <mc:Fallback>
+          <mc:Fallback xmlns:w16du="http://schemas.microsoft.com/office/word/2023/wordml/word16du">
             <w:pict>
               <v:line w14:anchorId="7FF1EB16" id="Straight Connector 2" o:spid="_x0000_s1026" style="position:absolute;z-index:251714560;visibility:visible;mso-wrap-style:square;mso-width-percent:0;mso-height-percent:0;mso-wrap-distance-left:9pt;mso-wrap-distance-top:0;mso-wrap-distance-right:9pt;mso-wrap-distance-bottom:0;mso-position-horizontal:absolute;mso-position-horizontal-relative:text;mso-position-vertical:absolute;mso-position-vertical-relative:text;mso-width-percent:0;mso-height-percent:0;mso-width-relative:margin;mso-height-relative:margin" from="494.9pt,28.85pt" to="512.65pt,77.15pt" o:gfxdata="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" strokecolor="#0d0d0d [3069]" strokeweight="1pt">
                 <v:stroke joinstyle="miter"/>
@@ -7922,7 +7922,7 @@
               </wp:anchor>
             </w:drawing>
           </mc:Choice>
-          <mc:Fallback>
+          <mc:Fallback xmlns:w16du="http://schemas.microsoft.com/office/word/2023/wordml/word16du">
             <w:pict>
               <v:line w14:anchorId="154F1804" id="Straight Connector 2" o:spid="_x0000_s1026" style="position:absolute;z-index:251729920;visibility:visible;mso-wrap-style:square;mso-width-percent:0;mso-height-percent:0;mso-wrap-distance-left:9pt;mso-wrap-distance-top:0;mso-wrap-distance-right:9pt;mso-wrap-distance-bottom:0;mso-position-horizontal:absolute;mso-position-horizontal-relative:text;mso-position-vertical:absolute;mso-position-vertical-relative:text;mso-width-percent:0;mso-height-percent:0;mso-width-relative:margin;mso-height-relative:margin" from="364.55pt,15.05pt" to="397.35pt,15.15pt" o:gfxdata="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" strokecolor="#0d0d0d [3069]" strokeweight="1pt">
                 <v:stroke joinstyle="miter"/>
@@ -8215,7 +8215,7 @@
               </wp:anchor>
             </w:drawing>
           </mc:Choice>
-          <mc:Fallback>
+          <mc:Fallback xmlns:w16du="http://schemas.microsoft.com/office/word/2023/wordml/word16du">
             <w:pict>
               <v:shape w14:anchorId="4521B24D" id="Flowchart: Connector 1" o:spid="_x0000_s1026" type="#_x0000_t120" style="position:absolute;margin-left:398.2pt;margin-top:.6pt;width:31.45pt;height:31.9pt;z-index:251706368;visibility:visible;mso-wrap-style:square;mso-width-percent:0;mso-height-percent:0;mso-wrap-distance-left:9pt;mso-wrap-distance-top:0;mso-wrap-distance-right:9pt;mso-wrap-distance-bottom:0;mso-position-horizontal:absolute;mso-position-horizontal-relative:margin;mso-position-vertical:absolute;mso-position-vertical-relative:text;mso-width-percent:0;mso-height-percent:0;mso-width-relative:margin;mso-height-relative:margin;v-text-anchor:middle" o:gfxdata="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" filled="f" strokecolor="#0d0d0d [3069]" strokeweight="1pt">
                 <v:stroke joinstyle="miter"/>
@@ -8297,7 +8297,7 @@
               </wp:anchor>
             </w:drawing>
           </mc:Choice>
-          <mc:Fallback>
+          <mc:Fallback xmlns:w16du="http://schemas.microsoft.com/office/word/2023/wordml/word16du">
             <w:pict>
               <v:line w14:anchorId="5B480F2E" id="Straight Connector 2" o:spid="_x0000_s1026" style="position:absolute;z-index:251713536;visibility:visible;mso-wrap-style:square;mso-width-percent:0;mso-height-percent:0;mso-wrap-distance-left:9pt;mso-wrap-distance-top:0;mso-wrap-distance-right:9pt;mso-wrap-distance-bottom:0;mso-position-horizontal:right;mso-position-horizontal-relative:margin;mso-position-vertical:absolute;mso-position-vertical-relative:text;mso-width-percent:0;mso-height-percent:0;mso-width-relative:margin;mso-height-relative:margin" from="-17.5pt,17.85pt" to="16.2pt,18.35pt" o:gfxdata="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" strokecolor="#0d0d0d [3069]" strokeweight="1pt">
                 <v:stroke joinstyle="miter"/>
@@ -8387,7 +8387,7 @@
               </wp:anchor>
             </w:drawing>
           </mc:Choice>
-          <mc:Fallback>
+          <mc:Fallback xmlns:w16du="http://schemas.microsoft.com/office/word/2023/wordml/word16du">
             <w:pict>
               <v:shape w14:anchorId="3DB0EC60" id="Flowchart: Connector 1" o:spid="_x0000_s1026" type="#_x0000_t120" style="position:absolute;margin-left:0;margin-top:.65pt;width:31.45pt;height:31.9pt;z-index:251705344;visibility:visible;mso-wrap-style:square;mso-width-percent:0;mso-height-percent:0;mso-wrap-distance-left:9pt;mso-wrap-distance-top:0;mso-wrap-distance-right:9pt;mso-wrap-distance-bottom:0;mso-position-horizontal:left;mso-position-horizontal-relative:right-margin-area;mso-position-vertical:absolute;mso-position-vertical-relative:text;mso-width-percent:0;mso-height-percent:0;mso-width-relative:margin;mso-height-relative:margin;v-text-anchor:middle" o:gfxdata="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" filled="f" strokecolor="#0d0d0d [3069]" strokeweight="1pt">
                 <v:stroke joinstyle="miter"/>
@@ -8571,7 +8571,7 @@
               </wp:anchor>
             </w:drawing>
           </mc:Choice>
-          <mc:Fallback>
+          <mc:Fallback xmlns:w16du="http://schemas.microsoft.com/office/word/2023/wordml/word16du">
             <w:pict>
               <v:line w14:anchorId="66325F77" id="Straight Connector 2" o:spid="_x0000_s1026" style="position:absolute;z-index:251712512;visibility:visible;mso-wrap-style:square;mso-width-percent:0;mso-height-percent:0;mso-wrap-distance-left:9pt;mso-wrap-distance-top:0;mso-wrap-distance-right:9pt;mso-wrap-distance-bottom:0;mso-position-horizontal:absolute;mso-position-horizontal-relative:text;mso-position-vertical:absolute;mso-position-vertical-relative:text;mso-width-percent:0;mso-height-percent:0;mso-width-relative:margin;mso-height-relative:margin" from="308.5pt,15.15pt" to="335.4pt,16.05pt" o:gfxdata="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" strokecolor="#0d0d0d [3069]" strokeweight="1pt">
                 <v:stroke joinstyle="miter"/>
@@ -8750,7 +8750,7 @@
               </wp:anchor>
             </w:drawing>
           </mc:Choice>
-          <mc:Fallback>
+          <mc:Fallback xmlns:w16du="http://schemas.microsoft.com/office/word/2023/wordml/word16du">
             <w:pict>
               <v:shape w14:anchorId="79576981" id="Flowchart: Connector 1" o:spid="_x0000_s1026" type="#_x0000_t120" style="position:absolute;margin-left:276.5pt;margin-top:.55pt;width:31.45pt;height:31.9pt;z-index:251669504;visibility:visible;mso-wrap-style:square;mso-width-percent:0;mso-height-percent:0;mso-wrap-distance-left:9pt;mso-wrap-distance-top:0;mso-wrap-distance-right:9pt;mso-wrap-distance-bottom:0;mso-position-horizontal:absolute;mso-position-horizontal-relative:text;mso-position-vertical:absolute;mso-position-vertical-relative:text;mso-width-percent:0;mso-height-percent:0;mso-width-relative:margin;mso-height-relative:margin;v-text-anchor:middle" o:gfxdata="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" filled="f" strokecolor="#0d0d0d [3069]" strokeweight="1pt">
                 <v:stroke joinstyle="miter"/>
@@ -8831,7 +8831,7 @@
               </wp:anchor>
             </w:drawing>
           </mc:Choice>
-          <mc:Fallback>
+          <mc:Fallback xmlns:w16du="http://schemas.microsoft.com/office/word/2023/wordml/word16du">
             <w:pict>
               <v:line w14:anchorId="550C8814" id="Straight Connector 2" o:spid="_x0000_s1026" style="position:absolute;flip:y;z-index:251680768;visibility:visible;mso-wrap-style:square;mso-width-percent:0;mso-height-percent:0;mso-wrap-distance-left:9pt;mso-wrap-distance-top:0;mso-wrap-distance-right:9pt;mso-wrap-distance-bottom:0;mso-position-horizontal:absolute;mso-position-horizontal-relative:text;mso-position-vertical:absolute;mso-position-vertical-relative:text;mso-width-percent:0;mso-height-percent:0;mso-width-relative:margin;mso-height-relative:margin" from="248.3pt,17.55pt" to="275.2pt,17.95pt" o:gfxdata="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" strokecolor="#0d0d0d [3069]" strokeweight="1pt">
                 <v:stroke joinstyle="miter"/>
@@ -9010,7 +9010,7 @@
               </wp:anchor>
             </w:drawing>
           </mc:Choice>
-          <mc:Fallback>
+          <mc:Fallback xmlns:w16du="http://schemas.microsoft.com/office/word/2023/wordml/word16du">
             <w:pict>
               <v:shape w14:anchorId="5D0310C7" id="Flowchart: Connector 1" o:spid="_x0000_s1026" type="#_x0000_t120" style="position:absolute;margin-left:0;margin-top:.4pt;width:31.45pt;height:31.9pt;z-index:251668480;visibility:visible;mso-wrap-style:square;mso-width-percent:0;mso-height-percent:0;mso-wrap-distance-left:9pt;mso-wrap-distance-top:0;mso-wrap-distance-right:9pt;mso-wrap-distance-bottom:0;mso-position-horizontal:center;mso-position-horizontal-relative:margin;mso-position-vertical:absolute;mso-position-vertical-relative:text;mso-width-percent:0;mso-height-percent:0;mso-width-relative:margin;mso-height-relative:margin;v-text-anchor:middle" o:gfxdata="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" filled="f" strokecolor="#0d0d0d [3069]" strokeweight="1pt">
                 <v:stroke joinstyle="miter"/>
@@ -9092,7 +9092,7 @@
               </wp:anchor>
             </w:drawing>
           </mc:Choice>
-          <mc:Fallback>
+          <mc:Fallback xmlns:w16du="http://schemas.microsoft.com/office/word/2023/wordml/word16du">
             <w:pict>
               <v:line w14:anchorId="5B9D0911" id="Straight Connector 2" o:spid="_x0000_s1026" style="position:absolute;z-index:251678720;visibility:visible;mso-wrap-style:square;mso-width-percent:0;mso-height-percent:0;mso-wrap-distance-left:9pt;mso-wrap-distance-top:0;mso-wrap-distance-right:9pt;mso-wrap-distance-bottom:0;mso-position-horizontal:absolute;mso-position-horizontal-relative:text;mso-position-vertical:absolute;mso-position-vertical-relative:text;mso-width-percent:0;mso-height-percent:0;mso-width-relative:margin;mso-height-relative:margin" from="181.75pt,15.7pt" to="215.45pt,16.2pt" o:gfxdata="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" strokecolor="#0d0d0d [3069]" strokeweight="1pt">
                 <v:stroke joinstyle="miter"/>
@@ -9445,7 +9445,7 @@
               </wp:anchor>
             </w:drawing>
           </mc:Choice>
-          <mc:Fallback>
+          <mc:Fallback xmlns:w16du="http://schemas.microsoft.com/office/word/2023/wordml/word16du">
             <w:pict>
               <v:line w14:anchorId="274427AC" id="Straight Connector 2" o:spid="_x0000_s1026" style="position:absolute;flip:x;z-index:251715584;visibility:visible;mso-wrap-style:square;mso-width-percent:0;mso-height-percent:0;mso-wrap-distance-left:9pt;mso-wrap-distance-top:0;mso-wrap-distance-right:9pt;mso-wrap-distance-bottom:0;mso-position-horizontal:absolute;mso-position-horizontal-relative:text;mso-position-vertical:absolute;mso-position-vertical-relative:text;mso-width-percent:0;mso-height-percent:0;mso-width-relative:margin;mso-height-relative:margin" from="448.85pt,3.85pt" to="473.85pt,52.15pt" o:gfxdata="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" strokecolor="#0d0d0d [3069]" strokeweight="1pt">
                 <v:stroke joinstyle="miter"/>
@@ -9544,7 +9544,7 @@
               </wp:anchor>
             </w:drawing>
           </mc:Choice>
-          <mc:Fallback>
+          <mc:Fallback xmlns:w16du="http://schemas.microsoft.com/office/word/2023/wordml/word16du">
             <w:pict>
               <v:shape w14:anchorId="344C8D39" id="Flowchart: Connector 1" o:spid="_x0000_s1026" type="#_x0000_t120" style="position:absolute;margin-left:429.8pt;margin-top:28.75pt;width:31.45pt;height:31.9pt;z-index:251718656;visibility:visible;mso-wrap-style:square;mso-width-percent:0;mso-height-percent:0;mso-wrap-distance-left:9pt;mso-wrap-distance-top:0;mso-wrap-distance-right:9pt;mso-wrap-distance-bottom:0;mso-position-horizontal:absolute;mso-position-horizontal-relative:margin;mso-position-vertical:absolute;mso-position-vertical-relative:text;mso-width-percent:0;mso-height-percent:0;mso-width-relative:margin;mso-height-relative:margin;v-text-anchor:middle" o:gfxdata="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" filled="f" strokecolor="#0d0d0d [3069]" strokeweight="1pt">
                 <v:stroke joinstyle="miter"/>
@@ -9736,7 +9736,7 @@
               </wp:anchor>
             </w:drawing>
           </mc:Choice>
-          <mc:Fallback>
+          <mc:Fallback xmlns:w16du="http://schemas.microsoft.com/office/word/2023/wordml/word16du">
             <w:pict>
               <v:shape w14:anchorId="6C98FE23" id="Flowchart: Connector 1" o:spid="_x0000_s1026" type="#_x0000_t120" style="position:absolute;margin-left:31.4pt;margin-top:27.15pt;width:31.45pt;height:31.9pt;z-index:251719680;visibility:visible;mso-wrap-style:square;mso-width-percent:0;mso-height-percent:0;mso-wrap-distance-left:9pt;mso-wrap-distance-top:0;mso-wrap-distance-right:9pt;mso-wrap-distance-bottom:0;mso-position-horizontal:absolute;mso-position-horizontal-relative:right-margin-area;mso-position-vertical:absolute;mso-position-vertical-relative:text;mso-width-percent:0;mso-height-percent:0;mso-width-relative:margin;mso-height-relative:margin;v-text-anchor:middle" o:gfxdata="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" filled="f" strokecolor="#0d0d0d [3069]" strokeweight="1pt">
                 <v:stroke joinstyle="miter"/>
@@ -9926,7 +9926,7 @@
               </wp:anchor>
             </w:drawing>
           </mc:Choice>
-          <mc:Fallback>
+          <mc:Fallback xmlns:w16du="http://schemas.microsoft.com/office/word/2023/wordml/word16du">
             <w:pict>
               <v:line w14:anchorId="30A1A39B" id="Straight Connector 2" o:spid="_x0000_s1026" style="position:absolute;flip:y;z-index:251675648;visibility:visible;mso-wrap-style:square;mso-width-percent:0;mso-height-percent:0;mso-wrap-distance-left:9pt;mso-wrap-distance-top:0;mso-wrap-distance-right:9pt;mso-wrap-distance-bottom:0;mso-position-horizontal:absolute;mso-position-horizontal-relative:text;mso-position-vertical:absolute;mso-position-vertical-relative:text;mso-width-percent:0;mso-height-percent:0;mso-width-relative:margin;mso-height-relative:margin" from="461.9pt,14.5pt" to="499.25pt,14.95pt" o:gfxdata="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" strokecolor="black [3200]">
                 <v:stroke dashstyle="dash"/>
@@ -10099,7 +10099,7 @@
               </wp:anchor>
             </w:drawing>
           </mc:Choice>
-          <mc:Fallback>
+          <mc:Fallback xmlns:w16du="http://schemas.microsoft.com/office/word/2023/wordml/word16du">
             <w:pict>
               <v:line w14:anchorId="1BB3C8AD" id="Straight Connector 2" o:spid="_x0000_s1026" style="position:absolute;flip:x;z-index:251716608;visibility:visible;mso-wrap-style:square;mso-width-percent:0;mso-height-percent:0;mso-wrap-distance-left:9pt;mso-wrap-distance-top:0;mso-wrap-distance-right:9pt;mso-wrap-distance-bottom:0;mso-position-horizontal:absolute;mso-position-horizontal-relative:text;mso-position-vertical:absolute;mso-position-vertical-relative:text;mso-width-percent:0;mso-height-percent:0;mso-width-relative:margin;mso-height-relative:margin" from="442.55pt,2.55pt" to="443.45pt,45.85pt" o:gfxdata="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" strokecolor="#0d0d0d [3069]" strokeweight="1pt">
                 <v:stroke joinstyle="miter"/>
@@ -10190,7 +10190,7 @@
               </wp:anchor>
             </w:drawing>
           </mc:Choice>
-          <mc:Fallback>
+          <mc:Fallback xmlns:w16du="http://schemas.microsoft.com/office/word/2023/wordml/word16du">
             <w:pict>
               <v:shape w14:anchorId="7595D04C" id="Flowchart: Connector 1" o:spid="_x0000_s1026" type="#_x0000_t120" style="position:absolute;margin-left:427.75pt;margin-top:22.45pt;width:31.4pt;height:31.85pt;z-index:251707392;visibility:visible;mso-wrap-style:square;mso-width-percent:0;mso-height-percent:0;mso-wrap-distance-left:9pt;mso-wrap-distance-top:0;mso-wrap-distance-right:9pt;mso-wrap-distance-bottom:0;mso-position-horizontal:absolute;mso-position-horizontal-relative:text;mso-position-vertical:absolute;mso-position-vertical-relative:text;mso-width-percent:0;mso-height-percent:0;mso-width-relative:margin;mso-height-relative:margin;v-text-anchor:middle" o:gfxdata="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" filled="f" strokecolor="#0d0d0d [3069]" strokeweight="1pt">
                 <v:stroke joinstyle="miter"/>
@@ -11259,8 +11259,2047 @@
           <w:rtl/>
           <w:lang w:val="ar-SA"/>
         </w:rPr>
+        <mc:AlternateContent>
+          <mc:Choice Requires="wps">
+            <w:drawing>
+              <wp:anchor distT="0" distB="0" distL="114300" distR="114300" simplePos="0" relativeHeight="251770880" behindDoc="0" locked="0" layoutInCell="1" allowOverlap="1" wp14:anchorId="63A29C04" wp14:editId="7C6BA7A6">
+                <wp:simplePos x="0" y="0"/>
+                <wp:positionH relativeFrom="column">
+                  <wp:posOffset>5363633</wp:posOffset>
+                </wp:positionH>
+                <wp:positionV relativeFrom="paragraph">
+                  <wp:posOffset>3442123</wp:posOffset>
+                </wp:positionV>
+                <wp:extent cx="105834" cy="0"/>
+                <wp:effectExtent l="0" t="76200" r="27940" b="95250"/>
+                <wp:wrapNone/>
+                <wp:docPr id="289870897" name="Straight Arrow Connector 32"/>
+                <wp:cNvGraphicFramePr/>
+                <a:graphic xmlns:a="http://schemas.openxmlformats.org/drawingml/2006/main">
+                  <a:graphicData uri="http://schemas.microsoft.com/office/word/2010/wordprocessingShape">
+                    <wps:wsp>
+                      <wps:cNvCnPr/>
+                      <wps:spPr>
+                        <a:xfrm>
+                          <a:off x="0" y="0"/>
+                          <a:ext cx="105834" cy="0"/>
+                        </a:xfrm>
+                        <a:prstGeom prst="straightConnector1">
+                          <a:avLst/>
+                        </a:prstGeom>
+                        <a:ln>
+                          <a:tailEnd type="triangle"/>
+                        </a:ln>
+                      </wps:spPr>
+                      <wps:style>
+                        <a:lnRef idx="1">
+                          <a:schemeClr val="accent1"/>
+                        </a:lnRef>
+                        <a:fillRef idx="0">
+                          <a:schemeClr val="accent1"/>
+                        </a:fillRef>
+                        <a:effectRef idx="0">
+                          <a:schemeClr val="accent1"/>
+                        </a:effectRef>
+                        <a:fontRef idx="minor">
+                          <a:schemeClr val="tx1"/>
+                        </a:fontRef>
+                      </wps:style>
+                      <wps:bodyPr/>
+                    </wps:wsp>
+                  </a:graphicData>
+                </a:graphic>
+              </wp:anchor>
+            </w:drawing>
+          </mc:Choice>
+          <mc:Fallback>
+            <w:pict>
+              <v:shapetype w14:anchorId="3B6C7B10" id="_x0000_t32" coordsize="21600,21600" o:spt="32" o:oned="t" path="m,l21600,21600e" filled="f">
+                <v:path arrowok="t" fillok="f" o:connecttype="none"/>
+                <o:lock v:ext="edit" shapetype="t"/>
+              </v:shapetype>
+              <v:shape id="Straight Arrow Connector 32" o:spid="_x0000_s1026" type="#_x0000_t32" style="position:absolute;margin-left:422.35pt;margin-top:271.05pt;width:8.35pt;height:0;z-index:251770880;visibility:visible;mso-wrap-style:square;mso-wrap-distance-left:9pt;mso-wrap-distance-top:0;mso-wrap-distance-right:9pt;mso-wrap-distance-bottom:0;mso-position-horizontal:absolute;mso-position-horizontal-relative:text;mso-position-vertical:absolute;mso-position-vertical-relative:text" o:gfxdata="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" strokecolor="#156082 [3204]" strokeweight=".5pt">
+                <v:stroke endarrow="block" joinstyle="miter"/>
+              </v:shape>
+            </w:pict>
+          </mc:Fallback>
+        </mc:AlternateContent>
+      </w:r>
+      <w:r>
+        <w:rPr>
+          <w:rFonts w:hint="cs"/>
+          <w:noProof/>
+          <w:sz w:val="32"/>
+          <w:szCs w:val="32"/>
+          <w:rtl/>
+          <w:lang w:val="ar-SA"/>
+        </w:rPr>
+        <mc:AlternateContent>
+          <mc:Choice Requires="wps">
+            <w:drawing>
+              <wp:anchor distT="0" distB="0" distL="114300" distR="114300" simplePos="0" relativeHeight="251769856" behindDoc="0" locked="0" layoutInCell="1" allowOverlap="1" wp14:anchorId="1813D44E" wp14:editId="1EA8866F">
+                <wp:simplePos x="0" y="0"/>
+                <wp:positionH relativeFrom="column">
+                  <wp:posOffset>5367867</wp:posOffset>
+                </wp:positionH>
+                <wp:positionV relativeFrom="paragraph">
+                  <wp:posOffset>3285913</wp:posOffset>
+                </wp:positionV>
+                <wp:extent cx="0" cy="156634"/>
+                <wp:effectExtent l="0" t="0" r="38100" b="34290"/>
+                <wp:wrapNone/>
+                <wp:docPr id="2046104412" name="Straight Connector 31"/>
+                <wp:cNvGraphicFramePr/>
+                <a:graphic xmlns:a="http://schemas.openxmlformats.org/drawingml/2006/main">
+                  <a:graphicData uri="http://schemas.microsoft.com/office/word/2010/wordprocessingShape">
+                    <wps:wsp>
+                      <wps:cNvCnPr/>
+                      <wps:spPr>
+                        <a:xfrm>
+                          <a:off x="0" y="0"/>
+                          <a:ext cx="0" cy="156634"/>
+                        </a:xfrm>
+                        <a:prstGeom prst="line">
+                          <a:avLst/>
+                        </a:prstGeom>
+                      </wps:spPr>
+                      <wps:style>
+                        <a:lnRef idx="1">
+                          <a:schemeClr val="accent1"/>
+                        </a:lnRef>
+                        <a:fillRef idx="0">
+                          <a:schemeClr val="accent1"/>
+                        </a:fillRef>
+                        <a:effectRef idx="0">
+                          <a:schemeClr val="accent1"/>
+                        </a:effectRef>
+                        <a:fontRef idx="minor">
+                          <a:schemeClr val="tx1"/>
+                        </a:fontRef>
+                      </wps:style>
+                      <wps:bodyPr/>
+                    </wps:wsp>
+                  </a:graphicData>
+                </a:graphic>
+              </wp:anchor>
+            </w:drawing>
+          </mc:Choice>
+          <mc:Fallback>
+            <w:pict>
+              <v:line w14:anchorId="0D842A4D" id="Straight Connector 31" o:spid="_x0000_s1026" style="position:absolute;z-index:251769856;visibility:visible;mso-wrap-style:square;mso-wrap-distance-left:9pt;mso-wrap-distance-top:0;mso-wrap-distance-right:9pt;mso-wrap-distance-bottom:0;mso-position-horizontal:absolute;mso-position-horizontal-relative:text;mso-position-vertical:absolute;mso-position-vertical-relative:text" from="422.65pt,258.75pt" to="422.65pt,271.1pt" o:gfxdata="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" strokecolor="#156082 [3204]" strokeweight=".5pt">
+                <v:stroke joinstyle="miter"/>
+              </v:line>
+            </w:pict>
+          </mc:Fallback>
+        </mc:AlternateContent>
+      </w:r>
+      <w:r>
+        <w:rPr>
+          <w:rFonts w:hint="cs"/>
+          <w:noProof/>
+          <w:sz w:val="32"/>
+          <w:szCs w:val="32"/>
+          <w:rtl/>
+          <w:lang w:val="ar-SA"/>
+        </w:rPr>
+        <mc:AlternateContent>
+          <mc:Choice Requires="wps">
+            <w:drawing>
+              <wp:anchor distT="0" distB="0" distL="114300" distR="114300" simplePos="0" relativeHeight="251768832" behindDoc="0" locked="0" layoutInCell="1" allowOverlap="1" wp14:anchorId="71E0E0A1" wp14:editId="1B891359">
+                <wp:simplePos x="0" y="0"/>
+                <wp:positionH relativeFrom="column">
+                  <wp:posOffset>5431367</wp:posOffset>
+                </wp:positionH>
+                <wp:positionV relativeFrom="paragraph">
+                  <wp:posOffset>3086947</wp:posOffset>
+                </wp:positionV>
+                <wp:extent cx="0" cy="287866"/>
+                <wp:effectExtent l="76200" t="0" r="57150" b="55245"/>
+                <wp:wrapNone/>
+                <wp:docPr id="1104250028" name="Straight Arrow Connector 30"/>
+                <wp:cNvGraphicFramePr/>
+                <a:graphic xmlns:a="http://schemas.openxmlformats.org/drawingml/2006/main">
+                  <a:graphicData uri="http://schemas.microsoft.com/office/word/2010/wordprocessingShape">
+                    <wps:wsp>
+                      <wps:cNvCnPr/>
+                      <wps:spPr>
+                        <a:xfrm>
+                          <a:off x="0" y="0"/>
+                          <a:ext cx="0" cy="287866"/>
+                        </a:xfrm>
+                        <a:prstGeom prst="straightConnector1">
+                          <a:avLst/>
+                        </a:prstGeom>
+                        <a:ln>
+                          <a:tailEnd type="triangle"/>
+                        </a:ln>
+                      </wps:spPr>
+                      <wps:style>
+                        <a:lnRef idx="1">
+                          <a:schemeClr val="accent1"/>
+                        </a:lnRef>
+                        <a:fillRef idx="0">
+                          <a:schemeClr val="accent1"/>
+                        </a:fillRef>
+                        <a:effectRef idx="0">
+                          <a:schemeClr val="accent1"/>
+                        </a:effectRef>
+                        <a:fontRef idx="minor">
+                          <a:schemeClr val="tx1"/>
+                        </a:fontRef>
+                      </wps:style>
+                      <wps:bodyPr/>
+                    </wps:wsp>
+                  </a:graphicData>
+                </a:graphic>
+              </wp:anchor>
+            </w:drawing>
+          </mc:Choice>
+          <mc:Fallback>
+            <w:pict>
+              <v:shape w14:anchorId="21E79464" id="Straight Arrow Connector 30" o:spid="_x0000_s1026" type="#_x0000_t32" style="position:absolute;margin-left:427.65pt;margin-top:243.05pt;width:0;height:22.65pt;z-index:251768832;visibility:visible;mso-wrap-style:square;mso-wrap-distance-left:9pt;mso-wrap-distance-top:0;mso-wrap-distance-right:9pt;mso-wrap-distance-bottom:0;mso-position-horizontal:absolute;mso-position-horizontal-relative:text;mso-position-vertical:absolute;mso-position-vertical-relative:text" o:gfxdata="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" strokecolor="#156082 [3204]" strokeweight=".5pt">
+                <v:stroke endarrow="block" joinstyle="miter"/>
+              </v:shape>
+            </w:pict>
+          </mc:Fallback>
+        </mc:AlternateContent>
+      </w:r>
+      <w:r>
+        <w:rPr>
+          <w:rFonts w:hint="cs"/>
+          <w:noProof/>
+          <w:sz w:val="32"/>
+          <w:szCs w:val="32"/>
+          <w:rtl/>
+          <w:lang w:val="ar-SA"/>
+        </w:rPr>
+        <mc:AlternateContent>
+          <mc:Choice Requires="wps">
+            <w:drawing>
+              <wp:anchor distT="0" distB="0" distL="114300" distR="114300" simplePos="0" relativeHeight="251767808" behindDoc="0" locked="0" layoutInCell="1" allowOverlap="1" wp14:anchorId="6BA3C1D9" wp14:editId="744AD4AB">
+                <wp:simplePos x="0" y="0"/>
+                <wp:positionH relativeFrom="column">
+                  <wp:posOffset>5283200</wp:posOffset>
+                </wp:positionH>
+                <wp:positionV relativeFrom="paragraph">
+                  <wp:posOffset>3078480</wp:posOffset>
+                </wp:positionV>
+                <wp:extent cx="156633" cy="0"/>
+                <wp:effectExtent l="0" t="0" r="0" b="0"/>
+                <wp:wrapNone/>
+                <wp:docPr id="277996402" name="Straight Connector 29"/>
+                <wp:cNvGraphicFramePr/>
+                <a:graphic xmlns:a="http://schemas.openxmlformats.org/drawingml/2006/main">
+                  <a:graphicData uri="http://schemas.microsoft.com/office/word/2010/wordprocessingShape">
+                    <wps:wsp>
+                      <wps:cNvCnPr/>
+                      <wps:spPr>
+                        <a:xfrm>
+                          <a:off x="0" y="0"/>
+                          <a:ext cx="156633" cy="0"/>
+                        </a:xfrm>
+                        <a:prstGeom prst="line">
+                          <a:avLst/>
+                        </a:prstGeom>
+                      </wps:spPr>
+                      <wps:style>
+                        <a:lnRef idx="1">
+                          <a:schemeClr val="accent1"/>
+                        </a:lnRef>
+                        <a:fillRef idx="0">
+                          <a:schemeClr val="accent1"/>
+                        </a:fillRef>
+                        <a:effectRef idx="0">
+                          <a:schemeClr val="accent1"/>
+                        </a:effectRef>
+                        <a:fontRef idx="minor">
+                          <a:schemeClr val="tx1"/>
+                        </a:fontRef>
+                      </wps:style>
+                      <wps:bodyPr/>
+                    </wps:wsp>
+                  </a:graphicData>
+                </a:graphic>
+              </wp:anchor>
+            </w:drawing>
+          </mc:Choice>
+          <mc:Fallback>
+            <w:pict>
+              <v:line w14:anchorId="34BDF7D5" id="Straight Connector 29" o:spid="_x0000_s1026" style="position:absolute;z-index:251767808;visibility:visible;mso-wrap-style:square;mso-wrap-distance-left:9pt;mso-wrap-distance-top:0;mso-wrap-distance-right:9pt;mso-wrap-distance-bottom:0;mso-position-horizontal:absolute;mso-position-horizontal-relative:text;mso-position-vertical:absolute;mso-position-vertical-relative:text" from="416pt,242.4pt" to="428.35pt,242.4pt" o:gfxdata="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" strokecolor="#156082 [3204]" strokeweight=".5pt">
+                <v:stroke joinstyle="miter"/>
+              </v:line>
+            </w:pict>
+          </mc:Fallback>
+        </mc:AlternateContent>
+      </w:r>
+      <w:r>
+        <w:rPr>
+          <w:rFonts w:hint="cs"/>
+          <w:noProof/>
+          <w:sz w:val="32"/>
+          <w:szCs w:val="32"/>
+          <w:rtl/>
+          <w:lang w:val="ar-SA"/>
+        </w:rPr>
+        <mc:AlternateContent>
+          <mc:Choice Requires="wps">
+            <w:drawing>
+              <wp:anchor distT="0" distB="0" distL="114300" distR="114300" simplePos="0" relativeHeight="251766784" behindDoc="0" locked="0" layoutInCell="1" allowOverlap="1" wp14:anchorId="1CD0C603" wp14:editId="0430C6D0">
+                <wp:simplePos x="0" y="0"/>
+                <wp:positionH relativeFrom="column">
+                  <wp:posOffset>5092700</wp:posOffset>
+                </wp:positionH>
+                <wp:positionV relativeFrom="paragraph">
+                  <wp:posOffset>3251623</wp:posOffset>
+                </wp:positionV>
+                <wp:extent cx="63500" cy="0"/>
+                <wp:effectExtent l="19050" t="76200" r="12700" b="95250"/>
+                <wp:wrapNone/>
+                <wp:docPr id="1816413819" name="Straight Arrow Connector 28"/>
+                <wp:cNvGraphicFramePr/>
+                <a:graphic xmlns:a="http://schemas.openxmlformats.org/drawingml/2006/main">
+                  <a:graphicData uri="http://schemas.microsoft.com/office/word/2010/wordprocessingShape">
+                    <wps:wsp>
+                      <wps:cNvCnPr/>
+                      <wps:spPr>
+                        <a:xfrm>
+                          <a:off x="0" y="0"/>
+                          <a:ext cx="63500" cy="0"/>
+                        </a:xfrm>
+                        <a:prstGeom prst="straightConnector1">
+                          <a:avLst/>
+                        </a:prstGeom>
+                        <a:ln>
+                          <a:tailEnd type="triangle"/>
+                        </a:ln>
+                      </wps:spPr>
+                      <wps:style>
+                        <a:lnRef idx="1">
+                          <a:schemeClr val="accent1"/>
+                        </a:lnRef>
+                        <a:fillRef idx="0">
+                          <a:schemeClr val="accent1"/>
+                        </a:fillRef>
+                        <a:effectRef idx="0">
+                          <a:schemeClr val="accent1"/>
+                        </a:effectRef>
+                        <a:fontRef idx="minor">
+                          <a:schemeClr val="tx1"/>
+                        </a:fontRef>
+                      </wps:style>
+                      <wps:bodyPr/>
+                    </wps:wsp>
+                  </a:graphicData>
+                </a:graphic>
+              </wp:anchor>
+            </w:drawing>
+          </mc:Choice>
+          <mc:Fallback>
+            <w:pict>
+              <v:shape w14:anchorId="06891E71" id="Straight Arrow Connector 28" o:spid="_x0000_s1026" type="#_x0000_t32" style="position:absolute;margin-left:401pt;margin-top:256.05pt;width:5pt;height:0;z-index:251766784;visibility:visible;mso-wrap-style:square;mso-wrap-distance-left:9pt;mso-wrap-distance-top:0;mso-wrap-distance-right:9pt;mso-wrap-distance-bottom:0;mso-position-horizontal:absolute;mso-position-horizontal-relative:text;mso-position-vertical:absolute;mso-position-vertical-relative:text" o:gfxdata="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" strokecolor="#156082 [3204]" strokeweight=".5pt">
+                <v:stroke endarrow="block" joinstyle="miter"/>
+              </v:shape>
+            </w:pict>
+          </mc:Fallback>
+        </mc:AlternateContent>
+      </w:r>
+      <w:r>
+        <w:rPr>
+          <w:rFonts w:hint="cs"/>
+          <w:noProof/>
+          <w:sz w:val="32"/>
+          <w:szCs w:val="32"/>
+          <w:rtl/>
+          <w:lang w:val="ar-SA"/>
+        </w:rPr>
+        <mc:AlternateContent>
+          <mc:Choice Requires="wps">
+            <w:drawing>
+              <wp:anchor distT="0" distB="0" distL="114300" distR="114300" simplePos="0" relativeHeight="251765760" behindDoc="0" locked="0" layoutInCell="1" allowOverlap="1" wp14:anchorId="4463A551" wp14:editId="4AE5E9CE">
+                <wp:simplePos x="0" y="0"/>
+                <wp:positionH relativeFrom="column">
+                  <wp:posOffset>5084233</wp:posOffset>
+                </wp:positionH>
+                <wp:positionV relativeFrom="paragraph">
+                  <wp:posOffset>2930313</wp:posOffset>
+                </wp:positionV>
+                <wp:extent cx="0" cy="321734"/>
+                <wp:effectExtent l="0" t="0" r="38100" b="21590"/>
+                <wp:wrapNone/>
+                <wp:docPr id="956164323" name="Straight Connector 27"/>
+                <wp:cNvGraphicFramePr/>
+                <a:graphic xmlns:a="http://schemas.openxmlformats.org/drawingml/2006/main">
+                  <a:graphicData uri="http://schemas.microsoft.com/office/word/2010/wordprocessingShape">
+                    <wps:wsp>
+                      <wps:cNvCnPr/>
+                      <wps:spPr>
+                        <a:xfrm>
+                          <a:off x="0" y="0"/>
+                          <a:ext cx="0" cy="321734"/>
+                        </a:xfrm>
+                        <a:prstGeom prst="line">
+                          <a:avLst/>
+                        </a:prstGeom>
+                      </wps:spPr>
+                      <wps:style>
+                        <a:lnRef idx="1">
+                          <a:schemeClr val="accent1"/>
+                        </a:lnRef>
+                        <a:fillRef idx="0">
+                          <a:schemeClr val="accent1"/>
+                        </a:fillRef>
+                        <a:effectRef idx="0">
+                          <a:schemeClr val="accent1"/>
+                        </a:effectRef>
+                        <a:fontRef idx="minor">
+                          <a:schemeClr val="tx1"/>
+                        </a:fontRef>
+                      </wps:style>
+                      <wps:bodyPr/>
+                    </wps:wsp>
+                  </a:graphicData>
+                </a:graphic>
+              </wp:anchor>
+            </w:drawing>
+          </mc:Choice>
+          <mc:Fallback>
+            <w:pict>
+              <v:line w14:anchorId="6033208D" id="Straight Connector 27" o:spid="_x0000_s1026" style="position:absolute;z-index:251765760;visibility:visible;mso-wrap-style:square;mso-wrap-distance-left:9pt;mso-wrap-distance-top:0;mso-wrap-distance-right:9pt;mso-wrap-distance-bottom:0;mso-position-horizontal:absolute;mso-position-horizontal-relative:text;mso-position-vertical:absolute;mso-position-vertical-relative:text" from="400.35pt,230.75pt" to="400.35pt,256.1pt" o:gfxdata="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" strokecolor="#156082 [3204]" strokeweight=".5pt">
+                <v:stroke joinstyle="miter"/>
+              </v:line>
+            </w:pict>
+          </mc:Fallback>
+        </mc:AlternateContent>
+      </w:r>
+      <w:r>
+        <w:rPr>
+          <w:rFonts w:hint="cs"/>
+          <w:noProof/>
+          <w:sz w:val="32"/>
+          <w:szCs w:val="32"/>
+          <w:rtl/>
+          <w:lang w:val="ar-SA"/>
+        </w:rPr>
+        <mc:AlternateContent>
+          <mc:Choice Requires="wps">
+            <w:drawing>
+              <wp:anchor distT="0" distB="0" distL="114300" distR="114300" simplePos="0" relativeHeight="251764736" behindDoc="0" locked="0" layoutInCell="1" allowOverlap="1" wp14:anchorId="70B17CD6" wp14:editId="5DFE2202">
+                <wp:simplePos x="0" y="0"/>
+                <wp:positionH relativeFrom="column">
+                  <wp:posOffset>5130800</wp:posOffset>
+                </wp:positionH>
+                <wp:positionV relativeFrom="paragraph">
+                  <wp:posOffset>2926080</wp:posOffset>
+                </wp:positionV>
+                <wp:extent cx="0" cy="110067"/>
+                <wp:effectExtent l="76200" t="0" r="57150" b="61595"/>
+                <wp:wrapNone/>
+                <wp:docPr id="682556383" name="Straight Arrow Connector 25"/>
+                <wp:cNvGraphicFramePr/>
+                <a:graphic xmlns:a="http://schemas.openxmlformats.org/drawingml/2006/main">
+                  <a:graphicData uri="http://schemas.microsoft.com/office/word/2010/wordprocessingShape">
+                    <wps:wsp>
+                      <wps:cNvCnPr/>
+                      <wps:spPr>
+                        <a:xfrm>
+                          <a:off x="0" y="0"/>
+                          <a:ext cx="0" cy="110067"/>
+                        </a:xfrm>
+                        <a:prstGeom prst="straightConnector1">
+                          <a:avLst/>
+                        </a:prstGeom>
+                        <a:ln>
+                          <a:tailEnd type="triangle"/>
+                        </a:ln>
+                      </wps:spPr>
+                      <wps:style>
+                        <a:lnRef idx="1">
+                          <a:schemeClr val="accent1"/>
+                        </a:lnRef>
+                        <a:fillRef idx="0">
+                          <a:schemeClr val="accent1"/>
+                        </a:fillRef>
+                        <a:effectRef idx="0">
+                          <a:schemeClr val="accent1"/>
+                        </a:effectRef>
+                        <a:fontRef idx="minor">
+                          <a:schemeClr val="tx1"/>
+                        </a:fontRef>
+                      </wps:style>
+                      <wps:bodyPr/>
+                    </wps:wsp>
+                  </a:graphicData>
+                </a:graphic>
+              </wp:anchor>
+            </w:drawing>
+          </mc:Choice>
+          <mc:Fallback>
+            <w:pict>
+              <v:shape w14:anchorId="1949F7CB" id="Straight Arrow Connector 25" o:spid="_x0000_s1026" type="#_x0000_t32" style="position:absolute;margin-left:404pt;margin-top:230.4pt;width:0;height:8.65pt;z-index:251764736;visibility:visible;mso-wrap-style:square;mso-wrap-distance-left:9pt;mso-wrap-distance-top:0;mso-wrap-distance-right:9pt;mso-wrap-distance-bottom:0;mso-position-horizontal:absolute;mso-position-horizontal-relative:text;mso-position-vertical:absolute;mso-position-vertical-relative:text" o:gfxdata="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" strokecolor="#156082 [3204]" strokeweight=".5pt">
+                <v:stroke endarrow="block" joinstyle="miter"/>
+              </v:shape>
+            </w:pict>
+          </mc:Fallback>
+        </mc:AlternateContent>
+      </w:r>
+      <w:r>
+        <w:rPr>
+          <w:rFonts w:hint="cs"/>
+          <w:noProof/>
+          <w:sz w:val="32"/>
+          <w:szCs w:val="32"/>
+          <w:rtl/>
+          <w:lang w:val="ar-SA"/>
+        </w:rPr>
+        <mc:AlternateContent>
+          <mc:Choice Requires="wps">
+            <w:drawing>
+              <wp:anchor distT="0" distB="0" distL="114300" distR="114300" simplePos="0" relativeHeight="251763712" behindDoc="0" locked="0" layoutInCell="1" allowOverlap="1" wp14:anchorId="5353F81E" wp14:editId="56D417B6">
+                <wp:simplePos x="0" y="0"/>
+                <wp:positionH relativeFrom="column">
+                  <wp:posOffset>4830233</wp:posOffset>
+                </wp:positionH>
+                <wp:positionV relativeFrom="paragraph">
+                  <wp:posOffset>2739813</wp:posOffset>
+                </wp:positionV>
+                <wp:extent cx="0" cy="101600"/>
+                <wp:effectExtent l="76200" t="0" r="57150" b="50800"/>
+                <wp:wrapNone/>
+                <wp:docPr id="1592095229" name="Straight Arrow Connector 24"/>
+                <wp:cNvGraphicFramePr/>
+                <a:graphic xmlns:a="http://schemas.openxmlformats.org/drawingml/2006/main">
+                  <a:graphicData uri="http://schemas.microsoft.com/office/word/2010/wordprocessingShape">
+                    <wps:wsp>
+                      <wps:cNvCnPr/>
+                      <wps:spPr>
+                        <a:xfrm>
+                          <a:off x="0" y="0"/>
+                          <a:ext cx="0" cy="101600"/>
+                        </a:xfrm>
+                        <a:prstGeom prst="straightConnector1">
+                          <a:avLst/>
+                        </a:prstGeom>
+                        <a:ln>
+                          <a:tailEnd type="triangle"/>
+                        </a:ln>
+                      </wps:spPr>
+                      <wps:style>
+                        <a:lnRef idx="1">
+                          <a:schemeClr val="accent1"/>
+                        </a:lnRef>
+                        <a:fillRef idx="0">
+                          <a:schemeClr val="accent1"/>
+                        </a:fillRef>
+                        <a:effectRef idx="0">
+                          <a:schemeClr val="accent1"/>
+                        </a:effectRef>
+                        <a:fontRef idx="minor">
+                          <a:schemeClr val="tx1"/>
+                        </a:fontRef>
+                      </wps:style>
+                      <wps:bodyPr/>
+                    </wps:wsp>
+                  </a:graphicData>
+                </a:graphic>
+              </wp:anchor>
+            </w:drawing>
+          </mc:Choice>
+          <mc:Fallback>
+            <w:pict>
+              <v:shape w14:anchorId="41A052EE" id="Straight Arrow Connector 24" o:spid="_x0000_s1026" type="#_x0000_t32" style="position:absolute;margin-left:380.35pt;margin-top:215.75pt;width:0;height:8pt;z-index:251763712;visibility:visible;mso-wrap-style:square;mso-wrap-distance-left:9pt;mso-wrap-distance-top:0;mso-wrap-distance-right:9pt;mso-wrap-distance-bottom:0;mso-position-horizontal:absolute;mso-position-horizontal-relative:text;mso-position-vertical:absolute;mso-position-vertical-relative:text" o:gfxdata="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" strokecolor="#156082 [3204]" strokeweight=".5pt">
+                <v:stroke endarrow="block" joinstyle="miter"/>
+              </v:shape>
+            </w:pict>
+          </mc:Fallback>
+        </mc:AlternateContent>
+      </w:r>
+      <w:r>
+        <w:rPr>
+          <w:rFonts w:hint="cs"/>
+          <w:noProof/>
+          <w:sz w:val="32"/>
+          <w:szCs w:val="32"/>
+          <w:rtl/>
+          <w:lang w:val="ar-SA"/>
+        </w:rPr>
+        <mc:AlternateContent>
+          <mc:Choice Requires="wps">
+            <w:drawing>
+              <wp:anchor distT="0" distB="0" distL="114300" distR="114300" simplePos="0" relativeHeight="251762688" behindDoc="0" locked="0" layoutInCell="1" allowOverlap="1" wp14:anchorId="6160E5FA" wp14:editId="02F3B702">
+                <wp:simplePos x="0" y="0"/>
+                <wp:positionH relativeFrom="column">
+                  <wp:posOffset>4301067</wp:posOffset>
+                </wp:positionH>
+                <wp:positionV relativeFrom="paragraph">
+                  <wp:posOffset>2540847</wp:posOffset>
+                </wp:positionV>
+                <wp:extent cx="0" cy="127000"/>
+                <wp:effectExtent l="76200" t="0" r="57150" b="63500"/>
+                <wp:wrapNone/>
+                <wp:docPr id="1901109218" name="Straight Arrow Connector 23"/>
+                <wp:cNvGraphicFramePr/>
+                <a:graphic xmlns:a="http://schemas.openxmlformats.org/drawingml/2006/main">
+                  <a:graphicData uri="http://schemas.microsoft.com/office/word/2010/wordprocessingShape">
+                    <wps:wsp>
+                      <wps:cNvCnPr/>
+                      <wps:spPr>
+                        <a:xfrm>
+                          <a:off x="0" y="0"/>
+                          <a:ext cx="0" cy="127000"/>
+                        </a:xfrm>
+                        <a:prstGeom prst="straightConnector1">
+                          <a:avLst/>
+                        </a:prstGeom>
+                        <a:ln>
+                          <a:tailEnd type="triangle"/>
+                        </a:ln>
+                      </wps:spPr>
+                      <wps:style>
+                        <a:lnRef idx="1">
+                          <a:schemeClr val="accent1"/>
+                        </a:lnRef>
+                        <a:fillRef idx="0">
+                          <a:schemeClr val="accent1"/>
+                        </a:fillRef>
+                        <a:effectRef idx="0">
+                          <a:schemeClr val="accent1"/>
+                        </a:effectRef>
+                        <a:fontRef idx="minor">
+                          <a:schemeClr val="tx1"/>
+                        </a:fontRef>
+                      </wps:style>
+                      <wps:bodyPr/>
+                    </wps:wsp>
+                  </a:graphicData>
+                </a:graphic>
+              </wp:anchor>
+            </w:drawing>
+          </mc:Choice>
+          <mc:Fallback>
+            <w:pict>
+              <v:shape w14:anchorId="78F9D0D2" id="Straight Arrow Connector 23" o:spid="_x0000_s1026" type="#_x0000_t32" style="position:absolute;margin-left:338.65pt;margin-top:200.05pt;width:0;height:10pt;z-index:251762688;visibility:visible;mso-wrap-style:square;mso-wrap-distance-left:9pt;mso-wrap-distance-top:0;mso-wrap-distance-right:9pt;mso-wrap-distance-bottom:0;mso-position-horizontal:absolute;mso-position-horizontal-relative:text;mso-position-vertical:absolute;mso-position-vertical-relative:text" o:gfxdata="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" strokecolor="#156082 [3204]" strokeweight=".5pt">
+                <v:stroke endarrow="block" joinstyle="miter"/>
+              </v:shape>
+            </w:pict>
+          </mc:Fallback>
+        </mc:AlternateContent>
+      </w:r>
+      <w:r>
+        <w:rPr>
+          <w:rFonts w:hint="cs"/>
+          <w:noProof/>
+          <w:sz w:val="32"/>
+          <w:szCs w:val="32"/>
+          <w:rtl/>
+          <w:lang w:val="ar-SA"/>
+        </w:rPr>
+        <mc:AlternateContent>
+          <mc:Choice Requires="wps">
+            <w:drawing>
+              <wp:anchor distT="0" distB="0" distL="114300" distR="114300" simplePos="0" relativeHeight="251761664" behindDoc="0" locked="0" layoutInCell="1" allowOverlap="1" wp14:anchorId="48B67524" wp14:editId="0A1CADE7">
+                <wp:simplePos x="0" y="0"/>
+                <wp:positionH relativeFrom="column">
+                  <wp:posOffset>4207933</wp:posOffset>
+                </wp:positionH>
+                <wp:positionV relativeFrom="paragraph">
+                  <wp:posOffset>2536613</wp:posOffset>
+                </wp:positionV>
+                <wp:extent cx="88900" cy="0"/>
+                <wp:effectExtent l="0" t="0" r="0" b="0"/>
+                <wp:wrapNone/>
+                <wp:docPr id="471658456" name="Straight Connector 22"/>
+                <wp:cNvGraphicFramePr/>
+                <a:graphic xmlns:a="http://schemas.openxmlformats.org/drawingml/2006/main">
+                  <a:graphicData uri="http://schemas.microsoft.com/office/word/2010/wordprocessingShape">
+                    <wps:wsp>
+                      <wps:cNvCnPr/>
+                      <wps:spPr>
+                        <a:xfrm>
+                          <a:off x="0" y="0"/>
+                          <a:ext cx="88900" cy="0"/>
+                        </a:xfrm>
+                        <a:prstGeom prst="line">
+                          <a:avLst/>
+                        </a:prstGeom>
+                      </wps:spPr>
+                      <wps:style>
+                        <a:lnRef idx="1">
+                          <a:schemeClr val="accent1"/>
+                        </a:lnRef>
+                        <a:fillRef idx="0">
+                          <a:schemeClr val="accent1"/>
+                        </a:fillRef>
+                        <a:effectRef idx="0">
+                          <a:schemeClr val="accent1"/>
+                        </a:effectRef>
+                        <a:fontRef idx="minor">
+                          <a:schemeClr val="tx1"/>
+                        </a:fontRef>
+                      </wps:style>
+                      <wps:bodyPr/>
+                    </wps:wsp>
+                  </a:graphicData>
+                </a:graphic>
+              </wp:anchor>
+            </w:drawing>
+          </mc:Choice>
+          <mc:Fallback>
+            <w:pict>
+              <v:line w14:anchorId="5B0C936D" id="Straight Connector 22" o:spid="_x0000_s1026" style="position:absolute;z-index:251761664;visibility:visible;mso-wrap-style:square;mso-wrap-distance-left:9pt;mso-wrap-distance-top:0;mso-wrap-distance-right:9pt;mso-wrap-distance-bottom:0;mso-position-horizontal:absolute;mso-position-horizontal-relative:text;mso-position-vertical:absolute;mso-position-vertical-relative:text" from="331.35pt,199.75pt" to="338.35pt,199.75pt" o:gfxdata="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" strokecolor="#156082 [3204]" strokeweight=".5pt">
+                <v:stroke joinstyle="miter"/>
+              </v:line>
+            </w:pict>
+          </mc:Fallback>
+        </mc:AlternateContent>
+      </w:r>
+      <w:r>
+        <w:rPr>
+          <w:rFonts w:hint="cs"/>
+          <w:noProof/>
+          <w:sz w:val="32"/>
+          <w:szCs w:val="32"/>
+          <w:rtl/>
+          <w:lang w:val="ar-SA"/>
+        </w:rPr>
+        <mc:AlternateContent>
+          <mc:Choice Requires="wps">
+            <w:drawing>
+              <wp:anchor distT="0" distB="0" distL="114300" distR="114300" simplePos="0" relativeHeight="251760640" behindDoc="0" locked="0" layoutInCell="1" allowOverlap="1" wp14:anchorId="2CFA981A" wp14:editId="502F64E9">
+                <wp:simplePos x="0" y="0"/>
+                <wp:positionH relativeFrom="column">
+                  <wp:posOffset>4123267</wp:posOffset>
+                </wp:positionH>
+                <wp:positionV relativeFrom="paragraph">
+                  <wp:posOffset>1804247</wp:posOffset>
+                </wp:positionV>
+                <wp:extent cx="71966" cy="0"/>
+                <wp:effectExtent l="0" t="0" r="0" b="0"/>
+                <wp:wrapNone/>
+                <wp:docPr id="163114304" name="Straight Connector 21"/>
+                <wp:cNvGraphicFramePr/>
+                <a:graphic xmlns:a="http://schemas.openxmlformats.org/drawingml/2006/main">
+                  <a:graphicData uri="http://schemas.microsoft.com/office/word/2010/wordprocessingShape">
+                    <wps:wsp>
+                      <wps:cNvCnPr/>
+                      <wps:spPr>
+                        <a:xfrm>
+                          <a:off x="0" y="0"/>
+                          <a:ext cx="71966" cy="0"/>
+                        </a:xfrm>
+                        <a:prstGeom prst="line">
+                          <a:avLst/>
+                        </a:prstGeom>
+                      </wps:spPr>
+                      <wps:style>
+                        <a:lnRef idx="1">
+                          <a:schemeClr val="accent1"/>
+                        </a:lnRef>
+                        <a:fillRef idx="0">
+                          <a:schemeClr val="accent1"/>
+                        </a:fillRef>
+                        <a:effectRef idx="0">
+                          <a:schemeClr val="accent1"/>
+                        </a:effectRef>
+                        <a:fontRef idx="minor">
+                          <a:schemeClr val="tx1"/>
+                        </a:fontRef>
+                      </wps:style>
+                      <wps:bodyPr/>
+                    </wps:wsp>
+                  </a:graphicData>
+                </a:graphic>
+              </wp:anchor>
+            </w:drawing>
+          </mc:Choice>
+          <mc:Fallback>
+            <w:pict>
+              <v:line w14:anchorId="12D881A9" id="Straight Connector 21" o:spid="_x0000_s1026" style="position:absolute;z-index:251760640;visibility:visible;mso-wrap-style:square;mso-wrap-distance-left:9pt;mso-wrap-distance-top:0;mso-wrap-distance-right:9pt;mso-wrap-distance-bottom:0;mso-position-horizontal:absolute;mso-position-horizontal-relative:text;mso-position-vertical:absolute;mso-position-vertical-relative:text" from="324.65pt,142.05pt" to="330.3pt,142.05pt" o:gfxdata="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" strokecolor="#156082 [3204]" strokeweight=".5pt">
+                <v:stroke joinstyle="miter"/>
+              </v:line>
+            </w:pict>
+          </mc:Fallback>
+        </mc:AlternateContent>
+      </w:r>
+      <w:r>
+        <w:rPr>
+          <w:rFonts w:hint="cs"/>
+          <w:noProof/>
+          <w:sz w:val="32"/>
+          <w:szCs w:val="32"/>
+          <w:rtl/>
+          <w:lang w:val="ar-SA"/>
+        </w:rPr>
+        <mc:AlternateContent>
+          <mc:Choice Requires="wps">
+            <w:drawing>
+              <wp:anchor distT="0" distB="0" distL="114300" distR="114300" simplePos="0" relativeHeight="251759616" behindDoc="0" locked="0" layoutInCell="1" allowOverlap="1" wp14:anchorId="77836E92" wp14:editId="6AF8B18F">
+                <wp:simplePos x="0" y="0"/>
+                <wp:positionH relativeFrom="column">
+                  <wp:posOffset>4203700</wp:posOffset>
+                </wp:positionH>
+                <wp:positionV relativeFrom="paragraph">
+                  <wp:posOffset>1812713</wp:posOffset>
+                </wp:positionV>
+                <wp:extent cx="0" cy="872067"/>
+                <wp:effectExtent l="76200" t="0" r="57150" b="61595"/>
+                <wp:wrapNone/>
+                <wp:docPr id="98249538" name="Straight Arrow Connector 20"/>
+                <wp:cNvGraphicFramePr/>
+                <a:graphic xmlns:a="http://schemas.openxmlformats.org/drawingml/2006/main">
+                  <a:graphicData uri="http://schemas.microsoft.com/office/word/2010/wordprocessingShape">
+                    <wps:wsp>
+                      <wps:cNvCnPr/>
+                      <wps:spPr>
+                        <a:xfrm>
+                          <a:off x="0" y="0"/>
+                          <a:ext cx="0" cy="872067"/>
+                        </a:xfrm>
+                        <a:prstGeom prst="straightConnector1">
+                          <a:avLst/>
+                        </a:prstGeom>
+                        <a:ln>
+                          <a:tailEnd type="triangle"/>
+                        </a:ln>
+                      </wps:spPr>
+                      <wps:style>
+                        <a:lnRef idx="1">
+                          <a:schemeClr val="accent1"/>
+                        </a:lnRef>
+                        <a:fillRef idx="0">
+                          <a:schemeClr val="accent1"/>
+                        </a:fillRef>
+                        <a:effectRef idx="0">
+                          <a:schemeClr val="accent1"/>
+                        </a:effectRef>
+                        <a:fontRef idx="minor">
+                          <a:schemeClr val="tx1"/>
+                        </a:fontRef>
+                      </wps:style>
+                      <wps:bodyPr/>
+                    </wps:wsp>
+                  </a:graphicData>
+                </a:graphic>
+              </wp:anchor>
+            </w:drawing>
+          </mc:Choice>
+          <mc:Fallback>
+            <w:pict>
+              <v:shape w14:anchorId="4B2F1915" id="Straight Arrow Connector 20" o:spid="_x0000_s1026" type="#_x0000_t32" style="position:absolute;margin-left:331pt;margin-top:142.75pt;width:0;height:68.65pt;z-index:251759616;visibility:visible;mso-wrap-style:square;mso-wrap-distance-left:9pt;mso-wrap-distance-top:0;mso-wrap-distance-right:9pt;mso-wrap-distance-bottom:0;mso-position-horizontal:absolute;mso-position-horizontal-relative:text;mso-position-vertical:absolute;mso-position-vertical-relative:text" o:gfxdata="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" strokecolor="#156082 [3204]" strokeweight=".5pt">
+                <v:stroke endarrow="block" joinstyle="miter"/>
+              </v:shape>
+            </w:pict>
+          </mc:Fallback>
+        </mc:AlternateContent>
+      </w:r>
+      <w:r>
+        <w:rPr>
+          <w:rFonts w:hint="cs"/>
+          <w:noProof/>
+          <w:sz w:val="32"/>
+          <w:szCs w:val="32"/>
+          <w:rtl/>
+          <w:lang w:val="ar-SA"/>
+        </w:rPr>
+        <mc:AlternateContent>
+          <mc:Choice Requires="wps">
+            <w:drawing>
+              <wp:anchor distT="0" distB="0" distL="114300" distR="114300" simplePos="0" relativeHeight="251758592" behindDoc="0" locked="0" layoutInCell="1" allowOverlap="1" wp14:anchorId="79FAAD90" wp14:editId="14952C28">
+                <wp:simplePos x="0" y="0"/>
+                <wp:positionH relativeFrom="column">
+                  <wp:posOffset>2806700</wp:posOffset>
+                </wp:positionH>
+                <wp:positionV relativeFrom="paragraph">
+                  <wp:posOffset>1804247</wp:posOffset>
+                </wp:positionV>
+                <wp:extent cx="1320800" cy="0"/>
+                <wp:effectExtent l="0" t="0" r="0" b="0"/>
+                <wp:wrapNone/>
+                <wp:docPr id="800812808" name="Straight Connector 18"/>
+                <wp:cNvGraphicFramePr/>
+                <a:graphic xmlns:a="http://schemas.openxmlformats.org/drawingml/2006/main">
+                  <a:graphicData uri="http://schemas.microsoft.com/office/word/2010/wordprocessingShape">
+                    <wps:wsp>
+                      <wps:cNvCnPr/>
+                      <wps:spPr>
+                        <a:xfrm>
+                          <a:off x="0" y="0"/>
+                          <a:ext cx="1320800" cy="0"/>
+                        </a:xfrm>
+                        <a:prstGeom prst="line">
+                          <a:avLst/>
+                        </a:prstGeom>
+                      </wps:spPr>
+                      <wps:style>
+                        <a:lnRef idx="1">
+                          <a:schemeClr val="accent1"/>
+                        </a:lnRef>
+                        <a:fillRef idx="0">
+                          <a:schemeClr val="accent1"/>
+                        </a:fillRef>
+                        <a:effectRef idx="0">
+                          <a:schemeClr val="accent1"/>
+                        </a:effectRef>
+                        <a:fontRef idx="minor">
+                          <a:schemeClr val="tx1"/>
+                        </a:fontRef>
+                      </wps:style>
+                      <wps:bodyPr/>
+                    </wps:wsp>
+                  </a:graphicData>
+                </a:graphic>
+              </wp:anchor>
+            </w:drawing>
+          </mc:Choice>
+          <mc:Fallback>
+            <w:pict>
+              <v:line w14:anchorId="0CD33230" id="Straight Connector 18" o:spid="_x0000_s1026" style="position:absolute;z-index:251758592;visibility:visible;mso-wrap-style:square;mso-wrap-distance-left:9pt;mso-wrap-distance-top:0;mso-wrap-distance-right:9pt;mso-wrap-distance-bottom:0;mso-position-horizontal:absolute;mso-position-horizontal-relative:text;mso-position-vertical:absolute;mso-position-vertical-relative:text" from="221pt,142.05pt" to="325pt,142.05pt" o:gfxdata="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" strokecolor="#156082 [3204]" strokeweight=".5pt">
+                <v:stroke joinstyle="miter"/>
+              </v:line>
+            </w:pict>
+          </mc:Fallback>
+        </mc:AlternateContent>
+      </w:r>
+      <w:r>
+        <w:rPr>
+          <w:rFonts w:hint="cs"/>
+          <w:noProof/>
+          <w:sz w:val="32"/>
+          <w:szCs w:val="32"/>
+          <w:rtl/>
+          <w:lang w:val="ar-SA"/>
+        </w:rPr>
+        <mc:AlternateContent>
+          <mc:Choice Requires="wps">
+            <w:drawing>
+              <wp:anchor distT="0" distB="0" distL="114300" distR="114300" simplePos="0" relativeHeight="251757568" behindDoc="0" locked="0" layoutInCell="1" allowOverlap="1" wp14:anchorId="0A3E1F43" wp14:editId="07DE5483">
+                <wp:simplePos x="0" y="0"/>
+                <wp:positionH relativeFrom="column">
+                  <wp:posOffset>4000500</wp:posOffset>
+                </wp:positionH>
+                <wp:positionV relativeFrom="paragraph">
+                  <wp:posOffset>2375747</wp:posOffset>
+                </wp:positionV>
+                <wp:extent cx="0" cy="122766"/>
+                <wp:effectExtent l="76200" t="0" r="57150" b="48895"/>
+                <wp:wrapNone/>
+                <wp:docPr id="165336410" name="Straight Arrow Connector 16"/>
+                <wp:cNvGraphicFramePr/>
+                <a:graphic xmlns:a="http://schemas.openxmlformats.org/drawingml/2006/main">
+                  <a:graphicData uri="http://schemas.microsoft.com/office/word/2010/wordprocessingShape">
+                    <wps:wsp>
+                      <wps:cNvCnPr/>
+                      <wps:spPr>
+                        <a:xfrm>
+                          <a:off x="0" y="0"/>
+                          <a:ext cx="0" cy="122766"/>
+                        </a:xfrm>
+                        <a:prstGeom prst="straightConnector1">
+                          <a:avLst/>
+                        </a:prstGeom>
+                        <a:ln>
+                          <a:tailEnd type="triangle"/>
+                        </a:ln>
+                      </wps:spPr>
+                      <wps:style>
+                        <a:lnRef idx="1">
+                          <a:schemeClr val="accent1"/>
+                        </a:lnRef>
+                        <a:fillRef idx="0">
+                          <a:schemeClr val="accent1"/>
+                        </a:fillRef>
+                        <a:effectRef idx="0">
+                          <a:schemeClr val="accent1"/>
+                        </a:effectRef>
+                        <a:fontRef idx="minor">
+                          <a:schemeClr val="tx1"/>
+                        </a:fontRef>
+                      </wps:style>
+                      <wps:bodyPr/>
+                    </wps:wsp>
+                  </a:graphicData>
+                </a:graphic>
+              </wp:anchor>
+            </w:drawing>
+          </mc:Choice>
+          <mc:Fallback>
+            <w:pict>
+              <v:shape w14:anchorId="4C7BB75F" id="Straight Arrow Connector 16" o:spid="_x0000_s1026" type="#_x0000_t32" style="position:absolute;margin-left:315pt;margin-top:187.05pt;width:0;height:9.65pt;z-index:251757568;visibility:visible;mso-wrap-style:square;mso-wrap-distance-left:9pt;mso-wrap-distance-top:0;mso-wrap-distance-right:9pt;mso-wrap-distance-bottom:0;mso-position-horizontal:absolute;mso-position-horizontal-relative:text;mso-position-vertical:absolute;mso-position-vertical-relative:text" o:gfxdata="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" strokecolor="#156082 [3204]" strokeweight=".5pt">
+                <v:stroke endarrow="block" joinstyle="miter"/>
+              </v:shape>
+            </w:pict>
+          </mc:Fallback>
+        </mc:AlternateContent>
+      </w:r>
+      <w:r>
+        <w:rPr>
+          <w:rFonts w:hint="cs"/>
+          <w:noProof/>
+          <w:sz w:val="32"/>
+          <w:szCs w:val="32"/>
+          <w:rtl/>
+          <w:lang w:val="ar-SA"/>
+        </w:rPr>
+        <mc:AlternateContent>
+          <mc:Choice Requires="wps">
+            <w:drawing>
+              <wp:anchor distT="0" distB="0" distL="114300" distR="114300" simplePos="0" relativeHeight="251756544" behindDoc="0" locked="0" layoutInCell="1" allowOverlap="1" wp14:anchorId="12ACE655" wp14:editId="3D059CB6">
+                <wp:simplePos x="0" y="0"/>
+                <wp:positionH relativeFrom="column">
+                  <wp:posOffset>3708400</wp:posOffset>
+                </wp:positionH>
+                <wp:positionV relativeFrom="paragraph">
+                  <wp:posOffset>2202180</wp:posOffset>
+                </wp:positionV>
+                <wp:extent cx="0" cy="127000"/>
+                <wp:effectExtent l="76200" t="0" r="57150" b="63500"/>
+                <wp:wrapNone/>
+                <wp:docPr id="1199430189" name="Straight Arrow Connector 15"/>
+                <wp:cNvGraphicFramePr/>
+                <a:graphic xmlns:a="http://schemas.openxmlformats.org/drawingml/2006/main">
+                  <a:graphicData uri="http://schemas.microsoft.com/office/word/2010/wordprocessingShape">
+                    <wps:wsp>
+                      <wps:cNvCnPr/>
+                      <wps:spPr>
+                        <a:xfrm>
+                          <a:off x="0" y="0"/>
+                          <a:ext cx="0" cy="127000"/>
+                        </a:xfrm>
+                        <a:prstGeom prst="straightConnector1">
+                          <a:avLst/>
+                        </a:prstGeom>
+                        <a:ln>
+                          <a:tailEnd type="triangle"/>
+                        </a:ln>
+                      </wps:spPr>
+                      <wps:style>
+                        <a:lnRef idx="1">
+                          <a:schemeClr val="accent1"/>
+                        </a:lnRef>
+                        <a:fillRef idx="0">
+                          <a:schemeClr val="accent1"/>
+                        </a:fillRef>
+                        <a:effectRef idx="0">
+                          <a:schemeClr val="accent1"/>
+                        </a:effectRef>
+                        <a:fontRef idx="minor">
+                          <a:schemeClr val="tx1"/>
+                        </a:fontRef>
+                      </wps:style>
+                      <wps:bodyPr/>
+                    </wps:wsp>
+                  </a:graphicData>
+                </a:graphic>
+              </wp:anchor>
+            </w:drawing>
+          </mc:Choice>
+          <mc:Fallback>
+            <w:pict>
+              <v:shape w14:anchorId="64274FDA" id="Straight Arrow Connector 15" o:spid="_x0000_s1026" type="#_x0000_t32" style="position:absolute;margin-left:292pt;margin-top:173.4pt;width:0;height:10pt;z-index:251756544;visibility:visible;mso-wrap-style:square;mso-wrap-distance-left:9pt;mso-wrap-distance-top:0;mso-wrap-distance-right:9pt;mso-wrap-distance-bottom:0;mso-position-horizontal:absolute;mso-position-horizontal-relative:text;mso-position-vertical:absolute;mso-position-vertical-relative:text" o:gfxdata="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" strokecolor="#156082 [3204]" strokeweight=".5pt">
+                <v:stroke endarrow="block" joinstyle="miter"/>
+              </v:shape>
+            </w:pict>
+          </mc:Fallback>
+        </mc:AlternateContent>
+      </w:r>
+      <w:r>
+        <w:rPr>
+          <w:rFonts w:hint="cs"/>
+          <w:noProof/>
+          <w:sz w:val="32"/>
+          <w:szCs w:val="32"/>
+          <w:rtl/>
+          <w:lang w:val="ar-SA"/>
+        </w:rPr>
+        <mc:AlternateContent>
+          <mc:Choice Requires="wps">
+            <w:drawing>
+              <wp:anchor distT="0" distB="0" distL="114300" distR="114300" simplePos="0" relativeHeight="251755520" behindDoc="0" locked="0" layoutInCell="1" allowOverlap="1" wp14:anchorId="5B67240A" wp14:editId="0C1E1D4A">
+                <wp:simplePos x="0" y="0"/>
+                <wp:positionH relativeFrom="column">
+                  <wp:posOffset>2641600</wp:posOffset>
+                </wp:positionH>
+                <wp:positionV relativeFrom="paragraph">
+                  <wp:posOffset>2028613</wp:posOffset>
+                </wp:positionV>
+                <wp:extent cx="0" cy="131234"/>
+                <wp:effectExtent l="76200" t="0" r="57150" b="59690"/>
+                <wp:wrapNone/>
+                <wp:docPr id="1268068273" name="Straight Arrow Connector 14"/>
+                <wp:cNvGraphicFramePr/>
+                <a:graphic xmlns:a="http://schemas.openxmlformats.org/drawingml/2006/main">
+                  <a:graphicData uri="http://schemas.microsoft.com/office/word/2010/wordprocessingShape">
+                    <wps:wsp>
+                      <wps:cNvCnPr/>
+                      <wps:spPr>
+                        <a:xfrm>
+                          <a:off x="0" y="0"/>
+                          <a:ext cx="0" cy="131234"/>
+                        </a:xfrm>
+                        <a:prstGeom prst="straightConnector1">
+                          <a:avLst/>
+                        </a:prstGeom>
+                        <a:ln>
+                          <a:tailEnd type="triangle"/>
+                        </a:ln>
+                      </wps:spPr>
+                      <wps:style>
+                        <a:lnRef idx="1">
+                          <a:schemeClr val="accent1"/>
+                        </a:lnRef>
+                        <a:fillRef idx="0">
+                          <a:schemeClr val="accent1"/>
+                        </a:fillRef>
+                        <a:effectRef idx="0">
+                          <a:schemeClr val="accent1"/>
+                        </a:effectRef>
+                        <a:fontRef idx="minor">
+                          <a:schemeClr val="tx1"/>
+                        </a:fontRef>
+                      </wps:style>
+                      <wps:bodyPr/>
+                    </wps:wsp>
+                  </a:graphicData>
+                </a:graphic>
+              </wp:anchor>
+            </w:drawing>
+          </mc:Choice>
+          <mc:Fallback>
+            <w:pict>
+              <v:shape w14:anchorId="2DB4BAEA" id="Straight Arrow Connector 14" o:spid="_x0000_s1026" type="#_x0000_t32" style="position:absolute;margin-left:208pt;margin-top:159.75pt;width:0;height:10.35pt;z-index:251755520;visibility:visible;mso-wrap-style:square;mso-wrap-distance-left:9pt;mso-wrap-distance-top:0;mso-wrap-distance-right:9pt;mso-wrap-distance-bottom:0;mso-position-horizontal:absolute;mso-position-horizontal-relative:text;mso-position-vertical:absolute;mso-position-vertical-relative:text" o:gfxdata="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" strokecolor="#156082 [3204]" strokeweight=".5pt">
+                <v:stroke endarrow="block" joinstyle="miter"/>
+              </v:shape>
+            </w:pict>
+          </mc:Fallback>
+        </mc:AlternateContent>
+      </w:r>
+      <w:r>
+        <w:rPr>
+          <w:rFonts w:hint="cs"/>
+          <w:noProof/>
+          <w:sz w:val="32"/>
+          <w:szCs w:val="32"/>
+          <w:rtl/>
+          <w:lang w:val="ar-SA"/>
+        </w:rPr>
+        <mc:AlternateContent>
+          <mc:Choice Requires="wps">
+            <w:drawing>
+              <wp:anchor distT="0" distB="0" distL="114300" distR="114300" simplePos="0" relativeHeight="251754496" behindDoc="0" locked="0" layoutInCell="1" allowOverlap="1" wp14:anchorId="1A2F3D91" wp14:editId="3D734F19">
+                <wp:simplePos x="0" y="0"/>
+                <wp:positionH relativeFrom="column">
+                  <wp:posOffset>2260600</wp:posOffset>
+                </wp:positionH>
+                <wp:positionV relativeFrom="paragraph">
+                  <wp:posOffset>1829647</wp:posOffset>
+                </wp:positionV>
+                <wp:extent cx="0" cy="131233"/>
+                <wp:effectExtent l="76200" t="0" r="57150" b="59690"/>
+                <wp:wrapNone/>
+                <wp:docPr id="1517752271" name="Straight Arrow Connector 13"/>
+                <wp:cNvGraphicFramePr/>
+                <a:graphic xmlns:a="http://schemas.openxmlformats.org/drawingml/2006/main">
+                  <a:graphicData uri="http://schemas.microsoft.com/office/word/2010/wordprocessingShape">
+                    <wps:wsp>
+                      <wps:cNvCnPr/>
+                      <wps:spPr>
+                        <a:xfrm>
+                          <a:off x="0" y="0"/>
+                          <a:ext cx="0" cy="131233"/>
+                        </a:xfrm>
+                        <a:prstGeom prst="straightConnector1">
+                          <a:avLst/>
+                        </a:prstGeom>
+                        <a:ln>
+                          <a:tailEnd type="triangle"/>
+                        </a:ln>
+                      </wps:spPr>
+                      <wps:style>
+                        <a:lnRef idx="1">
+                          <a:schemeClr val="accent1"/>
+                        </a:lnRef>
+                        <a:fillRef idx="0">
+                          <a:schemeClr val="accent1"/>
+                        </a:fillRef>
+                        <a:effectRef idx="0">
+                          <a:schemeClr val="accent1"/>
+                        </a:effectRef>
+                        <a:fontRef idx="minor">
+                          <a:schemeClr val="tx1"/>
+                        </a:fontRef>
+                      </wps:style>
+                      <wps:bodyPr/>
+                    </wps:wsp>
+                  </a:graphicData>
+                </a:graphic>
+              </wp:anchor>
+            </w:drawing>
+          </mc:Choice>
+          <mc:Fallback>
+            <w:pict>
+              <v:shape w14:anchorId="667C6A35" id="Straight Arrow Connector 13" o:spid="_x0000_s1026" type="#_x0000_t32" style="position:absolute;margin-left:178pt;margin-top:144.05pt;width:0;height:10.35pt;z-index:251754496;visibility:visible;mso-wrap-style:square;mso-wrap-distance-left:9pt;mso-wrap-distance-top:0;mso-wrap-distance-right:9pt;mso-wrap-distance-bottom:0;mso-position-horizontal:absolute;mso-position-horizontal-relative:text;mso-position-vertical:absolute;mso-position-vertical-relative:text" o:gfxdata="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" strokecolor="#156082 [3204]" strokeweight=".5pt">
+                <v:stroke endarrow="block" joinstyle="miter"/>
+              </v:shape>
+            </w:pict>
+          </mc:Fallback>
+        </mc:AlternateContent>
+      </w:r>
+      <w:r>
+        <w:rPr>
+          <w:rFonts w:hint="cs"/>
+          <w:noProof/>
+          <w:sz w:val="32"/>
+          <w:szCs w:val="32"/>
+          <w:rtl/>
+          <w:lang w:val="ar-SA"/>
+        </w:rPr>
+        <mc:AlternateContent>
+          <mc:Choice Requires="wps">
+            <w:drawing>
+              <wp:anchor distT="0" distB="0" distL="114300" distR="114300" simplePos="0" relativeHeight="251753472" behindDoc="0" locked="0" layoutInCell="1" allowOverlap="1" wp14:anchorId="20E48575" wp14:editId="6E124056">
+                <wp:simplePos x="0" y="0"/>
+                <wp:positionH relativeFrom="column">
+                  <wp:posOffset>2192867</wp:posOffset>
+                </wp:positionH>
+                <wp:positionV relativeFrom="paragraph">
+                  <wp:posOffset>1825202</wp:posOffset>
+                </wp:positionV>
+                <wp:extent cx="55033" cy="0"/>
+                <wp:effectExtent l="0" t="0" r="0" b="0"/>
+                <wp:wrapNone/>
+                <wp:docPr id="683489793" name="Straight Connector 12"/>
+                <wp:cNvGraphicFramePr/>
+                <a:graphic xmlns:a="http://schemas.openxmlformats.org/drawingml/2006/main">
+                  <a:graphicData uri="http://schemas.microsoft.com/office/word/2010/wordprocessingShape">
+                    <wps:wsp>
+                      <wps:cNvCnPr/>
+                      <wps:spPr>
+                        <a:xfrm>
+                          <a:off x="0" y="0"/>
+                          <a:ext cx="55033" cy="0"/>
+                        </a:xfrm>
+                        <a:prstGeom prst="line">
+                          <a:avLst/>
+                        </a:prstGeom>
+                      </wps:spPr>
+                      <wps:style>
+                        <a:lnRef idx="1">
+                          <a:schemeClr val="accent1"/>
+                        </a:lnRef>
+                        <a:fillRef idx="0">
+                          <a:schemeClr val="accent1"/>
+                        </a:fillRef>
+                        <a:effectRef idx="0">
+                          <a:schemeClr val="accent1"/>
+                        </a:effectRef>
+                        <a:fontRef idx="minor">
+                          <a:schemeClr val="tx1"/>
+                        </a:fontRef>
+                      </wps:style>
+                      <wps:bodyPr/>
+                    </wps:wsp>
+                  </a:graphicData>
+                </a:graphic>
+              </wp:anchor>
+            </w:drawing>
+          </mc:Choice>
+          <mc:Fallback>
+            <w:pict>
+              <v:line w14:anchorId="72E2CCA5" id="Straight Connector 12" o:spid="_x0000_s1026" style="position:absolute;z-index:251753472;visibility:visible;mso-wrap-style:square;mso-wrap-distance-left:9pt;mso-wrap-distance-top:0;mso-wrap-distance-right:9pt;mso-wrap-distance-bottom:0;mso-position-horizontal:absolute;mso-position-horizontal-relative:text;mso-position-vertical:absolute;mso-position-vertical-relative:text" from="172.65pt,143.7pt" to="177pt,143.7pt" o:gfxdata="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" strokecolor="#156082 [3204]" strokeweight=".5pt">
+                <v:stroke joinstyle="miter"/>
+              </v:line>
+            </w:pict>
+          </mc:Fallback>
+        </mc:AlternateContent>
+      </w:r>
+      <w:r>
+        <w:rPr>
+          <w:rFonts w:hint="cs"/>
+          <w:noProof/>
+          <w:sz w:val="32"/>
+          <w:szCs w:val="32"/>
+          <w:rtl/>
+          <w:lang w:val="ar-SA"/>
+        </w:rPr>
+        <mc:AlternateContent>
+          <mc:Choice Requires="wps">
+            <w:drawing>
+              <wp:anchor distT="0" distB="0" distL="114300" distR="114300" simplePos="0" relativeHeight="251752448" behindDoc="0" locked="0" layoutInCell="1" allowOverlap="1" wp14:anchorId="2E02967A" wp14:editId="701B5AB8">
+                <wp:simplePos x="0" y="0"/>
+                <wp:positionH relativeFrom="column">
+                  <wp:posOffset>2184400</wp:posOffset>
+                </wp:positionH>
+                <wp:positionV relativeFrom="paragraph">
+                  <wp:posOffset>1448647</wp:posOffset>
+                </wp:positionV>
+                <wp:extent cx="0" cy="376766"/>
+                <wp:effectExtent l="0" t="0" r="38100" b="23495"/>
+                <wp:wrapNone/>
+                <wp:docPr id="1361028914" name="Straight Connector 11"/>
+                <wp:cNvGraphicFramePr/>
+                <a:graphic xmlns:a="http://schemas.openxmlformats.org/drawingml/2006/main">
+                  <a:graphicData uri="http://schemas.microsoft.com/office/word/2010/wordprocessingShape">
+                    <wps:wsp>
+                      <wps:cNvCnPr/>
+                      <wps:spPr>
+                        <a:xfrm>
+                          <a:off x="0" y="0"/>
+                          <a:ext cx="0" cy="376766"/>
+                        </a:xfrm>
+                        <a:prstGeom prst="line">
+                          <a:avLst/>
+                        </a:prstGeom>
+                      </wps:spPr>
+                      <wps:style>
+                        <a:lnRef idx="1">
+                          <a:schemeClr val="accent1"/>
+                        </a:lnRef>
+                        <a:fillRef idx="0">
+                          <a:schemeClr val="accent1"/>
+                        </a:fillRef>
+                        <a:effectRef idx="0">
+                          <a:schemeClr val="accent1"/>
+                        </a:effectRef>
+                        <a:fontRef idx="minor">
+                          <a:schemeClr val="tx1"/>
+                        </a:fontRef>
+                      </wps:style>
+                      <wps:bodyPr/>
+                    </wps:wsp>
+                  </a:graphicData>
+                </a:graphic>
+              </wp:anchor>
+            </w:drawing>
+          </mc:Choice>
+          <mc:Fallback>
+            <w:pict>
+              <v:line w14:anchorId="3575239D" id="Straight Connector 11" o:spid="_x0000_s1026" style="position:absolute;z-index:251752448;visibility:visible;mso-wrap-style:square;mso-wrap-distance-left:9pt;mso-wrap-distance-top:0;mso-wrap-distance-right:9pt;mso-wrap-distance-bottom:0;mso-position-horizontal:absolute;mso-position-horizontal-relative:text;mso-position-vertical:absolute;mso-position-vertical-relative:text" from="172pt,114.05pt" to="172pt,143.7pt" o:gfxdata="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" strokecolor="#156082 [3204]" strokeweight=".5pt">
+                <v:stroke joinstyle="miter"/>
+              </v:line>
+            </w:pict>
+          </mc:Fallback>
+        </mc:AlternateContent>
+      </w:r>
+      <w:r>
+        <w:rPr>
+          <w:rFonts w:hint="cs"/>
+          <w:noProof/>
+          <w:sz w:val="32"/>
+          <w:szCs w:val="32"/>
+          <w:rtl/>
+          <w:lang w:val="ar-SA"/>
+        </w:rPr>
+        <mc:AlternateContent>
+          <mc:Choice Requires="wps">
+            <w:drawing>
+              <wp:anchor distT="0" distB="0" distL="114300" distR="114300" simplePos="0" relativeHeight="251751424" behindDoc="0" locked="0" layoutInCell="1" allowOverlap="1" wp14:anchorId="6AF878B0" wp14:editId="4520DEEE">
+                <wp:simplePos x="0" y="0"/>
+                <wp:positionH relativeFrom="column">
+                  <wp:posOffset>2184400</wp:posOffset>
+                </wp:positionH>
+                <wp:positionV relativeFrom="paragraph">
+                  <wp:posOffset>1279313</wp:posOffset>
+                </wp:positionV>
+                <wp:extent cx="0" cy="690034"/>
+                <wp:effectExtent l="76200" t="0" r="95250" b="53340"/>
+                <wp:wrapNone/>
+                <wp:docPr id="488499057" name="Straight Arrow Connector 10"/>
+                <wp:cNvGraphicFramePr/>
+                <a:graphic xmlns:a="http://schemas.openxmlformats.org/drawingml/2006/main">
+                  <a:graphicData uri="http://schemas.microsoft.com/office/word/2010/wordprocessingShape">
+                    <wps:wsp>
+                      <wps:cNvCnPr/>
+                      <wps:spPr>
+                        <a:xfrm>
+                          <a:off x="0" y="0"/>
+                          <a:ext cx="0" cy="690034"/>
+                        </a:xfrm>
+                        <a:prstGeom prst="straightConnector1">
+                          <a:avLst/>
+                        </a:prstGeom>
+                        <a:ln>
+                          <a:tailEnd type="triangle"/>
+                        </a:ln>
+                      </wps:spPr>
+                      <wps:style>
+                        <a:lnRef idx="1">
+                          <a:schemeClr val="accent1"/>
+                        </a:lnRef>
+                        <a:fillRef idx="0">
+                          <a:schemeClr val="accent1"/>
+                        </a:fillRef>
+                        <a:effectRef idx="0">
+                          <a:schemeClr val="accent1"/>
+                        </a:effectRef>
+                        <a:fontRef idx="minor">
+                          <a:schemeClr val="tx1"/>
+                        </a:fontRef>
+                      </wps:style>
+                      <wps:bodyPr/>
+                    </wps:wsp>
+                  </a:graphicData>
+                </a:graphic>
+              </wp:anchor>
+            </w:drawing>
+          </mc:Choice>
+          <mc:Fallback>
+            <w:pict>
+              <v:shape w14:anchorId="41DD2859" id="Straight Arrow Connector 10" o:spid="_x0000_s1026" type="#_x0000_t32" style="position:absolute;margin-left:172pt;margin-top:100.75pt;width:0;height:54.35pt;z-index:251751424;visibility:visible;mso-wrap-style:square;mso-wrap-distance-left:9pt;mso-wrap-distance-top:0;mso-wrap-distance-right:9pt;mso-wrap-distance-bottom:0;mso-position-horizontal:absolute;mso-position-horizontal-relative:text;mso-position-vertical:absolute;mso-position-vertical-relative:text" o:gfxdata="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" strokecolor="#156082 [3204]" strokeweight=".5pt">
+                <v:stroke endarrow="block" joinstyle="miter"/>
+              </v:shape>
+            </w:pict>
+          </mc:Fallback>
+        </mc:AlternateContent>
+      </w:r>
+      <w:r>
+        <w:rPr>
+          <w:rFonts w:hint="cs"/>
+          <w:noProof/>
+          <w:sz w:val="32"/>
+          <w:szCs w:val="32"/>
+          <w:rtl/>
+          <w:lang w:val="ar-SA"/>
+        </w:rPr>
+        <mc:AlternateContent>
+          <mc:Choice Requires="wps">
+            <w:drawing>
+              <wp:anchor distT="0" distB="0" distL="114300" distR="114300" simplePos="0" relativeHeight="251750400" behindDoc="0" locked="0" layoutInCell="1" allowOverlap="1" wp14:anchorId="454D3281" wp14:editId="090499C2">
+                <wp:simplePos x="0" y="0"/>
+                <wp:positionH relativeFrom="column">
+                  <wp:posOffset>2489200</wp:posOffset>
+                </wp:positionH>
+                <wp:positionV relativeFrom="paragraph">
+                  <wp:posOffset>1660313</wp:posOffset>
+                </wp:positionV>
+                <wp:extent cx="0" cy="127000"/>
+                <wp:effectExtent l="76200" t="0" r="57150" b="63500"/>
+                <wp:wrapNone/>
+                <wp:docPr id="458120039" name="Straight Arrow Connector 9"/>
+                <wp:cNvGraphicFramePr/>
+                <a:graphic xmlns:a="http://schemas.openxmlformats.org/drawingml/2006/main">
+                  <a:graphicData uri="http://schemas.microsoft.com/office/word/2010/wordprocessingShape">
+                    <wps:wsp>
+                      <wps:cNvCnPr/>
+                      <wps:spPr>
+                        <a:xfrm>
+                          <a:off x="0" y="0"/>
+                          <a:ext cx="0" cy="127000"/>
+                        </a:xfrm>
+                        <a:prstGeom prst="straightConnector1">
+                          <a:avLst/>
+                        </a:prstGeom>
+                        <a:ln>
+                          <a:tailEnd type="triangle"/>
+                        </a:ln>
+                      </wps:spPr>
+                      <wps:style>
+                        <a:lnRef idx="1">
+                          <a:schemeClr val="accent1"/>
+                        </a:lnRef>
+                        <a:fillRef idx="0">
+                          <a:schemeClr val="accent1"/>
+                        </a:fillRef>
+                        <a:effectRef idx="0">
+                          <a:schemeClr val="accent1"/>
+                        </a:effectRef>
+                        <a:fontRef idx="minor">
+                          <a:schemeClr val="tx1"/>
+                        </a:fontRef>
+                      </wps:style>
+                      <wps:bodyPr/>
+                    </wps:wsp>
+                  </a:graphicData>
+                </a:graphic>
+              </wp:anchor>
+            </w:drawing>
+          </mc:Choice>
+          <mc:Fallback>
+            <w:pict>
+              <v:shape w14:anchorId="059CBDF3" id="Straight Arrow Connector 9" o:spid="_x0000_s1026" type="#_x0000_t32" style="position:absolute;margin-left:196pt;margin-top:130.75pt;width:0;height:10pt;z-index:251750400;visibility:visible;mso-wrap-style:square;mso-wrap-distance-left:9pt;mso-wrap-distance-top:0;mso-wrap-distance-right:9pt;mso-wrap-distance-bottom:0;mso-position-horizontal:absolute;mso-position-horizontal-relative:text;mso-position-vertical:absolute;mso-position-vertical-relative:text" o:gfxdata="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" strokecolor="#156082 [3204]" strokeweight=".5pt">
+                <v:stroke endarrow="block" joinstyle="miter"/>
+              </v:shape>
+            </w:pict>
+          </mc:Fallback>
+        </mc:AlternateContent>
+      </w:r>
+      <w:r>
+        <w:rPr>
+          <w:rFonts w:hint="cs"/>
+          <w:noProof/>
+          <w:sz w:val="32"/>
+          <w:szCs w:val="32"/>
+          <w:rtl/>
+          <w:lang w:val="ar-SA"/>
+        </w:rPr>
+        <mc:AlternateContent>
+          <mc:Choice Requires="wps">
+            <w:drawing>
+              <wp:anchor distT="0" distB="0" distL="114300" distR="114300" simplePos="0" relativeHeight="251749376" behindDoc="0" locked="0" layoutInCell="1" allowOverlap="1" wp14:anchorId="17080EDE" wp14:editId="21C6B574">
+                <wp:simplePos x="0" y="0"/>
+                <wp:positionH relativeFrom="column">
+                  <wp:posOffset>2281767</wp:posOffset>
+                </wp:positionH>
+                <wp:positionV relativeFrom="paragraph">
+                  <wp:posOffset>1465580</wp:posOffset>
+                </wp:positionV>
+                <wp:extent cx="0" cy="110067"/>
+                <wp:effectExtent l="76200" t="0" r="57150" b="61595"/>
+                <wp:wrapNone/>
+                <wp:docPr id="651430331" name="Straight Arrow Connector 8"/>
+                <wp:cNvGraphicFramePr/>
+                <a:graphic xmlns:a="http://schemas.openxmlformats.org/drawingml/2006/main">
+                  <a:graphicData uri="http://schemas.microsoft.com/office/word/2010/wordprocessingShape">
+                    <wps:wsp>
+                      <wps:cNvCnPr/>
+                      <wps:spPr>
+                        <a:xfrm>
+                          <a:off x="0" y="0"/>
+                          <a:ext cx="0" cy="110067"/>
+                        </a:xfrm>
+                        <a:prstGeom prst="straightConnector1">
+                          <a:avLst/>
+                        </a:prstGeom>
+                        <a:ln>
+                          <a:tailEnd type="triangle"/>
+                        </a:ln>
+                      </wps:spPr>
+                      <wps:style>
+                        <a:lnRef idx="1">
+                          <a:schemeClr val="accent1"/>
+                        </a:lnRef>
+                        <a:fillRef idx="0">
+                          <a:schemeClr val="accent1"/>
+                        </a:fillRef>
+                        <a:effectRef idx="0">
+                          <a:schemeClr val="accent1"/>
+                        </a:effectRef>
+                        <a:fontRef idx="minor">
+                          <a:schemeClr val="tx1"/>
+                        </a:fontRef>
+                      </wps:style>
+                      <wps:bodyPr/>
+                    </wps:wsp>
+                  </a:graphicData>
+                </a:graphic>
+              </wp:anchor>
+            </w:drawing>
+          </mc:Choice>
+          <mc:Fallback>
+            <w:pict>
+              <v:shape w14:anchorId="6BC4F223" id="Straight Arrow Connector 8" o:spid="_x0000_s1026" type="#_x0000_t32" style="position:absolute;margin-left:179.65pt;margin-top:115.4pt;width:0;height:8.65pt;z-index:251749376;visibility:visible;mso-wrap-style:square;mso-wrap-distance-left:9pt;mso-wrap-distance-top:0;mso-wrap-distance-right:9pt;mso-wrap-distance-bottom:0;mso-position-horizontal:absolute;mso-position-horizontal-relative:text;mso-position-vertical:absolute;mso-position-vertical-relative:text" o:gfxdata="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" strokecolor="#156082 [3204]" strokeweight=".5pt">
+                <v:stroke endarrow="block" joinstyle="miter"/>
+              </v:shape>
+            </w:pict>
+          </mc:Fallback>
+        </mc:AlternateContent>
+      </w:r>
+      <w:r>
+        <w:rPr>
+          <w:rFonts w:hint="cs"/>
+          <w:noProof/>
+          <w:sz w:val="32"/>
+          <w:szCs w:val="32"/>
+          <w:rtl/>
+          <w:lang w:val="ar-SA"/>
+        </w:rPr>
+        <mc:AlternateContent>
+          <mc:Choice Requires="wps">
+            <w:drawing>
+              <wp:anchor distT="0" distB="0" distL="114300" distR="114300" simplePos="0" relativeHeight="251748352" behindDoc="0" locked="0" layoutInCell="1" allowOverlap="1" wp14:anchorId="187D802E" wp14:editId="264111AF">
+                <wp:simplePos x="0" y="0"/>
+                <wp:positionH relativeFrom="column">
+                  <wp:posOffset>2201333</wp:posOffset>
+                </wp:positionH>
+                <wp:positionV relativeFrom="paragraph">
+                  <wp:posOffset>1461347</wp:posOffset>
+                </wp:positionV>
+                <wp:extent cx="71967" cy="0"/>
+                <wp:effectExtent l="0" t="0" r="0" b="0"/>
+                <wp:wrapNone/>
+                <wp:docPr id="1276777652" name="Straight Connector 7"/>
+                <wp:cNvGraphicFramePr/>
+                <a:graphic xmlns:a="http://schemas.openxmlformats.org/drawingml/2006/main">
+                  <a:graphicData uri="http://schemas.microsoft.com/office/word/2010/wordprocessingShape">
+                    <wps:wsp>
+                      <wps:cNvCnPr/>
+                      <wps:spPr>
+                        <a:xfrm>
+                          <a:off x="0" y="0"/>
+                          <a:ext cx="71967" cy="0"/>
+                        </a:xfrm>
+                        <a:prstGeom prst="line">
+                          <a:avLst/>
+                        </a:prstGeom>
+                      </wps:spPr>
+                      <wps:style>
+                        <a:lnRef idx="1">
+                          <a:schemeClr val="accent1"/>
+                        </a:lnRef>
+                        <a:fillRef idx="0">
+                          <a:schemeClr val="accent1"/>
+                        </a:fillRef>
+                        <a:effectRef idx="0">
+                          <a:schemeClr val="accent1"/>
+                        </a:effectRef>
+                        <a:fontRef idx="minor">
+                          <a:schemeClr val="tx1"/>
+                        </a:fontRef>
+                      </wps:style>
+                      <wps:bodyPr/>
+                    </wps:wsp>
+                  </a:graphicData>
+                </a:graphic>
+              </wp:anchor>
+            </w:drawing>
+          </mc:Choice>
+          <mc:Fallback>
+            <w:pict>
+              <v:line w14:anchorId="0CF8D472" id="Straight Connector 7" o:spid="_x0000_s1026" style="position:absolute;z-index:251748352;visibility:visible;mso-wrap-style:square;mso-wrap-distance-left:9pt;mso-wrap-distance-top:0;mso-wrap-distance-right:9pt;mso-wrap-distance-bottom:0;mso-position-horizontal:absolute;mso-position-horizontal-relative:text;mso-position-vertical:absolute;mso-position-vertical-relative:text" from="173.35pt,115.05pt" to="179pt,115.05pt" o:gfxdata="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" strokecolor="#156082 [3204]" strokeweight=".5pt">
+                <v:stroke joinstyle="miter"/>
+              </v:line>
+            </w:pict>
+          </mc:Fallback>
+        </mc:AlternateContent>
+      </w:r>
+      <w:r>
+        <w:rPr>
+          <w:rFonts w:hint="cs"/>
+          <w:noProof/>
+          <w:sz w:val="32"/>
+          <w:szCs w:val="32"/>
+          <w:rtl/>
+          <w:lang w:val="ar-SA"/>
+        </w:rPr>
+        <mc:AlternateContent>
+          <mc:Choice Requires="wps">
+            <w:drawing>
+              <wp:anchor distT="0" distB="0" distL="114300" distR="114300" simplePos="0" relativeHeight="251747328" behindDoc="0" locked="0" layoutInCell="1" allowOverlap="1" wp14:anchorId="6AC3F72B" wp14:editId="0778A9BC">
+                <wp:simplePos x="0" y="0"/>
+                <wp:positionH relativeFrom="column">
+                  <wp:posOffset>2184400</wp:posOffset>
+                </wp:positionH>
+                <wp:positionV relativeFrom="paragraph">
+                  <wp:posOffset>1266613</wp:posOffset>
+                </wp:positionV>
+                <wp:extent cx="0" cy="317500"/>
+                <wp:effectExtent l="76200" t="0" r="76200" b="63500"/>
+                <wp:wrapNone/>
+                <wp:docPr id="1395954467" name="Straight Arrow Connector 6"/>
+                <wp:cNvGraphicFramePr/>
+                <a:graphic xmlns:a="http://schemas.openxmlformats.org/drawingml/2006/main">
+                  <a:graphicData uri="http://schemas.microsoft.com/office/word/2010/wordprocessingShape">
+                    <wps:wsp>
+                      <wps:cNvCnPr/>
+                      <wps:spPr>
+                        <a:xfrm>
+                          <a:off x="0" y="0"/>
+                          <a:ext cx="0" cy="317500"/>
+                        </a:xfrm>
+                        <a:prstGeom prst="straightConnector1">
+                          <a:avLst/>
+                        </a:prstGeom>
+                        <a:ln>
+                          <a:tailEnd type="triangle"/>
+                        </a:ln>
+                      </wps:spPr>
+                      <wps:style>
+                        <a:lnRef idx="1">
+                          <a:schemeClr val="accent1"/>
+                        </a:lnRef>
+                        <a:fillRef idx="0">
+                          <a:schemeClr val="accent1"/>
+                        </a:fillRef>
+                        <a:effectRef idx="0">
+                          <a:schemeClr val="accent1"/>
+                        </a:effectRef>
+                        <a:fontRef idx="minor">
+                          <a:schemeClr val="tx1"/>
+                        </a:fontRef>
+                      </wps:style>
+                      <wps:bodyPr/>
+                    </wps:wsp>
+                  </a:graphicData>
+                </a:graphic>
+              </wp:anchor>
+            </w:drawing>
+          </mc:Choice>
+          <mc:Fallback>
+            <w:pict>
+              <v:shape w14:anchorId="445DF724" id="Straight Arrow Connector 6" o:spid="_x0000_s1026" type="#_x0000_t32" style="position:absolute;margin-left:172pt;margin-top:99.75pt;width:0;height:25pt;z-index:251747328;visibility:visible;mso-wrap-style:square;mso-wrap-distance-left:9pt;mso-wrap-distance-top:0;mso-wrap-distance-right:9pt;mso-wrap-distance-bottom:0;mso-position-horizontal:absolute;mso-position-horizontal-relative:text;mso-position-vertical:absolute;mso-position-vertical-relative:text" o:gfxdata="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" strokecolor="#156082 [3204]" strokeweight=".5pt">
+                <v:stroke endarrow="block" joinstyle="miter"/>
+              </v:shape>
+            </w:pict>
+          </mc:Fallback>
+        </mc:AlternateContent>
+      </w:r>
+      <w:r>
+        <w:rPr>
+          <w:rFonts w:hint="cs"/>
+          <w:noProof/>
+          <w:sz w:val="32"/>
+          <w:szCs w:val="32"/>
+          <w:rtl/>
+          <w:lang w:val="ar-SA"/>
+        </w:rPr>
+        <mc:AlternateContent>
+          <mc:Choice Requires="wps">
+            <w:drawing>
+              <wp:anchor distT="0" distB="0" distL="114300" distR="114300" simplePos="0" relativeHeight="251746304" behindDoc="0" locked="0" layoutInCell="1" allowOverlap="1" wp14:anchorId="733665A5" wp14:editId="5A9BF7BA">
+                <wp:simplePos x="0" y="0"/>
+                <wp:positionH relativeFrom="column">
+                  <wp:posOffset>1524001</wp:posOffset>
+                </wp:positionH>
+                <wp:positionV relativeFrom="paragraph">
+                  <wp:posOffset>1440180</wp:posOffset>
+                </wp:positionV>
+                <wp:extent cx="101600" cy="12700"/>
+                <wp:effectExtent l="0" t="57150" r="50800" b="82550"/>
+                <wp:wrapNone/>
+                <wp:docPr id="959319547" name="Straight Arrow Connector 5"/>
+                <wp:cNvGraphicFramePr/>
+                <a:graphic xmlns:a="http://schemas.openxmlformats.org/drawingml/2006/main">
+                  <a:graphicData uri="http://schemas.microsoft.com/office/word/2010/wordprocessingShape">
+                    <wps:wsp>
+                      <wps:cNvCnPr/>
+                      <wps:spPr>
+                        <a:xfrm>
+                          <a:off x="0" y="0"/>
+                          <a:ext cx="101600" cy="12700"/>
+                        </a:xfrm>
+                        <a:prstGeom prst="straightConnector1">
+                          <a:avLst/>
+                        </a:prstGeom>
+                        <a:ln>
+                          <a:tailEnd type="triangle"/>
+                        </a:ln>
+                      </wps:spPr>
+                      <wps:style>
+                        <a:lnRef idx="1">
+                          <a:schemeClr val="accent1"/>
+                        </a:lnRef>
+                        <a:fillRef idx="0">
+                          <a:schemeClr val="accent1"/>
+                        </a:fillRef>
+                        <a:effectRef idx="0">
+                          <a:schemeClr val="accent1"/>
+                        </a:effectRef>
+                        <a:fontRef idx="minor">
+                          <a:schemeClr val="tx1"/>
+                        </a:fontRef>
+                      </wps:style>
+                      <wps:bodyPr/>
+                    </wps:wsp>
+                  </a:graphicData>
+                </a:graphic>
+                <wp14:sizeRelH relativeFrom="margin">
+                  <wp14:pctWidth>0</wp14:pctWidth>
+                </wp14:sizeRelH>
+                <wp14:sizeRelV relativeFrom="margin">
+                  <wp14:pctHeight>0</wp14:pctHeight>
+                </wp14:sizeRelV>
+              </wp:anchor>
+            </w:drawing>
+          </mc:Choice>
+          <mc:Fallback>
+            <w:pict>
+              <v:shape w14:anchorId="31631BCD" id="Straight Arrow Connector 5" o:spid="_x0000_s1026" type="#_x0000_t32" style="position:absolute;margin-left:120pt;margin-top:113.4pt;width:8pt;height:1pt;z-index:251746304;visibility:visible;mso-wrap-style:square;mso-width-percent:0;mso-height-percent:0;mso-wrap-distance-left:9pt;mso-wrap-distance-top:0;mso-wrap-distance-right:9pt;mso-wrap-distance-bottom:0;mso-position-horizontal:absolute;mso-position-horizontal-relative:text;mso-position-vertical:absolute;mso-position-vertical-relative:text;mso-width-percent:0;mso-height-percent:0;mso-width-relative:margin;mso-height-relative:margin" o:gfxdata="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" strokecolor="#156082 [3204]" strokeweight=".5pt">
+                <v:stroke endarrow="block" joinstyle="miter"/>
+              </v:shape>
+            </w:pict>
+          </mc:Fallback>
+        </mc:AlternateContent>
+      </w:r>
+      <w:r>
+        <w:rPr>
+          <w:rFonts w:hint="cs"/>
+          <w:noProof/>
+          <w:sz w:val="32"/>
+          <w:szCs w:val="32"/>
+          <w:rtl/>
+          <w:lang w:val="ar-SA"/>
+        </w:rPr>
+        <mc:AlternateContent>
+          <mc:Choice Requires="wps">
+            <w:drawing>
+              <wp:anchor distT="0" distB="0" distL="114300" distR="114300" simplePos="0" relativeHeight="251745280" behindDoc="0" locked="0" layoutInCell="1" allowOverlap="1" wp14:anchorId="33F98371" wp14:editId="01873EE9">
+                <wp:simplePos x="0" y="0"/>
+                <wp:positionH relativeFrom="column">
+                  <wp:posOffset>1528233</wp:posOffset>
+                </wp:positionH>
+                <wp:positionV relativeFrom="paragraph">
+                  <wp:posOffset>1114213</wp:posOffset>
+                </wp:positionV>
+                <wp:extent cx="0" cy="325967"/>
+                <wp:effectExtent l="0" t="0" r="38100" b="36195"/>
+                <wp:wrapNone/>
+                <wp:docPr id="1857650826" name="Straight Connector 4"/>
+                <wp:cNvGraphicFramePr/>
+                <a:graphic xmlns:a="http://schemas.openxmlformats.org/drawingml/2006/main">
+                  <a:graphicData uri="http://schemas.microsoft.com/office/word/2010/wordprocessingShape">
+                    <wps:wsp>
+                      <wps:cNvCnPr/>
+                      <wps:spPr>
+                        <a:xfrm>
+                          <a:off x="0" y="0"/>
+                          <a:ext cx="0" cy="325967"/>
+                        </a:xfrm>
+                        <a:prstGeom prst="line">
+                          <a:avLst/>
+                        </a:prstGeom>
+                      </wps:spPr>
+                      <wps:style>
+                        <a:lnRef idx="1">
+                          <a:schemeClr val="accent1"/>
+                        </a:lnRef>
+                        <a:fillRef idx="0">
+                          <a:schemeClr val="accent1"/>
+                        </a:fillRef>
+                        <a:effectRef idx="0">
+                          <a:schemeClr val="accent1"/>
+                        </a:effectRef>
+                        <a:fontRef idx="minor">
+                          <a:schemeClr val="tx1"/>
+                        </a:fontRef>
+                      </wps:style>
+                      <wps:bodyPr/>
+                    </wps:wsp>
+                  </a:graphicData>
+                </a:graphic>
+              </wp:anchor>
+            </w:drawing>
+          </mc:Choice>
+          <mc:Fallback>
+            <w:pict>
+              <v:line w14:anchorId="2F375882" id="Straight Connector 4" o:spid="_x0000_s1026" style="position:absolute;z-index:251745280;visibility:visible;mso-wrap-style:square;mso-wrap-distance-left:9pt;mso-wrap-distance-top:0;mso-wrap-distance-right:9pt;mso-wrap-distance-bottom:0;mso-position-horizontal:absolute;mso-position-horizontal-relative:text;mso-position-vertical:absolute;mso-position-vertical-relative:text" from="120.35pt,87.75pt" to="120.35pt,113.4pt" o:gfxdata="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" strokecolor="#156082 [3204]" strokeweight=".5pt">
+                <v:stroke joinstyle="miter"/>
+              </v:line>
+            </w:pict>
+          </mc:Fallback>
+        </mc:AlternateContent>
+      </w:r>
+      <w:r>
+        <w:rPr>
+          <w:rFonts w:hint="cs"/>
+          <w:noProof/>
+          <w:sz w:val="32"/>
+          <w:szCs w:val="32"/>
+          <w:rtl/>
+          <w:lang w:val="ar-SA"/>
+        </w:rPr>
+        <mc:AlternateContent>
+          <mc:Choice Requires="wps">
+            <w:drawing>
+              <wp:anchor distT="0" distB="0" distL="114300" distR="114300" simplePos="0" relativeHeight="251744256" behindDoc="0" locked="0" layoutInCell="1" allowOverlap="1" wp14:anchorId="588ABB5C" wp14:editId="19B72FFF">
+                <wp:simplePos x="0" y="0"/>
+                <wp:positionH relativeFrom="column">
+                  <wp:posOffset>1579033</wp:posOffset>
+                </wp:positionH>
+                <wp:positionV relativeFrom="paragraph">
+                  <wp:posOffset>1114213</wp:posOffset>
+                </wp:positionV>
+                <wp:extent cx="0" cy="105834"/>
+                <wp:effectExtent l="76200" t="0" r="57150" b="66040"/>
+                <wp:wrapNone/>
+                <wp:docPr id="2049892301" name="Straight Arrow Connector 3"/>
+                <wp:cNvGraphicFramePr/>
+                <a:graphic xmlns:a="http://schemas.openxmlformats.org/drawingml/2006/main">
+                  <a:graphicData uri="http://schemas.microsoft.com/office/word/2010/wordprocessingShape">
+                    <wps:wsp>
+                      <wps:cNvCnPr/>
+                      <wps:spPr>
+                        <a:xfrm>
+                          <a:off x="0" y="0"/>
+                          <a:ext cx="0" cy="105834"/>
+                        </a:xfrm>
+                        <a:prstGeom prst="straightConnector1">
+                          <a:avLst/>
+                        </a:prstGeom>
+                        <a:ln>
+                          <a:tailEnd type="triangle"/>
+                        </a:ln>
+                      </wps:spPr>
+                      <wps:style>
+                        <a:lnRef idx="1">
+                          <a:schemeClr val="accent1"/>
+                        </a:lnRef>
+                        <a:fillRef idx="0">
+                          <a:schemeClr val="accent1"/>
+                        </a:fillRef>
+                        <a:effectRef idx="0">
+                          <a:schemeClr val="accent1"/>
+                        </a:effectRef>
+                        <a:fontRef idx="minor">
+                          <a:schemeClr val="tx1"/>
+                        </a:fontRef>
+                      </wps:style>
+                      <wps:bodyPr/>
+                    </wps:wsp>
+                  </a:graphicData>
+                </a:graphic>
+              </wp:anchor>
+            </w:drawing>
+          </mc:Choice>
+          <mc:Fallback>
+            <w:pict>
+              <v:shape w14:anchorId="3AB7FA1E" id="Straight Arrow Connector 3" o:spid="_x0000_s1026" type="#_x0000_t32" style="position:absolute;margin-left:124.35pt;margin-top:87.75pt;width:0;height:8.35pt;z-index:251744256;visibility:visible;mso-wrap-style:square;mso-wrap-distance-left:9pt;mso-wrap-distance-top:0;mso-wrap-distance-right:9pt;mso-wrap-distance-bottom:0;mso-position-horizontal:absolute;mso-position-horizontal-relative:text;mso-position-vertical:absolute;mso-position-vertical-relative:text" o:gfxdata="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" strokecolor="#156082 [3204]" strokeweight=".5pt">
+                <v:stroke endarrow="block" joinstyle="miter"/>
+              </v:shape>
+            </w:pict>
+          </mc:Fallback>
+        </mc:AlternateContent>
+      </w:r>
+      <w:r>
+        <w:rPr>
+          <w:rFonts w:hint="cs"/>
+          <w:noProof/>
+          <w:sz w:val="32"/>
+          <w:szCs w:val="32"/>
+          <w:rtl/>
+          <w:lang w:val="ar-SA"/>
+        </w:rPr>
+        <mc:AlternateContent>
+          <mc:Choice Requires="wps">
+            <w:drawing>
+              <wp:anchor distT="0" distB="0" distL="114300" distR="114300" simplePos="0" relativeHeight="251743232" behindDoc="0" locked="0" layoutInCell="1" allowOverlap="1" wp14:anchorId="5BA411D3" wp14:editId="61E55E5D">
+                <wp:simplePos x="0" y="0"/>
+                <wp:positionH relativeFrom="column">
+                  <wp:posOffset>1422400</wp:posOffset>
+                </wp:positionH>
+                <wp:positionV relativeFrom="paragraph">
+                  <wp:posOffset>919480</wp:posOffset>
+                </wp:positionV>
+                <wp:extent cx="0" cy="122767"/>
+                <wp:effectExtent l="76200" t="0" r="57150" b="48895"/>
+                <wp:wrapNone/>
+                <wp:docPr id="1991524524" name="Straight Arrow Connector 2"/>
+                <wp:cNvGraphicFramePr/>
+                <a:graphic xmlns:a="http://schemas.openxmlformats.org/drawingml/2006/main">
+                  <a:graphicData uri="http://schemas.microsoft.com/office/word/2010/wordprocessingShape">
+                    <wps:wsp>
+                      <wps:cNvCnPr/>
+                      <wps:spPr>
+                        <a:xfrm>
+                          <a:off x="0" y="0"/>
+                          <a:ext cx="0" cy="122767"/>
+                        </a:xfrm>
+                        <a:prstGeom prst="straightConnector1">
+                          <a:avLst/>
+                        </a:prstGeom>
+                        <a:ln>
+                          <a:tailEnd type="triangle"/>
+                        </a:ln>
+                      </wps:spPr>
+                      <wps:style>
+                        <a:lnRef idx="1">
+                          <a:schemeClr val="accent1"/>
+                        </a:lnRef>
+                        <a:fillRef idx="0">
+                          <a:schemeClr val="accent1"/>
+                        </a:fillRef>
+                        <a:effectRef idx="0">
+                          <a:schemeClr val="accent1"/>
+                        </a:effectRef>
+                        <a:fontRef idx="minor">
+                          <a:schemeClr val="tx1"/>
+                        </a:fontRef>
+                      </wps:style>
+                      <wps:bodyPr/>
+                    </wps:wsp>
+                  </a:graphicData>
+                </a:graphic>
+              </wp:anchor>
+            </w:drawing>
+          </mc:Choice>
+          <mc:Fallback>
+            <w:pict>
+              <v:shape w14:anchorId="06F33EEB" id="Straight Arrow Connector 2" o:spid="_x0000_s1026" type="#_x0000_t32" style="position:absolute;margin-left:112pt;margin-top:72.4pt;width:0;height:9.65pt;z-index:251743232;visibility:visible;mso-wrap-style:square;mso-wrap-distance-left:9pt;mso-wrap-distance-top:0;mso-wrap-distance-right:9pt;mso-wrap-distance-bottom:0;mso-position-horizontal:absolute;mso-position-horizontal-relative:text;mso-position-vertical:absolute;mso-position-vertical-relative:text" o:gfxdata="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" strokecolor="#156082 [3204]" strokeweight=".5pt">
+                <v:stroke endarrow="block" joinstyle="miter"/>
+              </v:shape>
+            </w:pict>
+          </mc:Fallback>
+        </mc:AlternateContent>
+      </w:r>
+      <w:r>
+        <w:rPr>
+          <w:rFonts w:hint="cs"/>
+          <w:noProof/>
+          <w:sz w:val="32"/>
+          <w:szCs w:val="32"/>
+          <w:rtl/>
+          <w:lang w:val="ar-SA"/>
+        </w:rPr>
+        <mc:AlternateContent>
+          <mc:Choice Requires="wps">
+            <w:drawing>
+              <wp:anchor distT="0" distB="0" distL="114300" distR="114300" simplePos="0" relativeHeight="251742208" behindDoc="0" locked="0" layoutInCell="1" allowOverlap="1" wp14:anchorId="0E1C4431" wp14:editId="23C90800">
+                <wp:simplePos x="0" y="0"/>
+                <wp:positionH relativeFrom="column">
+                  <wp:posOffset>969433</wp:posOffset>
+                </wp:positionH>
+                <wp:positionV relativeFrom="paragraph">
+                  <wp:posOffset>745913</wp:posOffset>
+                </wp:positionV>
+                <wp:extent cx="0" cy="131234"/>
+                <wp:effectExtent l="76200" t="0" r="57150" b="59690"/>
+                <wp:wrapNone/>
+                <wp:docPr id="1465850488" name="Straight Arrow Connector 1"/>
+                <wp:cNvGraphicFramePr/>
+                <a:graphic xmlns:a="http://schemas.openxmlformats.org/drawingml/2006/main">
+                  <a:graphicData uri="http://schemas.microsoft.com/office/word/2010/wordprocessingShape">
+                    <wps:wsp>
+                      <wps:cNvCnPr/>
+                      <wps:spPr>
+                        <a:xfrm>
+                          <a:off x="0" y="0"/>
+                          <a:ext cx="0" cy="131234"/>
+                        </a:xfrm>
+                        <a:prstGeom prst="straightConnector1">
+                          <a:avLst/>
+                        </a:prstGeom>
+                        <a:ln>
+                          <a:tailEnd type="triangle"/>
+                        </a:ln>
+                      </wps:spPr>
+                      <wps:style>
+                        <a:lnRef idx="1">
+                          <a:schemeClr val="accent1"/>
+                        </a:lnRef>
+                        <a:fillRef idx="0">
+                          <a:schemeClr val="accent1"/>
+                        </a:fillRef>
+                        <a:effectRef idx="0">
+                          <a:schemeClr val="accent1"/>
+                        </a:effectRef>
+                        <a:fontRef idx="minor">
+                          <a:schemeClr val="tx1"/>
+                        </a:fontRef>
+                      </wps:style>
+                      <wps:bodyPr/>
+                    </wps:wsp>
+                  </a:graphicData>
+                </a:graphic>
+              </wp:anchor>
+            </w:drawing>
+          </mc:Choice>
+          <mc:Fallback>
+            <w:pict>
+              <v:shape w14:anchorId="30438AB4" id="Straight Arrow Connector 1" o:spid="_x0000_s1026" type="#_x0000_t32" style="position:absolute;margin-left:76.35pt;margin-top:58.75pt;width:0;height:10.35pt;z-index:251742208;visibility:visible;mso-wrap-style:square;mso-wrap-distance-left:9pt;mso-wrap-distance-top:0;mso-wrap-distance-right:9pt;mso-wrap-distance-bottom:0;mso-position-horizontal:absolute;mso-position-horizontal-relative:text;mso-position-vertical:absolute;mso-position-vertical-relative:text" o:gfxdata="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" strokecolor="#156082 [3204]" strokeweight=".5pt">
+                <v:stroke endarrow="block" joinstyle="miter"/>
+              </v:shape>
+            </w:pict>
+          </mc:Fallback>
+        </mc:AlternateContent>
+      </w:r>
+      <w:r>
+        <w:rPr>
+          <w:rFonts w:hint="cs"/>
+          <w:noProof/>
+          <w:sz w:val="32"/>
+          <w:szCs w:val="32"/>
+          <w:rtl/>
+          <w:lang w:val="ar-SA"/>
+        </w:rPr>
         <w:drawing>
-          <wp:inline distT="0" distB="0" distL="0" distR="0" wp14:anchorId="0D24F754" wp14:editId="0F2AC20A">
+          <wp:inline distT="0" distB="0" distL="0" distR="0" wp14:anchorId="0D24F754" wp14:editId="3122D298">
             <wp:extent cx="6178062" cy="3950677"/>
             <wp:effectExtent l="0" t="0" r="13335" b="12065"/>
             <wp:docPr id="855634551" name="Chart 4"/>
@@ -11401,7 +13440,7 @@
 </file>
 
 <file path=word/numbering.xml><?xml version="1.0" encoding="utf-8"?>
-<w:numbering xmlns:wpc="http://schemas.microsoft.com/office/word/2010/wordprocessingCanvas" xmlns:cx="http://schemas.microsoft.com/office/drawing/2014/chartex" xmlns:cx1="http://schemas.microsoft.com/office/drawing/2015/9/8/chartex" xmlns:cx2="http://schemas.microsoft.com/office/drawing/2015/10/21/chartex" xmlns:cx3="http://schemas.microsoft.com/office/drawing/2016/5/9/chartex" xmlns:cx4="http://schemas.microsoft.com/office/drawing/2016/5/10/chartex" xmlns:cx5="http://schemas.microsoft.com/office/drawing/2016/5/11/chartex" xmlns:cx6="http://schemas.microsoft.com/office/drawing/2016/5/12/chartex" xmlns:cx7="http://schemas.microsoft.com/office/drawing/2016/5/13/chartex" xmlns:cx8="http://schemas.microsoft.com/office/drawing/2016/5/14/chartex" xmlns:mc="http://schemas.openxmlformats.org/markup-compatibility/2006" xmlns:aink="http://schemas.microsoft.com/office/drawing/2016/ink" xmlns:am3d="http://schemas.microsoft.com/office/drawing/2017/model3d" xmlns:o="urn:schemas-microsoft-com:office:office" xmlns:oel="http://schemas.microsoft.com/office/2019/extlst" xmlns:r="http://schemas.openxmlformats.org/officeDocument/2006/relationships" xmlns:m="http://schemas.openxmlformats.org/officeDocument/2006/math" xmlns:v="urn:schemas-microsoft-com:vml" xmlns:wp14="http://schemas.microsoft.com/office/word/2010/wordprocessingDrawing" xmlns:wp="http://schemas.openxmlformats.org/drawingml/2006/wordprocessingDrawing" xmlns:w10="urn:schemas-microsoft-com:office:word" xmlns:w="http://schemas.openxmlformats.org/wordprocessingml/2006/main" xmlns:w14="http://schemas.microsoft.com/office/word/2010/wordml" xmlns:w15="http://schemas.microsoft.com/office/word/2012/wordml" xmlns:w16cex="http://schemas.microsoft.com/office/word/2018/wordml/cex" xmlns:w16cid="http://schemas.microsoft.com/office/word/2016/wordml/cid" xmlns:w16="http://schemas.microsoft.com/office/word/2018/wordml" xmlns:w16du="http://schemas.microsoft.com/office/word/2023/wordml/word16du" xmlns:w16sdtdh="http://schemas.microsoft.com/office/word/2020/wordml/sdtdatahash" xmlns:w16se="http://schemas.microsoft.com/office/word/2015/wordml/symex" xmlns:wpg="http://schemas.microsoft.com/office/word/2010/wordprocessingGroup" xmlns:wpi="http://schemas.microsoft.com/office/word/2010/wordprocessingInk" xmlns:wne="http://schemas.microsoft.com/office/word/2006/wordml" xmlns:wps="http://schemas.microsoft.com/office/word/2010/wordprocessingShape" mc:Ignorable="w14 w15 w16se w16cid w16 w16cex w16sdtdh w16du wp14">
+<w:numbering xmlns:wpc="http://schemas.microsoft.com/office/word/2010/wordprocessingCanvas" xmlns:cx="http://schemas.microsoft.com/office/drawing/2014/chartex" xmlns:cx1="http://schemas.microsoft.com/office/drawing/2015/9/8/chartex" xmlns:cx2="http://schemas.microsoft.com/office/drawing/2015/10/21/chartex" xmlns:cx3="http://schemas.microsoft.com/office/drawing/2016/5/9/chartex" xmlns:cx4="http://schemas.microsoft.com/office/drawing/2016/5/10/chartex" xmlns:cx5="http://schemas.microsoft.com/office/drawing/2016/5/11/chartex" xmlns:cx6="http://schemas.microsoft.com/office/drawing/2016/5/12/chartex" xmlns:cx7="http://schemas.microsoft.com/office/drawing/2016/5/13/chartex" xmlns:cx8="http://schemas.microsoft.com/office/drawing/2016/5/14/chartex" xmlns:mc="http://schemas.openxmlformats.org/markup-compatibility/2006" xmlns:aink="http://schemas.microsoft.com/office/drawing/2016/ink" xmlns:am3d="http://schemas.microsoft.com/office/drawing/2017/model3d" xmlns:o="urn:schemas-microsoft-com:office:office" xmlns:oel="http://schemas.microsoft.com/office/2019/extlst" xmlns:r="http://schemas.openxmlformats.org/officeDocument/2006/relationships" xmlns:m="http://schemas.openxmlformats.org/officeDocument/2006/math" xmlns:v="urn:schemas-microsoft-com:vml" xmlns:wp14="http://schemas.microsoft.com/office/word/2010/wordprocessingDrawing" xmlns:wp="http://schemas.openxmlformats.org/drawingml/2006/wordprocessingDrawing" xmlns:w10="urn:schemas-microsoft-com:office:word" xmlns:w="http://schemas.openxmlformats.org/wordprocessingml/2006/main" xmlns:w14="http://schemas.microsoft.com/office/word/2010/wordml" xmlns:w15="http://schemas.microsoft.com/office/word/2012/wordml" xmlns:w16cex="http://schemas.microsoft.com/office/word/2018/wordml/cex" xmlns:w16cid="http://schemas.microsoft.com/office/word/2016/wordml/cid" xmlns:w16="http://schemas.microsoft.com/office/word/2018/wordml" xmlns:w16sdtdh="http://schemas.microsoft.com/office/word/2020/wordml/sdtdatahash" xmlns:w16se="http://schemas.microsoft.com/office/word/2015/wordml/symex" xmlns:wpg="http://schemas.microsoft.com/office/word/2010/wordprocessingGroup" xmlns:wpi="http://schemas.microsoft.com/office/word/2010/wordprocessingInk" xmlns:wne="http://schemas.microsoft.com/office/word/2006/wordml" xmlns:wps="http://schemas.microsoft.com/office/word/2010/wordprocessingShape" mc:Ignorable="w14 w15 w16se w16cid w16 w16cex w16sdtdh wp14">
   <w:abstractNum w:abstractNumId="0" w15:restartNumberingAfterBreak="0">
     <w:nsid w:val="036726FB"/>
     <w:multiLevelType w:val="hybridMultilevel"/>
@@ -12931,7 +14970,7 @@
 </file>
 
 <file path=word/styles.xml><?xml version="1.0" encoding="utf-8"?>
-<w:styles xmlns:mc="http://schemas.openxmlformats.org/markup-compatibility/2006" xmlns:r="http://schemas.openxmlformats.org/officeDocument/2006/relationships" xmlns:w="http://schemas.openxmlformats.org/wordprocessingml/2006/main" xmlns:w14="http://schemas.microsoft.com/office/word/2010/wordml" xmlns:w15="http://schemas.microsoft.com/office/word/2012/wordml" xmlns:w16cex="http://schemas.microsoft.com/office/word/2018/wordml/cex" xmlns:w16cid="http://schemas.microsoft.com/office/word/2016/wordml/cid" xmlns:w16="http://schemas.microsoft.com/office/word/2018/wordml" xmlns:w16du="http://schemas.microsoft.com/office/word/2023/wordml/word16du" xmlns:w16sdtdh="http://schemas.microsoft.com/office/word/2020/wordml/sdtdatahash" xmlns:w16se="http://schemas.microsoft.com/office/word/2015/wordml/symex" mc:Ignorable="w14 w15 w16se w16cid w16 w16cex w16sdtdh w16du">
+<w:styles xmlns:mc="http://schemas.openxmlformats.org/markup-compatibility/2006" xmlns:r="http://schemas.openxmlformats.org/officeDocument/2006/relationships" xmlns:w="http://schemas.openxmlformats.org/wordprocessingml/2006/main" xmlns:w14="http://schemas.microsoft.com/office/word/2010/wordml" xmlns:w15="http://schemas.microsoft.com/office/word/2012/wordml" xmlns:w16cex="http://schemas.microsoft.com/office/word/2018/wordml/cex" xmlns:w16cid="http://schemas.microsoft.com/office/word/2016/wordml/cid" xmlns:w16="http://schemas.microsoft.com/office/word/2018/wordml" xmlns:w16sdtdh="http://schemas.microsoft.com/office/word/2020/wordml/sdtdatahash" xmlns:w16se="http://schemas.microsoft.com/office/word/2015/wordml/symex" mc:Ignorable="w14 w15 w16se w16cid w16 w16cex w16sdtdh">
   <w:docDefaults>
     <w:rPrDefault>
       <w:rPr>
@@ -14010,7 +16049,17 @@
     </c:title>
     <c:autoTitleDeleted val="0"/>
     <c:plotArea>
-      <c:layout/>
+      <c:layout>
+        <c:manualLayout>
+          <c:layoutTarget val="inner"/>
+          <c:xMode val="edge"/>
+          <c:yMode val="edge"/>
+          <c:x val="0.1186847018775752"/>
+          <c:y val="0.15820050704560498"/>
+          <c:w val="0.85909307590020256"/>
+          <c:h val="0.7328937925517709"/>
+        </c:manualLayout>
+      </c:layout>
       <c:barChart>
         <c:barDir val="bar"/>
         <c:grouping val="stacked"/>
@@ -14043,52 +16092,52 @@
               <c:strCache>
                 <c:ptCount val="16"/>
                 <c:pt idx="0">
-                  <c:v>phase 1.1</c:v>
+                  <c:v>activity 1.1</c:v>
                 </c:pt>
                 <c:pt idx="1">
-                  <c:v>phase 1.2</c:v>
+                  <c:v>activity 1.2</c:v>
                 </c:pt>
                 <c:pt idx="2">
-                  <c:v>phase 1.3</c:v>
+                  <c:v>activity 1.3</c:v>
                 </c:pt>
                 <c:pt idx="3">
-                  <c:v>phase 2.1</c:v>
+                  <c:v>activity 2.1</c:v>
                 </c:pt>
                 <c:pt idx="4">
-                  <c:v>phase 2.2</c:v>
+                  <c:v>activity 2.2</c:v>
                 </c:pt>
                 <c:pt idx="5">
-                  <c:v>phase 3.1</c:v>
+                  <c:v>activity 3.1</c:v>
                 </c:pt>
                 <c:pt idx="6">
-                  <c:v>phase 3.2</c:v>
+                  <c:v>activity 3.2</c:v>
                 </c:pt>
                 <c:pt idx="7">
-                  <c:v>phase 4.1</c:v>
+                  <c:v>activity 4.1</c:v>
                 </c:pt>
                 <c:pt idx="8">
-                  <c:v>phase 4.2</c:v>
+                  <c:v>activity 4.2</c:v>
                 </c:pt>
                 <c:pt idx="9">
-                  <c:v>phase 5.1</c:v>
+                  <c:v>activity 5.1</c:v>
                 </c:pt>
                 <c:pt idx="10">
-                  <c:v>phase 5.2</c:v>
+                  <c:v>activity 5.2</c:v>
                 </c:pt>
                 <c:pt idx="11">
-                  <c:v>phase 6.1</c:v>
+                  <c:v>activity 6.1</c:v>
                 </c:pt>
                 <c:pt idx="12">
-                  <c:v>phase 6.2</c:v>
+                  <c:v>activity 6.2</c:v>
                 </c:pt>
                 <c:pt idx="13">
-                  <c:v>phase 6.3</c:v>
+                  <c:v>activity 6.3</c:v>
                 </c:pt>
                 <c:pt idx="14">
-                  <c:v>phase 6.4</c:v>
+                  <c:v>activity 6.4</c:v>
                 </c:pt>
                 <c:pt idx="15">
-                  <c:v>phase 6.5</c:v>
+                  <c:v>activity 6.5</c:v>
                 </c:pt>
               </c:strCache>
             </c:strRef>
@@ -14165,7 +16214,7 @@
               <c:strCache>
                 <c:ptCount val="1"/>
                 <c:pt idx="0">
-                  <c:v>duration</c:v>
+                  <c:v>duration in weeks</c:v>
                 </c:pt>
               </c:strCache>
             </c:strRef>
@@ -14186,52 +16235,52 @@
               <c:strCache>
                 <c:ptCount val="16"/>
                 <c:pt idx="0">
-                  <c:v>phase 1.1</c:v>
+                  <c:v>activity 1.1</c:v>
                 </c:pt>
                 <c:pt idx="1">
-                  <c:v>phase 1.2</c:v>
+                  <c:v>activity 1.2</c:v>
                 </c:pt>
                 <c:pt idx="2">
-                  <c:v>phase 1.3</c:v>
+                  <c:v>activity 1.3</c:v>
                 </c:pt>
                 <c:pt idx="3">
-                  <c:v>phase 2.1</c:v>
+                  <c:v>activity 2.1</c:v>
                 </c:pt>
                 <c:pt idx="4">
-                  <c:v>phase 2.2</c:v>
+                  <c:v>activity 2.2</c:v>
                 </c:pt>
                 <c:pt idx="5">
-                  <c:v>phase 3.1</c:v>
+                  <c:v>activity 3.1</c:v>
                 </c:pt>
                 <c:pt idx="6">
-                  <c:v>phase 3.2</c:v>
+                  <c:v>activity 3.2</c:v>
                 </c:pt>
                 <c:pt idx="7">
-                  <c:v>phase 4.1</c:v>
+                  <c:v>activity 4.1</c:v>
                 </c:pt>
                 <c:pt idx="8">
-                  <c:v>phase 4.2</c:v>
+                  <c:v>activity 4.2</c:v>
                 </c:pt>
                 <c:pt idx="9">
-                  <c:v>phase 5.1</c:v>
+                  <c:v>activity 5.1</c:v>
                 </c:pt>
                 <c:pt idx="10">
-                  <c:v>phase 5.2</c:v>
+                  <c:v>activity 5.2</c:v>
                 </c:pt>
                 <c:pt idx="11">
-                  <c:v>phase 6.1</c:v>
+                  <c:v>activity 6.1</c:v>
                 </c:pt>
                 <c:pt idx="12">
-                  <c:v>phase 6.2</c:v>
+                  <c:v>activity 6.2</c:v>
                 </c:pt>
                 <c:pt idx="13">
-                  <c:v>phase 6.3</c:v>
+                  <c:v>activity 6.3</c:v>
                 </c:pt>
                 <c:pt idx="14">
-                  <c:v>phase 6.4</c:v>
+                  <c:v>activity 6.4</c:v>
                 </c:pt>
                 <c:pt idx="15">
-                  <c:v>phase 6.5</c:v>
+                  <c:v>activity 6.5</c:v>
                 </c:pt>
               </c:strCache>
             </c:strRef>
@@ -14356,52 +16405,52 @@
                     <c:strCache>
                       <c:ptCount val="16"/>
                       <c:pt idx="0">
-                        <c:v>phase 1.1</c:v>
+                        <c:v>activity 1.1</c:v>
                       </c:pt>
                       <c:pt idx="1">
-                        <c:v>phase 1.2</c:v>
+                        <c:v>activity 1.2</c:v>
                       </c:pt>
                       <c:pt idx="2">
-                        <c:v>phase 1.3</c:v>
+                        <c:v>activity 1.3</c:v>
                       </c:pt>
                       <c:pt idx="3">
-                        <c:v>phase 2.1</c:v>
+                        <c:v>activity 2.1</c:v>
                       </c:pt>
                       <c:pt idx="4">
-                        <c:v>phase 2.2</c:v>
+                        <c:v>activity 2.2</c:v>
                       </c:pt>
                       <c:pt idx="5">
-                        <c:v>phase 3.1</c:v>
+                        <c:v>activity 3.1</c:v>
                       </c:pt>
                       <c:pt idx="6">
-                        <c:v>phase 3.2</c:v>
+                        <c:v>activity 3.2</c:v>
                       </c:pt>
                       <c:pt idx="7">
-                        <c:v>phase 4.1</c:v>
+                        <c:v>activity 4.1</c:v>
                       </c:pt>
                       <c:pt idx="8">
-                        <c:v>phase 4.2</c:v>
+                        <c:v>activity 4.2</c:v>
                       </c:pt>
                       <c:pt idx="9">
-                        <c:v>phase 5.1</c:v>
+                        <c:v>activity 5.1</c:v>
                       </c:pt>
                       <c:pt idx="10">
-                        <c:v>phase 5.2</c:v>
+                        <c:v>activity 5.2</c:v>
                       </c:pt>
                       <c:pt idx="11">
-                        <c:v>phase 6.1</c:v>
+                        <c:v>activity 6.1</c:v>
                       </c:pt>
                       <c:pt idx="12">
-                        <c:v>phase 6.2</c:v>
+                        <c:v>activity 6.2</c:v>
                       </c:pt>
                       <c:pt idx="13">
-                        <c:v>phase 6.3</c:v>
+                        <c:v>activity 6.3</c:v>
                       </c:pt>
                       <c:pt idx="14">
-                        <c:v>phase 6.4</c:v>
+                        <c:v>activity 6.4</c:v>
                       </c:pt>
                       <c:pt idx="15">
-                        <c:v>phase 6.5</c:v>
+                        <c:v>activity 6.5</c:v>
                       </c:pt>
                     </c:strCache>
                   </c:strRef>

</xml_diff>